<commit_message>
Dodao svoj dio dokumentacije + manje promjene
</commit_message>
<xml_diff>
--- a/Bioinformatika_dokumentacija.docx
+++ b/Bioinformatika_dokumentacija.docx
@@ -1244,13 +1244,7 @@
           <w:rPr>
             <w:rFonts w:ascii="Cambria Math" w:eastAsiaTheme="minorEastAsia" w:hAnsi="Cambria Math"/>
           </w:rPr>
-          <m:t>f=b ×</m:t>
-        </m:r>
-        <m:r>
-          <w:rPr>
-            <w:rFonts w:ascii="Cambria Math" w:eastAsiaTheme="minorEastAsia" w:hAnsi="Cambria Math"/>
-          </w:rPr>
-          <m:t xml:space="preserve"> </m:t>
+          <m:t xml:space="preserve">f=b × </m:t>
         </m:r>
         <m:d>
           <m:dPr>
@@ -1842,6 +1836,1478 @@
       </w:r>
     </w:p>
     <w:p/>
+    <w:p>
+      <w:pPr>
+        <w:rPr>
+          <w:rFonts w:asciiTheme="majorHAnsi" w:eastAsiaTheme="majorEastAsia" w:hAnsiTheme="majorHAnsi" w:cstheme="majorBidi"/>
+          <w:b/>
+          <w:bCs/>
+          <w:color w:val="365F91" w:themeColor="accent1" w:themeShade="BF"/>
+          <w:sz w:val="28"/>
+          <w:szCs w:val="28"/>
+        </w:rPr>
+      </w:pPr>
+      <w:r>
+        <w:br w:type="page"/>
+      </w:r>
+    </w:p>
+    <w:p>
+      <w:pPr>
+        <w:pStyle w:val="Heading1"/>
+        <w:numPr>
+          <w:ilvl w:val="0"/>
+          <w:numId w:val="1"/>
+        </w:numPr>
+      </w:pPr>
+      <w:r>
+        <w:lastRenderedPageBreak/>
+        <w:t>Implementacije</w:t>
+      </w:r>
+    </w:p>
+    <w:p/>
+    <w:p>
+      <w:pPr>
+        <w:pStyle w:val="Heading2"/>
+        <w:numPr>
+          <w:ilvl w:val="1"/>
+          <w:numId w:val="1"/>
+        </w:numPr>
+      </w:pPr>
+      <w:r>
+        <w:t>Implementacija u programskom jeziku C</w:t>
+      </w:r>
+    </w:p>
+    <w:p/>
+    <w:p>
+      <w:pPr>
+        <w:rPr>
+          <w:b/>
+          <w:u w:val="single"/>
+        </w:rPr>
+      </w:pPr>
+      <w:r>
+        <w:rPr>
+          <w:b/>
+          <w:u w:val="single"/>
+        </w:rPr>
+        <w:t>Vremena izvođenja</w:t>
+      </w:r>
+    </w:p>
+    <w:tbl>
+      <w:tblPr>
+        <w:tblStyle w:val="TableGrid"/>
+        <w:tblW w:w="10031" w:type="dxa"/>
+        <w:tblLook w:val="04A0"/>
+      </w:tblPr>
+      <w:tblGrid>
+        <w:gridCol w:w="1938"/>
+        <w:gridCol w:w="1998"/>
+        <w:gridCol w:w="1701"/>
+        <w:gridCol w:w="2126"/>
+        <w:gridCol w:w="2268"/>
+      </w:tblGrid>
+      <w:tr>
+        <w:tc>
+          <w:tcPr>
+            <w:tcW w:w="1938" w:type="dxa"/>
+          </w:tcPr>
+          <w:p>
+            <w:pPr>
+              <w:jc w:val="center"/>
+              <w:rPr>
+                <w:b/>
+              </w:rPr>
+            </w:pPr>
+            <w:r>
+              <w:rPr>
+                <w:b/>
+              </w:rPr>
+              <w:t>Ulazna datoteka, veličina u oktetima</w:t>
+            </w:r>
+            <w:r>
+              <w:rPr>
+                <w:b/>
+              </w:rPr>
+              <w:t>, veličina abecede</w:t>
+            </w:r>
+          </w:p>
+        </w:tc>
+        <w:tc>
+          <w:tcPr>
+            <w:tcW w:w="1998" w:type="dxa"/>
+          </w:tcPr>
+          <w:p>
+            <w:pPr>
+              <w:jc w:val="center"/>
+              <w:rPr>
+                <w:b/>
+              </w:rPr>
+            </w:pPr>
+            <w:r>
+              <w:rPr>
+                <w:b/>
+              </w:rPr>
+              <w:t>Testovi</w:t>
+            </w:r>
+          </w:p>
+        </w:tc>
+        <w:tc>
+          <w:tcPr>
+            <w:tcW w:w="1701" w:type="dxa"/>
+          </w:tcPr>
+          <w:p>
+            <w:pPr>
+              <w:jc w:val="center"/>
+              <w:rPr>
+                <w:b/>
+              </w:rPr>
+            </w:pPr>
+            <w:r>
+              <w:rPr>
+                <w:b/>
+              </w:rPr>
+              <w:t>Vrijeme izgradnje stabla valića + RRR</w:t>
+            </w:r>
+          </w:p>
+        </w:tc>
+        <w:tc>
+          <w:tcPr>
+            <w:tcW w:w="2126" w:type="dxa"/>
+          </w:tcPr>
+          <w:p>
+            <w:pPr>
+              <w:jc w:val="center"/>
+              <w:rPr>
+                <w:b/>
+              </w:rPr>
+            </w:pPr>
+            <w:r>
+              <w:rPr>
+                <w:b/>
+              </w:rPr>
+              <w:t>Vremena izvođenja rank operacije (prebrojavanje u nizu)</w:t>
+            </w:r>
+          </w:p>
+        </w:tc>
+        <w:tc>
+          <w:tcPr>
+            <w:tcW w:w="2268" w:type="dxa"/>
+          </w:tcPr>
+          <w:p>
+            <w:pPr>
+              <w:jc w:val="center"/>
+              <w:rPr>
+                <w:b/>
+              </w:rPr>
+            </w:pPr>
+            <w:r>
+              <w:rPr>
+                <w:b/>
+              </w:rPr>
+              <w:t>Vremena izvođenja rank operacije (nad stablom valića + RRR)</w:t>
+            </w:r>
+          </w:p>
+        </w:tc>
+      </w:tr>
+      <w:tr>
+        <w:trPr>
+          <w:trHeight w:val="90"/>
+        </w:trPr>
+        <w:tc>
+          <w:tcPr>
+            <w:tcW w:w="1938" w:type="dxa"/>
+            <w:vMerge w:val="restart"/>
+            <w:vAlign w:val="center"/>
+          </w:tcPr>
+          <w:p>
+            <w:pPr>
+              <w:jc w:val="center"/>
+            </w:pPr>
+            <w:r>
+              <w:t>Input.txt, n = 138</w:t>
+            </w:r>
+            <w:r>
+              <w:t>, Σ = 16</w:t>
+            </w:r>
+          </w:p>
+        </w:tc>
+        <w:tc>
+          <w:tcPr>
+            <w:tcW w:w="1998" w:type="dxa"/>
+            <w:vAlign w:val="center"/>
+          </w:tcPr>
+          <w:p>
+            <w:pPr>
+              <w:jc w:val="center"/>
+            </w:pPr>
+            <w:r>
+              <w:t>Rank ('t', 100) = 9</w:t>
+            </w:r>
+          </w:p>
+        </w:tc>
+        <w:tc>
+          <w:tcPr>
+            <w:tcW w:w="1701" w:type="dxa"/>
+            <w:vMerge w:val="restart"/>
+            <w:vAlign w:val="center"/>
+          </w:tcPr>
+          <w:p>
+            <w:pPr>
+              <w:jc w:val="center"/>
+            </w:pPr>
+            <w:r>
+              <w:t>~ 1 sekunda</w:t>
+            </w:r>
+          </w:p>
+        </w:tc>
+        <w:tc>
+          <w:tcPr>
+            <w:tcW w:w="2126" w:type="dxa"/>
+            <w:vAlign w:val="center"/>
+          </w:tcPr>
+          <w:p>
+            <w:pPr>
+              <w:jc w:val="center"/>
+            </w:pPr>
+            <w:r>
+              <w:t>1 us</w:t>
+            </w:r>
+          </w:p>
+        </w:tc>
+        <w:tc>
+          <w:tcPr>
+            <w:tcW w:w="2268" w:type="dxa"/>
+            <w:vAlign w:val="center"/>
+          </w:tcPr>
+          <w:p>
+            <w:pPr>
+              <w:jc w:val="center"/>
+            </w:pPr>
+            <w:r>
+              <w:t>4 us</w:t>
+            </w:r>
+          </w:p>
+        </w:tc>
+      </w:tr>
+      <w:tr>
+        <w:trPr>
+          <w:trHeight w:val="90"/>
+        </w:trPr>
+        <w:tc>
+          <w:tcPr>
+            <w:tcW w:w="1938" w:type="dxa"/>
+            <w:vMerge/>
+            <w:vAlign w:val="center"/>
+          </w:tcPr>
+          <w:p>
+            <w:pPr>
+              <w:jc w:val="center"/>
+            </w:pPr>
+          </w:p>
+        </w:tc>
+        <w:tc>
+          <w:tcPr>
+            <w:tcW w:w="1998" w:type="dxa"/>
+            <w:vAlign w:val="center"/>
+          </w:tcPr>
+          <w:p>
+            <w:pPr>
+              <w:jc w:val="center"/>
+            </w:pPr>
+            <w:r>
+              <w:t>Rank('e', 138) = 10</w:t>
+            </w:r>
+          </w:p>
+        </w:tc>
+        <w:tc>
+          <w:tcPr>
+            <w:tcW w:w="1701" w:type="dxa"/>
+            <w:vMerge/>
+            <w:vAlign w:val="center"/>
+          </w:tcPr>
+          <w:p>
+            <w:pPr>
+              <w:jc w:val="center"/>
+            </w:pPr>
+          </w:p>
+        </w:tc>
+        <w:tc>
+          <w:tcPr>
+            <w:tcW w:w="2126" w:type="dxa"/>
+            <w:vAlign w:val="center"/>
+          </w:tcPr>
+          <w:p>
+            <w:pPr>
+              <w:jc w:val="center"/>
+            </w:pPr>
+            <w:r>
+              <w:t>1 us</w:t>
+            </w:r>
+          </w:p>
+        </w:tc>
+        <w:tc>
+          <w:tcPr>
+            <w:tcW w:w="2268" w:type="dxa"/>
+            <w:vAlign w:val="center"/>
+          </w:tcPr>
+          <w:p>
+            <w:pPr>
+              <w:jc w:val="center"/>
+            </w:pPr>
+            <w:r>
+              <w:t>4 us</w:t>
+            </w:r>
+          </w:p>
+        </w:tc>
+      </w:tr>
+      <w:tr>
+        <w:trPr>
+          <w:trHeight w:val="90"/>
+        </w:trPr>
+        <w:tc>
+          <w:tcPr>
+            <w:tcW w:w="1938" w:type="dxa"/>
+            <w:vMerge/>
+            <w:vAlign w:val="center"/>
+          </w:tcPr>
+          <w:p>
+            <w:pPr>
+              <w:jc w:val="center"/>
+            </w:pPr>
+          </w:p>
+        </w:tc>
+        <w:tc>
+          <w:tcPr>
+            <w:tcW w:w="1998" w:type="dxa"/>
+            <w:vAlign w:val="center"/>
+          </w:tcPr>
+          <w:p>
+            <w:pPr>
+              <w:jc w:val="center"/>
+            </w:pPr>
+            <w:r>
+              <w:t>Rank('w', 20) = 2</w:t>
+            </w:r>
+          </w:p>
+        </w:tc>
+        <w:tc>
+          <w:tcPr>
+            <w:tcW w:w="1701" w:type="dxa"/>
+            <w:vMerge/>
+            <w:vAlign w:val="center"/>
+          </w:tcPr>
+          <w:p>
+            <w:pPr>
+              <w:jc w:val="center"/>
+            </w:pPr>
+          </w:p>
+        </w:tc>
+        <w:tc>
+          <w:tcPr>
+            <w:tcW w:w="2126" w:type="dxa"/>
+            <w:vAlign w:val="center"/>
+          </w:tcPr>
+          <w:p>
+            <w:pPr>
+              <w:jc w:val="center"/>
+            </w:pPr>
+            <w:r>
+              <w:t>&lt; 1 us</w:t>
+            </w:r>
+          </w:p>
+        </w:tc>
+        <w:tc>
+          <w:tcPr>
+            <w:tcW w:w="2268" w:type="dxa"/>
+            <w:vAlign w:val="center"/>
+          </w:tcPr>
+          <w:p>
+            <w:pPr>
+              <w:jc w:val="center"/>
+            </w:pPr>
+            <w:r>
+              <w:t>5 us</w:t>
+            </w:r>
+          </w:p>
+        </w:tc>
+      </w:tr>
+      <w:tr>
+        <w:trPr>
+          <w:trHeight w:val="90"/>
+        </w:trPr>
+        <w:tc>
+          <w:tcPr>
+            <w:tcW w:w="1938" w:type="dxa"/>
+            <w:vMerge w:val="restart"/>
+            <w:vAlign w:val="center"/>
+          </w:tcPr>
+          <w:p>
+            <w:pPr>
+              <w:jc w:val="center"/>
+            </w:pPr>
+            <w:r>
+              <w:t>Input.fa, n = 502</w:t>
+            </w:r>
+            <w:r>
+              <w:t>,</w:t>
+            </w:r>
+          </w:p>
+          <w:p>
+            <w:pPr>
+              <w:jc w:val="center"/>
+            </w:pPr>
+            <w:r>
+              <w:t xml:space="preserve"> Σ = 4</w:t>
+            </w:r>
+          </w:p>
+        </w:tc>
+        <w:tc>
+          <w:tcPr>
+            <w:tcW w:w="1998" w:type="dxa"/>
+            <w:vAlign w:val="center"/>
+          </w:tcPr>
+          <w:p>
+            <w:pPr>
+              <w:jc w:val="center"/>
+            </w:pPr>
+            <w:r>
+              <w:t>Rank</w:t>
+            </w:r>
+            <w:r>
+              <w:t>('A', 234)= 58</w:t>
+            </w:r>
+          </w:p>
+        </w:tc>
+        <w:tc>
+          <w:tcPr>
+            <w:tcW w:w="1701" w:type="dxa"/>
+            <w:vMerge w:val="restart"/>
+            <w:vAlign w:val="center"/>
+          </w:tcPr>
+          <w:p>
+            <w:pPr>
+              <w:jc w:val="center"/>
+            </w:pPr>
+            <w:r>
+              <w:t>~130 us</w:t>
+            </w:r>
+          </w:p>
+        </w:tc>
+        <w:tc>
+          <w:tcPr>
+            <w:tcW w:w="2126" w:type="dxa"/>
+            <w:vAlign w:val="center"/>
+          </w:tcPr>
+          <w:p>
+            <w:pPr>
+              <w:jc w:val="center"/>
+            </w:pPr>
+            <w:r>
+              <w:t>2 us</w:t>
+            </w:r>
+          </w:p>
+        </w:tc>
+        <w:tc>
+          <w:tcPr>
+            <w:tcW w:w="2268" w:type="dxa"/>
+            <w:vAlign w:val="center"/>
+          </w:tcPr>
+          <w:p>
+            <w:pPr>
+              <w:jc w:val="center"/>
+            </w:pPr>
+            <w:r>
+              <w:t>1 us</w:t>
+            </w:r>
+          </w:p>
+        </w:tc>
+      </w:tr>
+      <w:tr>
+        <w:trPr>
+          <w:trHeight w:val="90"/>
+        </w:trPr>
+        <w:tc>
+          <w:tcPr>
+            <w:tcW w:w="1938" w:type="dxa"/>
+            <w:vMerge/>
+            <w:vAlign w:val="center"/>
+          </w:tcPr>
+          <w:p>
+            <w:pPr>
+              <w:jc w:val="center"/>
+            </w:pPr>
+          </w:p>
+        </w:tc>
+        <w:tc>
+          <w:tcPr>
+            <w:tcW w:w="1998" w:type="dxa"/>
+            <w:vAlign w:val="center"/>
+          </w:tcPr>
+          <w:p>
+            <w:pPr>
+              <w:jc w:val="center"/>
+            </w:pPr>
+            <w:r>
+              <w:t>Rank('C', 432)= 92</w:t>
+            </w:r>
+          </w:p>
+        </w:tc>
+        <w:tc>
+          <w:tcPr>
+            <w:tcW w:w="1701" w:type="dxa"/>
+            <w:vMerge/>
+            <w:vAlign w:val="center"/>
+          </w:tcPr>
+          <w:p>
+            <w:pPr>
+              <w:jc w:val="center"/>
+            </w:pPr>
+          </w:p>
+        </w:tc>
+        <w:tc>
+          <w:tcPr>
+            <w:tcW w:w="2126" w:type="dxa"/>
+            <w:vAlign w:val="center"/>
+          </w:tcPr>
+          <w:p>
+            <w:pPr>
+              <w:jc w:val="center"/>
+            </w:pPr>
+            <w:r>
+              <w:t>3 us</w:t>
+            </w:r>
+          </w:p>
+        </w:tc>
+        <w:tc>
+          <w:tcPr>
+            <w:tcW w:w="2268" w:type="dxa"/>
+            <w:vAlign w:val="center"/>
+          </w:tcPr>
+          <w:p>
+            <w:pPr>
+              <w:jc w:val="center"/>
+            </w:pPr>
+            <w:r>
+              <w:t>1 us</w:t>
+            </w:r>
+          </w:p>
+        </w:tc>
+      </w:tr>
+      <w:tr>
+        <w:trPr>
+          <w:trHeight w:val="90"/>
+        </w:trPr>
+        <w:tc>
+          <w:tcPr>
+            <w:tcW w:w="1938" w:type="dxa"/>
+            <w:vMerge/>
+            <w:vAlign w:val="center"/>
+          </w:tcPr>
+          <w:p>
+            <w:pPr>
+              <w:jc w:val="center"/>
+            </w:pPr>
+          </w:p>
+        </w:tc>
+        <w:tc>
+          <w:tcPr>
+            <w:tcW w:w="1998" w:type="dxa"/>
+            <w:vAlign w:val="center"/>
+          </w:tcPr>
+          <w:p>
+            <w:pPr>
+              <w:jc w:val="center"/>
+            </w:pPr>
+            <w:r>
+              <w:t>Rank('T', 432)= 114</w:t>
+            </w:r>
+          </w:p>
+        </w:tc>
+        <w:tc>
+          <w:tcPr>
+            <w:tcW w:w="1701" w:type="dxa"/>
+            <w:vMerge/>
+            <w:vAlign w:val="center"/>
+          </w:tcPr>
+          <w:p>
+            <w:pPr>
+              <w:jc w:val="center"/>
+            </w:pPr>
+          </w:p>
+        </w:tc>
+        <w:tc>
+          <w:tcPr>
+            <w:tcW w:w="2126" w:type="dxa"/>
+            <w:vAlign w:val="center"/>
+          </w:tcPr>
+          <w:p>
+            <w:pPr>
+              <w:jc w:val="center"/>
+            </w:pPr>
+            <w:r>
+              <w:t>3 us</w:t>
+            </w:r>
+          </w:p>
+        </w:tc>
+        <w:tc>
+          <w:tcPr>
+            <w:tcW w:w="2268" w:type="dxa"/>
+            <w:vAlign w:val="center"/>
+          </w:tcPr>
+          <w:p>
+            <w:pPr>
+              <w:jc w:val="center"/>
+            </w:pPr>
+            <w:r>
+              <w:t>1 us</w:t>
+            </w:r>
+          </w:p>
+        </w:tc>
+      </w:tr>
+      <w:tr>
+        <w:trPr>
+          <w:trHeight w:val="180"/>
+        </w:trPr>
+        <w:tc>
+          <w:tcPr>
+            <w:tcW w:w="1938" w:type="dxa"/>
+            <w:vMerge w:val="restart"/>
+            <w:vAlign w:val="center"/>
+          </w:tcPr>
+          <w:p>
+            <w:pPr>
+              <w:jc w:val="center"/>
+            </w:pPr>
+            <w:r>
+              <w:t>Input1.fa,</w:t>
+            </w:r>
+          </w:p>
+          <w:p>
+            <w:pPr>
+              <w:jc w:val="center"/>
+            </w:pPr>
+            <w:r>
+              <w:t xml:space="preserve">n = 4 570 </w:t>
+            </w:r>
+            <w:r>
+              <w:t>937</w:t>
+            </w:r>
+            <w:r>
+              <w:t>,</w:t>
+            </w:r>
+          </w:p>
+          <w:p>
+            <w:pPr>
+              <w:jc w:val="center"/>
+            </w:pPr>
+            <w:r>
+              <w:t>Σ = 4</w:t>
+            </w:r>
+          </w:p>
+        </w:tc>
+        <w:tc>
+          <w:tcPr>
+            <w:tcW w:w="1998" w:type="dxa"/>
+            <w:vAlign w:val="center"/>
+          </w:tcPr>
+          <w:p>
+            <w:pPr>
+              <w:jc w:val="center"/>
+            </w:pPr>
+            <w:r>
+              <w:t>Rank('G', 12345) = 3383</w:t>
+            </w:r>
+          </w:p>
+        </w:tc>
+        <w:tc>
+          <w:tcPr>
+            <w:tcW w:w="1701" w:type="dxa"/>
+            <w:vMerge w:val="restart"/>
+            <w:vAlign w:val="center"/>
+          </w:tcPr>
+          <w:p>
+            <w:pPr>
+              <w:jc w:val="center"/>
+            </w:pPr>
+            <w:r>
+              <w:t>~1.4 sekunde</w:t>
+            </w:r>
+          </w:p>
+        </w:tc>
+        <w:tc>
+          <w:tcPr>
+            <w:tcW w:w="2126" w:type="dxa"/>
+            <w:vAlign w:val="center"/>
+          </w:tcPr>
+          <w:p>
+            <w:pPr>
+              <w:jc w:val="center"/>
+            </w:pPr>
+            <w:r>
+              <w:t>103 us</w:t>
+            </w:r>
+          </w:p>
+        </w:tc>
+        <w:tc>
+          <w:tcPr>
+            <w:tcW w:w="2268" w:type="dxa"/>
+            <w:vAlign w:val="center"/>
+          </w:tcPr>
+          <w:p>
+            <w:pPr>
+              <w:jc w:val="center"/>
+            </w:pPr>
+            <w:r>
+              <w:t>5 us</w:t>
+            </w:r>
+          </w:p>
+        </w:tc>
+      </w:tr>
+      <w:tr>
+        <w:trPr>
+          <w:trHeight w:val="180"/>
+        </w:trPr>
+        <w:tc>
+          <w:tcPr>
+            <w:tcW w:w="1938" w:type="dxa"/>
+            <w:vMerge/>
+            <w:vAlign w:val="center"/>
+          </w:tcPr>
+          <w:p>
+            <w:pPr>
+              <w:jc w:val="center"/>
+            </w:pPr>
+          </w:p>
+        </w:tc>
+        <w:tc>
+          <w:tcPr>
+            <w:tcW w:w="1998" w:type="dxa"/>
+            <w:vAlign w:val="center"/>
+          </w:tcPr>
+          <w:p>
+            <w:pPr>
+              <w:jc w:val="center"/>
+            </w:pPr>
+            <w:r>
+              <w:t>Rank('A', 123456) = 30103</w:t>
+            </w:r>
+          </w:p>
+        </w:tc>
+        <w:tc>
+          <w:tcPr>
+            <w:tcW w:w="1701" w:type="dxa"/>
+            <w:vMerge/>
+            <w:vAlign w:val="center"/>
+          </w:tcPr>
+          <w:p>
+            <w:pPr>
+              <w:jc w:val="center"/>
+            </w:pPr>
+          </w:p>
+        </w:tc>
+        <w:tc>
+          <w:tcPr>
+            <w:tcW w:w="2126" w:type="dxa"/>
+            <w:vAlign w:val="center"/>
+          </w:tcPr>
+          <w:p>
+            <w:pPr>
+              <w:jc w:val="center"/>
+            </w:pPr>
+            <w:r>
+              <w:t>1</w:t>
+            </w:r>
+            <w:r>
+              <w:t xml:space="preserve"> </w:t>
+            </w:r>
+            <w:r>
+              <w:t>012 us</w:t>
+            </w:r>
+          </w:p>
+        </w:tc>
+        <w:tc>
+          <w:tcPr>
+            <w:tcW w:w="2268" w:type="dxa"/>
+            <w:vAlign w:val="center"/>
+          </w:tcPr>
+          <w:p>
+            <w:pPr>
+              <w:jc w:val="center"/>
+            </w:pPr>
+            <w:r>
+              <w:t>4 us</w:t>
+            </w:r>
+          </w:p>
+        </w:tc>
+      </w:tr>
+      <w:tr>
+        <w:trPr>
+          <w:trHeight w:val="180"/>
+        </w:trPr>
+        <w:tc>
+          <w:tcPr>
+            <w:tcW w:w="1938" w:type="dxa"/>
+            <w:vMerge/>
+            <w:vAlign w:val="center"/>
+          </w:tcPr>
+          <w:p>
+            <w:pPr>
+              <w:jc w:val="center"/>
+            </w:pPr>
+          </w:p>
+        </w:tc>
+        <w:tc>
+          <w:tcPr>
+            <w:tcW w:w="1998" w:type="dxa"/>
+            <w:vAlign w:val="center"/>
+          </w:tcPr>
+          <w:p>
+            <w:pPr>
+              <w:jc w:val="center"/>
+            </w:pPr>
+            <w:r>
+              <w:t>Rank('C', 1234567) = 305484</w:t>
+            </w:r>
+          </w:p>
+        </w:tc>
+        <w:tc>
+          <w:tcPr>
+            <w:tcW w:w="1701" w:type="dxa"/>
+            <w:vMerge/>
+            <w:vAlign w:val="center"/>
+          </w:tcPr>
+          <w:p>
+            <w:pPr>
+              <w:jc w:val="center"/>
+            </w:pPr>
+          </w:p>
+        </w:tc>
+        <w:tc>
+          <w:tcPr>
+            <w:tcW w:w="2126" w:type="dxa"/>
+            <w:vAlign w:val="center"/>
+          </w:tcPr>
+          <w:p>
+            <w:pPr>
+              <w:jc w:val="center"/>
+            </w:pPr>
+            <w:r>
+              <w:t>9</w:t>
+            </w:r>
+            <w:r>
+              <w:t xml:space="preserve"> </w:t>
+            </w:r>
+            <w:r>
+              <w:t>742 us</w:t>
+            </w:r>
+          </w:p>
+        </w:tc>
+        <w:tc>
+          <w:tcPr>
+            <w:tcW w:w="2268" w:type="dxa"/>
+            <w:vAlign w:val="center"/>
+          </w:tcPr>
+          <w:p>
+            <w:pPr>
+              <w:jc w:val="center"/>
+            </w:pPr>
+            <w:r>
+              <w:t>5 us</w:t>
+            </w:r>
+          </w:p>
+        </w:tc>
+      </w:tr>
+      <w:tr>
+        <w:trPr>
+          <w:trHeight w:val="180"/>
+        </w:trPr>
+        <w:tc>
+          <w:tcPr>
+            <w:tcW w:w="1938" w:type="dxa"/>
+            <w:vMerge w:val="restart"/>
+            <w:vAlign w:val="center"/>
+          </w:tcPr>
+          <w:p>
+            <w:pPr>
+              <w:jc w:val="center"/>
+            </w:pPr>
+            <w:r>
+              <w:t>Input2.fas,</w:t>
+            </w:r>
+          </w:p>
+          <w:p>
+            <w:pPr>
+              <w:jc w:val="center"/>
+            </w:pPr>
+            <w:r>
+              <w:t xml:space="preserve">n = </w:t>
+            </w:r>
+            <w:r>
+              <w:t>5 524 970</w:t>
+            </w:r>
+            <w:r>
+              <w:t xml:space="preserve">, </w:t>
+            </w:r>
+          </w:p>
+          <w:p>
+            <w:pPr>
+              <w:jc w:val="center"/>
+            </w:pPr>
+            <w:r>
+              <w:t>Σ = 4</w:t>
+            </w:r>
+          </w:p>
+        </w:tc>
+        <w:tc>
+          <w:tcPr>
+            <w:tcW w:w="1998" w:type="dxa"/>
+            <w:vAlign w:val="center"/>
+          </w:tcPr>
+          <w:p>
+            <w:pPr>
+              <w:jc w:val="center"/>
+            </w:pPr>
+            <w:r>
+              <w:t xml:space="preserve">Rank ('t', 4000000) = </w:t>
+            </w:r>
+            <w:r>
+              <w:t>990024</w:t>
+            </w:r>
+          </w:p>
+        </w:tc>
+        <w:tc>
+          <w:tcPr>
+            <w:tcW w:w="1701" w:type="dxa"/>
+            <w:vMerge w:val="restart"/>
+            <w:vAlign w:val="center"/>
+          </w:tcPr>
+          <w:p>
+            <w:pPr>
+              <w:jc w:val="center"/>
+            </w:pPr>
+            <w:r>
+              <w:t>~2 sekunde</w:t>
+            </w:r>
+          </w:p>
+        </w:tc>
+        <w:tc>
+          <w:tcPr>
+            <w:tcW w:w="2126" w:type="dxa"/>
+            <w:vAlign w:val="center"/>
+          </w:tcPr>
+          <w:p>
+            <w:pPr>
+              <w:jc w:val="center"/>
+            </w:pPr>
+            <w:r>
+              <w:t>45</w:t>
+            </w:r>
+            <w:r>
+              <w:t xml:space="preserve"> </w:t>
+            </w:r>
+            <w:r>
+              <w:t>928 us</w:t>
+            </w:r>
+          </w:p>
+        </w:tc>
+        <w:tc>
+          <w:tcPr>
+            <w:tcW w:w="2268" w:type="dxa"/>
+            <w:vAlign w:val="center"/>
+          </w:tcPr>
+          <w:p>
+            <w:pPr>
+              <w:jc w:val="center"/>
+            </w:pPr>
+            <w:r>
+              <w:t>9 us</w:t>
+            </w:r>
+          </w:p>
+        </w:tc>
+      </w:tr>
+      <w:tr>
+        <w:trPr>
+          <w:trHeight w:val="180"/>
+        </w:trPr>
+        <w:tc>
+          <w:tcPr>
+            <w:tcW w:w="1938" w:type="dxa"/>
+            <w:vMerge/>
+            <w:vAlign w:val="center"/>
+          </w:tcPr>
+          <w:p>
+            <w:pPr>
+              <w:jc w:val="center"/>
+            </w:pPr>
+          </w:p>
+        </w:tc>
+        <w:tc>
+          <w:tcPr>
+            <w:tcW w:w="1998" w:type="dxa"/>
+            <w:vAlign w:val="center"/>
+          </w:tcPr>
+          <w:p>
+            <w:pPr>
+              <w:jc w:val="center"/>
+            </w:pPr>
+            <w:r>
+              <w:t xml:space="preserve">Rank ('g', 5500000) = </w:t>
+            </w:r>
+            <w:r>
+              <w:t>1384977</w:t>
+            </w:r>
+          </w:p>
+        </w:tc>
+        <w:tc>
+          <w:tcPr>
+            <w:tcW w:w="1701" w:type="dxa"/>
+            <w:vMerge/>
+            <w:vAlign w:val="center"/>
+          </w:tcPr>
+          <w:p>
+            <w:pPr>
+              <w:jc w:val="center"/>
+            </w:pPr>
+          </w:p>
+        </w:tc>
+        <w:tc>
+          <w:tcPr>
+            <w:tcW w:w="2126" w:type="dxa"/>
+            <w:vAlign w:val="center"/>
+          </w:tcPr>
+          <w:p>
+            <w:pPr>
+              <w:jc w:val="center"/>
+            </w:pPr>
+            <w:r>
+              <w:t>57</w:t>
+            </w:r>
+            <w:r>
+              <w:t xml:space="preserve"> </w:t>
+            </w:r>
+            <w:r>
+              <w:t>467 us</w:t>
+            </w:r>
+          </w:p>
+        </w:tc>
+        <w:tc>
+          <w:tcPr>
+            <w:tcW w:w="2268" w:type="dxa"/>
+            <w:vAlign w:val="center"/>
+          </w:tcPr>
+          <w:p>
+            <w:pPr>
+              <w:jc w:val="center"/>
+            </w:pPr>
+            <w:r>
+              <w:t>9 us</w:t>
+            </w:r>
+          </w:p>
+        </w:tc>
+      </w:tr>
+      <w:tr>
+        <w:trPr>
+          <w:trHeight w:val="180"/>
+        </w:trPr>
+        <w:tc>
+          <w:tcPr>
+            <w:tcW w:w="1938" w:type="dxa"/>
+            <w:vMerge/>
+            <w:vAlign w:val="center"/>
+          </w:tcPr>
+          <w:p>
+            <w:pPr>
+              <w:jc w:val="center"/>
+            </w:pPr>
+          </w:p>
+        </w:tc>
+        <w:tc>
+          <w:tcPr>
+            <w:tcW w:w="1998" w:type="dxa"/>
+            <w:vAlign w:val="center"/>
+          </w:tcPr>
+          <w:p>
+            <w:pPr>
+              <w:jc w:val="center"/>
+            </w:pPr>
+            <w:r>
+              <w:t xml:space="preserve">Rank ('a', 543210) = </w:t>
+            </w:r>
+            <w:r>
+              <w:t>132287</w:t>
+            </w:r>
+          </w:p>
+        </w:tc>
+        <w:tc>
+          <w:tcPr>
+            <w:tcW w:w="1701" w:type="dxa"/>
+            <w:vMerge/>
+            <w:vAlign w:val="center"/>
+          </w:tcPr>
+          <w:p>
+            <w:pPr>
+              <w:jc w:val="center"/>
+            </w:pPr>
+          </w:p>
+        </w:tc>
+        <w:tc>
+          <w:tcPr>
+            <w:tcW w:w="2126" w:type="dxa"/>
+            <w:vAlign w:val="center"/>
+          </w:tcPr>
+          <w:p>
+            <w:pPr>
+              <w:jc w:val="center"/>
+            </w:pPr>
+            <w:r>
+              <w:t>4</w:t>
+            </w:r>
+            <w:r>
+              <w:t xml:space="preserve"> </w:t>
+            </w:r>
+            <w:r>
+              <w:t>642 us</w:t>
+            </w:r>
+          </w:p>
+        </w:tc>
+        <w:tc>
+          <w:tcPr>
+            <w:tcW w:w="2268" w:type="dxa"/>
+            <w:vAlign w:val="center"/>
+          </w:tcPr>
+          <w:p>
+            <w:pPr>
+              <w:jc w:val="center"/>
+            </w:pPr>
+            <w:r>
+              <w:t>5 us</w:t>
+            </w:r>
+          </w:p>
+        </w:tc>
+      </w:tr>
+    </w:tbl>
+    <w:p>
+      <w:r>
+        <w:t>Tablica 1. – vremena izvođenja implementacije u C-u.</w:t>
+      </w:r>
+    </w:p>
+    <w:p>
+      <w:r>
+        <w:t>Kao što je vidljivo iz tablice, vrijeme izgradnje stabla valića i RRR strukture ovisi o duljini ulaznog niza, ali i o veličini abecede ulaznog niza. To je najočitije u prvom ulaznom nizu koji je relativno kratak (138 znakova) no za njegovu izgradnju potrebna je otprilike 1 sekunda. Također, za izvođenje rank operacije nad tim stablom trošimo jednako vremena kao i u trećem primjeru gdje imamo mnogo veći ulazni niz. Razlika je što će se za ulaze FASTA datoteka izgraditi stablo s korijenskim čvorom i samo 2 čvora djeteta (2 razine), dok će se za prvu datoteku izgraditi stablo s 4 razine</w:t>
+      </w:r>
+      <w:r>
+        <w:t>, ukupno 15 čvorova.</w:t>
+      </w:r>
+    </w:p>
+    <w:p>
+      <w:r>
+        <w:t xml:space="preserve">Usporedbom vremena izvođenja u prvom retku, vidimo da će se brže izvesti „primitivna“ operacija brojanja znakova </w:t>
+      </w:r>
+      <w:r>
+        <w:t>složenosti O(n).</w:t>
+      </w:r>
+    </w:p>
+    <w:p>
+      <w:r>
+        <w:t>Za FASTA datoteke vidimo da ovisno o parametru granice operacije rank, vrijeme izvođenja „primitivne operacije“ proporcionalno raste. Izvođenje operacije rank nad stablom valića ovisiti o veličini blokova i superblokova, ali i o tome gdje će granica „upasti“ (npr. ako je granica točno na početku nekog superbloka, rezultat je ujedno i spremljena vrijednost sume tog superbloka).</w:t>
+      </w:r>
+    </w:p>
+    <w:p/>
+    <w:p/>
+    <w:p>
+      <w:pPr>
+        <w:rPr>
+          <w:b/>
+          <w:u w:val="single"/>
+        </w:rPr>
+      </w:pPr>
+      <w:r>
+        <w:rPr>
+          <w:b/>
+          <w:u w:val="single"/>
+        </w:rPr>
+        <w:lastRenderedPageBreak/>
+        <w:t>Utrošak memorije</w:t>
+      </w:r>
+    </w:p>
+    <w:p>
+      <w:r>
+        <w:t xml:space="preserve">Utrošak memorije računan je pomoću funkcije te su u obzir uzete veličina RRR bitmape, veličina </w:t>
+      </w:r>
+      <w:r>
+        <w:t>pohranjenih suma i odmaka superblokova (2 polja cjelih brojeva)  te veličina RRR „lookup“ tablice(1 bajt za oznaku klase i 2 bajta za odmak - blok).</w:t>
+      </w:r>
+    </w:p>
+    <w:p>
+      <w:r>
+        <w:t xml:space="preserve">Kao ulazi korištene su gore navedene datoteke. </w:t>
+      </w:r>
+    </w:p>
+    <w:tbl>
+      <w:tblPr>
+        <w:tblStyle w:val="TableGrid"/>
+        <w:tblW w:w="0" w:type="auto"/>
+        <w:tblLook w:val="04A0"/>
+      </w:tblPr>
+      <w:tblGrid>
+        <w:gridCol w:w="2376"/>
+        <w:gridCol w:w="3686"/>
+        <w:gridCol w:w="3226"/>
+      </w:tblGrid>
+      <w:tr>
+        <w:tc>
+          <w:tcPr>
+            <w:tcW w:w="2376" w:type="dxa"/>
+          </w:tcPr>
+          <w:p>
+            <w:pPr>
+              <w:jc w:val="center"/>
+              <w:rPr>
+                <w:b/>
+              </w:rPr>
+            </w:pPr>
+            <w:r>
+              <w:rPr>
+                <w:b/>
+              </w:rPr>
+              <w:t>Ulazna datoteka</w:t>
+            </w:r>
+          </w:p>
+        </w:tc>
+        <w:tc>
+          <w:tcPr>
+            <w:tcW w:w="3686" w:type="dxa"/>
+          </w:tcPr>
+          <w:p>
+            <w:pPr>
+              <w:jc w:val="center"/>
+            </w:pPr>
+            <w:r>
+              <w:t>Veličina ulazne datoteke (u oktetima)</w:t>
+            </w:r>
+          </w:p>
+        </w:tc>
+        <w:tc>
+          <w:tcPr>
+            <w:tcW w:w="3226" w:type="dxa"/>
+          </w:tcPr>
+          <w:p>
+            <w:pPr>
+              <w:jc w:val="center"/>
+            </w:pPr>
+            <w:r>
+              <w:t>Utrošak memorije (u oktetima)</w:t>
+            </w:r>
+          </w:p>
+        </w:tc>
+      </w:tr>
+      <w:tr>
+        <w:tc>
+          <w:tcPr>
+            <w:tcW w:w="2376" w:type="dxa"/>
+          </w:tcPr>
+          <w:p>
+            <w:pPr>
+              <w:jc w:val="center"/>
+            </w:pPr>
+            <w:r>
+              <w:t>input.txt</w:t>
+            </w:r>
+          </w:p>
+        </w:tc>
+        <w:tc>
+          <w:tcPr>
+            <w:tcW w:w="3686" w:type="dxa"/>
+          </w:tcPr>
+          <w:p>
+            <w:pPr>
+              <w:jc w:val="center"/>
+            </w:pPr>
+            <w:r>
+              <w:t>138</w:t>
+            </w:r>
+          </w:p>
+        </w:tc>
+        <w:tc>
+          <w:tcPr>
+            <w:tcW w:w="3226" w:type="dxa"/>
+          </w:tcPr>
+          <w:p>
+            <w:pPr>
+              <w:jc w:val="center"/>
+            </w:pPr>
+            <w:r>
+              <w:t>877</w:t>
+            </w:r>
+          </w:p>
+        </w:tc>
+      </w:tr>
+      <w:tr>
+        <w:tc>
+          <w:tcPr>
+            <w:tcW w:w="2376" w:type="dxa"/>
+          </w:tcPr>
+          <w:p>
+            <w:pPr>
+              <w:jc w:val="center"/>
+            </w:pPr>
+            <w:r>
+              <w:t>input.fa</w:t>
+            </w:r>
+          </w:p>
+        </w:tc>
+        <w:tc>
+          <w:tcPr>
+            <w:tcW w:w="3686" w:type="dxa"/>
+          </w:tcPr>
+          <w:p>
+            <w:pPr>
+              <w:jc w:val="center"/>
+            </w:pPr>
+            <w:r>
+              <w:t>502</w:t>
+            </w:r>
+          </w:p>
+        </w:tc>
+        <w:tc>
+          <w:tcPr>
+            <w:tcW w:w="3226" w:type="dxa"/>
+          </w:tcPr>
+          <w:p>
+            <w:pPr>
+              <w:jc w:val="center"/>
+            </w:pPr>
+            <w:r>
+              <w:t>630</w:t>
+            </w:r>
+          </w:p>
+        </w:tc>
+      </w:tr>
+      <w:tr>
+        <w:tc>
+          <w:tcPr>
+            <w:tcW w:w="2376" w:type="dxa"/>
+          </w:tcPr>
+          <w:p>
+            <w:pPr>
+              <w:jc w:val="center"/>
+            </w:pPr>
+            <w:r>
+              <w:t>input1.fa</w:t>
+            </w:r>
+          </w:p>
+        </w:tc>
+        <w:tc>
+          <w:tcPr>
+            <w:tcW w:w="3686" w:type="dxa"/>
+          </w:tcPr>
+          <w:p>
+            <w:pPr>
+              <w:jc w:val="center"/>
+            </w:pPr>
+            <w:r>
+              <w:t xml:space="preserve">4 570 </w:t>
+            </w:r>
+            <w:r>
+              <w:t>937</w:t>
+            </w:r>
+          </w:p>
+        </w:tc>
+        <w:tc>
+          <w:tcPr>
+            <w:tcW w:w="3226" w:type="dxa"/>
+          </w:tcPr>
+          <w:p>
+            <w:pPr>
+              <w:jc w:val="center"/>
+            </w:pPr>
+            <w:r>
+              <w:t>1</w:t>
+            </w:r>
+            <w:r>
+              <w:t xml:space="preserve"> </w:t>
+            </w:r>
+            <w:r>
+              <w:t>652</w:t>
+            </w:r>
+            <w:r>
+              <w:t xml:space="preserve"> </w:t>
+            </w:r>
+            <w:r>
+              <w:t>140</w:t>
+            </w:r>
+          </w:p>
+        </w:tc>
+      </w:tr>
+      <w:tr>
+        <w:tc>
+          <w:tcPr>
+            <w:tcW w:w="2376" w:type="dxa"/>
+          </w:tcPr>
+          <w:p>
+            <w:pPr>
+              <w:jc w:val="center"/>
+            </w:pPr>
+            <w:r>
+              <w:t>input2.fas</w:t>
+            </w:r>
+          </w:p>
+        </w:tc>
+        <w:tc>
+          <w:tcPr>
+            <w:tcW w:w="3686" w:type="dxa"/>
+          </w:tcPr>
+          <w:p>
+            <w:pPr>
+              <w:jc w:val="center"/>
+            </w:pPr>
+            <w:r>
+              <w:t>5 524 970</w:t>
+            </w:r>
+          </w:p>
+        </w:tc>
+        <w:tc>
+          <w:tcPr>
+            <w:tcW w:w="3226" w:type="dxa"/>
+          </w:tcPr>
+          <w:p>
+            <w:pPr>
+              <w:jc w:val="center"/>
+            </w:pPr>
+            <w:r>
+              <w:t>2</w:t>
+            </w:r>
+            <w:r>
+              <w:t xml:space="preserve"> </w:t>
+            </w:r>
+            <w:r>
+              <w:t>684</w:t>
+            </w:r>
+            <w:r>
+              <w:t xml:space="preserve"> </w:t>
+            </w:r>
+            <w:r>
+              <w:t>831</w:t>
+            </w:r>
+          </w:p>
+        </w:tc>
+      </w:tr>
+    </w:tbl>
+    <w:p/>
+    <w:p>
+      <w:r>
+        <w:t>Kao što vidimo iz tablice u prva dva slučaja nemamo nikakvu</w:t>
+      </w:r>
+      <w:r>
+        <w:t xml:space="preserve"> uštedu memorije. Uzrok tomu su ponajviše RRR strukture (bitmapa,polje za superblokove, tablica) koje su prisutne u svakom čvoru. </w:t>
+      </w:r>
+    </w:p>
+    <w:p>
+      <w:r>
+        <w:t>U zadnja 2 slučaja postoji ušteda. Kao i kod vremena izvođenja bitno je primjetiti da FASTA ulazi generiraju samo 3 čvora, što značajno doprinosi uštedi memorije.</w:t>
+      </w:r>
+    </w:p>
+    <w:p/>
     <w:p/>
     <w:sectPr>
       <w:pgSz w:w="11906" w:h="16838"/>
@@ -2090,6 +3556,119 @@
     </w:lvl>
   </w:abstractNum>
   <w:abstractNum w:abstractNumId="2">
+    <w:nsid w:val="20C320E5"/>
+    <w:multiLevelType w:val="hybridMultilevel"/>
+    <w:tmpl w:val="F2289DCC"/>
+    <w:lvl w:ilvl="0" w:tplc="9B8E17AE">
+      <w:start w:val="3"/>
+      <w:numFmt w:val="bullet"/>
+      <w:lvlText w:val="-"/>
+      <w:lvlJc w:val="left"/>
+      <w:pPr>
+        <w:ind w:left="1065" w:hanging="360"/>
+      </w:pPr>
+      <w:rPr>
+        <w:rFonts w:ascii="Calibri" w:eastAsiaTheme="minorHAnsi" w:hAnsi="Calibri" w:cstheme="minorBidi" w:hint="default"/>
+      </w:rPr>
+    </w:lvl>
+    <w:lvl w:ilvl="1" w:tplc="041A0003" w:tentative="1">
+      <w:start w:val="1"/>
+      <w:numFmt w:val="bullet"/>
+      <w:lvlText w:val="o"/>
+      <w:lvlJc w:val="left"/>
+      <w:pPr>
+        <w:ind w:left="1785" w:hanging="360"/>
+      </w:pPr>
+      <w:rPr>
+        <w:rFonts w:ascii="Courier New" w:hAnsi="Courier New" w:cs="Courier New" w:hint="default"/>
+      </w:rPr>
+    </w:lvl>
+    <w:lvl w:ilvl="2" w:tplc="041A0005" w:tentative="1">
+      <w:start w:val="1"/>
+      <w:numFmt w:val="bullet"/>
+      <w:lvlText w:val=""/>
+      <w:lvlJc w:val="left"/>
+      <w:pPr>
+        <w:ind w:left="2505" w:hanging="360"/>
+      </w:pPr>
+      <w:rPr>
+        <w:rFonts w:ascii="Wingdings" w:hAnsi="Wingdings" w:hint="default"/>
+      </w:rPr>
+    </w:lvl>
+    <w:lvl w:ilvl="3" w:tplc="041A0001" w:tentative="1">
+      <w:start w:val="1"/>
+      <w:numFmt w:val="bullet"/>
+      <w:lvlText w:val=""/>
+      <w:lvlJc w:val="left"/>
+      <w:pPr>
+        <w:ind w:left="3225" w:hanging="360"/>
+      </w:pPr>
+      <w:rPr>
+        <w:rFonts w:ascii="Symbol" w:hAnsi="Symbol" w:hint="default"/>
+      </w:rPr>
+    </w:lvl>
+    <w:lvl w:ilvl="4" w:tplc="041A0003" w:tentative="1">
+      <w:start w:val="1"/>
+      <w:numFmt w:val="bullet"/>
+      <w:lvlText w:val="o"/>
+      <w:lvlJc w:val="left"/>
+      <w:pPr>
+        <w:ind w:left="3945" w:hanging="360"/>
+      </w:pPr>
+      <w:rPr>
+        <w:rFonts w:ascii="Courier New" w:hAnsi="Courier New" w:cs="Courier New" w:hint="default"/>
+      </w:rPr>
+    </w:lvl>
+    <w:lvl w:ilvl="5" w:tplc="041A0005" w:tentative="1">
+      <w:start w:val="1"/>
+      <w:numFmt w:val="bullet"/>
+      <w:lvlText w:val=""/>
+      <w:lvlJc w:val="left"/>
+      <w:pPr>
+        <w:ind w:left="4665" w:hanging="360"/>
+      </w:pPr>
+      <w:rPr>
+        <w:rFonts w:ascii="Wingdings" w:hAnsi="Wingdings" w:hint="default"/>
+      </w:rPr>
+    </w:lvl>
+    <w:lvl w:ilvl="6" w:tplc="041A0001" w:tentative="1">
+      <w:start w:val="1"/>
+      <w:numFmt w:val="bullet"/>
+      <w:lvlText w:val=""/>
+      <w:lvlJc w:val="left"/>
+      <w:pPr>
+        <w:ind w:left="5385" w:hanging="360"/>
+      </w:pPr>
+      <w:rPr>
+        <w:rFonts w:ascii="Symbol" w:hAnsi="Symbol" w:hint="default"/>
+      </w:rPr>
+    </w:lvl>
+    <w:lvl w:ilvl="7" w:tplc="041A0003" w:tentative="1">
+      <w:start w:val="1"/>
+      <w:numFmt w:val="bullet"/>
+      <w:lvlText w:val="o"/>
+      <w:lvlJc w:val="left"/>
+      <w:pPr>
+        <w:ind w:left="6105" w:hanging="360"/>
+      </w:pPr>
+      <w:rPr>
+        <w:rFonts w:ascii="Courier New" w:hAnsi="Courier New" w:cs="Courier New" w:hint="default"/>
+      </w:rPr>
+    </w:lvl>
+    <w:lvl w:ilvl="8" w:tplc="041A0005" w:tentative="1">
+      <w:start w:val="1"/>
+      <w:numFmt w:val="bullet"/>
+      <w:lvlText w:val=""/>
+      <w:lvlJc w:val="left"/>
+      <w:pPr>
+        <w:ind w:left="6825" w:hanging="360"/>
+      </w:pPr>
+      <w:rPr>
+        <w:rFonts w:ascii="Wingdings" w:hAnsi="Wingdings" w:hint="default"/>
+      </w:rPr>
+    </w:lvl>
+  </w:abstractNum>
+  <w:abstractNum w:abstractNumId="3">
     <w:nsid w:val="27687558"/>
     <w:multiLevelType w:val="hybridMultilevel"/>
     <w:tmpl w:val="35046A70"/>
@@ -2178,7 +3757,7 @@
       </w:pPr>
     </w:lvl>
   </w:abstractNum>
-  <w:abstractNum w:abstractNumId="3">
+  <w:abstractNum w:abstractNumId="4">
     <w:nsid w:val="2E3F5618"/>
     <w:multiLevelType w:val="hybridMultilevel"/>
     <w:tmpl w:val="CF686442"/>
@@ -2267,7 +3846,7 @@
       </w:pPr>
     </w:lvl>
   </w:abstractNum>
-  <w:abstractNum w:abstractNumId="4">
+  <w:abstractNum w:abstractNumId="5">
     <w:nsid w:val="47E43F32"/>
     <w:multiLevelType w:val="hybridMultilevel"/>
     <w:tmpl w:val="AC142690"/>
@@ -2356,7 +3935,7 @@
       </w:pPr>
     </w:lvl>
   </w:abstractNum>
-  <w:abstractNum w:abstractNumId="5">
+  <w:abstractNum w:abstractNumId="6">
     <w:nsid w:val="4B3E4916"/>
     <w:multiLevelType w:val="hybridMultilevel"/>
     <w:tmpl w:val="CDC6DA70"/>
@@ -2476,15 +4055,18 @@
     <w:abstractNumId w:val="0"/>
   </w:num>
   <w:num w:numId="3">
+    <w:abstractNumId w:val="5"/>
+  </w:num>
+  <w:num w:numId="4">
     <w:abstractNumId w:val="4"/>
   </w:num>
-  <w:num w:numId="4">
+  <w:num w:numId="5">
+    <w:abstractNumId w:val="6"/>
+  </w:num>
+  <w:num w:numId="6">
     <w:abstractNumId w:val="3"/>
   </w:num>
-  <w:num w:numId="5">
-    <w:abstractNumId w:val="5"/>
-  </w:num>
-  <w:num w:numId="6">
+  <w:num w:numId="7">
     <w:abstractNumId w:val="2"/>
   </w:num>
 </w:numbering>
@@ -2817,6 +4399,32 @@
       <w:szCs w:val="26"/>
     </w:rPr>
   </w:style>
+  <w:style w:type="table" w:styleId="TableGrid">
+    <w:name w:val="Table Grid"/>
+    <w:basedOn w:val="TableNormal"/>
+    <w:uiPriority w:val="59"/>
+    <w:rsid w:val="006650AD"/>
+    <w:pPr>
+      <w:spacing w:after="0" w:line="240" w:lineRule="auto"/>
+    </w:pPr>
+    <w:tblPr>
+      <w:tblInd w:w="0" w:type="dxa"/>
+      <w:tblBorders>
+        <w:top w:val="single" w:sz="4" w:space="0" w:color="auto"/>
+        <w:left w:val="single" w:sz="4" w:space="0" w:color="auto"/>
+        <w:bottom w:val="single" w:sz="4" w:space="0" w:color="auto"/>
+        <w:right w:val="single" w:sz="4" w:space="0" w:color="auto"/>
+        <w:insideH w:val="single" w:sz="4" w:space="0" w:color="auto"/>
+        <w:insideV w:val="single" w:sz="4" w:space="0" w:color="auto"/>
+      </w:tblBorders>
+      <w:tblCellMar>
+        <w:top w:w="0" w:type="dxa"/>
+        <w:left w:w="108" w:type="dxa"/>
+        <w:bottom w:w="0" w:type="dxa"/>
+        <w:right w:w="108" w:type="dxa"/>
+      </w:tblCellMar>
+    </w:tblPr>
+  </w:style>
 </w:styles>
 </file>
 

</xml_diff>

<commit_message>
Dodan select i provjera za select
</commit_message>
<xml_diff>
--- a/Bioinformatika_dokumentacija.docx
+++ b/Bioinformatika_dokumentacija.docx
@@ -160,7 +160,13 @@
     </w:p>
     <w:p>
       <w:r>
-        <w:t>Složenost ovakve operacije očigledno je O(N) gdje je N duljina ulaznog niza. Konstrukcijom stabla valića za ulazni niz duljine N, složenost operacije postaje O(log</w:t>
+        <w:t>Složenost ovakve operacije očigledno je O(</w:t>
+      </w:r>
+      <w:r>
+        <w:t>N</w:t>
+      </w:r>
+      <w:r>
+        <w:t>) gdje je N duljina ulaznog niza. Konstrukcijom stabla valića za ulazni niz duljine N, složenost operacije postaje O(log</w:t>
       </w:r>
       <w:r>
         <w:rPr>
@@ -169,7 +175,16 @@
         <w:t>2</w:t>
       </w:r>
       <w:r>
-        <w:t>(N)).</w:t>
+        <w:t>(A</w:t>
+      </w:r>
+      <w:r>
+        <w:t>))</w:t>
+      </w:r>
+      <w:r>
+        <w:t xml:space="preserve"> gdje je A veličina abecede</w:t>
+      </w:r>
+      <w:r>
+        <w:t>.</w:t>
       </w:r>
     </w:p>
     <w:p>
@@ -237,14 +252,79 @@
     </w:p>
     <w:p>
       <w:r>
+        <w:lastRenderedPageBreak/>
+        <w:t>Sljedeća operacija koja je pogodna za izvođenje nad stablom valića je select(i). Operacija select, svrojevrsni je inverz operacije rank – rezultat je pozivija i-te jedinice u bit-vektoru. Stoga primjećujemo da vrijedi:</w:t>
+      </w:r>
+    </w:p>
+    <w:p>
+      <w:r>
+        <w:tab/>
+        <w:t>Rank (Select(i)) = i (napomena: obrat ne vrijedi nužno)</w:t>
+      </w:r>
+    </w:p>
+    <w:p>
+      <w:r>
+        <w:t>Operacija select (c, i) provodi se nad stablom valića slično kao i rank, samo ovdje ne počinjemo u korijenu, nego u listu u kojem je spremljena „konačna vrijednost“ znaka c:</w:t>
+      </w:r>
+    </w:p>
+    <w:p>
+      <w:pPr>
+        <w:pStyle w:val="ListParagraph"/>
+        <w:numPr>
+          <w:ilvl w:val="0"/>
+          <w:numId w:val="9"/>
+        </w:numPr>
+      </w:pPr>
+      <w:r>
+        <w:t>Nad bit-vektorom pohranjenim u čvoru provedemo operaciju i =select (value(c), i) gdje je value (c) vrijednost znaka c u tom čvoru (0 ili 1).</w:t>
+      </w:r>
+    </w:p>
+    <w:p>
+      <w:pPr>
+        <w:pStyle w:val="ListParagraph"/>
+        <w:numPr>
+          <w:ilvl w:val="0"/>
+          <w:numId w:val="9"/>
+        </w:numPr>
+      </w:pPr>
+      <w:r>
+        <w:t>Prelazimo na roditeljski čvor.</w:t>
+      </w:r>
+    </w:p>
+    <w:p>
+      <w:pPr>
+        <w:pStyle w:val="ListParagraph"/>
+        <w:numPr>
+          <w:ilvl w:val="0"/>
+          <w:numId w:val="9"/>
+        </w:numPr>
+      </w:pPr>
+      <w:r>
+        <w:t xml:space="preserve">Ponavljamo korake 1. i 2. sve dok ne dođemo do korijena, ali tako da je parametar </w:t>
+      </w:r>
+      <w:r>
+        <w:rPr>
+          <w:b/>
+          <w:i/>
+        </w:rPr>
+        <w:t>i</w:t>
+      </w:r>
+      <w:r>
+        <w:t xml:space="preserve"> u operaciji rank uvijek rezultat prethodno izračunate operacije (u čvoru djetetu).</w:t>
+      </w:r>
+    </w:p>
+    <w:p>
+      <w:r>
         <w:t>RRR struktura koristi se za sažimanje bit-vektora te svodi s</w:t>
       </w:r>
       <w:r>
-        <w:t>loženost rank operacije na O(1). Operaciju je moguće obaviti bez dekompresije (eng. Succinct data structure). Za izgradnju RRR strukture, bit-</w:t>
-      </w:r>
-      <w:r>
-        <w:lastRenderedPageBreak/>
-        <w:t>vektor rastavljamo na blo</w:t>
+        <w:t>loženost rank operacije na</w:t>
+      </w:r>
+      <w:r>
+        <w:t>d pojedinim čvorom na</w:t>
+      </w:r>
+      <w:r>
+        <w:t xml:space="preserve"> O(1). Operaciju je moguće obaviti bez dekompresije (eng. Succinct data structure). Za izgradnju RRR strukture, bit-vektor rastavljamo na blo</w:t>
       </w:r>
       <w:r>
         <w:t>kove i superblokove. Npr. za b=5</w:t>
@@ -384,6 +464,7 @@
     </w:p>
     <w:p>
       <w:r>
+        <w:lastRenderedPageBreak/>
         <w:t>Slika 3. – pretvorba bit-vektora u RRR strukturu</w:t>
       </w:r>
     </w:p>
@@ -393,7 +474,6 @@
           <w:noProof/>
           <w:lang w:eastAsia="hr-HR"/>
         </w:rPr>
-        <w:lastRenderedPageBreak/>
         <w:drawing>
           <wp:inline distT="0" distB="0" distL="0" distR="0">
             <wp:extent cx="4952381" cy="5066667"/>
@@ -823,7 +903,74 @@
         <w:t>Kada dođemo do dobivenog bloka, pomoću vrijednosti c i o dohvaćamo ga iz tablice odmaka, te računamo rank tog bloka za j = i mod b bitova.</w:t>
       </w:r>
     </w:p>
-    <w:p/>
+    <w:p>
+      <w:r>
+        <w:t>Na sličan način se iz RRR strukture računa i operacija select (i):</w:t>
+      </w:r>
+    </w:p>
+    <w:p>
+      <w:pPr>
+        <w:pStyle w:val="ListParagraph"/>
+        <w:numPr>
+          <w:ilvl w:val="0"/>
+          <w:numId w:val="10"/>
+        </w:numPr>
+      </w:pPr>
+      <w:r>
+        <w:t>Pronađi prethodnik superbloka za koji vrijedi da je pohranjena suma &gt; i</w:t>
+      </w:r>
+    </w:p>
+    <w:p>
+      <w:pPr>
+        <w:pStyle w:val="ListParagraph"/>
+        <w:numPr>
+          <w:ilvl w:val="0"/>
+          <w:numId w:val="10"/>
+        </w:numPr>
+      </w:pPr>
+      <w:r>
+        <w:t>Postavi trenutni rezultat na j * veličina superbloka gdje je j indeks dobivenog superbloka</w:t>
+      </w:r>
+    </w:p>
+    <w:p>
+      <w:pPr>
+        <w:pStyle w:val="ListParagraph"/>
+        <w:numPr>
+          <w:ilvl w:val="0"/>
+          <w:numId w:val="10"/>
+        </w:numPr>
+      </w:pPr>
+      <w:r>
+        <w:t>Iteriraj po blokovima</w:t>
+      </w:r>
+      <w:r>
+        <w:t xml:space="preserve"> dobivenog superbloka, te dodaj njihove klase ukupnoj sumi i povećavaj rezultat dodajući veličinu bloka , </w:t>
+      </w:r>
+      <w:r>
+        <w:t>dok ne dođeš do bloka za kojeg vrijedi</w:t>
+      </w:r>
+      <w:r>
+        <w:t>:</w:t>
+      </w:r>
+      <w:r>
+        <w:t xml:space="preserve"> </w:t>
+      </w:r>
+      <w:r>
+        <w:t>suma bloka + ukupna suma &gt; i</w:t>
+      </w:r>
+    </w:p>
+    <w:p>
+      <w:pPr>
+        <w:pStyle w:val="ListParagraph"/>
+        <w:numPr>
+          <w:ilvl w:val="0"/>
+          <w:numId w:val="10"/>
+        </w:numPr>
+      </w:pPr>
+      <w:r>
+        <w:t>Dobiveni blok dohvati iz RRR tablice te na ukupnu sumu pridodaj jedinice (ili nule, ovisi o vrijednosti ulaznog znaka u tom čvoru) iz tog bloka, sve do ukupna suma ne bude jednaka i.</w:t>
+      </w:r>
+    </w:p>
     <w:p/>
     <w:p>
       <w:pPr>
@@ -1834,7 +1981,51 @@
         <w:lastRenderedPageBreak/>
         <w:t>Ovdje, postupak nad korijenskim čvorom završava, a operacija rank se poziva nad desnim dijetetom korijenskog čvora (jer je vrijednost od G u riječniku 1). Kao što je i rečeno, rezultat roditeljske rank operacije postaje granica rank operacije u dijetetu, tako da se nad tim čvorem poziva rank (G, 6) te će rezultat te operacije biti konačno rješenje (nema više djece).</w:t>
       </w:r>
-    </w:p>
+      <w:r>
+        <w:t xml:space="preserve"> Konačni rezultat: rank (G, 13) = 3.</w:t>
+      </w:r>
+    </w:p>
+    <w:p/>
+    <w:p>
+      <w:pPr>
+        <w:pStyle w:val="Heading2"/>
+        <w:numPr>
+          <w:ilvl w:val="1"/>
+          <w:numId w:val="1"/>
+        </w:numPr>
+      </w:pPr>
+      <w:r>
+        <w:t>Select operacija</w:t>
+      </w:r>
+    </w:p>
+    <w:p/>
+    <w:p>
+      <w:r>
+        <w:t>Kao ulaznu strukturu uzet ćemo stablo valića iz prethodnog primjera. Pokušajmo sada izračunati select (G, 3). Dakle tražimo poziciju trećeg slova G u ulaznom nizu. Kao što algoritam kaže počinjemo iz lista u kojem se nalazi G. U našem sluč</w:t>
+      </w:r>
+      <w:r>
+        <w:t xml:space="preserve">aju to je desno dijete korijena u kojem je G = 0. </w:t>
+      </w:r>
+    </w:p>
+    <w:p>
+      <w:r>
+        <w:t>Dakle brojimo nule dok ne izbrojimo 3 i vratimo zadnju poziciju. Lako možemo vidjeti da je rezultat select (G, 3) = 4</w:t>
+      </w:r>
+    </w:p>
+    <w:p>
+      <w:r>
+        <w:t>U ovom trenutku se pomičemo u roditeljski čvor</w:t>
+      </w:r>
+      <w:r>
+        <w:t xml:space="preserve"> (korijen). U korijenu je G = 1, dakle brojimo jedinice. </w:t>
+      </w:r>
+    </w:p>
+    <w:p>
+      <w:r>
+        <w:t>Na sličan način kao za rank operaciju nad RRR-om (detalji su objašnjeni u Uvodu), dobivamo da je rezultat operacije select (G, 4) = 11.</w:t>
+      </w:r>
+    </w:p>
+    <w:p/>
     <w:p/>
     <w:p>
       <w:pPr>
@@ -3322,6 +3513,95 @@
 <file path=word/numbering.xml><?xml version="1.0" encoding="utf-8"?>
 <w:numbering xmlns:ve="http://schemas.openxmlformats.org/markup-compatibility/2006" xmlns:o="urn:schemas-microsoft-com:office:office" xmlns:r="http://schemas.openxmlformats.org/officeDocument/2006/relationships" xmlns:m="http://schemas.openxmlformats.org/officeDocument/2006/math" xmlns:v="urn:schemas-microsoft-com:vml" xmlns:wp="http://schemas.openxmlformats.org/drawingml/2006/wordprocessingDrawing" xmlns:w10="urn:schemas-microsoft-com:office:word" xmlns:w="http://schemas.openxmlformats.org/wordprocessingml/2006/main" xmlns:wne="http://schemas.microsoft.com/office/word/2006/wordml">
   <w:abstractNum w:abstractNumId="0">
+    <w:nsid w:val="00237E93"/>
+    <w:multiLevelType w:val="hybridMultilevel"/>
+    <w:tmpl w:val="AC142690"/>
+    <w:lvl w:ilvl="0" w:tplc="041A000F">
+      <w:start w:val="1"/>
+      <w:numFmt w:val="decimal"/>
+      <w:lvlText w:val="%1."/>
+      <w:lvlJc w:val="left"/>
+      <w:pPr>
+        <w:ind w:left="720" w:hanging="360"/>
+      </w:pPr>
+      <w:rPr>
+        <w:rFonts w:hint="default"/>
+      </w:rPr>
+    </w:lvl>
+    <w:lvl w:ilvl="1" w:tplc="041A0019" w:tentative="1">
+      <w:start w:val="1"/>
+      <w:numFmt w:val="lowerLetter"/>
+      <w:lvlText w:val="%2."/>
+      <w:lvlJc w:val="left"/>
+      <w:pPr>
+        <w:ind w:left="1440" w:hanging="360"/>
+      </w:pPr>
+    </w:lvl>
+    <w:lvl w:ilvl="2" w:tplc="041A001B" w:tentative="1">
+      <w:start w:val="1"/>
+      <w:numFmt w:val="lowerRoman"/>
+      <w:lvlText w:val="%3."/>
+      <w:lvlJc w:val="right"/>
+      <w:pPr>
+        <w:ind w:left="2160" w:hanging="180"/>
+      </w:pPr>
+    </w:lvl>
+    <w:lvl w:ilvl="3" w:tplc="041A000F" w:tentative="1">
+      <w:start w:val="1"/>
+      <w:numFmt w:val="decimal"/>
+      <w:lvlText w:val="%4."/>
+      <w:lvlJc w:val="left"/>
+      <w:pPr>
+        <w:ind w:left="2880" w:hanging="360"/>
+      </w:pPr>
+    </w:lvl>
+    <w:lvl w:ilvl="4" w:tplc="041A0019" w:tentative="1">
+      <w:start w:val="1"/>
+      <w:numFmt w:val="lowerLetter"/>
+      <w:lvlText w:val="%5."/>
+      <w:lvlJc w:val="left"/>
+      <w:pPr>
+        <w:ind w:left="3600" w:hanging="360"/>
+      </w:pPr>
+    </w:lvl>
+    <w:lvl w:ilvl="5" w:tplc="041A001B" w:tentative="1">
+      <w:start w:val="1"/>
+      <w:numFmt w:val="lowerRoman"/>
+      <w:lvlText w:val="%6."/>
+      <w:lvlJc w:val="right"/>
+      <w:pPr>
+        <w:ind w:left="4320" w:hanging="180"/>
+      </w:pPr>
+    </w:lvl>
+    <w:lvl w:ilvl="6" w:tplc="041A000F" w:tentative="1">
+      <w:start w:val="1"/>
+      <w:numFmt w:val="decimal"/>
+      <w:lvlText w:val="%7."/>
+      <w:lvlJc w:val="left"/>
+      <w:pPr>
+        <w:ind w:left="5040" w:hanging="360"/>
+      </w:pPr>
+    </w:lvl>
+    <w:lvl w:ilvl="7" w:tplc="041A0019" w:tentative="1">
+      <w:start w:val="1"/>
+      <w:numFmt w:val="lowerLetter"/>
+      <w:lvlText w:val="%8."/>
+      <w:lvlJc w:val="left"/>
+      <w:pPr>
+        <w:ind w:left="5760" w:hanging="360"/>
+      </w:pPr>
+    </w:lvl>
+    <w:lvl w:ilvl="8" w:tplc="041A001B" w:tentative="1">
+      <w:start w:val="1"/>
+      <w:numFmt w:val="lowerRoman"/>
+      <w:lvlText w:val="%9."/>
+      <w:lvlJc w:val="right"/>
+      <w:pPr>
+        <w:ind w:left="6480" w:hanging="180"/>
+      </w:pPr>
+    </w:lvl>
+  </w:abstractNum>
+  <w:abstractNum w:abstractNumId="1">
     <w:nsid w:val="06D53BF7"/>
     <w:multiLevelType w:val="hybridMultilevel"/>
     <w:tmpl w:val="A7FCE78C"/>
@@ -3434,7 +3714,7 @@
       </w:rPr>
     </w:lvl>
   </w:abstractNum>
-  <w:abstractNum w:abstractNumId="1">
+  <w:abstractNum w:abstractNumId="2">
     <w:nsid w:val="0DF22672"/>
     <w:multiLevelType w:val="multilevel"/>
     <w:tmpl w:val="1144AB0A"/>
@@ -3555,7 +3835,96 @@
       </w:rPr>
     </w:lvl>
   </w:abstractNum>
-  <w:abstractNum w:abstractNumId="2">
+  <w:abstractNum w:abstractNumId="3">
+    <w:nsid w:val="1A78251E"/>
+    <w:multiLevelType w:val="hybridMultilevel"/>
+    <w:tmpl w:val="38BABBFA"/>
+    <w:lvl w:ilvl="0" w:tplc="041A000F">
+      <w:start w:val="1"/>
+      <w:numFmt w:val="decimal"/>
+      <w:lvlText w:val="%1."/>
+      <w:lvlJc w:val="left"/>
+      <w:pPr>
+        <w:ind w:left="720" w:hanging="360"/>
+      </w:pPr>
+      <w:rPr>
+        <w:rFonts w:hint="default"/>
+      </w:rPr>
+    </w:lvl>
+    <w:lvl w:ilvl="1" w:tplc="041A0019" w:tentative="1">
+      <w:start w:val="1"/>
+      <w:numFmt w:val="lowerLetter"/>
+      <w:lvlText w:val="%2."/>
+      <w:lvlJc w:val="left"/>
+      <w:pPr>
+        <w:ind w:left="1440" w:hanging="360"/>
+      </w:pPr>
+    </w:lvl>
+    <w:lvl w:ilvl="2" w:tplc="041A001B" w:tentative="1">
+      <w:start w:val="1"/>
+      <w:numFmt w:val="lowerRoman"/>
+      <w:lvlText w:val="%3."/>
+      <w:lvlJc w:val="right"/>
+      <w:pPr>
+        <w:ind w:left="2160" w:hanging="180"/>
+      </w:pPr>
+    </w:lvl>
+    <w:lvl w:ilvl="3" w:tplc="041A000F" w:tentative="1">
+      <w:start w:val="1"/>
+      <w:numFmt w:val="decimal"/>
+      <w:lvlText w:val="%4."/>
+      <w:lvlJc w:val="left"/>
+      <w:pPr>
+        <w:ind w:left="2880" w:hanging="360"/>
+      </w:pPr>
+    </w:lvl>
+    <w:lvl w:ilvl="4" w:tplc="041A0019" w:tentative="1">
+      <w:start w:val="1"/>
+      <w:numFmt w:val="lowerLetter"/>
+      <w:lvlText w:val="%5."/>
+      <w:lvlJc w:val="left"/>
+      <w:pPr>
+        <w:ind w:left="3600" w:hanging="360"/>
+      </w:pPr>
+    </w:lvl>
+    <w:lvl w:ilvl="5" w:tplc="041A001B" w:tentative="1">
+      <w:start w:val="1"/>
+      <w:numFmt w:val="lowerRoman"/>
+      <w:lvlText w:val="%6."/>
+      <w:lvlJc w:val="right"/>
+      <w:pPr>
+        <w:ind w:left="4320" w:hanging="180"/>
+      </w:pPr>
+    </w:lvl>
+    <w:lvl w:ilvl="6" w:tplc="041A000F" w:tentative="1">
+      <w:start w:val="1"/>
+      <w:numFmt w:val="decimal"/>
+      <w:lvlText w:val="%7."/>
+      <w:lvlJc w:val="left"/>
+      <w:pPr>
+        <w:ind w:left="5040" w:hanging="360"/>
+      </w:pPr>
+    </w:lvl>
+    <w:lvl w:ilvl="7" w:tplc="041A0019" w:tentative="1">
+      <w:start w:val="1"/>
+      <w:numFmt w:val="lowerLetter"/>
+      <w:lvlText w:val="%8."/>
+      <w:lvlJc w:val="left"/>
+      <w:pPr>
+        <w:ind w:left="5760" w:hanging="360"/>
+      </w:pPr>
+    </w:lvl>
+    <w:lvl w:ilvl="8" w:tplc="041A001B" w:tentative="1">
+      <w:start w:val="1"/>
+      <w:numFmt w:val="lowerRoman"/>
+      <w:lvlText w:val="%9."/>
+      <w:lvlJc w:val="right"/>
+      <w:pPr>
+        <w:ind w:left="6480" w:hanging="180"/>
+      </w:pPr>
+    </w:lvl>
+  </w:abstractNum>
+  <w:abstractNum w:abstractNumId="4">
     <w:nsid w:val="20C320E5"/>
     <w:multiLevelType w:val="hybridMultilevel"/>
     <w:tmpl w:val="F2289DCC"/>
@@ -3668,7 +4037,7 @@
       </w:rPr>
     </w:lvl>
   </w:abstractNum>
-  <w:abstractNum w:abstractNumId="3">
+  <w:abstractNum w:abstractNumId="5">
     <w:nsid w:val="27687558"/>
     <w:multiLevelType w:val="hybridMultilevel"/>
     <w:tmpl w:val="35046A70"/>
@@ -3757,7 +4126,7 @@
       </w:pPr>
     </w:lvl>
   </w:abstractNum>
-  <w:abstractNum w:abstractNumId="4">
+  <w:abstractNum w:abstractNumId="6">
     <w:nsid w:val="2E3F5618"/>
     <w:multiLevelType w:val="hybridMultilevel"/>
     <w:tmpl w:val="CF686442"/>
@@ -3846,7 +4215,7 @@
       </w:pPr>
     </w:lvl>
   </w:abstractNum>
-  <w:abstractNum w:abstractNumId="5">
+  <w:abstractNum w:abstractNumId="7">
     <w:nsid w:val="47E43F32"/>
     <w:multiLevelType w:val="hybridMultilevel"/>
     <w:tmpl w:val="AC142690"/>
@@ -3935,7 +4304,7 @@
       </w:pPr>
     </w:lvl>
   </w:abstractNum>
-  <w:abstractNum w:abstractNumId="6">
+  <w:abstractNum w:abstractNumId="8">
     <w:nsid w:val="4B3E4916"/>
     <w:multiLevelType w:val="hybridMultilevel"/>
     <w:tmpl w:val="CDC6DA70"/>
@@ -4048,26 +4417,124 @@
       </w:rPr>
     </w:lvl>
   </w:abstractNum>
+  <w:abstractNum w:abstractNumId="9">
+    <w:nsid w:val="7D2A7C87"/>
+    <w:multiLevelType w:val="hybridMultilevel"/>
+    <w:tmpl w:val="C9E26776"/>
+    <w:lvl w:ilvl="0" w:tplc="041A000F">
+      <w:start w:val="1"/>
+      <w:numFmt w:val="decimal"/>
+      <w:lvlText w:val="%1."/>
+      <w:lvlJc w:val="left"/>
+      <w:pPr>
+        <w:ind w:left="720" w:hanging="360"/>
+      </w:pPr>
+      <w:rPr>
+        <w:rFonts w:hint="default"/>
+      </w:rPr>
+    </w:lvl>
+    <w:lvl w:ilvl="1" w:tplc="041A0019" w:tentative="1">
+      <w:start w:val="1"/>
+      <w:numFmt w:val="lowerLetter"/>
+      <w:lvlText w:val="%2."/>
+      <w:lvlJc w:val="left"/>
+      <w:pPr>
+        <w:ind w:left="1440" w:hanging="360"/>
+      </w:pPr>
+    </w:lvl>
+    <w:lvl w:ilvl="2" w:tplc="041A001B" w:tentative="1">
+      <w:start w:val="1"/>
+      <w:numFmt w:val="lowerRoman"/>
+      <w:lvlText w:val="%3."/>
+      <w:lvlJc w:val="right"/>
+      <w:pPr>
+        <w:ind w:left="2160" w:hanging="180"/>
+      </w:pPr>
+    </w:lvl>
+    <w:lvl w:ilvl="3" w:tplc="041A000F" w:tentative="1">
+      <w:start w:val="1"/>
+      <w:numFmt w:val="decimal"/>
+      <w:lvlText w:val="%4."/>
+      <w:lvlJc w:val="left"/>
+      <w:pPr>
+        <w:ind w:left="2880" w:hanging="360"/>
+      </w:pPr>
+    </w:lvl>
+    <w:lvl w:ilvl="4" w:tplc="041A0019" w:tentative="1">
+      <w:start w:val="1"/>
+      <w:numFmt w:val="lowerLetter"/>
+      <w:lvlText w:val="%5."/>
+      <w:lvlJc w:val="left"/>
+      <w:pPr>
+        <w:ind w:left="3600" w:hanging="360"/>
+      </w:pPr>
+    </w:lvl>
+    <w:lvl w:ilvl="5" w:tplc="041A001B" w:tentative="1">
+      <w:start w:val="1"/>
+      <w:numFmt w:val="lowerRoman"/>
+      <w:lvlText w:val="%6."/>
+      <w:lvlJc w:val="right"/>
+      <w:pPr>
+        <w:ind w:left="4320" w:hanging="180"/>
+      </w:pPr>
+    </w:lvl>
+    <w:lvl w:ilvl="6" w:tplc="041A000F" w:tentative="1">
+      <w:start w:val="1"/>
+      <w:numFmt w:val="decimal"/>
+      <w:lvlText w:val="%7."/>
+      <w:lvlJc w:val="left"/>
+      <w:pPr>
+        <w:ind w:left="5040" w:hanging="360"/>
+      </w:pPr>
+    </w:lvl>
+    <w:lvl w:ilvl="7" w:tplc="041A0019" w:tentative="1">
+      <w:start w:val="1"/>
+      <w:numFmt w:val="lowerLetter"/>
+      <w:lvlText w:val="%8."/>
+      <w:lvlJc w:val="left"/>
+      <w:pPr>
+        <w:ind w:left="5760" w:hanging="360"/>
+      </w:pPr>
+    </w:lvl>
+    <w:lvl w:ilvl="8" w:tplc="041A001B" w:tentative="1">
+      <w:start w:val="1"/>
+      <w:numFmt w:val="lowerRoman"/>
+      <w:lvlText w:val="%9."/>
+      <w:lvlJc w:val="right"/>
+      <w:pPr>
+        <w:ind w:left="6480" w:hanging="180"/>
+      </w:pPr>
+    </w:lvl>
+  </w:abstractNum>
   <w:num w:numId="1">
+    <w:abstractNumId w:val="2"/>
+  </w:num>
+  <w:num w:numId="2">
     <w:abstractNumId w:val="1"/>
   </w:num>
-  <w:num w:numId="2">
+  <w:num w:numId="3">
+    <w:abstractNumId w:val="7"/>
+  </w:num>
+  <w:num w:numId="4">
+    <w:abstractNumId w:val="6"/>
+  </w:num>
+  <w:num w:numId="5">
+    <w:abstractNumId w:val="8"/>
+  </w:num>
+  <w:num w:numId="6">
+    <w:abstractNumId w:val="5"/>
+  </w:num>
+  <w:num w:numId="7">
+    <w:abstractNumId w:val="4"/>
+  </w:num>
+  <w:num w:numId="8">
+    <w:abstractNumId w:val="9"/>
+  </w:num>
+  <w:num w:numId="9">
     <w:abstractNumId w:val="0"/>
   </w:num>
-  <w:num w:numId="3">
-    <w:abstractNumId w:val="5"/>
-  </w:num>
-  <w:num w:numId="4">
-    <w:abstractNumId w:val="4"/>
-  </w:num>
-  <w:num w:numId="5">
-    <w:abstractNumId w:val="6"/>
-  </w:num>
-  <w:num w:numId="6">
+  <w:num w:numId="10">
     <w:abstractNumId w:val="3"/>
-  </w:num>
-  <w:num w:numId="7">
-    <w:abstractNumId w:val="2"/>
   </w:num>
 </w:numbering>
 </file>

</xml_diff>

<commit_message>
Dodana implementacija u C-u
</commit_message>
<xml_diff>
--- a/Bioinformatika_dokumentacija.docx
+++ b/Bioinformatika_dokumentacija.docx
@@ -1,6 +1,6 @@
 
 <file path=word/document.xml><?xml version="1.0" encoding="utf-8"?>
-<w:document xmlns:wpc="http://schemas.microsoft.com/office/word/2010/wordprocessingCanvas" xmlns:mc="http://schemas.openxmlformats.org/markup-compatibility/2006" xmlns:o="urn:schemas-microsoft-com:office:office" xmlns:r="http://schemas.openxmlformats.org/officeDocument/2006/relationships" xmlns:m="http://schemas.openxmlformats.org/officeDocument/2006/math" xmlns:v="urn:schemas-microsoft-com:vml" xmlns:wp14="http://schemas.microsoft.com/office/word/2010/wordprocessingDrawing" xmlns:wp="http://schemas.openxmlformats.org/drawingml/2006/wordprocessingDrawing" xmlns:w10="urn:schemas-microsoft-com:office:word" xmlns:w="http://schemas.openxmlformats.org/wordprocessingml/2006/main" xmlns:w14="http://schemas.microsoft.com/office/word/2010/wordml" xmlns:w15="http://schemas.microsoft.com/office/word/2012/wordml" xmlns:wpg="http://schemas.microsoft.com/office/word/2010/wordprocessingGroup" xmlns:wpi="http://schemas.microsoft.com/office/word/2010/wordprocessingInk" xmlns:wne="http://schemas.microsoft.com/office/word/2006/wordml" xmlns:wps="http://schemas.microsoft.com/office/word/2010/wordprocessingShape" mc:Ignorable="w14 w15 wp14">
+<w:document xmlns:ve="http://schemas.openxmlformats.org/markup-compatibility/2006" xmlns:o="urn:schemas-microsoft-com:office:office" xmlns:r="http://schemas.openxmlformats.org/officeDocument/2006/relationships" xmlns:m="http://schemas.openxmlformats.org/officeDocument/2006/math" xmlns:v="urn:schemas-microsoft-com:vml" xmlns:wp="http://schemas.openxmlformats.org/drawingml/2006/wordprocessingDrawing" xmlns:w10="urn:schemas-microsoft-com:office:word" xmlns:w="http://schemas.openxmlformats.org/wordprocessingml/2006/main" xmlns:wne="http://schemas.microsoft.com/office/word/2006/wordml">
   <w:body>
     <w:p>
       <w:pPr>
@@ -186,6 +186,27 @@
       <w:r>
         <w:t>.</w:t>
       </w:r>
+      <w:r>
+        <w:t xml:space="preserve"> Ako spremamo ulazni niz kao bit-vektor (bez RRR) ukupna složenost je O(N*log</w:t>
+      </w:r>
+      <w:r>
+        <w:rPr>
+          <w:vertAlign w:val="subscript"/>
+        </w:rPr>
+        <w:t>2</w:t>
+      </w:r>
+      <w:r>
+        <w:t>(A)) - log</w:t>
+      </w:r>
+      <w:r>
+        <w:rPr>
+          <w:vertAlign w:val="subscript"/>
+        </w:rPr>
+        <w:t>2</w:t>
+      </w:r>
+      <w:r>
+        <w:t>(A) operacija rank (c, i) koje pozivaju binarne rank operacije rank(i) koje imaju složenost O(n).</w:t>
+      </w:r>
     </w:p>
     <w:p>
       <w:r>
@@ -318,7 +339,13 @@
         <w:t>RRR struktura koristi se za sažimanje bit-vektora te svodi s</w:t>
       </w:r>
       <w:r>
-        <w:t>loženost rank operacije na</w:t>
+        <w:t xml:space="preserve">loženost </w:t>
+      </w:r>
+      <w:r>
+        <w:t xml:space="preserve">binarne </w:t>
+      </w:r>
+      <w:r>
+        <w:t>rank operacije na</w:t>
       </w:r>
       <w:r>
         <w:t>d pojedinim čvorom na</w:t>
@@ -972,6 +999,30 @@
       </w:r>
     </w:p>
     <w:p/>
+    <w:p>
+      <w:r>
+        <w:lastRenderedPageBreak/>
+        <w:t>Dakle, ako spremimo ulazni niz kao RRR ukupna složenost rank (i select) operacija bit će O(log</w:t>
+      </w:r>
+      <w:r>
+        <w:rPr>
+          <w:vertAlign w:val="subscript"/>
+        </w:rPr>
+        <w:t>2</w:t>
+      </w:r>
+      <w:r>
+        <w:t>(A)) - log</w:t>
+      </w:r>
+      <w:r>
+        <w:rPr>
+          <w:vertAlign w:val="subscript"/>
+        </w:rPr>
+        <w:t>2</w:t>
+      </w:r>
+      <w:r>
+        <w:t>(A) poziva rank (c, i) od kojih svaki poziva binarnu rank operaciju nad RRR strukturom čija je složenost O(1).</w:t>
+      </w:r>
+    </w:p>
     <w:p>
       <w:pPr>
         <w:rPr>
@@ -2070,1437 +2121,200 @@
     </w:p>
     <w:p/>
     <w:p>
-      <w:pPr>
+      <w:r>
+        <w:t xml:space="preserve">Implementacija u programskom jeziku C strukturirana je u nekoliko datoteka. </w:t>
+      </w:r>
+    </w:p>
+    <w:p>
+      <w:r>
+        <w:t xml:space="preserve">U datotekama WaveletTree.c i WaveletTree.h napisane su funkcije </w:t>
+      </w:r>
+      <w:r>
+        <w:t>za izgradnju stabla valića i dane su implementacije operacija rank i select (visoke razine)</w:t>
+      </w:r>
+      <w:r>
+        <w:t xml:space="preserve"> te rank i select koje rade s bit-vektorima.</w:t>
+      </w:r>
+    </w:p>
+    <w:p>
+      <w:r>
+        <w:t xml:space="preserve">Funkcija </w:t>
+      </w:r>
+      <w:r>
         <w:rPr>
-          <w:b/>
-          <w:u w:val="single"/>
+          <w:i/>
         </w:rPr>
-      </w:pPr>
+        <w:t>buildWaveletTree</w:t>
+      </w:r>
+      <w:r>
+        <w:t xml:space="preserve"> gradi stablo iz ulaznog niza koji joj se šalje kao parametar. Ona će iz niza „izvući“ abecedu (funkcija </w:t>
+      </w:r>
       <w:r>
         <w:rPr>
-          <w:b/>
-          <w:u w:val="single"/>
+          <w:i/>
         </w:rPr>
-        <w:t>Vremena izvođenja</w:t>
-      </w:r>
-    </w:p>
-    <w:tbl>
-      <w:tblPr>
-        <w:tblStyle w:val="TableGrid"/>
-        <w:tblW w:w="10031" w:type="dxa"/>
-        <w:tblLook w:val="04A0" w:firstRow="1" w:lastRow="0" w:firstColumn="1" w:lastColumn="0" w:noHBand="0" w:noVBand="1"/>
-      </w:tblPr>
-      <w:tblGrid>
-        <w:gridCol w:w="1938"/>
-        <w:gridCol w:w="1998"/>
-        <w:gridCol w:w="1701"/>
-        <w:gridCol w:w="2126"/>
-        <w:gridCol w:w="2268"/>
-      </w:tblGrid>
-      <w:tr>
-        <w:tc>
-          <w:tcPr>
-            <w:tcW w:w="1938" w:type="dxa"/>
-          </w:tcPr>
-          <w:p>
-            <w:pPr>
-              <w:jc w:val="center"/>
-              <w:rPr>
-                <w:b/>
-              </w:rPr>
-            </w:pPr>
-            <w:r>
-              <w:rPr>
-                <w:b/>
-              </w:rPr>
-              <w:t>Ulazna datoteka, veličina u oktetima</w:t>
-            </w:r>
-            <w:r>
-              <w:rPr>
-                <w:b/>
-              </w:rPr>
-              <w:t>, veličina abecede</w:t>
-            </w:r>
-          </w:p>
-        </w:tc>
-        <w:tc>
-          <w:tcPr>
-            <w:tcW w:w="1998" w:type="dxa"/>
-          </w:tcPr>
-          <w:p>
-            <w:pPr>
-              <w:jc w:val="center"/>
-              <w:rPr>
-                <w:b/>
-              </w:rPr>
-            </w:pPr>
-            <w:r>
-              <w:rPr>
-                <w:b/>
-              </w:rPr>
-              <w:t>Testovi</w:t>
-            </w:r>
-          </w:p>
-        </w:tc>
-        <w:tc>
-          <w:tcPr>
-            <w:tcW w:w="1701" w:type="dxa"/>
-          </w:tcPr>
-          <w:p>
-            <w:pPr>
-              <w:jc w:val="center"/>
-              <w:rPr>
-                <w:b/>
-              </w:rPr>
-            </w:pPr>
-            <w:r>
-              <w:rPr>
-                <w:b/>
-              </w:rPr>
-              <w:t>Vrijeme izgradnje stabla valića + RRR</w:t>
-            </w:r>
-          </w:p>
-        </w:tc>
-        <w:tc>
-          <w:tcPr>
-            <w:tcW w:w="2126" w:type="dxa"/>
-          </w:tcPr>
-          <w:p>
-            <w:pPr>
-              <w:jc w:val="center"/>
-              <w:rPr>
-                <w:b/>
-              </w:rPr>
-            </w:pPr>
-            <w:r>
-              <w:rPr>
-                <w:b/>
-              </w:rPr>
-              <w:t>Vremena izvođenja rank operacije (prebrojavanje u nizu)</w:t>
-            </w:r>
-          </w:p>
-        </w:tc>
-        <w:tc>
-          <w:tcPr>
-            <w:tcW w:w="2268" w:type="dxa"/>
-          </w:tcPr>
-          <w:p>
-            <w:pPr>
-              <w:jc w:val="center"/>
-              <w:rPr>
-                <w:b/>
-              </w:rPr>
-            </w:pPr>
-            <w:r>
-              <w:rPr>
-                <w:b/>
-              </w:rPr>
-              <w:t>Vremena izvođenja rank operacije (nad stablom valića + RRR)</w:t>
-            </w:r>
-          </w:p>
-        </w:tc>
-      </w:tr>
-      <w:tr>
-        <w:trPr>
-          <w:trHeight w:val="90"/>
-        </w:trPr>
-        <w:tc>
-          <w:tcPr>
-            <w:tcW w:w="1938" w:type="dxa"/>
-            <w:vMerge w:val="restart"/>
-            <w:vAlign w:val="center"/>
-          </w:tcPr>
-          <w:p>
-            <w:pPr>
-              <w:jc w:val="center"/>
-            </w:pPr>
-            <w:r>
-              <w:t>Input.txt, n = 138</w:t>
-            </w:r>
-            <w:r>
-              <w:t>, Σ = 16</w:t>
-            </w:r>
-          </w:p>
-        </w:tc>
-        <w:tc>
-          <w:tcPr>
-            <w:tcW w:w="1998" w:type="dxa"/>
-            <w:vAlign w:val="center"/>
-          </w:tcPr>
-          <w:p>
-            <w:pPr>
-              <w:jc w:val="center"/>
-            </w:pPr>
-            <w:r>
-              <w:t>Rank ('t', 100) = 9</w:t>
-            </w:r>
-          </w:p>
-        </w:tc>
-        <w:tc>
-          <w:tcPr>
-            <w:tcW w:w="1701" w:type="dxa"/>
-            <w:vMerge w:val="restart"/>
-            <w:vAlign w:val="center"/>
-          </w:tcPr>
-          <w:p>
-            <w:pPr>
-              <w:jc w:val="center"/>
-            </w:pPr>
-            <w:r>
-              <w:t>~ 1 sekunda</w:t>
-            </w:r>
-          </w:p>
-        </w:tc>
-        <w:tc>
-          <w:tcPr>
-            <w:tcW w:w="2126" w:type="dxa"/>
-            <w:vAlign w:val="center"/>
-          </w:tcPr>
-          <w:p>
-            <w:pPr>
-              <w:jc w:val="center"/>
-            </w:pPr>
-            <w:r>
-              <w:t>1 us</w:t>
-            </w:r>
-          </w:p>
-        </w:tc>
-        <w:tc>
-          <w:tcPr>
-            <w:tcW w:w="2268" w:type="dxa"/>
-            <w:vAlign w:val="center"/>
-          </w:tcPr>
-          <w:p>
-            <w:pPr>
-              <w:jc w:val="center"/>
-            </w:pPr>
-            <w:r>
-              <w:t>4 us</w:t>
-            </w:r>
-          </w:p>
-        </w:tc>
-      </w:tr>
-      <w:tr>
-        <w:trPr>
-          <w:trHeight w:val="90"/>
-        </w:trPr>
-        <w:tc>
-          <w:tcPr>
-            <w:tcW w:w="1938" w:type="dxa"/>
-            <w:vMerge/>
-            <w:vAlign w:val="center"/>
-          </w:tcPr>
-          <w:p>
-            <w:pPr>
-              <w:jc w:val="center"/>
-            </w:pPr>
-          </w:p>
-        </w:tc>
-        <w:tc>
-          <w:tcPr>
-            <w:tcW w:w="1998" w:type="dxa"/>
-            <w:vAlign w:val="center"/>
-          </w:tcPr>
-          <w:p>
-            <w:pPr>
-              <w:jc w:val="center"/>
-            </w:pPr>
-            <w:r>
-              <w:t>Rank('e', 138) = 10</w:t>
-            </w:r>
-          </w:p>
-        </w:tc>
-        <w:tc>
-          <w:tcPr>
-            <w:tcW w:w="1701" w:type="dxa"/>
-            <w:vMerge/>
-            <w:vAlign w:val="center"/>
-          </w:tcPr>
-          <w:p>
-            <w:pPr>
-              <w:jc w:val="center"/>
-            </w:pPr>
-          </w:p>
-        </w:tc>
-        <w:tc>
-          <w:tcPr>
-            <w:tcW w:w="2126" w:type="dxa"/>
-            <w:vAlign w:val="center"/>
-          </w:tcPr>
-          <w:p>
-            <w:pPr>
-              <w:jc w:val="center"/>
-            </w:pPr>
-            <w:r>
-              <w:t>1 us</w:t>
-            </w:r>
-          </w:p>
-        </w:tc>
-        <w:tc>
-          <w:tcPr>
-            <w:tcW w:w="2268" w:type="dxa"/>
-            <w:vAlign w:val="center"/>
-          </w:tcPr>
-          <w:p>
-            <w:pPr>
-              <w:jc w:val="center"/>
-            </w:pPr>
-            <w:r>
-              <w:t>4 us</w:t>
-            </w:r>
-          </w:p>
-        </w:tc>
-      </w:tr>
-      <w:tr>
-        <w:trPr>
-          <w:trHeight w:val="90"/>
-        </w:trPr>
-        <w:tc>
-          <w:tcPr>
-            <w:tcW w:w="1938" w:type="dxa"/>
-            <w:vMerge/>
-            <w:vAlign w:val="center"/>
-          </w:tcPr>
-          <w:p>
-            <w:pPr>
-              <w:jc w:val="center"/>
-            </w:pPr>
-          </w:p>
-        </w:tc>
-        <w:tc>
-          <w:tcPr>
-            <w:tcW w:w="1998" w:type="dxa"/>
-            <w:vAlign w:val="center"/>
-          </w:tcPr>
-          <w:p>
-            <w:pPr>
-              <w:jc w:val="center"/>
-            </w:pPr>
-            <w:r>
-              <w:t>Rank('w', 20) = 2</w:t>
-            </w:r>
-          </w:p>
-        </w:tc>
-        <w:tc>
-          <w:tcPr>
-            <w:tcW w:w="1701" w:type="dxa"/>
-            <w:vMerge/>
-            <w:vAlign w:val="center"/>
-          </w:tcPr>
-          <w:p>
-            <w:pPr>
-              <w:jc w:val="center"/>
-            </w:pPr>
-          </w:p>
-        </w:tc>
-        <w:tc>
-          <w:tcPr>
-            <w:tcW w:w="2126" w:type="dxa"/>
-            <w:vAlign w:val="center"/>
-          </w:tcPr>
-          <w:p>
-            <w:pPr>
-              <w:jc w:val="center"/>
-            </w:pPr>
-            <w:r>
-              <w:t>&lt; 1 us</w:t>
-            </w:r>
-          </w:p>
-        </w:tc>
-        <w:tc>
-          <w:tcPr>
-            <w:tcW w:w="2268" w:type="dxa"/>
-            <w:vAlign w:val="center"/>
-          </w:tcPr>
-          <w:p>
-            <w:pPr>
-              <w:jc w:val="center"/>
-            </w:pPr>
-            <w:r>
-              <w:t>5 us</w:t>
-            </w:r>
-          </w:p>
-        </w:tc>
-      </w:tr>
-      <w:tr>
-        <w:trPr>
-          <w:trHeight w:val="90"/>
-        </w:trPr>
-        <w:tc>
-          <w:tcPr>
-            <w:tcW w:w="1938" w:type="dxa"/>
-            <w:vMerge w:val="restart"/>
-            <w:vAlign w:val="center"/>
-          </w:tcPr>
-          <w:p>
-            <w:pPr>
-              <w:jc w:val="center"/>
-            </w:pPr>
-            <w:r>
-              <w:t>Input.fa, n = 502</w:t>
-            </w:r>
-            <w:r>
-              <w:t>,</w:t>
-            </w:r>
-          </w:p>
-          <w:p>
-            <w:pPr>
-              <w:jc w:val="center"/>
-            </w:pPr>
-            <w:r>
-              <w:t xml:space="preserve"> Σ = 4</w:t>
-            </w:r>
-          </w:p>
-        </w:tc>
-        <w:tc>
-          <w:tcPr>
-            <w:tcW w:w="1998" w:type="dxa"/>
-            <w:vAlign w:val="center"/>
-          </w:tcPr>
-          <w:p>
-            <w:pPr>
-              <w:jc w:val="center"/>
-            </w:pPr>
-            <w:r>
-              <w:t>Rank</w:t>
-            </w:r>
-            <w:r>
-              <w:t>('A', 234)= 58</w:t>
-            </w:r>
-          </w:p>
-        </w:tc>
-        <w:tc>
-          <w:tcPr>
-            <w:tcW w:w="1701" w:type="dxa"/>
-            <w:vMerge w:val="restart"/>
-            <w:vAlign w:val="center"/>
-          </w:tcPr>
-          <w:p>
-            <w:pPr>
-              <w:jc w:val="center"/>
-            </w:pPr>
-            <w:r>
-              <w:t>~130 us</w:t>
-            </w:r>
-          </w:p>
-        </w:tc>
-        <w:tc>
-          <w:tcPr>
-            <w:tcW w:w="2126" w:type="dxa"/>
-            <w:vAlign w:val="center"/>
-          </w:tcPr>
-          <w:p>
-            <w:pPr>
-              <w:jc w:val="center"/>
-            </w:pPr>
-            <w:r>
-              <w:t>2 us</w:t>
-            </w:r>
-          </w:p>
-        </w:tc>
-        <w:tc>
-          <w:tcPr>
-            <w:tcW w:w="2268" w:type="dxa"/>
-            <w:vAlign w:val="center"/>
-          </w:tcPr>
-          <w:p>
-            <w:pPr>
-              <w:jc w:val="center"/>
-            </w:pPr>
-            <w:r>
-              <w:t>1 us</w:t>
-            </w:r>
-          </w:p>
-        </w:tc>
-      </w:tr>
-      <w:tr>
-        <w:trPr>
-          <w:trHeight w:val="90"/>
-        </w:trPr>
-        <w:tc>
-          <w:tcPr>
-            <w:tcW w:w="1938" w:type="dxa"/>
-            <w:vMerge/>
-            <w:vAlign w:val="center"/>
-          </w:tcPr>
-          <w:p>
-            <w:pPr>
-              <w:jc w:val="center"/>
-            </w:pPr>
-          </w:p>
-        </w:tc>
-        <w:tc>
-          <w:tcPr>
-            <w:tcW w:w="1998" w:type="dxa"/>
-            <w:vAlign w:val="center"/>
-          </w:tcPr>
-          <w:p>
-            <w:pPr>
-              <w:jc w:val="center"/>
-            </w:pPr>
-            <w:r>
-              <w:t>Rank('C', 432)= 92</w:t>
-            </w:r>
-          </w:p>
-        </w:tc>
-        <w:tc>
-          <w:tcPr>
-            <w:tcW w:w="1701" w:type="dxa"/>
-            <w:vMerge/>
-            <w:vAlign w:val="center"/>
-          </w:tcPr>
-          <w:p>
-            <w:pPr>
-              <w:jc w:val="center"/>
-            </w:pPr>
-          </w:p>
-        </w:tc>
-        <w:tc>
-          <w:tcPr>
-            <w:tcW w:w="2126" w:type="dxa"/>
-            <w:vAlign w:val="center"/>
-          </w:tcPr>
-          <w:p>
-            <w:pPr>
-              <w:jc w:val="center"/>
-            </w:pPr>
-            <w:r>
-              <w:t>3 us</w:t>
-            </w:r>
-          </w:p>
-        </w:tc>
-        <w:tc>
-          <w:tcPr>
-            <w:tcW w:w="2268" w:type="dxa"/>
-            <w:vAlign w:val="center"/>
-          </w:tcPr>
-          <w:p>
-            <w:pPr>
-              <w:jc w:val="center"/>
-            </w:pPr>
-            <w:r>
-              <w:t>1 us</w:t>
-            </w:r>
-          </w:p>
-        </w:tc>
-      </w:tr>
-      <w:tr>
-        <w:trPr>
-          <w:trHeight w:val="90"/>
-        </w:trPr>
-        <w:tc>
-          <w:tcPr>
-            <w:tcW w:w="1938" w:type="dxa"/>
-            <w:vMerge/>
-            <w:vAlign w:val="center"/>
-          </w:tcPr>
-          <w:p>
-            <w:pPr>
-              <w:jc w:val="center"/>
-            </w:pPr>
-          </w:p>
-        </w:tc>
-        <w:tc>
-          <w:tcPr>
-            <w:tcW w:w="1998" w:type="dxa"/>
-            <w:vAlign w:val="center"/>
-          </w:tcPr>
-          <w:p>
-            <w:pPr>
-              <w:jc w:val="center"/>
-            </w:pPr>
-            <w:r>
-              <w:t>Rank('T', 432)= 114</w:t>
-            </w:r>
-          </w:p>
-        </w:tc>
-        <w:tc>
-          <w:tcPr>
-            <w:tcW w:w="1701" w:type="dxa"/>
-            <w:vMerge/>
-            <w:vAlign w:val="center"/>
-          </w:tcPr>
-          <w:p>
-            <w:pPr>
-              <w:jc w:val="center"/>
-            </w:pPr>
-          </w:p>
-        </w:tc>
-        <w:tc>
-          <w:tcPr>
-            <w:tcW w:w="2126" w:type="dxa"/>
-            <w:vAlign w:val="center"/>
-          </w:tcPr>
-          <w:p>
-            <w:pPr>
-              <w:jc w:val="center"/>
-            </w:pPr>
-            <w:r>
-              <w:t>3 us</w:t>
-            </w:r>
-          </w:p>
-        </w:tc>
-        <w:tc>
-          <w:tcPr>
-            <w:tcW w:w="2268" w:type="dxa"/>
-            <w:vAlign w:val="center"/>
-          </w:tcPr>
-          <w:p>
-            <w:pPr>
-              <w:jc w:val="center"/>
-            </w:pPr>
-            <w:r>
-              <w:t>1 us</w:t>
-            </w:r>
-          </w:p>
-        </w:tc>
-      </w:tr>
-      <w:tr>
-        <w:trPr>
-          <w:trHeight w:val="180"/>
-        </w:trPr>
-        <w:tc>
-          <w:tcPr>
-            <w:tcW w:w="1938" w:type="dxa"/>
-            <w:vMerge w:val="restart"/>
-            <w:vAlign w:val="center"/>
-          </w:tcPr>
-          <w:p>
-            <w:pPr>
-              <w:jc w:val="center"/>
-            </w:pPr>
-            <w:r>
-              <w:t>Input1.fa,</w:t>
-            </w:r>
-          </w:p>
-          <w:p>
-            <w:pPr>
-              <w:jc w:val="center"/>
-            </w:pPr>
-            <w:r>
-              <w:t xml:space="preserve">n = 4 570 </w:t>
-            </w:r>
-            <w:r>
-              <w:t>937</w:t>
-            </w:r>
-            <w:r>
-              <w:t>,</w:t>
-            </w:r>
-          </w:p>
-          <w:p>
-            <w:pPr>
-              <w:jc w:val="center"/>
-            </w:pPr>
-            <w:r>
-              <w:t>Σ = 4</w:t>
-            </w:r>
-          </w:p>
-        </w:tc>
-        <w:tc>
-          <w:tcPr>
-            <w:tcW w:w="1998" w:type="dxa"/>
-            <w:vAlign w:val="center"/>
-          </w:tcPr>
-          <w:p>
-            <w:pPr>
-              <w:jc w:val="center"/>
-            </w:pPr>
-            <w:r>
-              <w:t>Rank('G', 12345) = 3383</w:t>
-            </w:r>
-          </w:p>
-        </w:tc>
-        <w:tc>
-          <w:tcPr>
-            <w:tcW w:w="1701" w:type="dxa"/>
-            <w:vMerge w:val="restart"/>
-            <w:vAlign w:val="center"/>
-          </w:tcPr>
-          <w:p>
-            <w:pPr>
-              <w:jc w:val="center"/>
-            </w:pPr>
-            <w:r>
-              <w:t>~1.4 sekunde</w:t>
-            </w:r>
-          </w:p>
-        </w:tc>
-        <w:tc>
-          <w:tcPr>
-            <w:tcW w:w="2126" w:type="dxa"/>
-            <w:vAlign w:val="center"/>
-          </w:tcPr>
-          <w:p>
-            <w:pPr>
-              <w:jc w:val="center"/>
-            </w:pPr>
-            <w:r>
-              <w:t>103 us</w:t>
-            </w:r>
-          </w:p>
-        </w:tc>
-        <w:tc>
-          <w:tcPr>
-            <w:tcW w:w="2268" w:type="dxa"/>
-            <w:vAlign w:val="center"/>
-          </w:tcPr>
-          <w:p>
-            <w:pPr>
-              <w:jc w:val="center"/>
-            </w:pPr>
-            <w:r>
-              <w:t>5 us</w:t>
-            </w:r>
-          </w:p>
-        </w:tc>
-      </w:tr>
-      <w:tr>
-        <w:trPr>
-          <w:trHeight w:val="180"/>
-        </w:trPr>
-        <w:tc>
-          <w:tcPr>
-            <w:tcW w:w="1938" w:type="dxa"/>
-            <w:vMerge/>
-            <w:vAlign w:val="center"/>
-          </w:tcPr>
-          <w:p>
-            <w:pPr>
-              <w:jc w:val="center"/>
-            </w:pPr>
-          </w:p>
-        </w:tc>
-        <w:tc>
-          <w:tcPr>
-            <w:tcW w:w="1998" w:type="dxa"/>
-            <w:vAlign w:val="center"/>
-          </w:tcPr>
-          <w:p>
-            <w:pPr>
-              <w:jc w:val="center"/>
-            </w:pPr>
-            <w:r>
-              <w:t>Rank('A', 123456) = 30103</w:t>
-            </w:r>
-          </w:p>
-        </w:tc>
-        <w:tc>
-          <w:tcPr>
-            <w:tcW w:w="1701" w:type="dxa"/>
-            <w:vMerge/>
-            <w:vAlign w:val="center"/>
-          </w:tcPr>
-          <w:p>
-            <w:pPr>
-              <w:jc w:val="center"/>
-            </w:pPr>
-          </w:p>
-        </w:tc>
-        <w:tc>
-          <w:tcPr>
-            <w:tcW w:w="2126" w:type="dxa"/>
-            <w:vAlign w:val="center"/>
-          </w:tcPr>
-          <w:p>
-            <w:pPr>
-              <w:jc w:val="center"/>
-            </w:pPr>
-            <w:r>
-              <w:t>1</w:t>
-            </w:r>
-            <w:r>
-              <w:t xml:space="preserve"> </w:t>
-            </w:r>
-            <w:r>
-              <w:t>012 us</w:t>
-            </w:r>
-          </w:p>
-        </w:tc>
-        <w:tc>
-          <w:tcPr>
-            <w:tcW w:w="2268" w:type="dxa"/>
-            <w:vAlign w:val="center"/>
-          </w:tcPr>
-          <w:p>
-            <w:pPr>
-              <w:jc w:val="center"/>
-            </w:pPr>
-            <w:r>
-              <w:t>4 us</w:t>
-            </w:r>
-          </w:p>
-        </w:tc>
-      </w:tr>
-      <w:tr>
-        <w:trPr>
-          <w:trHeight w:val="180"/>
-        </w:trPr>
-        <w:tc>
-          <w:tcPr>
-            <w:tcW w:w="1938" w:type="dxa"/>
-            <w:vMerge/>
-            <w:vAlign w:val="center"/>
-          </w:tcPr>
-          <w:p>
-            <w:pPr>
-              <w:jc w:val="center"/>
-            </w:pPr>
-          </w:p>
-        </w:tc>
-        <w:tc>
-          <w:tcPr>
-            <w:tcW w:w="1998" w:type="dxa"/>
-            <w:vAlign w:val="center"/>
-          </w:tcPr>
-          <w:p>
-            <w:pPr>
-              <w:jc w:val="center"/>
-            </w:pPr>
-            <w:r>
-              <w:t>Rank('C', 1234567) = 305484</w:t>
-            </w:r>
-          </w:p>
-        </w:tc>
-        <w:tc>
-          <w:tcPr>
-            <w:tcW w:w="1701" w:type="dxa"/>
-            <w:vMerge/>
-            <w:vAlign w:val="center"/>
-          </w:tcPr>
-          <w:p>
-            <w:pPr>
-              <w:jc w:val="center"/>
-            </w:pPr>
-          </w:p>
-        </w:tc>
-        <w:tc>
-          <w:tcPr>
-            <w:tcW w:w="2126" w:type="dxa"/>
-            <w:vAlign w:val="center"/>
-          </w:tcPr>
-          <w:p>
-            <w:pPr>
-              <w:jc w:val="center"/>
-            </w:pPr>
-            <w:r>
-              <w:t>9</w:t>
-            </w:r>
-            <w:r>
-              <w:t xml:space="preserve"> </w:t>
-            </w:r>
-            <w:r>
-              <w:t>742 us</w:t>
-            </w:r>
-          </w:p>
-        </w:tc>
-        <w:tc>
-          <w:tcPr>
-            <w:tcW w:w="2268" w:type="dxa"/>
-            <w:vAlign w:val="center"/>
-          </w:tcPr>
-          <w:p>
-            <w:pPr>
-              <w:jc w:val="center"/>
-            </w:pPr>
-            <w:r>
-              <w:t>5 us</w:t>
-            </w:r>
-          </w:p>
-        </w:tc>
-      </w:tr>
-      <w:tr>
-        <w:trPr>
-          <w:trHeight w:val="180"/>
-        </w:trPr>
-        <w:tc>
-          <w:tcPr>
-            <w:tcW w:w="1938" w:type="dxa"/>
-            <w:vMerge w:val="restart"/>
-            <w:vAlign w:val="center"/>
-          </w:tcPr>
-          <w:p>
-            <w:pPr>
-              <w:jc w:val="center"/>
-            </w:pPr>
-            <w:r>
-              <w:t>Input2.fas,</w:t>
-            </w:r>
-          </w:p>
-          <w:p>
-            <w:pPr>
-              <w:jc w:val="center"/>
-            </w:pPr>
-            <w:r>
-              <w:t xml:space="preserve">n = </w:t>
-            </w:r>
-            <w:r>
-              <w:t>5 524 970</w:t>
-            </w:r>
-            <w:r>
-              <w:t xml:space="preserve">, </w:t>
-            </w:r>
-          </w:p>
-          <w:p>
-            <w:pPr>
-              <w:jc w:val="center"/>
-            </w:pPr>
-            <w:r>
-              <w:t>Σ = 4</w:t>
-            </w:r>
-          </w:p>
-        </w:tc>
-        <w:tc>
-          <w:tcPr>
-            <w:tcW w:w="1998" w:type="dxa"/>
-            <w:vAlign w:val="center"/>
-          </w:tcPr>
-          <w:p>
-            <w:pPr>
-              <w:jc w:val="center"/>
-            </w:pPr>
-            <w:r>
-              <w:t xml:space="preserve">Rank ('t', 4000000) = </w:t>
-            </w:r>
-            <w:r>
-              <w:t>990024</w:t>
-            </w:r>
-          </w:p>
-        </w:tc>
-        <w:tc>
-          <w:tcPr>
-            <w:tcW w:w="1701" w:type="dxa"/>
-            <w:vMerge w:val="restart"/>
-            <w:vAlign w:val="center"/>
-          </w:tcPr>
-          <w:p>
-            <w:pPr>
-              <w:jc w:val="center"/>
-            </w:pPr>
-            <w:r>
-              <w:t>~2 sekunde</w:t>
-            </w:r>
-          </w:p>
-        </w:tc>
-        <w:tc>
-          <w:tcPr>
-            <w:tcW w:w="2126" w:type="dxa"/>
-            <w:vAlign w:val="center"/>
-          </w:tcPr>
-          <w:p>
-            <w:pPr>
-              <w:jc w:val="center"/>
-            </w:pPr>
-            <w:r>
-              <w:t>45</w:t>
-            </w:r>
-            <w:r>
-              <w:t xml:space="preserve"> </w:t>
-            </w:r>
-            <w:r>
-              <w:t>928 us</w:t>
-            </w:r>
-          </w:p>
-        </w:tc>
-        <w:tc>
-          <w:tcPr>
-            <w:tcW w:w="2268" w:type="dxa"/>
-            <w:vAlign w:val="center"/>
-          </w:tcPr>
-          <w:p>
-            <w:pPr>
-              <w:jc w:val="center"/>
-            </w:pPr>
-            <w:r>
-              <w:t>9 us</w:t>
-            </w:r>
-          </w:p>
-        </w:tc>
-      </w:tr>
-      <w:tr>
-        <w:trPr>
-          <w:trHeight w:val="180"/>
-        </w:trPr>
-        <w:tc>
-          <w:tcPr>
-            <w:tcW w:w="1938" w:type="dxa"/>
-            <w:vMerge/>
-            <w:vAlign w:val="center"/>
-          </w:tcPr>
-          <w:p>
-            <w:pPr>
-              <w:jc w:val="center"/>
-            </w:pPr>
-          </w:p>
-        </w:tc>
-        <w:tc>
-          <w:tcPr>
-            <w:tcW w:w="1998" w:type="dxa"/>
-            <w:vAlign w:val="center"/>
-          </w:tcPr>
-          <w:p>
-            <w:pPr>
-              <w:jc w:val="center"/>
-            </w:pPr>
-            <w:r>
-              <w:t xml:space="preserve">Rank ('g', 5500000) = </w:t>
-            </w:r>
-            <w:r>
-              <w:t>1384977</w:t>
-            </w:r>
-          </w:p>
-        </w:tc>
-        <w:tc>
-          <w:tcPr>
-            <w:tcW w:w="1701" w:type="dxa"/>
-            <w:vMerge/>
-            <w:vAlign w:val="center"/>
-          </w:tcPr>
-          <w:p>
-            <w:pPr>
-              <w:jc w:val="center"/>
-            </w:pPr>
-          </w:p>
-        </w:tc>
-        <w:tc>
-          <w:tcPr>
-            <w:tcW w:w="2126" w:type="dxa"/>
-            <w:vAlign w:val="center"/>
-          </w:tcPr>
-          <w:p>
-            <w:pPr>
-              <w:jc w:val="center"/>
-            </w:pPr>
-            <w:r>
-              <w:t>57</w:t>
-            </w:r>
-            <w:r>
-              <w:t xml:space="preserve"> </w:t>
-            </w:r>
-            <w:r>
-              <w:t>467 us</w:t>
-            </w:r>
-          </w:p>
-        </w:tc>
-        <w:tc>
-          <w:tcPr>
-            <w:tcW w:w="2268" w:type="dxa"/>
-            <w:vAlign w:val="center"/>
-          </w:tcPr>
-          <w:p>
-            <w:pPr>
-              <w:jc w:val="center"/>
-            </w:pPr>
-            <w:r>
-              <w:t>9 us</w:t>
-            </w:r>
-          </w:p>
-        </w:tc>
-      </w:tr>
-      <w:tr>
-        <w:trPr>
-          <w:trHeight w:val="180"/>
-        </w:trPr>
-        <w:tc>
-          <w:tcPr>
-            <w:tcW w:w="1938" w:type="dxa"/>
-            <w:vMerge/>
-            <w:vAlign w:val="center"/>
-          </w:tcPr>
-          <w:p>
-            <w:pPr>
-              <w:jc w:val="center"/>
-            </w:pPr>
-          </w:p>
-        </w:tc>
-        <w:tc>
-          <w:tcPr>
-            <w:tcW w:w="1998" w:type="dxa"/>
-            <w:vAlign w:val="center"/>
-          </w:tcPr>
-          <w:p>
-            <w:pPr>
-              <w:jc w:val="center"/>
-            </w:pPr>
-            <w:r>
-              <w:t xml:space="preserve">Rank ('a', 543210) = </w:t>
-            </w:r>
-            <w:r>
-              <w:t>132287</w:t>
-            </w:r>
-          </w:p>
-        </w:tc>
-        <w:tc>
-          <w:tcPr>
-            <w:tcW w:w="1701" w:type="dxa"/>
-            <w:vMerge/>
-            <w:vAlign w:val="center"/>
-          </w:tcPr>
-          <w:p>
-            <w:pPr>
-              <w:jc w:val="center"/>
-            </w:pPr>
-          </w:p>
-        </w:tc>
-        <w:tc>
-          <w:tcPr>
-            <w:tcW w:w="2126" w:type="dxa"/>
-            <w:vAlign w:val="center"/>
-          </w:tcPr>
-          <w:p>
-            <w:pPr>
-              <w:jc w:val="center"/>
-            </w:pPr>
-            <w:r>
-              <w:t>4</w:t>
-            </w:r>
-            <w:r>
-              <w:t xml:space="preserve"> </w:t>
-            </w:r>
-            <w:r>
-              <w:t>642 us</w:t>
-            </w:r>
-          </w:p>
-        </w:tc>
-        <w:tc>
-          <w:tcPr>
-            <w:tcW w:w="2268" w:type="dxa"/>
-            <w:vAlign w:val="center"/>
-          </w:tcPr>
-          <w:p>
-            <w:pPr>
-              <w:jc w:val="center"/>
-            </w:pPr>
-            <w:r>
-              <w:t>5 us</w:t>
-            </w:r>
-          </w:p>
-        </w:tc>
-      </w:tr>
-    </w:tbl>
-    <w:p>
-      <w:r>
-        <w:t>Tablica 1. – vremena izvođenja implementacije u C-u.</w:t>
-      </w:r>
-    </w:p>
-    <w:p>
-      <w:r>
-        <w:t>Kao što je vidljivo iz tablice, vrijeme izgradnje stabla valića i RRR strukture ovisi o duljini ulaznog niza, ali i o veličini abecede ulaznog niza. To je najočitije u prvom ulaznom nizu koji je relativno kratak (138 znakova) no za njegovu izgradnju potrebna je otprilike 1 sekunda. Također, za izvođenje rank operacije nad tim stablom trošimo jednako vremena kao i u trećem primjeru gdje imamo mnogo veći ulazni niz. Razlika je što će se za ulaze FASTA datoteka izgraditi stablo s korijenskim čvorom i samo 2 čvora djeteta (2 razine), dok će se za prvu datoteku izgraditi stablo s 4 razine</w:t>
-      </w:r>
-      <w:r>
-        <w:t>, ukupno 15 čvorova.</w:t>
-      </w:r>
-    </w:p>
-    <w:p>
-      <w:r>
-        <w:t xml:space="preserve">Usporedbom vremena izvođenja u prvom retku, vidimo da će se brže izvesti „primitivna“ operacija brojanja znakova </w:t>
-      </w:r>
-      <w:r>
-        <w:t>složenosti O(n).</w:t>
-      </w:r>
-    </w:p>
-    <w:p>
-      <w:r>
-        <w:t>Za FASTA datoteke vidimo da ovisno o parametru granice operacije rank, vrijeme izvođenja „primitivne operacije“ proporcionalno raste. Izvođenje operacije rank nad stablom valića ovisiti o veličini blokova i superblokova, ali i o tome gdje će granica „upasti“ (npr. ako je granica točno na početku nekog superbloka, rezultat je ujedno i spremljena vrijednost sume tog superbloka).</w:t>
+        <w:t>extractAlphabet</w:t>
+      </w:r>
+      <w:r>
+        <w:t xml:space="preserve">) te će predati abecedu i niz funkciji </w:t>
+      </w:r>
+      <w:r>
+        <w:rPr>
+          <w:i/>
+        </w:rPr>
+        <w:t xml:space="preserve">buildWaveletNode. </w:t>
+      </w:r>
+      <w:r>
+        <w:t xml:space="preserve">Funkcija </w:t>
+      </w:r>
+      <w:r>
+        <w:rPr>
+          <w:i/>
+        </w:rPr>
+        <w:t>buildWaveletNode</w:t>
+      </w:r>
+      <w:r>
+        <w:t xml:space="preserve"> rekurzivno gradi stablo</w:t>
+      </w:r>
+      <w:r>
+        <w:t xml:space="preserve"> stvaranjem struktura WaveletNode</w:t>
+      </w:r>
+      <w:r>
+        <w:t xml:space="preserve">. </w:t>
+      </w:r>
+      <w:r>
+        <w:t xml:space="preserve">Ona će prvo izgraditi bit-mapu pa iz nje i RRR strukturu, a zatim će podijeliti abecedu i ulazni niz na lijevi i desni te će ih rekurzivno proslijediti za lijevo i desno dijete.  </w:t>
+      </w:r>
+    </w:p>
+    <w:p>
+      <w:r>
+        <w:t xml:space="preserve">Funkcije </w:t>
+      </w:r>
+      <w:r>
+        <w:rPr>
+          <w:i/>
+        </w:rPr>
+        <w:t>rankOperation</w:t>
+      </w:r>
+      <w:r>
+        <w:t xml:space="preserve"> i </w:t>
+      </w:r>
+      <w:r>
+        <w:rPr>
+          <w:i/>
+        </w:rPr>
+        <w:t>selectOperation</w:t>
+      </w:r>
+      <w:r>
+        <w:t xml:space="preserve"> su implementacije algoritama rank(c, i) i select (c, i) koje su opisane u uvodu. </w:t>
+      </w:r>
+    </w:p>
+    <w:p>
+      <w:r>
+        <w:t>Funkcije popcount i selectOnBitmap su implementacije binarnih rank i select operacija. U oba slučaja iterira se po bit-vektoru te se broje jedinice ili nule (uvjet zaustavljanja je drukčiji).</w:t>
+      </w:r>
+    </w:p>
+    <w:p>
+      <w:r>
+        <w:t>Deklarirane strukture su WaveletTree i WaveletNode. WaveletTree sadrži samo pokazivač na korijenski WaveletNode. WaveletNode sadrži pokazivače na bit-vektor, RRR-strukturu, abecedu te čvorove-djecu i roditelja.</w:t>
+      </w:r>
+    </w:p>
+    <w:p>
+      <w:r>
+        <w:t>U datotekama RRR.c i RRR.h nalaze se implementacije funkcija za izgradnju RRR strukture iz bit-vektora, računanje rank i select operacija nad RRR strukturom te funkcija koja računa veličine bloka i superbloka. Također sadrži funkciju za izgradnju RRR tablica.</w:t>
+      </w:r>
+    </w:p>
+    <w:p>
+      <w:r>
+        <w:t xml:space="preserve">Funkcija bitmapToRRR prima ulazni bit-vektor te na temelju izračunatih veličina blokova i superblokova gradi RRR strukturu na način koji je opisan u uvodu. </w:t>
+      </w:r>
+    </w:p>
+    <w:p>
+      <w:r>
+        <w:t>Funkcije popcountRRR i selectRRR implementacije su binarnih rank(i) i select(i) operacija koje su također opisane u uvodu.</w:t>
+      </w:r>
+    </w:p>
+    <w:p>
+      <w:r>
+        <w:t xml:space="preserve">Funkcija buildRRRTable na temelju izračunatih veličina blokova i superblokova gradi RRR „lookup“ tablicu. </w:t>
+      </w:r>
+    </w:p>
+    <w:p>
+      <w:r>
+        <w:t xml:space="preserve">Deklarirane strukture su RRRStruct, RRRTable i RRRTableEntry. RRRStruct predstavlja RRR strukturu te sadrži pokazivač na bit-vektor koji je predstavlja. Također sadrži spremljene vrijednosti suma i odmaka superblokova u tom bit-vektoru. RRRTable predstavlja „lookup“ tablicu te sadrži </w:t>
+      </w:r>
+      <w:r>
+        <w:t>niz RRRTableEntry struktura. RRRTableEntry predstavlja zapis jedne klase u tablici. Sastoji se od klase (suma bloka) te pokazivača na blokove koje pripadaju toj klasi.</w:t>
+      </w:r>
+    </w:p>
+    <w:p>
+      <w:r>
+        <w:t xml:space="preserve">U datotekama Utils.c i Utils.h nalaze </w:t>
+      </w:r>
+      <w:r>
+        <w:t>se funkcije za rad sa strukturom Dictionary. Struktura Dictionary predstavljat će abecedu pohranjenu u čvoru– sastoji se od varijable char i njezine vrijednosti boolean.</w:t>
+      </w:r>
+    </w:p>
+    <w:p>
+      <w:r>
+        <w:lastRenderedPageBreak/>
+        <w:t xml:space="preserve">Funkcija </w:t>
+      </w:r>
+      <w:r>
+        <w:rPr>
+          <w:i/>
+        </w:rPr>
+        <w:t>extractAlphabet</w:t>
+      </w:r>
+      <w:r>
+        <w:t xml:space="preserve"> izvlači abecedu iz danog niza te im pridjeljuje vrijednosti. Funkcija </w:t>
+      </w:r>
+      <w:r>
+        <w:rPr>
+          <w:i/>
+        </w:rPr>
+        <w:t>splitAlphabet</w:t>
+      </w:r>
+      <w:r>
+        <w:t xml:space="preserve"> dijeli zadanu abecedu na lijevu i desnu te ih vraća preko pokazivača. </w:t>
+      </w:r>
+      <w:r>
+        <w:t xml:space="preserve">Funkcije </w:t>
+      </w:r>
+      <w:r>
+        <w:rPr>
+          <w:i/>
+        </w:rPr>
+        <w:t>charInDictionary</w:t>
+      </w:r>
+      <w:r>
+        <w:t xml:space="preserve"> i </w:t>
+      </w:r>
+      <w:r>
+        <w:rPr>
+          <w:i/>
+        </w:rPr>
+        <w:t xml:space="preserve">getDictionarValue </w:t>
+      </w:r>
+      <w:r>
+        <w:t>provjeravaju postojanje odnosno vraćaju vrijednost danog znaka.</w:t>
+      </w:r>
+    </w:p>
+    <w:p>
+      <w:r>
+        <w:t>Uz Dictionary, deklarirana je i struktura BitMap koja predstavlja bit-vektor. BitMap sadrži pokazivač na polje char znakova, ali tako da se unutar jednog char znaka nalazi 8 bitova.</w:t>
+      </w:r>
+    </w:p>
+    <w:p>
+      <w:r>
+        <w:t>U datoteci main.c nalazi se funkcija main() koja prima ime ulazne datoteke, rank ili select, znak i granicu. Funkcija parsira FASTA datoteku te učitava ulazni niz. Zatim poziva buildWaveletTree za izgradnju stabla te na kraju poziva (ovisno o ulaznom parametru) rankOperation ili selectOperation.</w:t>
       </w:r>
     </w:p>
     <w:p/>
     <w:p/>
     <w:p>
       <w:pPr>
-        <w:rPr>
-          <w:b/>
-          <w:u w:val="single"/>
-        </w:rPr>
-      </w:pPr>
-      <w:r>
-        <w:rPr>
-          <w:b/>
-          <w:u w:val="single"/>
-        </w:rPr>
-        <w:lastRenderedPageBreak/>
-        <w:t>Utrošak memorije</w:t>
-      </w:r>
-    </w:p>
-    <w:p>
-      <w:r>
-        <w:t xml:space="preserve">Utrošak memorije računan je pomoću funkcije te su u obzir uzete veličina RRR bitmape, veličina </w:t>
-      </w:r>
-      <w:r>
-        <w:t>pohranjenih suma i odmaka superblokova (2 polja cjelih brojeva)  te veličina RRR „lookup“ tablice(1 bajt za oznaku klase i 2 bajta za odmak - blok).</w:t>
-      </w:r>
-    </w:p>
-    <w:p>
-      <w:r>
-        <w:t xml:space="preserve">Kao ulazi korištene su gore navedene datoteke. </w:t>
-      </w:r>
-    </w:p>
-    <w:tbl>
-      <w:tblPr>
-        <w:tblStyle w:val="TableGrid"/>
-        <w:tblW w:w="0" w:type="auto"/>
-        <w:tblLook w:val="04A0" w:firstRow="1" w:lastRow="0" w:firstColumn="1" w:lastColumn="0" w:noHBand="0" w:noVBand="1"/>
-      </w:tblPr>
-      <w:tblGrid>
-        <w:gridCol w:w="2376"/>
-        <w:gridCol w:w="3686"/>
-        <w:gridCol w:w="3226"/>
-      </w:tblGrid>
-      <w:tr>
-        <w:tc>
-          <w:tcPr>
-            <w:tcW w:w="2376" w:type="dxa"/>
-          </w:tcPr>
-          <w:p>
-            <w:pPr>
-              <w:jc w:val="center"/>
-              <w:rPr>
-                <w:b/>
-              </w:rPr>
-            </w:pPr>
-            <w:r>
-              <w:rPr>
-                <w:b/>
-              </w:rPr>
-              <w:t>Ulazna datoteka</w:t>
-            </w:r>
-          </w:p>
-        </w:tc>
-        <w:tc>
-          <w:tcPr>
-            <w:tcW w:w="3686" w:type="dxa"/>
-          </w:tcPr>
-          <w:p>
-            <w:pPr>
-              <w:jc w:val="center"/>
-            </w:pPr>
-            <w:r>
-              <w:t>Veličina ulazne datoteke (u oktetima)</w:t>
-            </w:r>
-          </w:p>
-        </w:tc>
-        <w:tc>
-          <w:tcPr>
-            <w:tcW w:w="3226" w:type="dxa"/>
-          </w:tcPr>
-          <w:p>
-            <w:pPr>
-              <w:jc w:val="center"/>
-            </w:pPr>
-            <w:r>
-              <w:t>Utrošak memorije (u oktetima)</w:t>
-            </w:r>
-          </w:p>
-        </w:tc>
-      </w:tr>
-      <w:tr>
-        <w:tc>
-          <w:tcPr>
-            <w:tcW w:w="2376" w:type="dxa"/>
-          </w:tcPr>
-          <w:p>
-            <w:pPr>
-              <w:jc w:val="center"/>
-            </w:pPr>
-            <w:r>
-              <w:t>input.txt</w:t>
-            </w:r>
-          </w:p>
-        </w:tc>
-        <w:tc>
-          <w:tcPr>
-            <w:tcW w:w="3686" w:type="dxa"/>
-          </w:tcPr>
-          <w:p>
-            <w:pPr>
-              <w:jc w:val="center"/>
-            </w:pPr>
-            <w:r>
-              <w:t>138</w:t>
-            </w:r>
-          </w:p>
-        </w:tc>
-        <w:tc>
-          <w:tcPr>
-            <w:tcW w:w="3226" w:type="dxa"/>
-          </w:tcPr>
-          <w:p>
-            <w:pPr>
-              <w:jc w:val="center"/>
-            </w:pPr>
-            <w:r>
-              <w:t>877</w:t>
-            </w:r>
-          </w:p>
-        </w:tc>
-      </w:tr>
-      <w:tr>
-        <w:tc>
-          <w:tcPr>
-            <w:tcW w:w="2376" w:type="dxa"/>
-          </w:tcPr>
-          <w:p>
-            <w:pPr>
-              <w:jc w:val="center"/>
-            </w:pPr>
-            <w:r>
-              <w:t>input.fa</w:t>
-            </w:r>
-          </w:p>
-        </w:tc>
-        <w:tc>
-          <w:tcPr>
-            <w:tcW w:w="3686" w:type="dxa"/>
-          </w:tcPr>
-          <w:p>
-            <w:pPr>
-              <w:jc w:val="center"/>
-            </w:pPr>
-            <w:r>
-              <w:t>502</w:t>
-            </w:r>
-          </w:p>
-        </w:tc>
-        <w:tc>
-          <w:tcPr>
-            <w:tcW w:w="3226" w:type="dxa"/>
-          </w:tcPr>
-          <w:p>
-            <w:pPr>
-              <w:jc w:val="center"/>
-            </w:pPr>
-            <w:r>
-              <w:t>630</w:t>
-            </w:r>
-          </w:p>
-        </w:tc>
-      </w:tr>
-      <w:tr>
-        <w:tc>
-          <w:tcPr>
-            <w:tcW w:w="2376" w:type="dxa"/>
-          </w:tcPr>
-          <w:p>
-            <w:pPr>
-              <w:jc w:val="center"/>
-            </w:pPr>
-            <w:r>
-              <w:t>input1.fa</w:t>
-            </w:r>
-          </w:p>
-        </w:tc>
-        <w:tc>
-          <w:tcPr>
-            <w:tcW w:w="3686" w:type="dxa"/>
-          </w:tcPr>
-          <w:p>
-            <w:pPr>
-              <w:jc w:val="center"/>
-            </w:pPr>
-            <w:r>
-              <w:t xml:space="preserve">4 570 </w:t>
-            </w:r>
-            <w:r>
-              <w:t>937</w:t>
-            </w:r>
-          </w:p>
-        </w:tc>
-        <w:tc>
-          <w:tcPr>
-            <w:tcW w:w="3226" w:type="dxa"/>
-          </w:tcPr>
-          <w:p>
-            <w:pPr>
-              <w:jc w:val="center"/>
-            </w:pPr>
-            <w:r>
-              <w:t>1</w:t>
-            </w:r>
-            <w:r>
-              <w:t xml:space="preserve"> </w:t>
-            </w:r>
-            <w:r>
-              <w:t>652</w:t>
-            </w:r>
-            <w:r>
-              <w:t xml:space="preserve"> </w:t>
-            </w:r>
-            <w:r>
-              <w:t>140</w:t>
-            </w:r>
-          </w:p>
-        </w:tc>
-      </w:tr>
-      <w:tr>
-        <w:tc>
-          <w:tcPr>
-            <w:tcW w:w="2376" w:type="dxa"/>
-          </w:tcPr>
-          <w:p>
-            <w:pPr>
-              <w:jc w:val="center"/>
-            </w:pPr>
-            <w:r>
-              <w:t>input2.fas</w:t>
-            </w:r>
-          </w:p>
-        </w:tc>
-        <w:tc>
-          <w:tcPr>
-            <w:tcW w:w="3686" w:type="dxa"/>
-          </w:tcPr>
-          <w:p>
-            <w:pPr>
-              <w:jc w:val="center"/>
-            </w:pPr>
-            <w:r>
-              <w:t>5 524 970</w:t>
-            </w:r>
-          </w:p>
-        </w:tc>
-        <w:tc>
-          <w:tcPr>
-            <w:tcW w:w="3226" w:type="dxa"/>
-          </w:tcPr>
-          <w:p>
-            <w:pPr>
-              <w:jc w:val="center"/>
-            </w:pPr>
-            <w:r>
-              <w:t>2</w:t>
-            </w:r>
-            <w:r>
-              <w:t xml:space="preserve"> </w:t>
-            </w:r>
-            <w:r>
-              <w:t>684</w:t>
-            </w:r>
-            <w:r>
-              <w:t xml:space="preserve"> </w:t>
-            </w:r>
-            <w:r>
-              <w:t>831</w:t>
-            </w:r>
-          </w:p>
-        </w:tc>
-      </w:tr>
-    </w:tbl>
-    <w:p/>
-    <w:p>
-      <w:r>
-        <w:t>Kao što vidimo iz tablice u prva dva slučaja nemamo nikakvu</w:t>
-      </w:r>
-      <w:r>
-        <w:t xml:space="preserve"> uštedu memorije. Uzrok tomu su ponajviše RRR strukture (bitmapa,polje za superblokove, tablica) koje su prisutne u svakom čvoru. </w:t>
-      </w:r>
-    </w:p>
-    <w:p>
-      <w:r>
-        <w:t>U zadnja 2 slučaja postoji ušteda. Kao i kod vremena izvođenja bitno je primjetiti da FASTA ulazi generiraju samo 3 čvora, što značajno doprinosi uštedi memorije.</w:t>
-      </w:r>
-    </w:p>
-    <w:p>
-      <w:pPr>
-        <w:pStyle w:val="Heading2"/>
+        <w:pStyle w:val="Heading1"/>
         <w:numPr>
           <w:ilvl w:val="0"/>
           <w:numId w:val="1"/>
@@ -3530,7 +2344,7 @@
       <w:tblPr>
         <w:tblStyle w:val="TableGrid"/>
         <w:tblW w:w="5000" w:type="pct"/>
-        <w:tblLook w:val="04A0" w:firstRow="1" w:lastRow="0" w:firstColumn="1" w:lastColumn="0" w:noHBand="0" w:noVBand="1"/>
+        <w:tblLook w:val="04A0"/>
       </w:tblPr>
       <w:tblGrid>
         <w:gridCol w:w="2034"/>
@@ -4023,7 +2837,7 @@
       <w:tblPr>
         <w:tblStyle w:val="TableGrid"/>
         <w:tblW w:w="5000" w:type="pct"/>
-        <w:tblLook w:val="04A0" w:firstRow="1" w:lastRow="0" w:firstColumn="1" w:lastColumn="0" w:noHBand="0" w:noVBand="1"/>
+        <w:tblLook w:val="04A0"/>
       </w:tblPr>
       <w:tblGrid>
         <w:gridCol w:w="2034"/>
@@ -4523,7 +3337,7 @@
       <w:tblPr>
         <w:tblStyle w:val="TableGrid"/>
         <w:tblW w:w="5000" w:type="pct"/>
-        <w:tblLook w:val="04A0" w:firstRow="1" w:lastRow="0" w:firstColumn="1" w:lastColumn="0" w:noHBand="0" w:noVBand="1"/>
+        <w:tblLook w:val="04A0"/>
       </w:tblPr>
       <w:tblGrid>
         <w:gridCol w:w="1585"/>
@@ -6583,7 +5397,7 @@
       <w:tblPr>
         <w:tblStyle w:val="TableGrid"/>
         <w:tblW w:w="5000" w:type="pct"/>
-        <w:tblLook w:val="04A0" w:firstRow="1" w:lastRow="0" w:firstColumn="1" w:lastColumn="0" w:noHBand="0" w:noVBand="1"/>
+        <w:tblLook w:val="04A0"/>
       </w:tblPr>
       <w:tblGrid>
         <w:gridCol w:w="1585"/>
@@ -7300,13 +6114,7 @@
               <w:jc w:val="center"/>
             </w:pPr>
             <w:r>
-              <w:t>Rank('A', 234)</w:t>
-            </w:r>
-            <w:r>
-              <w:t xml:space="preserve"> </w:t>
-            </w:r>
-            <w:r>
-              <w:t>= 58</w:t>
+              <w:t>Rank('A', 234) = 58</w:t>
             </w:r>
           </w:p>
         </w:tc>
@@ -7520,13 +6328,7 @@
               <w:jc w:val="center"/>
             </w:pPr>
             <w:r>
-              <w:t>Rank('T', 432)</w:t>
-            </w:r>
-            <w:r>
-              <w:t xml:space="preserve"> </w:t>
-            </w:r>
-            <w:r>
-              <w:t>= 114</w:t>
+              <w:t>Rank('T', 432) = 114</w:t>
             </w:r>
           </w:p>
         </w:tc>
@@ -8649,7 +7451,7 @@
 </file>
 
 <file path=word/numbering.xml><?xml version="1.0" encoding="utf-8"?>
-<w:numbering xmlns:wpc="http://schemas.microsoft.com/office/word/2010/wordprocessingCanvas" xmlns:mc="http://schemas.openxmlformats.org/markup-compatibility/2006" xmlns:o="urn:schemas-microsoft-com:office:office" xmlns:r="http://schemas.openxmlformats.org/officeDocument/2006/relationships" xmlns:m="http://schemas.openxmlformats.org/officeDocument/2006/math" xmlns:v="urn:schemas-microsoft-com:vml" xmlns:wp14="http://schemas.microsoft.com/office/word/2010/wordprocessingDrawing" xmlns:wp="http://schemas.openxmlformats.org/drawingml/2006/wordprocessingDrawing" xmlns:w10="urn:schemas-microsoft-com:office:word" xmlns:w="http://schemas.openxmlformats.org/wordprocessingml/2006/main" xmlns:w14="http://schemas.microsoft.com/office/word/2010/wordml" xmlns:w15="http://schemas.microsoft.com/office/word/2012/wordml" xmlns:wpg="http://schemas.microsoft.com/office/word/2010/wordprocessingGroup" xmlns:wpi="http://schemas.microsoft.com/office/word/2010/wordprocessingInk" xmlns:wne="http://schemas.microsoft.com/office/word/2006/wordml" xmlns:wps="http://schemas.microsoft.com/office/word/2010/wordprocessingShape" mc:Ignorable="w14 w15 wp14">
+<w:numbering xmlns:ve="http://schemas.openxmlformats.org/markup-compatibility/2006" xmlns:o="urn:schemas-microsoft-com:office:office" xmlns:r="http://schemas.openxmlformats.org/officeDocument/2006/relationships" xmlns:m="http://schemas.openxmlformats.org/officeDocument/2006/math" xmlns:v="urn:schemas-microsoft-com:vml" xmlns:wp="http://schemas.openxmlformats.org/drawingml/2006/wordprocessingDrawing" xmlns:w10="urn:schemas-microsoft-com:office:word" xmlns:w="http://schemas.openxmlformats.org/wordprocessingml/2006/main" xmlns:wne="http://schemas.microsoft.com/office/word/2006/wordml">
   <w:abstractNum w:abstractNumId="0">
     <w:nsid w:val="00237E93"/>
     <w:multiLevelType w:val="hybridMultilevel"/>
@@ -9678,7 +8480,7 @@
 </file>
 
 <file path=word/styles.xml><?xml version="1.0" encoding="utf-8"?>
-<w:styles xmlns:mc="http://schemas.openxmlformats.org/markup-compatibility/2006" xmlns:r="http://schemas.openxmlformats.org/officeDocument/2006/relationships" xmlns:w="http://schemas.openxmlformats.org/wordprocessingml/2006/main" xmlns:w14="http://schemas.microsoft.com/office/word/2010/wordml" xmlns:w15="http://schemas.microsoft.com/office/word/2012/wordml" mc:Ignorable="w14 w15">
+<w:styles xmlns:r="http://schemas.openxmlformats.org/officeDocument/2006/relationships" xmlns:w="http://schemas.openxmlformats.org/wordprocessingml/2006/main">
   <w:docDefaults>
     <w:rPrDefault>
       <w:rPr>
@@ -9694,378 +8496,144 @@
       </w:pPr>
     </w:pPrDefault>
   </w:docDefaults>
-  <w:latentStyles w:defLockedState="0" w:defUIPriority="99" w:defSemiHidden="0" w:defUnhideWhenUsed="0" w:defQFormat="0" w:count="371">
-    <w:lsdException w:name="Normal" w:uiPriority="0" w:qFormat="1"/>
-    <w:lsdException w:name="heading 1" w:uiPriority="9" w:qFormat="1"/>
-    <w:lsdException w:name="heading 2" w:semiHidden="1" w:uiPriority="9" w:unhideWhenUsed="1" w:qFormat="1"/>
-    <w:lsdException w:name="heading 3" w:semiHidden="1" w:uiPriority="9" w:unhideWhenUsed="1" w:qFormat="1"/>
-    <w:lsdException w:name="heading 4" w:semiHidden="1" w:uiPriority="9" w:unhideWhenUsed="1" w:qFormat="1"/>
-    <w:lsdException w:name="heading 5" w:semiHidden="1" w:uiPriority="9" w:unhideWhenUsed="1" w:qFormat="1"/>
-    <w:lsdException w:name="heading 6" w:semiHidden="1" w:uiPriority="9" w:unhideWhenUsed="1" w:qFormat="1"/>
-    <w:lsdException w:name="heading 7" w:semiHidden="1" w:uiPriority="9" w:unhideWhenUsed="1" w:qFormat="1"/>
-    <w:lsdException w:name="heading 8" w:semiHidden="1" w:uiPriority="9" w:unhideWhenUsed="1" w:qFormat="1"/>
-    <w:lsdException w:name="heading 9" w:semiHidden="1" w:uiPriority="9" w:unhideWhenUsed="1" w:qFormat="1"/>
-    <w:lsdException w:name="index 1" w:semiHidden="1" w:unhideWhenUsed="1"/>
-    <w:lsdException w:name="index 2" w:semiHidden="1" w:unhideWhenUsed="1"/>
-    <w:lsdException w:name="index 3" w:semiHidden="1" w:unhideWhenUsed="1"/>
-    <w:lsdException w:name="index 4" w:semiHidden="1" w:unhideWhenUsed="1"/>
-    <w:lsdException w:name="index 5" w:semiHidden="1" w:unhideWhenUsed="1"/>
-    <w:lsdException w:name="index 6" w:semiHidden="1" w:unhideWhenUsed="1"/>
-    <w:lsdException w:name="index 7" w:semiHidden="1" w:unhideWhenUsed="1"/>
-    <w:lsdException w:name="index 8" w:semiHidden="1" w:unhideWhenUsed="1"/>
-    <w:lsdException w:name="index 9" w:semiHidden="1" w:unhideWhenUsed="1"/>
-    <w:lsdException w:name="toc 1" w:semiHidden="1" w:uiPriority="39" w:unhideWhenUsed="1"/>
-    <w:lsdException w:name="toc 2" w:semiHidden="1" w:uiPriority="39" w:unhideWhenUsed="1"/>
-    <w:lsdException w:name="toc 3" w:semiHidden="1" w:uiPriority="39" w:unhideWhenUsed="1"/>
-    <w:lsdException w:name="toc 4" w:semiHidden="1" w:uiPriority="39" w:unhideWhenUsed="1"/>
-    <w:lsdException w:name="toc 5" w:semiHidden="1" w:uiPriority="39" w:unhideWhenUsed="1"/>
-    <w:lsdException w:name="toc 6" w:semiHidden="1" w:uiPriority="39" w:unhideWhenUsed="1"/>
-    <w:lsdException w:name="toc 7" w:semiHidden="1" w:uiPriority="39" w:unhideWhenUsed="1"/>
-    <w:lsdException w:name="toc 8" w:semiHidden="1" w:uiPriority="39" w:unhideWhenUsed="1"/>
-    <w:lsdException w:name="toc 9" w:semiHidden="1" w:uiPriority="39" w:unhideWhenUsed="1"/>
-    <w:lsdException w:name="Normal Indent" w:semiHidden="1" w:unhideWhenUsed="1"/>
-    <w:lsdException w:name="footnote text" w:semiHidden="1" w:unhideWhenUsed="1"/>
-    <w:lsdException w:name="annotation text" w:semiHidden="1" w:unhideWhenUsed="1"/>
-    <w:lsdException w:name="header" w:semiHidden="1" w:unhideWhenUsed="1"/>
-    <w:lsdException w:name="footer" w:semiHidden="1" w:unhideWhenUsed="1"/>
-    <w:lsdException w:name="index heading" w:semiHidden="1" w:unhideWhenUsed="1"/>
-    <w:lsdException w:name="caption" w:semiHidden="1" w:uiPriority="35" w:unhideWhenUsed="1" w:qFormat="1"/>
-    <w:lsdException w:name="table of figures" w:semiHidden="1" w:unhideWhenUsed="1"/>
-    <w:lsdException w:name="envelope address" w:semiHidden="1" w:unhideWhenUsed="1"/>
-    <w:lsdException w:name="envelope return" w:semiHidden="1" w:unhideWhenUsed="1"/>
-    <w:lsdException w:name="footnote reference" w:semiHidden="1" w:unhideWhenUsed="1"/>
-    <w:lsdException w:name="annotation reference" w:semiHidden="1" w:unhideWhenUsed="1"/>
-    <w:lsdException w:name="line number" w:semiHidden="1" w:unhideWhenUsed="1"/>
-    <w:lsdException w:name="page number" w:semiHidden="1" w:unhideWhenUsed="1"/>
-    <w:lsdException w:name="endnote reference" w:semiHidden="1" w:unhideWhenUsed="1"/>
-    <w:lsdException w:name="endnote text" w:semiHidden="1" w:unhideWhenUsed="1"/>
-    <w:lsdException w:name="table of authorities" w:semiHidden="1" w:unhideWhenUsed="1"/>
-    <w:lsdException w:name="macro" w:semiHidden="1" w:unhideWhenUsed="1"/>
-    <w:lsdException w:name="toa heading" w:semiHidden="1" w:unhideWhenUsed="1"/>
-    <w:lsdException w:name="List" w:semiHidden="1" w:unhideWhenUsed="1"/>
-    <w:lsdException w:name="List Bullet" w:semiHidden="1" w:unhideWhenUsed="1"/>
-    <w:lsdException w:name="List Number" w:semiHidden="1" w:unhideWhenUsed="1"/>
-    <w:lsdException w:name="List 2" w:semiHidden="1" w:unhideWhenUsed="1"/>
-    <w:lsdException w:name="List 3" w:semiHidden="1" w:unhideWhenUsed="1"/>
-    <w:lsdException w:name="List 4" w:semiHidden="1" w:unhideWhenUsed="1"/>
-    <w:lsdException w:name="List 5" w:semiHidden="1" w:unhideWhenUsed="1"/>
-    <w:lsdException w:name="List Bullet 2" w:semiHidden="1" w:unhideWhenUsed="1"/>
-    <w:lsdException w:name="List Bullet 3" w:semiHidden="1" w:unhideWhenUsed="1"/>
-    <w:lsdException w:name="List Bullet 4" w:semiHidden="1" w:unhideWhenUsed="1"/>
-    <w:lsdException w:name="List Bullet 5" w:semiHidden="1" w:unhideWhenUsed="1"/>
-    <w:lsdException w:name="List Number 2" w:semiHidden="1" w:unhideWhenUsed="1"/>
-    <w:lsdException w:name="List Number 3" w:semiHidden="1" w:unhideWhenUsed="1"/>
-    <w:lsdException w:name="List Number 4" w:semiHidden="1" w:unhideWhenUsed="1"/>
-    <w:lsdException w:name="List Number 5" w:semiHidden="1" w:unhideWhenUsed="1"/>
-    <w:lsdException w:name="Title" w:uiPriority="10" w:qFormat="1"/>
-    <w:lsdException w:name="Closing" w:semiHidden="1" w:unhideWhenUsed="1"/>
-    <w:lsdException w:name="Signature" w:semiHidden="1" w:unhideWhenUsed="1"/>
-    <w:lsdException w:name="Default Paragraph Font" w:semiHidden="1" w:uiPriority="1" w:unhideWhenUsed="1"/>
-    <w:lsdException w:name="Body Text" w:semiHidden="1" w:unhideWhenUsed="1"/>
-    <w:lsdException w:name="Body Text Indent" w:semiHidden="1" w:unhideWhenUsed="1"/>
-    <w:lsdException w:name="List Continue" w:semiHidden="1" w:unhideWhenUsed="1"/>
-    <w:lsdException w:name="List Continue 2" w:semiHidden="1" w:unhideWhenUsed="1"/>
-    <w:lsdException w:name="List Continue 3" w:semiHidden="1" w:unhideWhenUsed="1"/>
-    <w:lsdException w:name="List Continue 4" w:semiHidden="1" w:unhideWhenUsed="1"/>
-    <w:lsdException w:name="List Continue 5" w:semiHidden="1" w:unhideWhenUsed="1"/>
-    <w:lsdException w:name="Message Header" w:semiHidden="1" w:unhideWhenUsed="1"/>
-    <w:lsdException w:name="Subtitle" w:uiPriority="11" w:qFormat="1"/>
-    <w:lsdException w:name="Salutation" w:semiHidden="1" w:unhideWhenUsed="1"/>
-    <w:lsdException w:name="Date" w:semiHidden="1" w:unhideWhenUsed="1"/>
-    <w:lsdException w:name="Body Text First Indent" w:semiHidden="1" w:unhideWhenUsed="1"/>
-    <w:lsdException w:name="Body Text First Indent 2" w:semiHidden="1" w:unhideWhenUsed="1"/>
-    <w:lsdException w:name="Note Heading" w:semiHidden="1" w:unhideWhenUsed="1"/>
-    <w:lsdException w:name="Body Text 2" w:semiHidden="1" w:unhideWhenUsed="1"/>
-    <w:lsdException w:name="Body Text 3" w:semiHidden="1" w:unhideWhenUsed="1"/>
-    <w:lsdException w:name="Body Text Indent 2" w:semiHidden="1" w:unhideWhenUsed="1"/>
-    <w:lsdException w:name="Body Text Indent 3" w:semiHidden="1" w:unhideWhenUsed="1"/>
-    <w:lsdException w:name="Block Text" w:semiHidden="1" w:unhideWhenUsed="1"/>
-    <w:lsdException w:name="Hyperlink" w:semiHidden="1" w:unhideWhenUsed="1"/>
-    <w:lsdException w:name="FollowedHyperlink" w:semiHidden="1" w:unhideWhenUsed="1"/>
-    <w:lsdException w:name="Strong" w:uiPriority="22" w:qFormat="1"/>
-    <w:lsdException w:name="Emphasis" w:uiPriority="20" w:qFormat="1"/>
-    <w:lsdException w:name="Document Map" w:semiHidden="1" w:unhideWhenUsed="1"/>
-    <w:lsdException w:name="Plain Text" w:semiHidden="1" w:unhideWhenUsed="1"/>
-    <w:lsdException w:name="E-mail Signature" w:semiHidden="1" w:unhideWhenUsed="1"/>
-    <w:lsdException w:name="HTML Top of Form" w:semiHidden="1" w:unhideWhenUsed="1"/>
-    <w:lsdException w:name="HTML Bottom of Form" w:semiHidden="1" w:unhideWhenUsed="1"/>
-    <w:lsdException w:name="Normal (Web)" w:semiHidden="1" w:unhideWhenUsed="1"/>
-    <w:lsdException w:name="HTML Acronym" w:semiHidden="1" w:unhideWhenUsed="1"/>
-    <w:lsdException w:name="HTML Address" w:semiHidden="1" w:unhideWhenUsed="1"/>
-    <w:lsdException w:name="HTML Cite" w:semiHidden="1" w:unhideWhenUsed="1"/>
-    <w:lsdException w:name="HTML Code" w:semiHidden="1" w:unhideWhenUsed="1"/>
-    <w:lsdException w:name="HTML Definition" w:semiHidden="1" w:unhideWhenUsed="1"/>
-    <w:lsdException w:name="HTML Keyboard" w:semiHidden="1" w:unhideWhenUsed="1"/>
-    <w:lsdException w:name="HTML Preformatted" w:semiHidden="1" w:unhideWhenUsed="1"/>
-    <w:lsdException w:name="HTML Sample" w:semiHidden="1" w:unhideWhenUsed="1"/>
-    <w:lsdException w:name="HTML Typewriter" w:semiHidden="1" w:unhideWhenUsed="1"/>
-    <w:lsdException w:name="HTML Variable" w:semiHidden="1" w:unhideWhenUsed="1"/>
-    <w:lsdException w:name="Normal Table" w:semiHidden="1" w:unhideWhenUsed="1"/>
-    <w:lsdException w:name="annotation subject" w:semiHidden="1" w:unhideWhenUsed="1"/>
-    <w:lsdException w:name="No List" w:semiHidden="1" w:unhideWhenUsed="1"/>
-    <w:lsdException w:name="Outline List 1" w:semiHidden="1" w:unhideWhenUsed="1"/>
-    <w:lsdException w:name="Outline List 2" w:semiHidden="1" w:unhideWhenUsed="1"/>
-    <w:lsdException w:name="Outline List 3" w:semiHidden="1" w:unhideWhenUsed="1"/>
-    <w:lsdException w:name="Table Simple 1" w:semiHidden="1" w:unhideWhenUsed="1"/>
-    <w:lsdException w:name="Table Simple 2" w:semiHidden="1" w:unhideWhenUsed="1"/>
-    <w:lsdException w:name="Table Simple 3" w:semiHidden="1" w:unhideWhenUsed="1"/>
-    <w:lsdException w:name="Table Classic 1" w:semiHidden="1" w:unhideWhenUsed="1"/>
-    <w:lsdException w:name="Table Classic 2" w:semiHidden="1" w:unhideWhenUsed="1"/>
-    <w:lsdException w:name="Table Classic 3" w:semiHidden="1" w:unhideWhenUsed="1"/>
-    <w:lsdException w:name="Table Classic 4" w:semiHidden="1" w:unhideWhenUsed="1"/>
-    <w:lsdException w:name="Table Colorful 1" w:semiHidden="1" w:unhideWhenUsed="1"/>
-    <w:lsdException w:name="Table Colorful 2" w:semiHidden="1" w:unhideWhenUsed="1"/>
-    <w:lsdException w:name="Table Colorful 3" w:semiHidden="1" w:unhideWhenUsed="1"/>
-    <w:lsdException w:name="Table Columns 1" w:semiHidden="1" w:unhideWhenUsed="1"/>
-    <w:lsdException w:name="Table Columns 2" w:semiHidden="1" w:unhideWhenUsed="1"/>
-    <w:lsdException w:name="Table Columns 3" w:semiHidden="1" w:unhideWhenUsed="1"/>
-    <w:lsdException w:name="Table Columns 4" w:semiHidden="1" w:unhideWhenUsed="1"/>
-    <w:lsdException w:name="Table Columns 5" w:semiHidden="1" w:unhideWhenUsed="1"/>
-    <w:lsdException w:name="Table Grid 1" w:semiHidden="1" w:unhideWhenUsed="1"/>
-    <w:lsdException w:name="Table Grid 2" w:semiHidden="1" w:unhideWhenUsed="1"/>
-    <w:lsdException w:name="Table Grid 3" w:semiHidden="1" w:unhideWhenUsed="1"/>
-    <w:lsdException w:name="Table Grid 4" w:semiHidden="1" w:unhideWhenUsed="1"/>
-    <w:lsdException w:name="Table Grid 5" w:semiHidden="1" w:unhideWhenUsed="1"/>
-    <w:lsdException w:name="Table Grid 6" w:semiHidden="1" w:unhideWhenUsed="1"/>
-    <w:lsdException w:name="Table Grid 7" w:semiHidden="1" w:unhideWhenUsed="1"/>
-    <w:lsdException w:name="Table Grid 8" w:semiHidden="1" w:unhideWhenUsed="1"/>
-    <w:lsdException w:name="Table List 1" w:semiHidden="1" w:unhideWhenUsed="1"/>
-    <w:lsdException w:name="Table List 2" w:semiHidden="1" w:unhideWhenUsed="1"/>
-    <w:lsdException w:name="Table List 3" w:semiHidden="1" w:unhideWhenUsed="1"/>
-    <w:lsdException w:name="Table List 4" w:semiHidden="1" w:unhideWhenUsed="1"/>
-    <w:lsdException w:name="Table List 5" w:semiHidden="1" w:unhideWhenUsed="1"/>
-    <w:lsdException w:name="Table List 6" w:semiHidden="1" w:unhideWhenUsed="1"/>
-    <w:lsdException w:name="Table List 7" w:semiHidden="1" w:unhideWhenUsed="1"/>
-    <w:lsdException w:name="Table List 8" w:semiHidden="1" w:unhideWhenUsed="1"/>
-    <w:lsdException w:name="Table 3D effects 1" w:semiHidden="1" w:unhideWhenUsed="1"/>
-    <w:lsdException w:name="Table 3D effects 2" w:semiHidden="1" w:unhideWhenUsed="1"/>
-    <w:lsdException w:name="Table 3D effects 3" w:semiHidden="1" w:unhideWhenUsed="1"/>
-    <w:lsdException w:name="Table Contemporary" w:semiHidden="1" w:unhideWhenUsed="1"/>
-    <w:lsdException w:name="Table Elegant" w:semiHidden="1" w:unhideWhenUsed="1"/>
-    <w:lsdException w:name="Table Professional" w:semiHidden="1" w:unhideWhenUsed="1"/>
-    <w:lsdException w:name="Table Subtle 1" w:semiHidden="1" w:unhideWhenUsed="1"/>
-    <w:lsdException w:name="Table Subtle 2" w:semiHidden="1" w:unhideWhenUsed="1"/>
-    <w:lsdException w:name="Table Web 1" w:semiHidden="1" w:unhideWhenUsed="1"/>
-    <w:lsdException w:name="Table Web 2" w:semiHidden="1" w:unhideWhenUsed="1"/>
-    <w:lsdException w:name="Table Web 3" w:semiHidden="1" w:unhideWhenUsed="1"/>
-    <w:lsdException w:name="Balloon Text" w:semiHidden="1" w:unhideWhenUsed="1"/>
-    <w:lsdException w:name="Table Grid" w:uiPriority="59"/>
-    <w:lsdException w:name="Table Theme" w:semiHidden="1" w:unhideWhenUsed="1"/>
-    <w:lsdException w:name="Placeholder Text" w:semiHidden="1"/>
-    <w:lsdException w:name="No Spacing" w:uiPriority="1" w:qFormat="1"/>
-    <w:lsdException w:name="Light Shading" w:uiPriority="60"/>
-    <w:lsdException w:name="Light List" w:uiPriority="61"/>
-    <w:lsdException w:name="Light Grid" w:uiPriority="62"/>
-    <w:lsdException w:name="Medium Shading 1" w:uiPriority="63"/>
-    <w:lsdException w:name="Medium Shading 2" w:uiPriority="64"/>
-    <w:lsdException w:name="Medium List 1" w:uiPriority="65"/>
-    <w:lsdException w:name="Medium List 2" w:uiPriority="66"/>
-    <w:lsdException w:name="Medium Grid 1" w:uiPriority="67"/>
-    <w:lsdException w:name="Medium Grid 2" w:uiPriority="68"/>
-    <w:lsdException w:name="Medium Grid 3" w:uiPriority="69"/>
-    <w:lsdException w:name="Dark List" w:uiPriority="70"/>
-    <w:lsdException w:name="Colorful Shading" w:uiPriority="71"/>
-    <w:lsdException w:name="Colorful List" w:uiPriority="72"/>
-    <w:lsdException w:name="Colorful Grid" w:uiPriority="73"/>
-    <w:lsdException w:name="Light Shading Accent 1" w:uiPriority="60"/>
-    <w:lsdException w:name="Light List Accent 1" w:uiPriority="61"/>
-    <w:lsdException w:name="Light Grid Accent 1" w:uiPriority="62"/>
-    <w:lsdException w:name="Medium Shading 1 Accent 1" w:uiPriority="63"/>
-    <w:lsdException w:name="Medium Shading 2 Accent 1" w:uiPriority="64"/>
-    <w:lsdException w:name="Medium List 1 Accent 1" w:uiPriority="65"/>
-    <w:lsdException w:name="Revision" w:semiHidden="1"/>
-    <w:lsdException w:name="List Paragraph" w:uiPriority="34" w:qFormat="1"/>
-    <w:lsdException w:name="Quote" w:uiPriority="29" w:qFormat="1"/>
-    <w:lsdException w:name="Intense Quote" w:uiPriority="30" w:qFormat="1"/>
-    <w:lsdException w:name="Medium List 2 Accent 1" w:uiPriority="66"/>
-    <w:lsdException w:name="Medium Grid 1 Accent 1" w:uiPriority="67"/>
-    <w:lsdException w:name="Medium Grid 2 Accent 1" w:uiPriority="68"/>
-    <w:lsdException w:name="Medium Grid 3 Accent 1" w:uiPriority="69"/>
-    <w:lsdException w:name="Dark List Accent 1" w:uiPriority="70"/>
-    <w:lsdException w:name="Colorful Shading Accent 1" w:uiPriority="71"/>
-    <w:lsdException w:name="Colorful List Accent 1" w:uiPriority="72"/>
-    <w:lsdException w:name="Colorful Grid Accent 1" w:uiPriority="73"/>
-    <w:lsdException w:name="Light Shading Accent 2" w:uiPriority="60"/>
-    <w:lsdException w:name="Light List Accent 2" w:uiPriority="61"/>
-    <w:lsdException w:name="Light Grid Accent 2" w:uiPriority="62"/>
-    <w:lsdException w:name="Medium Shading 1 Accent 2" w:uiPriority="63"/>
-    <w:lsdException w:name="Medium Shading 2 Accent 2" w:uiPriority="64"/>
-    <w:lsdException w:name="Medium List 1 Accent 2" w:uiPriority="65"/>
-    <w:lsdException w:name="Medium List 2 Accent 2" w:uiPriority="66"/>
-    <w:lsdException w:name="Medium Grid 1 Accent 2" w:uiPriority="67"/>
-    <w:lsdException w:name="Medium Grid 2 Accent 2" w:uiPriority="68"/>
-    <w:lsdException w:name="Medium Grid 3 Accent 2" w:uiPriority="69"/>
-    <w:lsdException w:name="Dark List Accent 2" w:uiPriority="70"/>
-    <w:lsdException w:name="Colorful Shading Accent 2" w:uiPriority="71"/>
-    <w:lsdException w:name="Colorful List Accent 2" w:uiPriority="72"/>
-    <w:lsdException w:name="Colorful Grid Accent 2" w:uiPriority="73"/>
-    <w:lsdException w:name="Light Shading Accent 3" w:uiPriority="60"/>
-    <w:lsdException w:name="Light List Accent 3" w:uiPriority="61"/>
-    <w:lsdException w:name="Light Grid Accent 3" w:uiPriority="62"/>
-    <w:lsdException w:name="Medium Shading 1 Accent 3" w:uiPriority="63"/>
-    <w:lsdException w:name="Medium Shading 2 Accent 3" w:uiPriority="64"/>
-    <w:lsdException w:name="Medium List 1 Accent 3" w:uiPriority="65"/>
-    <w:lsdException w:name="Medium List 2 Accent 3" w:uiPriority="66"/>
-    <w:lsdException w:name="Medium Grid 1 Accent 3" w:uiPriority="67"/>
-    <w:lsdException w:name="Medium Grid 2 Accent 3" w:uiPriority="68"/>
-    <w:lsdException w:name="Medium Grid 3 Accent 3" w:uiPriority="69"/>
-    <w:lsdException w:name="Dark List Accent 3" w:uiPriority="70"/>
-    <w:lsdException w:name="Colorful Shading Accent 3" w:uiPriority="71"/>
-    <w:lsdException w:name="Colorful List Accent 3" w:uiPriority="72"/>
-    <w:lsdException w:name="Colorful Grid Accent 3" w:uiPriority="73"/>
-    <w:lsdException w:name="Light Shading Accent 4" w:uiPriority="60"/>
-    <w:lsdException w:name="Light List Accent 4" w:uiPriority="61"/>
-    <w:lsdException w:name="Light Grid Accent 4" w:uiPriority="62"/>
-    <w:lsdException w:name="Medium Shading 1 Accent 4" w:uiPriority="63"/>
-    <w:lsdException w:name="Medium Shading 2 Accent 4" w:uiPriority="64"/>
-    <w:lsdException w:name="Medium List 1 Accent 4" w:uiPriority="65"/>
-    <w:lsdException w:name="Medium List 2 Accent 4" w:uiPriority="66"/>
-    <w:lsdException w:name="Medium Grid 1 Accent 4" w:uiPriority="67"/>
-    <w:lsdException w:name="Medium Grid 2 Accent 4" w:uiPriority="68"/>
-    <w:lsdException w:name="Medium Grid 3 Accent 4" w:uiPriority="69"/>
-    <w:lsdException w:name="Dark List Accent 4" w:uiPriority="70"/>
-    <w:lsdException w:name="Colorful Shading Accent 4" w:uiPriority="71"/>
-    <w:lsdException w:name="Colorful List Accent 4" w:uiPriority="72"/>
-    <w:lsdException w:name="Colorful Grid Accent 4" w:uiPriority="73"/>
-    <w:lsdException w:name="Light Shading Accent 5" w:uiPriority="60"/>
-    <w:lsdException w:name="Light List Accent 5" w:uiPriority="61"/>
-    <w:lsdException w:name="Light Grid Accent 5" w:uiPriority="62"/>
-    <w:lsdException w:name="Medium Shading 1 Accent 5" w:uiPriority="63"/>
-    <w:lsdException w:name="Medium Shading 2 Accent 5" w:uiPriority="64"/>
-    <w:lsdException w:name="Medium List 1 Accent 5" w:uiPriority="65"/>
-    <w:lsdException w:name="Medium List 2 Accent 5" w:uiPriority="66"/>
-    <w:lsdException w:name="Medium Grid 1 Accent 5" w:uiPriority="67"/>
-    <w:lsdException w:name="Medium Grid 2 Accent 5" w:uiPriority="68"/>
-    <w:lsdException w:name="Medium Grid 3 Accent 5" w:uiPriority="69"/>
-    <w:lsdException w:name="Dark List Accent 5" w:uiPriority="70"/>
-    <w:lsdException w:name="Colorful Shading Accent 5" w:uiPriority="71"/>
-    <w:lsdException w:name="Colorful List Accent 5" w:uiPriority="72"/>
-    <w:lsdException w:name="Colorful Grid Accent 5" w:uiPriority="73"/>
-    <w:lsdException w:name="Light Shading Accent 6" w:uiPriority="60"/>
-    <w:lsdException w:name="Light List Accent 6" w:uiPriority="61"/>
-    <w:lsdException w:name="Light Grid Accent 6" w:uiPriority="62"/>
-    <w:lsdException w:name="Medium Shading 1 Accent 6" w:uiPriority="63"/>
-    <w:lsdException w:name="Medium Shading 2 Accent 6" w:uiPriority="64"/>
-    <w:lsdException w:name="Medium List 1 Accent 6" w:uiPriority="65"/>
-    <w:lsdException w:name="Medium List 2 Accent 6" w:uiPriority="66"/>
-    <w:lsdException w:name="Medium Grid 1 Accent 6" w:uiPriority="67"/>
-    <w:lsdException w:name="Medium Grid 2 Accent 6" w:uiPriority="68"/>
-    <w:lsdException w:name="Medium Grid 3 Accent 6" w:uiPriority="69"/>
-    <w:lsdException w:name="Dark List Accent 6" w:uiPriority="70"/>
-    <w:lsdException w:name="Colorful Shading Accent 6" w:uiPriority="71"/>
-    <w:lsdException w:name="Colorful List Accent 6" w:uiPriority="72"/>
-    <w:lsdException w:name="Colorful Grid Accent 6" w:uiPriority="73"/>
-    <w:lsdException w:name="Subtle Emphasis" w:uiPriority="19" w:qFormat="1"/>
-    <w:lsdException w:name="Intense Emphasis" w:uiPriority="21" w:qFormat="1"/>
-    <w:lsdException w:name="Subtle Reference" w:uiPriority="31" w:qFormat="1"/>
-    <w:lsdException w:name="Intense Reference" w:uiPriority="32" w:qFormat="1"/>
-    <w:lsdException w:name="Book Title" w:uiPriority="33" w:qFormat="1"/>
-    <w:lsdException w:name="Bibliography" w:semiHidden="1" w:uiPriority="37" w:unhideWhenUsed="1"/>
-    <w:lsdException w:name="TOC Heading" w:semiHidden="1" w:uiPriority="39" w:unhideWhenUsed="1" w:qFormat="1"/>
-    <w:lsdException w:name="Plain Table 1" w:uiPriority="41"/>
-    <w:lsdException w:name="Plain Table 2" w:uiPriority="42"/>
-    <w:lsdException w:name="Plain Table 3" w:uiPriority="43"/>
-    <w:lsdException w:name="Plain Table 4" w:uiPriority="44"/>
-    <w:lsdException w:name="Plain Table 5" w:uiPriority="45"/>
-    <w:lsdException w:name="Grid Table Light" w:uiPriority="40"/>
-    <w:lsdException w:name="Grid Table 1 Light" w:uiPriority="46"/>
-    <w:lsdException w:name="Grid Table 2" w:uiPriority="47"/>
-    <w:lsdException w:name="Grid Table 3" w:uiPriority="48"/>
-    <w:lsdException w:name="Grid Table 4" w:uiPriority="49"/>
-    <w:lsdException w:name="Grid Table 5 Dark" w:uiPriority="50"/>
-    <w:lsdException w:name="Grid Table 6 Colorful" w:uiPriority="51"/>
-    <w:lsdException w:name="Grid Table 7 Colorful" w:uiPriority="52"/>
-    <w:lsdException w:name="Grid Table 1 Light Accent 1" w:uiPriority="46"/>
-    <w:lsdException w:name="Grid Table 2 Accent 1" w:uiPriority="47"/>
-    <w:lsdException w:name="Grid Table 3 Accent 1" w:uiPriority="48"/>
-    <w:lsdException w:name="Grid Table 4 Accent 1" w:uiPriority="49"/>
-    <w:lsdException w:name="Grid Table 5 Dark Accent 1" w:uiPriority="50"/>
-    <w:lsdException w:name="Grid Table 6 Colorful Accent 1" w:uiPriority="51"/>
-    <w:lsdException w:name="Grid Table 7 Colorful Accent 1" w:uiPriority="52"/>
-    <w:lsdException w:name="Grid Table 1 Light Accent 2" w:uiPriority="46"/>
-    <w:lsdException w:name="Grid Table 2 Accent 2" w:uiPriority="47"/>
-    <w:lsdException w:name="Grid Table 3 Accent 2" w:uiPriority="48"/>
-    <w:lsdException w:name="Grid Table 4 Accent 2" w:uiPriority="49"/>
-    <w:lsdException w:name="Grid Table 5 Dark Accent 2" w:uiPriority="50"/>
-    <w:lsdException w:name="Grid Table 6 Colorful Accent 2" w:uiPriority="51"/>
-    <w:lsdException w:name="Grid Table 7 Colorful Accent 2" w:uiPriority="52"/>
-    <w:lsdException w:name="Grid Table 1 Light Accent 3" w:uiPriority="46"/>
-    <w:lsdException w:name="Grid Table 2 Accent 3" w:uiPriority="47"/>
-    <w:lsdException w:name="Grid Table 3 Accent 3" w:uiPriority="48"/>
-    <w:lsdException w:name="Grid Table 4 Accent 3" w:uiPriority="49"/>
-    <w:lsdException w:name="Grid Table 5 Dark Accent 3" w:uiPriority="50"/>
-    <w:lsdException w:name="Grid Table 6 Colorful Accent 3" w:uiPriority="51"/>
-    <w:lsdException w:name="Grid Table 7 Colorful Accent 3" w:uiPriority="52"/>
-    <w:lsdException w:name="Grid Table 1 Light Accent 4" w:uiPriority="46"/>
-    <w:lsdException w:name="Grid Table 2 Accent 4" w:uiPriority="47"/>
-    <w:lsdException w:name="Grid Table 3 Accent 4" w:uiPriority="48"/>
-    <w:lsdException w:name="Grid Table 4 Accent 4" w:uiPriority="49"/>
-    <w:lsdException w:name="Grid Table 5 Dark Accent 4" w:uiPriority="50"/>
-    <w:lsdException w:name="Grid Table 6 Colorful Accent 4" w:uiPriority="51"/>
-    <w:lsdException w:name="Grid Table 7 Colorful Accent 4" w:uiPriority="52"/>
-    <w:lsdException w:name="Grid Table 1 Light Accent 5" w:uiPriority="46"/>
-    <w:lsdException w:name="Grid Table 2 Accent 5" w:uiPriority="47"/>
-    <w:lsdException w:name="Grid Table 3 Accent 5" w:uiPriority="48"/>
-    <w:lsdException w:name="Grid Table 4 Accent 5" w:uiPriority="49"/>
-    <w:lsdException w:name="Grid Table 5 Dark Accent 5" w:uiPriority="50"/>
-    <w:lsdException w:name="Grid Table 6 Colorful Accent 5" w:uiPriority="51"/>
-    <w:lsdException w:name="Grid Table 7 Colorful Accent 5" w:uiPriority="52"/>
-    <w:lsdException w:name="Grid Table 1 Light Accent 6" w:uiPriority="46"/>
-    <w:lsdException w:name="Grid Table 2 Accent 6" w:uiPriority="47"/>
-    <w:lsdException w:name="Grid Table 3 Accent 6" w:uiPriority="48"/>
-    <w:lsdException w:name="Grid Table 4 Accent 6" w:uiPriority="49"/>
-    <w:lsdException w:name="Grid Table 5 Dark Accent 6" w:uiPriority="50"/>
-    <w:lsdException w:name="Grid Table 6 Colorful Accent 6" w:uiPriority="51"/>
-    <w:lsdException w:name="Grid Table 7 Colorful Accent 6" w:uiPriority="52"/>
-    <w:lsdException w:name="List Table 1 Light" w:uiPriority="46"/>
-    <w:lsdException w:name="List Table 2" w:uiPriority="47"/>
-    <w:lsdException w:name="List Table 3" w:uiPriority="48"/>
-    <w:lsdException w:name="List Table 4" w:uiPriority="49"/>
-    <w:lsdException w:name="List Table 5 Dark" w:uiPriority="50"/>
-    <w:lsdException w:name="List Table 6 Colorful" w:uiPriority="51"/>
-    <w:lsdException w:name="List Table 7 Colorful" w:uiPriority="52"/>
-    <w:lsdException w:name="List Table 1 Light Accent 1" w:uiPriority="46"/>
-    <w:lsdException w:name="List Table 2 Accent 1" w:uiPriority="47"/>
-    <w:lsdException w:name="List Table 3 Accent 1" w:uiPriority="48"/>
-    <w:lsdException w:name="List Table 4 Accent 1" w:uiPriority="49"/>
-    <w:lsdException w:name="List Table 5 Dark Accent 1" w:uiPriority="50"/>
-    <w:lsdException w:name="List Table 6 Colorful Accent 1" w:uiPriority="51"/>
-    <w:lsdException w:name="List Table 7 Colorful Accent 1" w:uiPriority="52"/>
-    <w:lsdException w:name="List Table 1 Light Accent 2" w:uiPriority="46"/>
-    <w:lsdException w:name="List Table 2 Accent 2" w:uiPriority="47"/>
-    <w:lsdException w:name="List Table 3 Accent 2" w:uiPriority="48"/>
-    <w:lsdException w:name="List Table 4 Accent 2" w:uiPriority="49"/>
-    <w:lsdException w:name="List Table 5 Dark Accent 2" w:uiPriority="50"/>
-    <w:lsdException w:name="List Table 6 Colorful Accent 2" w:uiPriority="51"/>
-    <w:lsdException w:name="List Table 7 Colorful Accent 2" w:uiPriority="52"/>
-    <w:lsdException w:name="List Table 1 Light Accent 3" w:uiPriority="46"/>
-    <w:lsdException w:name="List Table 2 Accent 3" w:uiPriority="47"/>
-    <w:lsdException w:name="List Table 3 Accent 3" w:uiPriority="48"/>
-    <w:lsdException w:name="List Table 4 Accent 3" w:uiPriority="49"/>
-    <w:lsdException w:name="List Table 5 Dark Accent 3" w:uiPriority="50"/>
-    <w:lsdException w:name="List Table 6 Colorful Accent 3" w:uiPriority="51"/>
-    <w:lsdException w:name="List Table 7 Colorful Accent 3" w:uiPriority="52"/>
-    <w:lsdException w:name="List Table 1 Light Accent 4" w:uiPriority="46"/>
-    <w:lsdException w:name="List Table 2 Accent 4" w:uiPriority="47"/>
-    <w:lsdException w:name="List Table 3 Accent 4" w:uiPriority="48"/>
-    <w:lsdException w:name="List Table 4 Accent 4" w:uiPriority="49"/>
-    <w:lsdException w:name="List Table 5 Dark Accent 4" w:uiPriority="50"/>
-    <w:lsdException w:name="List Table 6 Colorful Accent 4" w:uiPriority="51"/>
-    <w:lsdException w:name="List Table 7 Colorful Accent 4" w:uiPriority="52"/>
-    <w:lsdException w:name="List Table 1 Light Accent 5" w:uiPriority="46"/>
-    <w:lsdException w:name="List Table 2 Accent 5" w:uiPriority="47"/>
-    <w:lsdException w:name="List Table 3 Accent 5" w:uiPriority="48"/>
-    <w:lsdException w:name="List Table 4 Accent 5" w:uiPriority="49"/>
-    <w:lsdException w:name="List Table 5 Dark Accent 5" w:uiPriority="50"/>
-    <w:lsdException w:name="List Table 6 Colorful Accent 5" w:uiPriority="51"/>
-    <w:lsdException w:name="List Table 7 Colorful Accent 5" w:uiPriority="52"/>
-    <w:lsdException w:name="List Table 1 Light Accent 6" w:uiPriority="46"/>
-    <w:lsdException w:name="List Table 2 Accent 6" w:uiPriority="47"/>
-    <w:lsdException w:name="List Table 3 Accent 6" w:uiPriority="48"/>
-    <w:lsdException w:name="List Table 4 Accent 6" w:uiPriority="49"/>
-    <w:lsdException w:name="List Table 5 Dark Accent 6" w:uiPriority="50"/>
-    <w:lsdException w:name="List Table 6 Colorful Accent 6" w:uiPriority="51"/>
-    <w:lsdException w:name="List Table 7 Colorful Accent 6" w:uiPriority="52"/>
+  <w:latentStyles w:defLockedState="0" w:defUIPriority="99" w:defSemiHidden="1" w:defUnhideWhenUsed="1" w:defQFormat="0" w:count="267">
+    <w:lsdException w:name="Normal" w:semiHidden="0" w:uiPriority="0" w:unhideWhenUsed="0" w:qFormat="1"/>
+    <w:lsdException w:name="heading 1" w:semiHidden="0" w:uiPriority="9" w:unhideWhenUsed="0" w:qFormat="1"/>
+    <w:lsdException w:name="heading 2" w:uiPriority="9" w:qFormat="1"/>
+    <w:lsdException w:name="heading 3" w:uiPriority="9" w:qFormat="1"/>
+    <w:lsdException w:name="heading 4" w:uiPriority="9" w:qFormat="1"/>
+    <w:lsdException w:name="heading 5" w:uiPriority="9" w:qFormat="1"/>
+    <w:lsdException w:name="heading 6" w:uiPriority="9" w:qFormat="1"/>
+    <w:lsdException w:name="heading 7" w:uiPriority="9" w:qFormat="1"/>
+    <w:lsdException w:name="heading 8" w:uiPriority="9" w:qFormat="1"/>
+    <w:lsdException w:name="heading 9" w:uiPriority="9" w:qFormat="1"/>
+    <w:lsdException w:name="toc 1" w:uiPriority="39"/>
+    <w:lsdException w:name="toc 2" w:uiPriority="39"/>
+    <w:lsdException w:name="toc 3" w:uiPriority="39"/>
+    <w:lsdException w:name="toc 4" w:uiPriority="39"/>
+    <w:lsdException w:name="toc 5" w:uiPriority="39"/>
+    <w:lsdException w:name="toc 6" w:uiPriority="39"/>
+    <w:lsdException w:name="toc 7" w:uiPriority="39"/>
+    <w:lsdException w:name="toc 8" w:uiPriority="39"/>
+    <w:lsdException w:name="toc 9" w:uiPriority="39"/>
+    <w:lsdException w:name="caption" w:uiPriority="35" w:qFormat="1"/>
+    <w:lsdException w:name="Title" w:semiHidden="0" w:uiPriority="10" w:unhideWhenUsed="0" w:qFormat="1"/>
+    <w:lsdException w:name="Default Paragraph Font" w:uiPriority="1"/>
+    <w:lsdException w:name="Subtitle" w:semiHidden="0" w:uiPriority="11" w:unhideWhenUsed="0" w:qFormat="1"/>
+    <w:lsdException w:name="Strong" w:semiHidden="0" w:uiPriority="22" w:unhideWhenUsed="0" w:qFormat="1"/>
+    <w:lsdException w:name="Emphasis" w:semiHidden="0" w:uiPriority="20" w:unhideWhenUsed="0" w:qFormat="1"/>
+    <w:lsdException w:name="Table Grid" w:semiHidden="0" w:uiPriority="59" w:unhideWhenUsed="0"/>
+    <w:lsdException w:name="Placeholder Text" w:unhideWhenUsed="0"/>
+    <w:lsdException w:name="No Spacing" w:semiHidden="0" w:uiPriority="1" w:unhideWhenUsed="0" w:qFormat="1"/>
+    <w:lsdException w:name="Light Shading" w:semiHidden="0" w:uiPriority="60" w:unhideWhenUsed="0"/>
+    <w:lsdException w:name="Light List" w:semiHidden="0" w:uiPriority="61" w:unhideWhenUsed="0"/>
+    <w:lsdException w:name="Light Grid" w:semiHidden="0" w:uiPriority="62" w:unhideWhenUsed="0"/>
+    <w:lsdException w:name="Medium Shading 1" w:semiHidden="0" w:uiPriority="63" w:unhideWhenUsed="0"/>
+    <w:lsdException w:name="Medium Shading 2" w:semiHidden="0" w:uiPriority="64" w:unhideWhenUsed="0"/>
+    <w:lsdException w:name="Medium List 1" w:semiHidden="0" w:uiPriority="65" w:unhideWhenUsed="0"/>
+    <w:lsdException w:name="Medium List 2" w:semiHidden="0" w:uiPriority="66" w:unhideWhenUsed="0"/>
+    <w:lsdException w:name="Medium Grid 1" w:semiHidden="0" w:uiPriority="67" w:unhideWhenUsed="0"/>
+    <w:lsdException w:name="Medium Grid 2" w:semiHidden="0" w:uiPriority="68" w:unhideWhenUsed="0"/>
+    <w:lsdException w:name="Medium Grid 3" w:semiHidden="0" w:uiPriority="69" w:unhideWhenUsed="0"/>
+    <w:lsdException w:name="Dark List" w:semiHidden="0" w:uiPriority="70" w:unhideWhenUsed="0"/>
+    <w:lsdException w:name="Colorful Shading" w:semiHidden="0" w:uiPriority="71" w:unhideWhenUsed="0"/>
+    <w:lsdException w:name="Colorful List" w:semiHidden="0" w:uiPriority="72" w:unhideWhenUsed="0"/>
+    <w:lsdException w:name="Colorful Grid" w:semiHidden="0" w:uiPriority="73" w:unhideWhenUsed="0"/>
+    <w:lsdException w:name="Light Shading Accent 1" w:semiHidden="0" w:uiPriority="60" w:unhideWhenUsed="0"/>
+    <w:lsdException w:name="Light List Accent 1" w:semiHidden="0" w:uiPriority="61" w:unhideWhenUsed="0"/>
+    <w:lsdException w:name="Light Grid Accent 1" w:semiHidden="0" w:uiPriority="62" w:unhideWhenUsed="0"/>
+    <w:lsdException w:name="Medium Shading 1 Accent 1" w:semiHidden="0" w:uiPriority="63" w:unhideWhenUsed="0"/>
+    <w:lsdException w:name="Medium Shading 2 Accent 1" w:semiHidden="0" w:uiPriority="64" w:unhideWhenUsed="0"/>
+    <w:lsdException w:name="Medium List 1 Accent 1" w:semiHidden="0" w:uiPriority="65" w:unhideWhenUsed="0"/>
+    <w:lsdException w:name="Revision" w:unhideWhenUsed="0"/>
+    <w:lsdException w:name="List Paragraph" w:semiHidden="0" w:uiPriority="34" w:unhideWhenUsed="0" w:qFormat="1"/>
+    <w:lsdException w:name="Quote" w:semiHidden="0" w:uiPriority="29" w:unhideWhenUsed="0" w:qFormat="1"/>
+    <w:lsdException w:name="Intense Quote" w:semiHidden="0" w:uiPriority="30" w:unhideWhenUsed="0" w:qFormat="1"/>
+    <w:lsdException w:name="Medium List 2 Accent 1" w:semiHidden="0" w:uiPriority="66" w:unhideWhenUsed="0"/>
+    <w:lsdException w:name="Medium Grid 1 Accent 1" w:semiHidden="0" w:uiPriority="67" w:unhideWhenUsed="0"/>
+    <w:lsdException w:name="Medium Grid 2 Accent 1" w:semiHidden="0" w:uiPriority="68" w:unhideWhenUsed="0"/>
+    <w:lsdException w:name="Medium Grid 3 Accent 1" w:semiHidden="0" w:uiPriority="69" w:unhideWhenUsed="0"/>
+    <w:lsdException w:name="Dark List Accent 1" w:semiHidden="0" w:uiPriority="70" w:unhideWhenUsed="0"/>
+    <w:lsdException w:name="Colorful Shading Accent 1" w:semiHidden="0" w:uiPriority="71" w:unhideWhenUsed="0"/>
+    <w:lsdException w:name="Colorful List Accent 1" w:semiHidden="0" w:uiPriority="72" w:unhideWhenUsed="0"/>
+    <w:lsdException w:name="Colorful Grid Accent 1" w:semiHidden="0" w:uiPriority="73" w:unhideWhenUsed="0"/>
+    <w:lsdException w:name="Light Shading Accent 2" w:semiHidden="0" w:uiPriority="60" w:unhideWhenUsed="0"/>
+    <w:lsdException w:name="Light List Accent 2" w:semiHidden="0" w:uiPriority="61" w:unhideWhenUsed="0"/>
+    <w:lsdException w:name="Light Grid Accent 2" w:semiHidden="0" w:uiPriority="62" w:unhideWhenUsed="0"/>
+    <w:lsdException w:name="Medium Shading 1 Accent 2" w:semiHidden="0" w:uiPriority="63" w:unhideWhenUsed="0"/>
+    <w:lsdException w:name="Medium Shading 2 Accent 2" w:semiHidden="0" w:uiPriority="64" w:unhideWhenUsed="0"/>
+    <w:lsdException w:name="Medium List 1 Accent 2" w:semiHidden="0" w:uiPriority="65" w:unhideWhenUsed="0"/>
+    <w:lsdException w:name="Medium List 2 Accent 2" w:semiHidden="0" w:uiPriority="66" w:unhideWhenUsed="0"/>
+    <w:lsdException w:name="Medium Grid 1 Accent 2" w:semiHidden="0" w:uiPriority="67" w:unhideWhenUsed="0"/>
+    <w:lsdException w:name="Medium Grid 2 Accent 2" w:semiHidden="0" w:uiPriority="68" w:unhideWhenUsed="0"/>
+    <w:lsdException w:name="Medium Grid 3 Accent 2" w:semiHidden="0" w:uiPriority="69" w:unhideWhenUsed="0"/>
+    <w:lsdException w:name="Dark List Accent 2" w:semiHidden="0" w:uiPriority="70" w:unhideWhenUsed="0"/>
+    <w:lsdException w:name="Colorful Shading Accent 2" w:semiHidden="0" w:uiPriority="71" w:unhideWhenUsed="0"/>
+    <w:lsdException w:name="Colorful List Accent 2" w:semiHidden="0" w:uiPriority="72" w:unhideWhenUsed="0"/>
+    <w:lsdException w:name="Colorful Grid Accent 2" w:semiHidden="0" w:uiPriority="73" w:unhideWhenUsed="0"/>
+    <w:lsdException w:name="Light Shading Accent 3" w:semiHidden="0" w:uiPriority="60" w:unhideWhenUsed="0"/>
+    <w:lsdException w:name="Light List Accent 3" w:semiHidden="0" w:uiPriority="61" w:unhideWhenUsed="0"/>
+    <w:lsdException w:name="Light Grid Accent 3" w:semiHidden="0" w:uiPriority="62" w:unhideWhenUsed="0"/>
+    <w:lsdException w:name="Medium Shading 1 Accent 3" w:semiHidden="0" w:uiPriority="63" w:unhideWhenUsed="0"/>
+    <w:lsdException w:name="Medium Shading 2 Accent 3" w:semiHidden="0" w:uiPriority="64" w:unhideWhenUsed="0"/>
+    <w:lsdException w:name="Medium List 1 Accent 3" w:semiHidden="0" w:uiPriority="65" w:unhideWhenUsed="0"/>
+    <w:lsdException w:name="Medium List 2 Accent 3" w:semiHidden="0" w:uiPriority="66" w:unhideWhenUsed="0"/>
+    <w:lsdException w:name="Medium Grid 1 Accent 3" w:semiHidden="0" w:uiPriority="67" w:unhideWhenUsed="0"/>
+    <w:lsdException w:name="Medium Grid 2 Accent 3" w:semiHidden="0" w:uiPriority="68" w:unhideWhenUsed="0"/>
+    <w:lsdException w:name="Medium Grid 3 Accent 3" w:semiHidden="0" w:uiPriority="69" w:unhideWhenUsed="0"/>
+    <w:lsdException w:name="Dark List Accent 3" w:semiHidden="0" w:uiPriority="70" w:unhideWhenUsed="0"/>
+    <w:lsdException w:name="Colorful Shading Accent 3" w:semiHidden="0" w:uiPriority="71" w:unhideWhenUsed="0"/>
+    <w:lsdException w:name="Colorful List Accent 3" w:semiHidden="0" w:uiPriority="72" w:unhideWhenUsed="0"/>
+    <w:lsdException w:name="Colorful Grid Accent 3" w:semiHidden="0" w:uiPriority="73" w:unhideWhenUsed="0"/>
+    <w:lsdException w:name="Light Shading Accent 4" w:semiHidden="0" w:uiPriority="60" w:unhideWhenUsed="0"/>
+    <w:lsdException w:name="Light List Accent 4" w:semiHidden="0" w:uiPriority="61" w:unhideWhenUsed="0"/>
+    <w:lsdException w:name="Light Grid Accent 4" w:semiHidden="0" w:uiPriority="62" w:unhideWhenUsed="0"/>
+    <w:lsdException w:name="Medium Shading 1 Accent 4" w:semiHidden="0" w:uiPriority="63" w:unhideWhenUsed="0"/>
+    <w:lsdException w:name="Medium Shading 2 Accent 4" w:semiHidden="0" w:uiPriority="64" w:unhideWhenUsed="0"/>
+    <w:lsdException w:name="Medium List 1 Accent 4" w:semiHidden="0" w:uiPriority="65" w:unhideWhenUsed="0"/>
+    <w:lsdException w:name="Medium List 2 Accent 4" w:semiHidden="0" w:uiPriority="66" w:unhideWhenUsed="0"/>
+    <w:lsdException w:name="Medium Grid 1 Accent 4" w:semiHidden="0" w:uiPriority="67" w:unhideWhenUsed="0"/>
+    <w:lsdException w:name="Medium Grid 2 Accent 4" w:semiHidden="0" w:uiPriority="68" w:unhideWhenUsed="0"/>
+    <w:lsdException w:name="Medium Grid 3 Accent 4" w:semiHidden="0" w:uiPriority="69" w:unhideWhenUsed="0"/>
+    <w:lsdException w:name="Dark List Accent 4" w:semiHidden="0" w:uiPriority="70" w:unhideWhenUsed="0"/>
+    <w:lsdException w:name="Colorful Shading Accent 4" w:semiHidden="0" w:uiPriority="71" w:unhideWhenUsed="0"/>
+    <w:lsdException w:name="Colorful List Accent 4" w:semiHidden="0" w:uiPriority="72" w:unhideWhenUsed="0"/>
+    <w:lsdException w:name="Colorful Grid Accent 4" w:semiHidden="0" w:uiPriority="73" w:unhideWhenUsed="0"/>
+    <w:lsdException w:name="Light Shading Accent 5" w:semiHidden="0" w:uiPriority="60" w:unhideWhenUsed="0"/>
+    <w:lsdException w:name="Light List Accent 5" w:semiHidden="0" w:uiPriority="61" w:unhideWhenUsed="0"/>
+    <w:lsdException w:name="Light Grid Accent 5" w:semiHidden="0" w:uiPriority="62" w:unhideWhenUsed="0"/>
+    <w:lsdException w:name="Medium Shading 1 Accent 5" w:semiHidden="0" w:uiPriority="63" w:unhideWhenUsed="0"/>
+    <w:lsdException w:name="Medium Shading 2 Accent 5" w:semiHidden="0" w:uiPriority="64" w:unhideWhenUsed="0"/>
+    <w:lsdException w:name="Medium List 1 Accent 5" w:semiHidden="0" w:uiPriority="65" w:unhideWhenUsed="0"/>
+    <w:lsdException w:name="Medium List 2 Accent 5" w:semiHidden="0" w:uiPriority="66" w:unhideWhenUsed="0"/>
+    <w:lsdException w:name="Medium Grid 1 Accent 5" w:semiHidden="0" w:uiPriority="67" w:unhideWhenUsed="0"/>
+    <w:lsdException w:name="Medium Grid 2 Accent 5" w:semiHidden="0" w:uiPriority="68" w:unhideWhenUsed="0"/>
+    <w:lsdException w:name="Medium Grid 3 Accent 5" w:semiHidden="0" w:uiPriority="69" w:unhideWhenUsed="0"/>
+    <w:lsdException w:name="Dark List Accent 5" w:semiHidden="0" w:uiPriority="70" w:unhideWhenUsed="0"/>
+    <w:lsdException w:name="Colorful Shading Accent 5" w:semiHidden="0" w:uiPriority="71" w:unhideWhenUsed="0"/>
+    <w:lsdException w:name="Colorful List Accent 5" w:semiHidden="0" w:uiPriority="72" w:unhideWhenUsed="0"/>
+    <w:lsdException w:name="Colorful Grid Accent 5" w:semiHidden="0" w:uiPriority="73" w:unhideWhenUsed="0"/>
+    <w:lsdException w:name="Light Shading Accent 6" w:semiHidden="0" w:uiPriority="60" w:unhideWhenUsed="0"/>
+    <w:lsdException w:name="Light List Accent 6" w:semiHidden="0" w:uiPriority="61" w:unhideWhenUsed="0"/>
+    <w:lsdException w:name="Light Grid Accent 6" w:semiHidden="0" w:uiPriority="62" w:unhideWhenUsed="0"/>
+    <w:lsdException w:name="Medium Shading 1 Accent 6" w:semiHidden="0" w:uiPriority="63" w:unhideWhenUsed="0"/>
+    <w:lsdException w:name="Medium Shading 2 Accent 6" w:semiHidden="0" w:uiPriority="64" w:unhideWhenUsed="0"/>
+    <w:lsdException w:name="Medium List 1 Accent 6" w:semiHidden="0" w:uiPriority="65" w:unhideWhenUsed="0"/>
+    <w:lsdException w:name="Medium List 2 Accent 6" w:semiHidden="0" w:uiPriority="66" w:unhideWhenUsed="0"/>
+    <w:lsdException w:name="Medium Grid 1 Accent 6" w:semiHidden="0" w:uiPriority="67" w:unhideWhenUsed="0"/>
+    <w:lsdException w:name="Medium Grid 2 Accent 6" w:semiHidden="0" w:uiPriority="68" w:unhideWhenUsed="0"/>
+    <w:lsdException w:name="Medium Grid 3 Accent 6" w:semiHidden="0" w:uiPriority="69" w:unhideWhenUsed="0"/>
+    <w:lsdException w:name="Dark List Accent 6" w:semiHidden="0" w:uiPriority="70" w:unhideWhenUsed="0"/>
+    <w:lsdException w:name="Colorful Shading Accent 6" w:semiHidden="0" w:uiPriority="71" w:unhideWhenUsed="0"/>
+    <w:lsdException w:name="Colorful List Accent 6" w:semiHidden="0" w:uiPriority="72" w:unhideWhenUsed="0"/>
+    <w:lsdException w:name="Colorful Grid Accent 6" w:semiHidden="0" w:uiPriority="73" w:unhideWhenUsed="0"/>
+    <w:lsdException w:name="Subtle Emphasis" w:semiHidden="0" w:uiPriority="19" w:unhideWhenUsed="0" w:qFormat="1"/>
+    <w:lsdException w:name="Intense Emphasis" w:semiHidden="0" w:uiPriority="21" w:unhideWhenUsed="0" w:qFormat="1"/>
+    <w:lsdException w:name="Subtle Reference" w:semiHidden="0" w:uiPriority="31" w:unhideWhenUsed="0" w:qFormat="1"/>
+    <w:lsdException w:name="Intense Reference" w:semiHidden="0" w:uiPriority="32" w:unhideWhenUsed="0" w:qFormat="1"/>
+    <w:lsdException w:name="Book Title" w:semiHidden="0" w:uiPriority="33" w:unhideWhenUsed="0" w:qFormat="1"/>
+    <w:lsdException w:name="Bibliography" w:uiPriority="37"/>
+    <w:lsdException w:name="TOC Heading" w:uiPriority="39" w:qFormat="1"/>
   </w:latentStyles>
   <w:style w:type="paragraph" w:default="1" w:styleId="Normal">
     <w:name w:val="Normal"/>
@@ -10130,6 +8698,7 @@
     <w:uiPriority w:val="99"/>
     <w:semiHidden/>
     <w:unhideWhenUsed/>
+    <w:qFormat/>
     <w:tblPr>
       <w:tblInd w:w="0" w:type="dxa"/>
       <w:tblCellMar>

</xml_diff>

<commit_message>
Added Binaries to commit, main file for testing, modified .gitignore, doc
</commit_message>
<xml_diff>
--- a/Bioinformatika_dokumentacija.docx
+++ b/Bioinformatika_dokumentacija.docx
@@ -1,6 +1,6 @@
 
 <file path=word/document.xml><?xml version="1.0" encoding="utf-8"?>
-<w:document xmlns:ve="http://schemas.openxmlformats.org/markup-compatibility/2006" xmlns:o="urn:schemas-microsoft-com:office:office" xmlns:r="http://schemas.openxmlformats.org/officeDocument/2006/relationships" xmlns:m="http://schemas.openxmlformats.org/officeDocument/2006/math" xmlns:v="urn:schemas-microsoft-com:vml" xmlns:wp="http://schemas.openxmlformats.org/drawingml/2006/wordprocessingDrawing" xmlns:w10="urn:schemas-microsoft-com:office:word" xmlns:w="http://schemas.openxmlformats.org/wordprocessingml/2006/main" xmlns:wne="http://schemas.microsoft.com/office/word/2006/wordml">
+<w:document xmlns:wpc="http://schemas.microsoft.com/office/word/2010/wordprocessingCanvas" xmlns:mc="http://schemas.openxmlformats.org/markup-compatibility/2006" xmlns:o="urn:schemas-microsoft-com:office:office" xmlns:r="http://schemas.openxmlformats.org/officeDocument/2006/relationships" xmlns:m="http://schemas.openxmlformats.org/officeDocument/2006/math" xmlns:v="urn:schemas-microsoft-com:vml" xmlns:wp14="http://schemas.microsoft.com/office/word/2010/wordprocessingDrawing" xmlns:wp="http://schemas.openxmlformats.org/drawingml/2006/wordprocessingDrawing" xmlns:w10="urn:schemas-microsoft-com:office:word" xmlns:w="http://schemas.openxmlformats.org/wordprocessingml/2006/main" xmlns:w14="http://schemas.microsoft.com/office/word/2010/wordml" xmlns:w15="http://schemas.microsoft.com/office/word/2012/wordml" xmlns:wpg="http://schemas.microsoft.com/office/word/2010/wordprocessingGroup" xmlns:wpi="http://schemas.microsoft.com/office/word/2010/wordprocessingInk" xmlns:wne="http://schemas.microsoft.com/office/word/2006/wordml" xmlns:wps="http://schemas.microsoft.com/office/word/2010/wordprocessingShape" mc:Ignorable="w14 w15 wp14">
   <w:body>
     <w:p>
       <w:pPr>
@@ -2344,16 +2344,22 @@
       <w:tblPr>
         <w:tblStyle w:val="TableGrid"/>
         <w:tblW w:w="5000" w:type="pct"/>
-        <w:tblLook w:val="04A0"/>
+        <w:tblLook w:val="04A0" w:firstRow="1" w:lastRow="0" w:firstColumn="1" w:lastColumn="0" w:noHBand="0" w:noVBand="1"/>
       </w:tblPr>
       <w:tblGrid>
         <w:gridCol w:w="2034"/>
-        <w:gridCol w:w="2031"/>
-        <w:gridCol w:w="2031"/>
-        <w:gridCol w:w="2031"/>
-        <w:gridCol w:w="2031"/>
-        <w:gridCol w:w="2031"/>
-        <w:gridCol w:w="2031"/>
+        <w:gridCol w:w="1016"/>
+        <w:gridCol w:w="1016"/>
+        <w:gridCol w:w="1016"/>
+        <w:gridCol w:w="1016"/>
+        <w:gridCol w:w="1016"/>
+        <w:gridCol w:w="1016"/>
+        <w:gridCol w:w="1015"/>
+        <w:gridCol w:w="1015"/>
+        <w:gridCol w:w="1015"/>
+        <w:gridCol w:w="1015"/>
+        <w:gridCol w:w="1015"/>
+        <w:gridCol w:w="1015"/>
       </w:tblGrid>
       <w:tr>
         <w:trPr>
@@ -2411,6 +2417,7 @@
         <w:tc>
           <w:tcPr>
             <w:tcW w:w="714" w:type="pct"/>
+            <w:gridSpan w:val="2"/>
             <w:vAlign w:val="center"/>
           </w:tcPr>
           <w:p>
@@ -2431,6 +2438,7 @@
         <w:tc>
           <w:tcPr>
             <w:tcW w:w="714" w:type="pct"/>
+            <w:gridSpan w:val="2"/>
             <w:vAlign w:val="center"/>
           </w:tcPr>
           <w:p>
@@ -2451,6 +2459,7 @@
         <w:tc>
           <w:tcPr>
             <w:tcW w:w="714" w:type="pct"/>
+            <w:gridSpan w:val="2"/>
             <w:vAlign w:val="center"/>
           </w:tcPr>
           <w:p>
@@ -2471,6 +2480,7 @@
         <w:tc>
           <w:tcPr>
             <w:tcW w:w="714" w:type="pct"/>
+            <w:gridSpan w:val="2"/>
             <w:vAlign w:val="center"/>
           </w:tcPr>
           <w:p>
@@ -2491,6 +2501,7 @@
         <w:tc>
           <w:tcPr>
             <w:tcW w:w="714" w:type="pct"/>
+            <w:gridSpan w:val="2"/>
             <w:vAlign w:val="center"/>
           </w:tcPr>
           <w:p>
@@ -2511,6 +2522,7 @@
         <w:tc>
           <w:tcPr>
             <w:tcW w:w="714" w:type="pct"/>
+            <w:gridSpan w:val="2"/>
             <w:vAlign w:val="center"/>
           </w:tcPr>
           <w:p>
@@ -2542,59 +2554,103 @@
               <w:jc w:val="center"/>
             </w:pPr>
             <w:r>
-              <w:t xml:space="preserve">Input.txt, </w:t>
-            </w:r>
-          </w:p>
-          <w:p>
-            <w:pPr>
-              <w:jc w:val="center"/>
-            </w:pPr>
-            <w:r>
-              <w:t>n = 138,</w:t>
-            </w:r>
-          </w:p>
-          <w:p>
-            <w:pPr>
-              <w:jc w:val="center"/>
-            </w:pPr>
-            <w:r>
-              <w:t>Σ = 16</w:t>
-            </w:r>
-          </w:p>
-        </w:tc>
-        <w:tc>
-          <w:tcPr>
-            <w:tcW w:w="714" w:type="pct"/>
+              <w:t xml:space="preserve">Input.fa, </w:t>
+            </w:r>
+          </w:p>
+          <w:p>
+            <w:pPr>
+              <w:jc w:val="center"/>
+            </w:pPr>
+            <w:r>
+              <w:t>n = 502,</w:t>
+            </w:r>
+          </w:p>
+          <w:p>
+            <w:pPr>
+              <w:jc w:val="center"/>
+            </w:pPr>
+            <w:r>
+              <w:t>Σ = 4</w:t>
+            </w:r>
+          </w:p>
+        </w:tc>
+        <w:tc>
+          <w:tcPr>
+            <w:tcW w:w="357" w:type="pct"/>
+          </w:tcPr>
+          <w:p>
+            <w:r>
+              <w:t>46 us</w:t>
+            </w:r>
+          </w:p>
+        </w:tc>
+        <w:tc>
+          <w:tcPr>
+            <w:tcW w:w="357" w:type="pct"/>
+          </w:tcPr>
+          <w:p>
+            <w:r>
+              <w:t>143 B</w:t>
+            </w:r>
+          </w:p>
+        </w:tc>
+        <w:tc>
+          <w:tcPr>
+            <w:tcW w:w="357" w:type="pct"/>
           </w:tcPr>
           <w:p/>
         </w:tc>
         <w:tc>
           <w:tcPr>
-            <w:tcW w:w="714" w:type="pct"/>
+            <w:tcW w:w="357" w:type="pct"/>
           </w:tcPr>
           <w:p/>
         </w:tc>
         <w:tc>
           <w:tcPr>
-            <w:tcW w:w="714" w:type="pct"/>
+            <w:tcW w:w="357" w:type="pct"/>
           </w:tcPr>
           <w:p/>
         </w:tc>
         <w:tc>
           <w:tcPr>
-            <w:tcW w:w="714" w:type="pct"/>
+            <w:tcW w:w="357" w:type="pct"/>
           </w:tcPr>
           <w:p/>
         </w:tc>
         <w:tc>
           <w:tcPr>
-            <w:tcW w:w="714" w:type="pct"/>
+            <w:tcW w:w="357" w:type="pct"/>
           </w:tcPr>
           <w:p/>
         </w:tc>
         <w:tc>
           <w:tcPr>
-            <w:tcW w:w="714" w:type="pct"/>
+            <w:tcW w:w="357" w:type="pct"/>
+          </w:tcPr>
+          <w:p/>
+        </w:tc>
+        <w:tc>
+          <w:tcPr>
+            <w:tcW w:w="357" w:type="pct"/>
+          </w:tcPr>
+          <w:p/>
+        </w:tc>
+        <w:tc>
+          <w:tcPr>
+            <w:tcW w:w="357" w:type="pct"/>
+          </w:tcPr>
+          <w:p/>
+        </w:tc>
+        <w:tc>
+          <w:tcPr>
+            <w:tcW w:w="357" w:type="pct"/>
+          </w:tcPr>
+          <w:p/>
+        </w:tc>
+        <w:tc>
+          <w:tcPr>
+            <w:tcW w:w="357" w:type="pct"/>
           </w:tcPr>
           <w:p/>
         </w:tc>
@@ -2612,15 +2668,21 @@
               <w:jc w:val="center"/>
             </w:pPr>
             <w:r>
-              <w:t xml:space="preserve">Input.fa, </w:t>
-            </w:r>
-          </w:p>
-          <w:p>
-            <w:pPr>
-              <w:jc w:val="center"/>
-            </w:pPr>
-            <w:r>
-              <w:t>n = 502,</w:t>
+              <w:t>Input1.fa,</w:t>
+            </w:r>
+          </w:p>
+          <w:p>
+            <w:pPr>
+              <w:jc w:val="center"/>
+            </w:pPr>
+            <w:r>
+              <w:t xml:space="preserve">n = 4 570 </w:t>
+            </w:r>
+            <w:r>
+              <w:t>937</w:t>
+            </w:r>
+            <w:r>
+              <w:t>,</w:t>
             </w:r>
           </w:p>
           <w:p>
@@ -2634,37 +2696,81 @@
         </w:tc>
         <w:tc>
           <w:tcPr>
-            <w:tcW w:w="714" w:type="pct"/>
+            <w:tcW w:w="357" w:type="pct"/>
+          </w:tcPr>
+          <w:p>
+            <w:r>
+              <w:t>350 ms</w:t>
+            </w:r>
+          </w:p>
+        </w:tc>
+        <w:tc>
+          <w:tcPr>
+            <w:tcW w:w="357" w:type="pct"/>
+          </w:tcPr>
+          <w:p>
+            <w:r>
+              <w:t>1.09 MB</w:t>
+            </w:r>
+          </w:p>
+        </w:tc>
+        <w:tc>
+          <w:tcPr>
+            <w:tcW w:w="357" w:type="pct"/>
           </w:tcPr>
           <w:p/>
         </w:tc>
         <w:tc>
           <w:tcPr>
-            <w:tcW w:w="714" w:type="pct"/>
+            <w:tcW w:w="357" w:type="pct"/>
           </w:tcPr>
           <w:p/>
         </w:tc>
         <w:tc>
           <w:tcPr>
-            <w:tcW w:w="714" w:type="pct"/>
+            <w:tcW w:w="357" w:type="pct"/>
           </w:tcPr>
           <w:p/>
         </w:tc>
         <w:tc>
           <w:tcPr>
-            <w:tcW w:w="714" w:type="pct"/>
+            <w:tcW w:w="357" w:type="pct"/>
           </w:tcPr>
           <w:p/>
         </w:tc>
         <w:tc>
           <w:tcPr>
-            <w:tcW w:w="714" w:type="pct"/>
+            <w:tcW w:w="357" w:type="pct"/>
           </w:tcPr>
           <w:p/>
         </w:tc>
         <w:tc>
           <w:tcPr>
-            <w:tcW w:w="714" w:type="pct"/>
+            <w:tcW w:w="357" w:type="pct"/>
+          </w:tcPr>
+          <w:p/>
+        </w:tc>
+        <w:tc>
+          <w:tcPr>
+            <w:tcW w:w="357" w:type="pct"/>
+          </w:tcPr>
+          <w:p/>
+        </w:tc>
+        <w:tc>
+          <w:tcPr>
+            <w:tcW w:w="357" w:type="pct"/>
+          </w:tcPr>
+          <w:p/>
+        </w:tc>
+        <w:tc>
+          <w:tcPr>
+            <w:tcW w:w="357" w:type="pct"/>
+          </w:tcPr>
+          <w:p/>
+        </w:tc>
+        <w:tc>
+          <w:tcPr>
+            <w:tcW w:w="357" w:type="pct"/>
           </w:tcPr>
           <w:p/>
         </w:tc>
@@ -2682,18 +2788,18 @@
               <w:jc w:val="center"/>
             </w:pPr>
             <w:r>
-              <w:t>Input1.fa,</w:t>
-            </w:r>
-          </w:p>
-          <w:p>
-            <w:pPr>
-              <w:jc w:val="center"/>
-            </w:pPr>
-            <w:r>
-              <w:t xml:space="preserve">n = 4 570 </w:t>
-            </w:r>
-            <w:r>
-              <w:t>937</w:t>
+              <w:t>Input2.fas,</w:t>
+            </w:r>
+          </w:p>
+          <w:p>
+            <w:pPr>
+              <w:jc w:val="center"/>
+            </w:pPr>
+            <w:r>
+              <w:t xml:space="preserve">n = </w:t>
+            </w:r>
+            <w:r>
+              <w:t>5 524 970</w:t>
             </w:r>
             <w:r>
               <w:t>,</w:t>
@@ -2710,39 +2816,299 @@
         </w:tc>
         <w:tc>
           <w:tcPr>
+            <w:tcW w:w="357" w:type="pct"/>
+          </w:tcPr>
+          <w:p>
+            <w:r>
+              <w:t>673</w:t>
+            </w:r>
+            <w:r>
+              <w:t xml:space="preserve"> ms</w:t>
+            </w:r>
+          </w:p>
+        </w:tc>
+        <w:tc>
+          <w:tcPr>
+            <w:tcW w:w="357" w:type="pct"/>
+          </w:tcPr>
+          <w:p>
+            <w:r>
+              <w:t>2.47 MB</w:t>
+            </w:r>
+          </w:p>
+        </w:tc>
+        <w:tc>
+          <w:tcPr>
+            <w:tcW w:w="357" w:type="pct"/>
+          </w:tcPr>
+          <w:p/>
+        </w:tc>
+        <w:tc>
+          <w:tcPr>
+            <w:tcW w:w="357" w:type="pct"/>
+          </w:tcPr>
+          <w:p/>
+        </w:tc>
+        <w:tc>
+          <w:tcPr>
+            <w:tcW w:w="357" w:type="pct"/>
+          </w:tcPr>
+          <w:p/>
+        </w:tc>
+        <w:tc>
+          <w:tcPr>
+            <w:tcW w:w="357" w:type="pct"/>
+          </w:tcPr>
+          <w:p/>
+        </w:tc>
+        <w:tc>
+          <w:tcPr>
+            <w:tcW w:w="357" w:type="pct"/>
+          </w:tcPr>
+          <w:p/>
+        </w:tc>
+        <w:tc>
+          <w:tcPr>
+            <w:tcW w:w="357" w:type="pct"/>
+          </w:tcPr>
+          <w:p/>
+        </w:tc>
+        <w:tc>
+          <w:tcPr>
+            <w:tcW w:w="357" w:type="pct"/>
+          </w:tcPr>
+          <w:p/>
+        </w:tc>
+        <w:tc>
+          <w:tcPr>
+            <w:tcW w:w="357" w:type="pct"/>
+          </w:tcPr>
+          <w:p/>
+        </w:tc>
+        <w:tc>
+          <w:tcPr>
+            <w:tcW w:w="357" w:type="pct"/>
+          </w:tcPr>
+          <w:p/>
+        </w:tc>
+        <w:tc>
+          <w:tcPr>
+            <w:tcW w:w="357" w:type="pct"/>
+          </w:tcPr>
+          <w:p/>
+        </w:tc>
+      </w:tr>
+    </w:tbl>
+    <w:p>
+      <w:pPr>
+        <w:jc w:val="center"/>
+      </w:pPr>
+      <w:r>
+        <w:t>Tablica 1. Usporedba vremena izgradnje stabla valića s binarnim vektorima kao čvorovima</w:t>
+      </w:r>
+      <w:r>
+        <w:br w:type="page"/>
+      </w:r>
+    </w:p>
+    <w:tbl>
+      <w:tblPr>
+        <w:tblStyle w:val="TableGrid"/>
+        <w:tblW w:w="5000" w:type="pct"/>
+        <w:tblLook w:val="04A0" w:firstRow="1" w:lastRow="0" w:firstColumn="1" w:lastColumn="0" w:noHBand="0" w:noVBand="1"/>
+      </w:tblPr>
+      <w:tblGrid>
+        <w:gridCol w:w="2034"/>
+        <w:gridCol w:w="1016"/>
+        <w:gridCol w:w="1016"/>
+        <w:gridCol w:w="1016"/>
+        <w:gridCol w:w="1016"/>
+        <w:gridCol w:w="1016"/>
+        <w:gridCol w:w="1016"/>
+        <w:gridCol w:w="1015"/>
+        <w:gridCol w:w="1015"/>
+        <w:gridCol w:w="1015"/>
+        <w:gridCol w:w="1015"/>
+        <w:gridCol w:w="1015"/>
+        <w:gridCol w:w="1015"/>
+      </w:tblGrid>
+      <w:tr>
+        <w:trPr>
+          <w:trHeight w:val="1550"/>
+        </w:trPr>
+        <w:tc>
+          <w:tcPr>
+            <w:tcW w:w="715" w:type="pct"/>
+            <w:vAlign w:val="center"/>
+          </w:tcPr>
+          <w:p>
+            <w:pPr>
+              <w:jc w:val="center"/>
+              <w:rPr>
+                <w:b/>
+              </w:rPr>
+            </w:pPr>
+            <w:r>
+              <w:rPr>
+                <w:b/>
+              </w:rPr>
+              <w:lastRenderedPageBreak/>
+              <w:t>Ulazna datoteka,</w:t>
+            </w:r>
+          </w:p>
+          <w:p>
+            <w:pPr>
+              <w:jc w:val="center"/>
+              <w:rPr>
+                <w:b/>
+              </w:rPr>
+            </w:pPr>
+            <w:r>
+              <w:rPr>
+                <w:b/>
+              </w:rPr>
+              <w:t>Broj znakova,</w:t>
+            </w:r>
+          </w:p>
+          <w:p>
+            <w:pPr>
+              <w:jc w:val="center"/>
+              <w:rPr>
+                <w:b/>
+              </w:rPr>
+            </w:pPr>
+            <w:r>
+              <w:rPr>
+                <w:b/>
+              </w:rPr>
+              <w:t>Veličina abecede</w:t>
+            </w:r>
+          </w:p>
+        </w:tc>
+        <w:tc>
+          <w:tcPr>
             <w:tcW w:w="714" w:type="pct"/>
-          </w:tcPr>
-          <w:p/>
+            <w:gridSpan w:val="2"/>
+            <w:vAlign w:val="center"/>
+          </w:tcPr>
+          <w:p>
+            <w:pPr>
+              <w:jc w:val="center"/>
+              <w:rPr>
+                <w:b/>
+              </w:rPr>
+            </w:pPr>
+            <w:r>
+              <w:rPr>
+                <w:b/>
+              </w:rPr>
+              <w:t>C</w:t>
+            </w:r>
+          </w:p>
         </w:tc>
         <w:tc>
           <w:tcPr>
             <w:tcW w:w="714" w:type="pct"/>
-          </w:tcPr>
-          <w:p/>
+            <w:gridSpan w:val="2"/>
+            <w:vAlign w:val="center"/>
+          </w:tcPr>
+          <w:p>
+            <w:pPr>
+              <w:jc w:val="center"/>
+              <w:rPr>
+                <w:b/>
+              </w:rPr>
+            </w:pPr>
+            <w:r>
+              <w:rPr>
+                <w:b/>
+              </w:rPr>
+              <w:t>C++</w:t>
+            </w:r>
+          </w:p>
         </w:tc>
         <w:tc>
           <w:tcPr>
             <w:tcW w:w="714" w:type="pct"/>
-          </w:tcPr>
-          <w:p/>
+            <w:gridSpan w:val="2"/>
+            <w:vAlign w:val="center"/>
+          </w:tcPr>
+          <w:p>
+            <w:pPr>
+              <w:jc w:val="center"/>
+              <w:rPr>
+                <w:b/>
+              </w:rPr>
+            </w:pPr>
+            <w:r>
+              <w:rPr>
+                <w:b/>
+              </w:rPr>
+              <w:t>C# - v1</w:t>
+            </w:r>
+          </w:p>
         </w:tc>
         <w:tc>
           <w:tcPr>
             <w:tcW w:w="714" w:type="pct"/>
-          </w:tcPr>
-          <w:p/>
+            <w:gridSpan w:val="2"/>
+            <w:vAlign w:val="center"/>
+          </w:tcPr>
+          <w:p>
+            <w:pPr>
+              <w:jc w:val="center"/>
+              <w:rPr>
+                <w:b/>
+              </w:rPr>
+            </w:pPr>
+            <w:r>
+              <w:rPr>
+                <w:b/>
+              </w:rPr>
+              <w:t>C# - v2</w:t>
+            </w:r>
+          </w:p>
         </w:tc>
         <w:tc>
           <w:tcPr>
             <w:tcW w:w="714" w:type="pct"/>
-          </w:tcPr>
-          <w:p/>
+            <w:gridSpan w:val="2"/>
+            <w:vAlign w:val="center"/>
+          </w:tcPr>
+          <w:p>
+            <w:pPr>
+              <w:jc w:val="center"/>
+              <w:rPr>
+                <w:b/>
+              </w:rPr>
+            </w:pPr>
+            <w:r>
+              <w:rPr>
+                <w:b/>
+              </w:rPr>
+              <w:t>Java</w:t>
+            </w:r>
+          </w:p>
         </w:tc>
         <w:tc>
           <w:tcPr>
             <w:tcW w:w="714" w:type="pct"/>
-          </w:tcPr>
-          <w:p/>
+            <w:gridSpan w:val="2"/>
+            <w:vAlign w:val="center"/>
+          </w:tcPr>
+          <w:p>
+            <w:pPr>
+              <w:jc w:val="center"/>
+              <w:rPr>
+                <w:b/>
+              </w:rPr>
+            </w:pPr>
+            <w:r>
+              <w:rPr>
+                <w:b/>
+              </w:rPr>
+              <w:t>Python</w:t>
+            </w:r>
+          </w:p>
         </w:tc>
       </w:tr>
       <w:tr>
@@ -2758,21 +3124,15 @@
               <w:jc w:val="center"/>
             </w:pPr>
             <w:r>
-              <w:t>Input2.fas,</w:t>
-            </w:r>
-          </w:p>
-          <w:p>
-            <w:pPr>
-              <w:jc w:val="center"/>
-            </w:pPr>
-            <w:r>
-              <w:t xml:space="preserve">n = </w:t>
-            </w:r>
-            <w:r>
-              <w:t>5 524 970</w:t>
-            </w:r>
-            <w:r>
-              <w:t>,</w:t>
+              <w:t xml:space="preserve">Input.fa, </w:t>
+            </w:r>
+          </w:p>
+          <w:p>
+            <w:pPr>
+              <w:jc w:val="center"/>
+            </w:pPr>
+            <w:r>
+              <w:t>n = 502,</w:t>
             </w:r>
           </w:p>
           <w:p>
@@ -2786,240 +3146,83 @@
         </w:tc>
         <w:tc>
           <w:tcPr>
-            <w:tcW w:w="714" w:type="pct"/>
+            <w:tcW w:w="357" w:type="pct"/>
+          </w:tcPr>
+          <w:p>
+            <w:r>
+              <w:t>125 us</w:t>
+            </w:r>
+          </w:p>
+        </w:tc>
+        <w:tc>
+          <w:tcPr>
+            <w:tcW w:w="357" w:type="pct"/>
+          </w:tcPr>
+          <w:p>
+            <w:r>
+              <w:t>368 B</w:t>
+            </w:r>
+          </w:p>
+        </w:tc>
+        <w:tc>
+          <w:tcPr>
+            <w:tcW w:w="357" w:type="pct"/>
           </w:tcPr>
           <w:p/>
         </w:tc>
         <w:tc>
           <w:tcPr>
-            <w:tcW w:w="714" w:type="pct"/>
+            <w:tcW w:w="357" w:type="pct"/>
           </w:tcPr>
           <w:p/>
         </w:tc>
         <w:tc>
           <w:tcPr>
-            <w:tcW w:w="714" w:type="pct"/>
+            <w:tcW w:w="357" w:type="pct"/>
           </w:tcPr>
           <w:p/>
         </w:tc>
         <w:tc>
           <w:tcPr>
-            <w:tcW w:w="714" w:type="pct"/>
+            <w:tcW w:w="357" w:type="pct"/>
           </w:tcPr>
           <w:p/>
         </w:tc>
         <w:tc>
           <w:tcPr>
-            <w:tcW w:w="714" w:type="pct"/>
+            <w:tcW w:w="357" w:type="pct"/>
           </w:tcPr>
           <w:p/>
         </w:tc>
         <w:tc>
           <w:tcPr>
-            <w:tcW w:w="714" w:type="pct"/>
+            <w:tcW w:w="357" w:type="pct"/>
           </w:tcPr>
           <w:p/>
         </w:tc>
-      </w:tr>
-    </w:tbl>
-    <w:p>
-      <w:pPr>
-        <w:jc w:val="center"/>
-      </w:pPr>
-      <w:r>
-        <w:t>Tablica 1. Usporedba vremena izgradnje stabla valića s binarnim vektorima kao čvorovima</w:t>
-      </w:r>
-      <w:r>
-        <w:br w:type="page"/>
-      </w:r>
-    </w:p>
-    <w:tbl>
-      <w:tblPr>
-        <w:tblStyle w:val="TableGrid"/>
-        <w:tblW w:w="5000" w:type="pct"/>
-        <w:tblLook w:val="04A0"/>
-      </w:tblPr>
-      <w:tblGrid>
-        <w:gridCol w:w="2034"/>
-        <w:gridCol w:w="2031"/>
-        <w:gridCol w:w="2031"/>
-        <w:gridCol w:w="2031"/>
-        <w:gridCol w:w="2031"/>
-        <w:gridCol w:w="2031"/>
-        <w:gridCol w:w="2031"/>
-      </w:tblGrid>
-      <w:tr>
-        <w:trPr>
-          <w:trHeight w:val="1550"/>
-        </w:trPr>
-        <w:tc>
-          <w:tcPr>
-            <w:tcW w:w="715" w:type="pct"/>
-            <w:vAlign w:val="center"/>
-          </w:tcPr>
-          <w:p>
-            <w:pPr>
-              <w:jc w:val="center"/>
-              <w:rPr>
-                <w:b/>
-              </w:rPr>
-            </w:pPr>
-            <w:r>
-              <w:rPr>
-                <w:b/>
-              </w:rPr>
-              <w:lastRenderedPageBreak/>
-              <w:t>Ulazna datoteka,</w:t>
-            </w:r>
-          </w:p>
-          <w:p>
-            <w:pPr>
-              <w:jc w:val="center"/>
-              <w:rPr>
-                <w:b/>
-              </w:rPr>
-            </w:pPr>
-            <w:r>
-              <w:rPr>
-                <w:b/>
-              </w:rPr>
-              <w:t>Broj znakova,</w:t>
-            </w:r>
-          </w:p>
-          <w:p>
-            <w:pPr>
-              <w:jc w:val="center"/>
-              <w:rPr>
-                <w:b/>
-              </w:rPr>
-            </w:pPr>
-            <w:r>
-              <w:rPr>
-                <w:b/>
-              </w:rPr>
-              <w:t>Veličina abecede</w:t>
-            </w:r>
-          </w:p>
-        </w:tc>
-        <w:tc>
-          <w:tcPr>
-            <w:tcW w:w="714" w:type="pct"/>
-            <w:vAlign w:val="center"/>
-          </w:tcPr>
-          <w:p>
-            <w:pPr>
-              <w:jc w:val="center"/>
-              <w:rPr>
-                <w:b/>
-              </w:rPr>
-            </w:pPr>
-            <w:r>
-              <w:rPr>
-                <w:b/>
-              </w:rPr>
-              <w:t>C</w:t>
-            </w:r>
-          </w:p>
-        </w:tc>
-        <w:tc>
-          <w:tcPr>
-            <w:tcW w:w="714" w:type="pct"/>
-            <w:vAlign w:val="center"/>
-          </w:tcPr>
-          <w:p>
-            <w:pPr>
-              <w:jc w:val="center"/>
-              <w:rPr>
-                <w:b/>
-              </w:rPr>
-            </w:pPr>
-            <w:r>
-              <w:rPr>
-                <w:b/>
-              </w:rPr>
-              <w:t>C++</w:t>
-            </w:r>
-          </w:p>
-        </w:tc>
-        <w:tc>
-          <w:tcPr>
-            <w:tcW w:w="714" w:type="pct"/>
-            <w:vAlign w:val="center"/>
-          </w:tcPr>
-          <w:p>
-            <w:pPr>
-              <w:jc w:val="center"/>
-              <w:rPr>
-                <w:b/>
-              </w:rPr>
-            </w:pPr>
-            <w:r>
-              <w:rPr>
-                <w:b/>
-              </w:rPr>
-              <w:t>C# - v1</w:t>
-            </w:r>
-          </w:p>
-        </w:tc>
-        <w:tc>
-          <w:tcPr>
-            <w:tcW w:w="714" w:type="pct"/>
-            <w:vAlign w:val="center"/>
-          </w:tcPr>
-          <w:p>
-            <w:pPr>
-              <w:jc w:val="center"/>
-              <w:rPr>
-                <w:b/>
-              </w:rPr>
-            </w:pPr>
-            <w:r>
-              <w:rPr>
-                <w:b/>
-              </w:rPr>
-              <w:t>C# - v2</w:t>
-            </w:r>
-          </w:p>
-        </w:tc>
-        <w:tc>
-          <w:tcPr>
-            <w:tcW w:w="714" w:type="pct"/>
-            <w:vAlign w:val="center"/>
-          </w:tcPr>
-          <w:p>
-            <w:pPr>
-              <w:jc w:val="center"/>
-              <w:rPr>
-                <w:b/>
-              </w:rPr>
-            </w:pPr>
-            <w:r>
-              <w:rPr>
-                <w:b/>
-              </w:rPr>
-              <w:t>Java</w:t>
-            </w:r>
-          </w:p>
-        </w:tc>
-        <w:tc>
-          <w:tcPr>
-            <w:tcW w:w="714" w:type="pct"/>
-            <w:vAlign w:val="center"/>
-          </w:tcPr>
-          <w:p>
-            <w:pPr>
-              <w:jc w:val="center"/>
-              <w:rPr>
-                <w:b/>
-              </w:rPr>
-            </w:pPr>
-            <w:r>
-              <w:rPr>
-                <w:b/>
-              </w:rPr>
-              <w:t>Python</w:t>
-            </w:r>
-          </w:p>
+        <w:tc>
+          <w:tcPr>
+            <w:tcW w:w="357" w:type="pct"/>
+          </w:tcPr>
+          <w:p/>
+        </w:tc>
+        <w:tc>
+          <w:tcPr>
+            <w:tcW w:w="357" w:type="pct"/>
+          </w:tcPr>
+          <w:p/>
+        </w:tc>
+        <w:tc>
+          <w:tcPr>
+            <w:tcW w:w="357" w:type="pct"/>
+          </w:tcPr>
+          <w:p/>
+        </w:tc>
+        <w:tc>
+          <w:tcPr>
+            <w:tcW w:w="357" w:type="pct"/>
+          </w:tcPr>
+          <w:p/>
         </w:tc>
       </w:tr>
       <w:tr>
@@ -3035,59 +3238,109 @@
               <w:jc w:val="center"/>
             </w:pPr>
             <w:r>
-              <w:t xml:space="preserve">Input.txt, </w:t>
-            </w:r>
-          </w:p>
-          <w:p>
-            <w:pPr>
-              <w:jc w:val="center"/>
-            </w:pPr>
-            <w:r>
-              <w:t>n = 138,</w:t>
-            </w:r>
-          </w:p>
-          <w:p>
-            <w:pPr>
-              <w:jc w:val="center"/>
-            </w:pPr>
-            <w:r>
-              <w:t>Σ = 16</w:t>
-            </w:r>
-          </w:p>
-        </w:tc>
-        <w:tc>
-          <w:tcPr>
-            <w:tcW w:w="714" w:type="pct"/>
+              <w:t>Input1.fa,</w:t>
+            </w:r>
+          </w:p>
+          <w:p>
+            <w:pPr>
+              <w:jc w:val="center"/>
+            </w:pPr>
+            <w:r>
+              <w:t xml:space="preserve">n = 4 570 </w:t>
+            </w:r>
+            <w:r>
+              <w:t>937</w:t>
+            </w:r>
+            <w:r>
+              <w:t>,</w:t>
+            </w:r>
+          </w:p>
+          <w:p>
+            <w:pPr>
+              <w:jc w:val="center"/>
+            </w:pPr>
+            <w:r>
+              <w:t>Σ = 4</w:t>
+            </w:r>
+          </w:p>
+        </w:tc>
+        <w:tc>
+          <w:tcPr>
+            <w:tcW w:w="357" w:type="pct"/>
+          </w:tcPr>
+          <w:p>
+            <w:r>
+              <w:t>1.5 s</w:t>
+            </w:r>
+          </w:p>
+        </w:tc>
+        <w:tc>
+          <w:tcPr>
+            <w:tcW w:w="357" w:type="pct"/>
+          </w:tcPr>
+          <w:p>
+            <w:r>
+              <w:t>1.33 MB</w:t>
+            </w:r>
+          </w:p>
+        </w:tc>
+        <w:tc>
+          <w:tcPr>
+            <w:tcW w:w="357" w:type="pct"/>
           </w:tcPr>
           <w:p/>
         </w:tc>
         <w:tc>
           <w:tcPr>
-            <w:tcW w:w="714" w:type="pct"/>
+            <w:tcW w:w="357" w:type="pct"/>
           </w:tcPr>
           <w:p/>
         </w:tc>
         <w:tc>
           <w:tcPr>
-            <w:tcW w:w="714" w:type="pct"/>
+            <w:tcW w:w="357" w:type="pct"/>
           </w:tcPr>
           <w:p/>
         </w:tc>
         <w:tc>
           <w:tcPr>
-            <w:tcW w:w="714" w:type="pct"/>
+            <w:tcW w:w="357" w:type="pct"/>
           </w:tcPr>
           <w:p/>
         </w:tc>
         <w:tc>
           <w:tcPr>
-            <w:tcW w:w="714" w:type="pct"/>
+            <w:tcW w:w="357" w:type="pct"/>
           </w:tcPr>
           <w:p/>
         </w:tc>
         <w:tc>
           <w:tcPr>
-            <w:tcW w:w="714" w:type="pct"/>
+            <w:tcW w:w="357" w:type="pct"/>
+          </w:tcPr>
+          <w:p/>
+        </w:tc>
+        <w:tc>
+          <w:tcPr>
+            <w:tcW w:w="357" w:type="pct"/>
+          </w:tcPr>
+          <w:p/>
+        </w:tc>
+        <w:tc>
+          <w:tcPr>
+            <w:tcW w:w="357" w:type="pct"/>
+          </w:tcPr>
+          <w:p/>
+        </w:tc>
+        <w:tc>
+          <w:tcPr>
+            <w:tcW w:w="357" w:type="pct"/>
+          </w:tcPr>
+          <w:p/>
+        </w:tc>
+        <w:tc>
+          <w:tcPr>
+            <w:tcW w:w="357" w:type="pct"/>
           </w:tcPr>
           <w:p/>
         </w:tc>
@@ -3105,15 +3358,21 @@
               <w:jc w:val="center"/>
             </w:pPr>
             <w:r>
-              <w:t xml:space="preserve">Input.fa, </w:t>
-            </w:r>
-          </w:p>
-          <w:p>
-            <w:pPr>
-              <w:jc w:val="center"/>
-            </w:pPr>
-            <w:r>
-              <w:t>n = 502,</w:t>
+              <w:t>Input2.fas,</w:t>
+            </w:r>
+          </w:p>
+          <w:p>
+            <w:pPr>
+              <w:jc w:val="center"/>
+            </w:pPr>
+            <w:r>
+              <w:t xml:space="preserve">n = </w:t>
+            </w:r>
+            <w:r>
+              <w:t>5 524 970</w:t>
+            </w:r>
+            <w:r>
+              <w:t>,</w:t>
             </w:r>
           </w:p>
           <w:p>
@@ -3127,189 +3386,83 @@
         </w:tc>
         <w:tc>
           <w:tcPr>
-            <w:tcW w:w="714" w:type="pct"/>
+            <w:tcW w:w="357" w:type="pct"/>
+          </w:tcPr>
+          <w:p>
+            <w:r>
+              <w:t>2.4 s</w:t>
+            </w:r>
+            <w:bookmarkStart w:id="0" w:name="_GoBack"/>
+            <w:bookmarkEnd w:id="0"/>
+          </w:p>
+        </w:tc>
+        <w:tc>
+          <w:tcPr>
+            <w:tcW w:w="357" w:type="pct"/>
+          </w:tcPr>
+          <w:p>
+            <w:r>
+              <w:t>2.19 MB</w:t>
+            </w:r>
+          </w:p>
+        </w:tc>
+        <w:tc>
+          <w:tcPr>
+            <w:tcW w:w="357" w:type="pct"/>
           </w:tcPr>
           <w:p/>
         </w:tc>
         <w:tc>
           <w:tcPr>
-            <w:tcW w:w="714" w:type="pct"/>
+            <w:tcW w:w="357" w:type="pct"/>
           </w:tcPr>
           <w:p/>
         </w:tc>
         <w:tc>
           <w:tcPr>
-            <w:tcW w:w="714" w:type="pct"/>
+            <w:tcW w:w="357" w:type="pct"/>
           </w:tcPr>
           <w:p/>
         </w:tc>
         <w:tc>
           <w:tcPr>
-            <w:tcW w:w="714" w:type="pct"/>
+            <w:tcW w:w="357" w:type="pct"/>
           </w:tcPr>
           <w:p/>
         </w:tc>
         <w:tc>
           <w:tcPr>
-            <w:tcW w:w="714" w:type="pct"/>
+            <w:tcW w:w="357" w:type="pct"/>
           </w:tcPr>
           <w:p/>
         </w:tc>
         <w:tc>
           <w:tcPr>
-            <w:tcW w:w="714" w:type="pct"/>
+            <w:tcW w:w="357" w:type="pct"/>
           </w:tcPr>
           <w:p/>
         </w:tc>
-      </w:tr>
-      <w:tr>
-        <w:trPr>
-          <w:trHeight w:val="850"/>
-        </w:trPr>
-        <w:tc>
-          <w:tcPr>
-            <w:tcW w:w="715" w:type="pct"/>
-          </w:tcPr>
-          <w:p>
-            <w:pPr>
-              <w:jc w:val="center"/>
-            </w:pPr>
-            <w:r>
-              <w:t>Input1.fa,</w:t>
-            </w:r>
-          </w:p>
-          <w:p>
-            <w:pPr>
-              <w:jc w:val="center"/>
-            </w:pPr>
-            <w:r>
-              <w:t xml:space="preserve">n = 4 570 </w:t>
-            </w:r>
-            <w:r>
-              <w:t>937</w:t>
-            </w:r>
-            <w:r>
-              <w:t>,</w:t>
-            </w:r>
-          </w:p>
-          <w:p>
-            <w:pPr>
-              <w:jc w:val="center"/>
-            </w:pPr>
-            <w:r>
-              <w:t>Σ = 4</w:t>
-            </w:r>
-          </w:p>
-        </w:tc>
-        <w:tc>
-          <w:tcPr>
-            <w:tcW w:w="714" w:type="pct"/>
+        <w:tc>
+          <w:tcPr>
+            <w:tcW w:w="357" w:type="pct"/>
           </w:tcPr>
           <w:p/>
         </w:tc>
         <w:tc>
           <w:tcPr>
-            <w:tcW w:w="714" w:type="pct"/>
+            <w:tcW w:w="357" w:type="pct"/>
           </w:tcPr>
           <w:p/>
         </w:tc>
         <w:tc>
           <w:tcPr>
-            <w:tcW w:w="714" w:type="pct"/>
+            <w:tcW w:w="357" w:type="pct"/>
           </w:tcPr>
           <w:p/>
         </w:tc>
         <w:tc>
           <w:tcPr>
-            <w:tcW w:w="714" w:type="pct"/>
-          </w:tcPr>
-          <w:p/>
-        </w:tc>
-        <w:tc>
-          <w:tcPr>
-            <w:tcW w:w="714" w:type="pct"/>
-          </w:tcPr>
-          <w:p/>
-        </w:tc>
-        <w:tc>
-          <w:tcPr>
-            <w:tcW w:w="714" w:type="pct"/>
-          </w:tcPr>
-          <w:p/>
-        </w:tc>
-      </w:tr>
-      <w:tr>
-        <w:trPr>
-          <w:trHeight w:val="850"/>
-        </w:trPr>
-        <w:tc>
-          <w:tcPr>
-            <w:tcW w:w="715" w:type="pct"/>
-          </w:tcPr>
-          <w:p>
-            <w:pPr>
-              <w:jc w:val="center"/>
-            </w:pPr>
-            <w:r>
-              <w:t>Input2.fas,</w:t>
-            </w:r>
-          </w:p>
-          <w:p>
-            <w:pPr>
-              <w:jc w:val="center"/>
-            </w:pPr>
-            <w:r>
-              <w:t xml:space="preserve">n = </w:t>
-            </w:r>
-            <w:r>
-              <w:t>5 524 970</w:t>
-            </w:r>
-            <w:r>
-              <w:t>,</w:t>
-            </w:r>
-          </w:p>
-          <w:p>
-            <w:pPr>
-              <w:jc w:val="center"/>
-            </w:pPr>
-            <w:r>
-              <w:t>Σ = 4</w:t>
-            </w:r>
-          </w:p>
-        </w:tc>
-        <w:tc>
-          <w:tcPr>
-            <w:tcW w:w="714" w:type="pct"/>
-          </w:tcPr>
-          <w:p/>
-        </w:tc>
-        <w:tc>
-          <w:tcPr>
-            <w:tcW w:w="714" w:type="pct"/>
-          </w:tcPr>
-          <w:p/>
-        </w:tc>
-        <w:tc>
-          <w:tcPr>
-            <w:tcW w:w="714" w:type="pct"/>
-          </w:tcPr>
-          <w:p/>
-        </w:tc>
-        <w:tc>
-          <w:tcPr>
-            <w:tcW w:w="714" w:type="pct"/>
-          </w:tcPr>
-          <w:p/>
-        </w:tc>
-        <w:tc>
-          <w:tcPr>
-            <w:tcW w:w="714" w:type="pct"/>
-          </w:tcPr>
-          <w:p/>
-        </w:tc>
-        <w:tc>
-          <w:tcPr>
-            <w:tcW w:w="714" w:type="pct"/>
+            <w:tcW w:w="357" w:type="pct"/>
           </w:tcPr>
           <w:p/>
         </w:tc>
@@ -3337,7 +3490,7 @@
       <w:tblPr>
         <w:tblStyle w:val="TableGrid"/>
         <w:tblW w:w="5000" w:type="pct"/>
-        <w:tblLook w:val="04A0"/>
+        <w:tblLook w:val="04A0" w:firstRow="1" w:lastRow="0" w:firstColumn="1" w:lastColumn="0" w:noHBand="0" w:noVBand="1"/>
       </w:tblPr>
       <w:tblGrid>
         <w:gridCol w:w="1585"/>
@@ -3575,23 +3728,23 @@
               <w:jc w:val="center"/>
             </w:pPr>
             <w:r>
-              <w:t xml:space="preserve">Input.txt, </w:t>
-            </w:r>
-          </w:p>
-          <w:p>
-            <w:pPr>
-              <w:jc w:val="center"/>
-            </w:pPr>
-            <w:r>
-              <w:t xml:space="preserve">n = 138, </w:t>
-            </w:r>
-          </w:p>
-          <w:p>
-            <w:pPr>
-              <w:jc w:val="center"/>
-            </w:pPr>
-            <w:r>
-              <w:t>Σ = 16</w:t>
+              <w:t>Input.fa,</w:t>
+            </w:r>
+          </w:p>
+          <w:p>
+            <w:pPr>
+              <w:jc w:val="center"/>
+            </w:pPr>
+            <w:r>
+              <w:t xml:space="preserve"> n = 502,</w:t>
+            </w:r>
+          </w:p>
+          <w:p>
+            <w:pPr>
+              <w:jc w:val="center"/>
+            </w:pPr>
+            <w:r>
+              <w:t xml:space="preserve"> Σ = 4</w:t>
             </w:r>
           </w:p>
         </w:tc>
@@ -3605,29 +3758,41 @@
               <w:jc w:val="center"/>
             </w:pPr>
             <w:r>
-              <w:t>Rank ('t', 100) = 9</w:t>
-            </w:r>
-          </w:p>
-        </w:tc>
-        <w:tc>
-          <w:tcPr>
-            <w:tcW w:w="555" w:type="pct"/>
-          </w:tcPr>
-          <w:p>
-            <w:pPr>
-              <w:jc w:val="center"/>
-            </w:pPr>
-          </w:p>
-        </w:tc>
-        <w:tc>
-          <w:tcPr>
-            <w:tcW w:w="555" w:type="pct"/>
-            <w:vAlign w:val="center"/>
-          </w:tcPr>
-          <w:p>
-            <w:pPr>
-              <w:jc w:val="center"/>
-            </w:pPr>
+              <w:t>Rank('A', 234)</w:t>
+            </w:r>
+            <w:r>
+              <w:t xml:space="preserve"> </w:t>
+            </w:r>
+            <w:r>
+              <w:t>= 58</w:t>
+            </w:r>
+          </w:p>
+        </w:tc>
+        <w:tc>
+          <w:tcPr>
+            <w:tcW w:w="555" w:type="pct"/>
+          </w:tcPr>
+          <w:p>
+            <w:pPr>
+              <w:jc w:val="center"/>
+            </w:pPr>
+            <w:r>
+              <w:t>2 us</w:t>
+            </w:r>
+          </w:p>
+        </w:tc>
+        <w:tc>
+          <w:tcPr>
+            <w:tcW w:w="555" w:type="pct"/>
+            <w:vAlign w:val="center"/>
+          </w:tcPr>
+          <w:p>
+            <w:pPr>
+              <w:jc w:val="center"/>
+            </w:pPr>
+            <w:r>
+              <w:t>6 us</w:t>
+            </w:r>
           </w:p>
         </w:tc>
         <w:tc>
@@ -3712,29 +3877,35 @@
               <w:jc w:val="center"/>
             </w:pPr>
             <w:r>
-              <w:t>Select('t', 10) = 104</w:t>
-            </w:r>
-          </w:p>
-        </w:tc>
-        <w:tc>
-          <w:tcPr>
-            <w:tcW w:w="555" w:type="pct"/>
-          </w:tcPr>
-          <w:p>
-            <w:pPr>
-              <w:jc w:val="center"/>
-            </w:pPr>
-          </w:p>
-        </w:tc>
-        <w:tc>
-          <w:tcPr>
-            <w:tcW w:w="555" w:type="pct"/>
-            <w:vAlign w:val="center"/>
-          </w:tcPr>
-          <w:p>
-            <w:pPr>
-              <w:jc w:val="center"/>
-            </w:pPr>
+              <w:t>Select('C', 23) = 107</w:t>
+            </w:r>
+          </w:p>
+        </w:tc>
+        <w:tc>
+          <w:tcPr>
+            <w:tcW w:w="555" w:type="pct"/>
+          </w:tcPr>
+          <w:p>
+            <w:pPr>
+              <w:jc w:val="center"/>
+            </w:pPr>
+            <w:r>
+              <w:t>1 us</w:t>
+            </w:r>
+          </w:p>
+        </w:tc>
+        <w:tc>
+          <w:tcPr>
+            <w:tcW w:w="555" w:type="pct"/>
+            <w:vAlign w:val="center"/>
+          </w:tcPr>
+          <w:p>
+            <w:pPr>
+              <w:jc w:val="center"/>
+            </w:pPr>
+            <w:r>
+              <w:t>4 us</w:t>
+            </w:r>
           </w:p>
         </w:tc>
         <w:tc>
@@ -3819,29 +3990,41 @@
               <w:jc w:val="center"/>
             </w:pPr>
             <w:r>
-              <w:t>Rank('w', 20) = 2</w:t>
-            </w:r>
-          </w:p>
-        </w:tc>
-        <w:tc>
-          <w:tcPr>
-            <w:tcW w:w="555" w:type="pct"/>
-          </w:tcPr>
-          <w:p>
-            <w:pPr>
-              <w:jc w:val="center"/>
-            </w:pPr>
-          </w:p>
-        </w:tc>
-        <w:tc>
-          <w:tcPr>
-            <w:tcW w:w="555" w:type="pct"/>
-            <w:vAlign w:val="center"/>
-          </w:tcPr>
-          <w:p>
-            <w:pPr>
-              <w:jc w:val="center"/>
-            </w:pPr>
+              <w:t>Rank('T', 432)</w:t>
+            </w:r>
+            <w:r>
+              <w:t xml:space="preserve"> </w:t>
+            </w:r>
+            <w:r>
+              <w:t>= 114</w:t>
+            </w:r>
+          </w:p>
+        </w:tc>
+        <w:tc>
+          <w:tcPr>
+            <w:tcW w:w="555" w:type="pct"/>
+          </w:tcPr>
+          <w:p>
+            <w:pPr>
+              <w:jc w:val="center"/>
+            </w:pPr>
+            <w:r>
+              <w:t>4 us</w:t>
+            </w:r>
+          </w:p>
+        </w:tc>
+        <w:tc>
+          <w:tcPr>
+            <w:tcW w:w="555" w:type="pct"/>
+            <w:vAlign w:val="center"/>
+          </w:tcPr>
+          <w:p>
+            <w:pPr>
+              <w:jc w:val="center"/>
+            </w:pPr>
+            <w:r>
+              <w:t>9 us</w:t>
+            </w:r>
           </w:p>
         </w:tc>
         <w:tc>
@@ -3926,29 +4109,35 @@
               <w:jc w:val="center"/>
             </w:pPr>
             <w:r>
-              <w:t>Select('w', 2) = 16</w:t>
-            </w:r>
-          </w:p>
-        </w:tc>
-        <w:tc>
-          <w:tcPr>
-            <w:tcW w:w="555" w:type="pct"/>
-          </w:tcPr>
-          <w:p>
-            <w:pPr>
-              <w:jc w:val="center"/>
-            </w:pPr>
-          </w:p>
-        </w:tc>
-        <w:tc>
-          <w:tcPr>
-            <w:tcW w:w="555" w:type="pct"/>
-            <w:vAlign w:val="center"/>
-          </w:tcPr>
-          <w:p>
-            <w:pPr>
-              <w:jc w:val="center"/>
-            </w:pPr>
+              <w:t>Select('G', 100) = 389</w:t>
+            </w:r>
+          </w:p>
+        </w:tc>
+        <w:tc>
+          <w:tcPr>
+            <w:tcW w:w="555" w:type="pct"/>
+          </w:tcPr>
+          <w:p>
+            <w:pPr>
+              <w:jc w:val="center"/>
+            </w:pPr>
+            <w:r>
+              <w:t>4 us</w:t>
+            </w:r>
+          </w:p>
+        </w:tc>
+        <w:tc>
+          <w:tcPr>
+            <w:tcW w:w="555" w:type="pct"/>
+            <w:vAlign w:val="center"/>
+          </w:tcPr>
+          <w:p>
+            <w:pPr>
+              <w:jc w:val="center"/>
+            </w:pPr>
+            <w:r>
+              <w:t>11 us</w:t>
+            </w:r>
           </w:p>
         </w:tc>
         <w:tc>
@@ -4022,23 +4211,29 @@
               <w:jc w:val="center"/>
             </w:pPr>
             <w:r>
-              <w:t>Input.fa,</w:t>
-            </w:r>
-          </w:p>
-          <w:p>
-            <w:pPr>
-              <w:jc w:val="center"/>
-            </w:pPr>
-            <w:r>
-              <w:t xml:space="preserve"> n = 502,</w:t>
-            </w:r>
-          </w:p>
-          <w:p>
-            <w:pPr>
-              <w:jc w:val="center"/>
-            </w:pPr>
-            <w:r>
-              <w:t xml:space="preserve"> Σ = 4</w:t>
+              <w:t>Input1.fa,</w:t>
+            </w:r>
+          </w:p>
+          <w:p>
+            <w:pPr>
+              <w:jc w:val="center"/>
+            </w:pPr>
+            <w:r>
+              <w:t xml:space="preserve">n = 4 570 </w:t>
+            </w:r>
+            <w:r>
+              <w:t>937</w:t>
+            </w:r>
+            <w:r>
+              <w:t>,</w:t>
+            </w:r>
+          </w:p>
+          <w:p>
+            <w:pPr>
+              <w:jc w:val="center"/>
+            </w:pPr>
+            <w:r>
+              <w:t>Σ = 4</w:t>
             </w:r>
           </w:p>
         </w:tc>
@@ -4052,35 +4247,35 @@
               <w:jc w:val="center"/>
             </w:pPr>
             <w:r>
-              <w:t>Rank('A', 234)</w:t>
-            </w:r>
-            <w:r>
-              <w:t xml:space="preserve"> </w:t>
-            </w:r>
-            <w:r>
-              <w:t>= 58</w:t>
-            </w:r>
-          </w:p>
-        </w:tc>
-        <w:tc>
-          <w:tcPr>
-            <w:tcW w:w="555" w:type="pct"/>
-          </w:tcPr>
-          <w:p>
-            <w:pPr>
-              <w:jc w:val="center"/>
-            </w:pPr>
-          </w:p>
-        </w:tc>
-        <w:tc>
-          <w:tcPr>
-            <w:tcW w:w="555" w:type="pct"/>
-            <w:vAlign w:val="center"/>
-          </w:tcPr>
-          <w:p>
-            <w:pPr>
-              <w:jc w:val="center"/>
-            </w:pPr>
+              <w:t>Rank('G', 12345) = 3383</w:t>
+            </w:r>
+          </w:p>
+        </w:tc>
+        <w:tc>
+          <w:tcPr>
+            <w:tcW w:w="555" w:type="pct"/>
+          </w:tcPr>
+          <w:p>
+            <w:pPr>
+              <w:jc w:val="center"/>
+            </w:pPr>
+            <w:r>
+              <w:t>106 us</w:t>
+            </w:r>
+          </w:p>
+        </w:tc>
+        <w:tc>
+          <w:tcPr>
+            <w:tcW w:w="555" w:type="pct"/>
+            <w:vAlign w:val="center"/>
+          </w:tcPr>
+          <w:p>
+            <w:pPr>
+              <w:jc w:val="center"/>
+            </w:pPr>
+            <w:r>
+              <w:t>248 us</w:t>
+            </w:r>
           </w:p>
         </w:tc>
         <w:tc>
@@ -4165,29 +4360,35 @@
               <w:jc w:val="center"/>
             </w:pPr>
             <w:r>
-              <w:t>Select('C', 23) = 107</w:t>
-            </w:r>
-          </w:p>
-        </w:tc>
-        <w:tc>
-          <w:tcPr>
-            <w:tcW w:w="555" w:type="pct"/>
-          </w:tcPr>
-          <w:p>
-            <w:pPr>
-              <w:jc w:val="center"/>
-            </w:pPr>
-          </w:p>
-        </w:tc>
-        <w:tc>
-          <w:tcPr>
-            <w:tcW w:w="555" w:type="pct"/>
-            <w:vAlign w:val="center"/>
-          </w:tcPr>
-          <w:p>
-            <w:pPr>
-              <w:jc w:val="center"/>
-            </w:pPr>
+              <w:t>Select('A', 12345) = 52553</w:t>
+            </w:r>
+          </w:p>
+        </w:tc>
+        <w:tc>
+          <w:tcPr>
+            <w:tcW w:w="555" w:type="pct"/>
+          </w:tcPr>
+          <w:p>
+            <w:pPr>
+              <w:jc w:val="center"/>
+            </w:pPr>
+            <w:r>
+              <w:t>411 us</w:t>
+            </w:r>
+          </w:p>
+        </w:tc>
+        <w:tc>
+          <w:tcPr>
+            <w:tcW w:w="555" w:type="pct"/>
+            <w:vAlign w:val="center"/>
+          </w:tcPr>
+          <w:p>
+            <w:pPr>
+              <w:jc w:val="center"/>
+            </w:pPr>
+            <w:r>
+              <w:t>1262 us</w:t>
+            </w:r>
           </w:p>
         </w:tc>
         <w:tc>
@@ -4272,35 +4473,35 @@
               <w:jc w:val="center"/>
             </w:pPr>
             <w:r>
-              <w:t>Rank('T', 432)</w:t>
-            </w:r>
-            <w:r>
-              <w:t xml:space="preserve"> </w:t>
-            </w:r>
-            <w:r>
-              <w:t>= 114</w:t>
-            </w:r>
-          </w:p>
-        </w:tc>
-        <w:tc>
-          <w:tcPr>
-            <w:tcW w:w="555" w:type="pct"/>
-          </w:tcPr>
-          <w:p>
-            <w:pPr>
-              <w:jc w:val="center"/>
-            </w:pPr>
-          </w:p>
-        </w:tc>
-        <w:tc>
-          <w:tcPr>
-            <w:tcW w:w="555" w:type="pct"/>
-            <w:vAlign w:val="center"/>
-          </w:tcPr>
-          <w:p>
-            <w:pPr>
-              <w:jc w:val="center"/>
-            </w:pPr>
+              <w:t>Rank('C', 1234567) = 305484</w:t>
+            </w:r>
+          </w:p>
+        </w:tc>
+        <w:tc>
+          <w:tcPr>
+            <w:tcW w:w="555" w:type="pct"/>
+          </w:tcPr>
+          <w:p>
+            <w:pPr>
+              <w:jc w:val="center"/>
+            </w:pPr>
+            <w:r>
+              <w:t>12168 us</w:t>
+            </w:r>
+          </w:p>
+        </w:tc>
+        <w:tc>
+          <w:tcPr>
+            <w:tcW w:w="555" w:type="pct"/>
+            <w:vAlign w:val="center"/>
+          </w:tcPr>
+          <w:p>
+            <w:pPr>
+              <w:jc w:val="center"/>
+            </w:pPr>
+            <w:r>
+              <w:t>33365 us</w:t>
+            </w:r>
           </w:p>
         </w:tc>
         <w:tc>
@@ -4385,29 +4586,35 @@
               <w:jc w:val="center"/>
             </w:pPr>
             <w:r>
-              <w:t>Select('G', 100) = 389</w:t>
-            </w:r>
-          </w:p>
-        </w:tc>
-        <w:tc>
-          <w:tcPr>
-            <w:tcW w:w="555" w:type="pct"/>
-          </w:tcPr>
-          <w:p>
-            <w:pPr>
-              <w:jc w:val="center"/>
-            </w:pPr>
-          </w:p>
-        </w:tc>
-        <w:tc>
-          <w:tcPr>
-            <w:tcW w:w="555" w:type="pct"/>
-            <w:vAlign w:val="center"/>
-          </w:tcPr>
-          <w:p>
-            <w:pPr>
-              <w:jc w:val="center"/>
-            </w:pPr>
+              <w:t xml:space="preserve">Select('T', 1000000) = 4053864 </w:t>
+            </w:r>
+          </w:p>
+        </w:tc>
+        <w:tc>
+          <w:tcPr>
+            <w:tcW w:w="555" w:type="pct"/>
+          </w:tcPr>
+          <w:p>
+            <w:pPr>
+              <w:jc w:val="center"/>
+            </w:pPr>
+            <w:r>
+              <w:t>33688 us</w:t>
+            </w:r>
+          </w:p>
+        </w:tc>
+        <w:tc>
+          <w:tcPr>
+            <w:tcW w:w="555" w:type="pct"/>
+            <w:vAlign w:val="center"/>
+          </w:tcPr>
+          <w:p>
+            <w:pPr>
+              <w:jc w:val="center"/>
+            </w:pPr>
+            <w:r>
+              <w:t>110117 us</w:t>
+            </w:r>
           </w:p>
         </w:tc>
         <w:tc>
@@ -4482,21 +4689,21 @@
             </w:pPr>
             <w:r>
               <w:lastRenderedPageBreak/>
-              <w:t>Input1.fa,</w:t>
-            </w:r>
-          </w:p>
-          <w:p>
-            <w:pPr>
-              <w:jc w:val="center"/>
-            </w:pPr>
-            <w:r>
-              <w:t xml:space="preserve">n = 4 570 </w:t>
-            </w:r>
-            <w:r>
-              <w:t>937</w:t>
-            </w:r>
-            <w:r>
-              <w:t>,</w:t>
+              <w:t>Input2.fas,</w:t>
+            </w:r>
+          </w:p>
+          <w:p>
+            <w:pPr>
+              <w:jc w:val="center"/>
+            </w:pPr>
+            <w:r>
+              <w:t xml:space="preserve">n = </w:t>
+            </w:r>
+            <w:r>
+              <w:t>5 524 970</w:t>
+            </w:r>
+            <w:r>
+              <w:t xml:space="preserve">, </w:t>
             </w:r>
           </w:p>
           <w:p>
@@ -4518,29 +4725,38 @@
               <w:jc w:val="center"/>
             </w:pPr>
             <w:r>
-              <w:t>Rank('G', 12345) = 3383</w:t>
-            </w:r>
-          </w:p>
-        </w:tc>
-        <w:tc>
-          <w:tcPr>
-            <w:tcW w:w="555" w:type="pct"/>
-          </w:tcPr>
-          <w:p>
-            <w:pPr>
-              <w:jc w:val="center"/>
-            </w:pPr>
-          </w:p>
-        </w:tc>
-        <w:tc>
-          <w:tcPr>
-            <w:tcW w:w="555" w:type="pct"/>
-            <w:vAlign w:val="center"/>
-          </w:tcPr>
-          <w:p>
-            <w:pPr>
-              <w:jc w:val="center"/>
-            </w:pPr>
+              <w:t xml:space="preserve">Rank ('t', 4000000) = </w:t>
+            </w:r>
+            <w:r>
+              <w:t>990024</w:t>
+            </w:r>
+          </w:p>
+        </w:tc>
+        <w:tc>
+          <w:tcPr>
+            <w:tcW w:w="555" w:type="pct"/>
+          </w:tcPr>
+          <w:p>
+            <w:pPr>
+              <w:jc w:val="center"/>
+            </w:pPr>
+            <w:r>
+              <w:t>32252 us</w:t>
+            </w:r>
+          </w:p>
+        </w:tc>
+        <w:tc>
+          <w:tcPr>
+            <w:tcW w:w="555" w:type="pct"/>
+            <w:vAlign w:val="center"/>
+          </w:tcPr>
+          <w:p>
+            <w:pPr>
+              <w:jc w:val="center"/>
+            </w:pPr>
+            <w:r>
+              <w:t>83350 us</w:t>
+            </w:r>
           </w:p>
         </w:tc>
         <w:tc>
@@ -4625,29 +4841,35 @@
               <w:jc w:val="center"/>
             </w:pPr>
             <w:r>
-              <w:t>Select('A', 12345) = 52553</w:t>
-            </w:r>
-          </w:p>
-        </w:tc>
-        <w:tc>
-          <w:tcPr>
-            <w:tcW w:w="555" w:type="pct"/>
-          </w:tcPr>
-          <w:p>
-            <w:pPr>
-              <w:jc w:val="center"/>
-            </w:pPr>
-          </w:p>
-        </w:tc>
-        <w:tc>
-          <w:tcPr>
-            <w:tcW w:w="555" w:type="pct"/>
-            <w:vAlign w:val="center"/>
-          </w:tcPr>
-          <w:p>
-            <w:pPr>
-              <w:jc w:val="center"/>
-            </w:pPr>
+              <w:t>Select('a', 40000) = 167264</w:t>
+            </w:r>
+          </w:p>
+        </w:tc>
+        <w:tc>
+          <w:tcPr>
+            <w:tcW w:w="555" w:type="pct"/>
+          </w:tcPr>
+          <w:p>
+            <w:pPr>
+              <w:jc w:val="center"/>
+            </w:pPr>
+            <w:r>
+              <w:t>1308 us</w:t>
+            </w:r>
+          </w:p>
+        </w:tc>
+        <w:tc>
+          <w:tcPr>
+            <w:tcW w:w="555" w:type="pct"/>
+            <w:vAlign w:val="center"/>
+          </w:tcPr>
+          <w:p>
+            <w:pPr>
+              <w:jc w:val="center"/>
+            </w:pPr>
+            <w:r>
+              <w:t>6410 us</w:t>
+            </w:r>
           </w:p>
         </w:tc>
         <w:tc>
@@ -4732,29 +4954,38 @@
               <w:jc w:val="center"/>
             </w:pPr>
             <w:r>
-              <w:t>Rank('C', 1234567) = 305484</w:t>
-            </w:r>
-          </w:p>
-        </w:tc>
-        <w:tc>
-          <w:tcPr>
-            <w:tcW w:w="555" w:type="pct"/>
-          </w:tcPr>
-          <w:p>
-            <w:pPr>
-              <w:jc w:val="center"/>
-            </w:pPr>
-          </w:p>
-        </w:tc>
-        <w:tc>
-          <w:tcPr>
-            <w:tcW w:w="555" w:type="pct"/>
-            <w:vAlign w:val="center"/>
-          </w:tcPr>
-          <w:p>
-            <w:pPr>
-              <w:jc w:val="center"/>
-            </w:pPr>
+              <w:t xml:space="preserve">Rank ('a', 543210) = </w:t>
+            </w:r>
+            <w:r>
+              <w:t>132287</w:t>
+            </w:r>
+          </w:p>
+        </w:tc>
+        <w:tc>
+          <w:tcPr>
+            <w:tcW w:w="555" w:type="pct"/>
+          </w:tcPr>
+          <w:p>
+            <w:pPr>
+              <w:jc w:val="center"/>
+            </w:pPr>
+            <w:r>
+              <w:t>4278 us</w:t>
+            </w:r>
+          </w:p>
+        </w:tc>
+        <w:tc>
+          <w:tcPr>
+            <w:tcW w:w="555" w:type="pct"/>
+            <w:vAlign w:val="center"/>
+          </w:tcPr>
+          <w:p>
+            <w:pPr>
+              <w:jc w:val="center"/>
+            </w:pPr>
+            <w:r>
+              <w:t>15962 us</w:t>
+            </w:r>
           </w:p>
         </w:tc>
         <w:tc>
@@ -4839,465 +5070,6 @@
               <w:jc w:val="center"/>
             </w:pPr>
             <w:r>
-              <w:t xml:space="preserve">Select('T', 1000000) = 4053864 </w:t>
-            </w:r>
-          </w:p>
-        </w:tc>
-        <w:tc>
-          <w:tcPr>
-            <w:tcW w:w="555" w:type="pct"/>
-          </w:tcPr>
-          <w:p>
-            <w:pPr>
-              <w:jc w:val="center"/>
-            </w:pPr>
-          </w:p>
-        </w:tc>
-        <w:tc>
-          <w:tcPr>
-            <w:tcW w:w="555" w:type="pct"/>
-            <w:vAlign w:val="center"/>
-          </w:tcPr>
-          <w:p>
-            <w:pPr>
-              <w:jc w:val="center"/>
-            </w:pPr>
-          </w:p>
-        </w:tc>
-        <w:tc>
-          <w:tcPr>
-            <w:tcW w:w="555" w:type="pct"/>
-            <w:vAlign w:val="center"/>
-          </w:tcPr>
-          <w:p>
-            <w:pPr>
-              <w:jc w:val="center"/>
-            </w:pPr>
-          </w:p>
-        </w:tc>
-        <w:tc>
-          <w:tcPr>
-            <w:tcW w:w="555" w:type="pct"/>
-            <w:vAlign w:val="center"/>
-          </w:tcPr>
-          <w:p>
-            <w:pPr>
-              <w:jc w:val="center"/>
-            </w:pPr>
-          </w:p>
-        </w:tc>
-        <w:tc>
-          <w:tcPr>
-            <w:tcW w:w="555" w:type="pct"/>
-            <w:vAlign w:val="center"/>
-          </w:tcPr>
-          <w:p>
-            <w:pPr>
-              <w:jc w:val="center"/>
-            </w:pPr>
-          </w:p>
-        </w:tc>
-        <w:tc>
-          <w:tcPr>
-            <w:tcW w:w="555" w:type="pct"/>
-            <w:vAlign w:val="center"/>
-          </w:tcPr>
-          <w:p>
-            <w:pPr>
-              <w:jc w:val="center"/>
-            </w:pPr>
-          </w:p>
-        </w:tc>
-        <w:tc>
-          <w:tcPr>
-            <w:tcW w:w="555" w:type="pct"/>
-            <w:vAlign w:val="center"/>
-          </w:tcPr>
-          <w:p>
-            <w:pPr>
-              <w:jc w:val="center"/>
-            </w:pPr>
-          </w:p>
-        </w:tc>
-      </w:tr>
-      <w:tr>
-        <w:trPr>
-          <w:trHeight w:val="851"/>
-        </w:trPr>
-        <w:tc>
-          <w:tcPr>
-            <w:tcW w:w="557" w:type="pct"/>
-            <w:vMerge w:val="restart"/>
-            <w:vAlign w:val="center"/>
-          </w:tcPr>
-          <w:p>
-            <w:pPr>
-              <w:jc w:val="center"/>
-            </w:pPr>
-            <w:r>
-              <w:t>Input2.fas,</w:t>
-            </w:r>
-          </w:p>
-          <w:p>
-            <w:pPr>
-              <w:jc w:val="center"/>
-            </w:pPr>
-            <w:r>
-              <w:t xml:space="preserve">n = </w:t>
-            </w:r>
-            <w:r>
-              <w:t>5 524 970</w:t>
-            </w:r>
-            <w:r>
-              <w:t xml:space="preserve">, </w:t>
-            </w:r>
-          </w:p>
-          <w:p>
-            <w:pPr>
-              <w:jc w:val="center"/>
-            </w:pPr>
-            <w:r>
-              <w:t>Σ = 4</w:t>
-            </w:r>
-          </w:p>
-        </w:tc>
-        <w:tc>
-          <w:tcPr>
-            <w:tcW w:w="557" w:type="pct"/>
-            <w:vAlign w:val="center"/>
-          </w:tcPr>
-          <w:p>
-            <w:pPr>
-              <w:jc w:val="center"/>
-            </w:pPr>
-            <w:r>
-              <w:t xml:space="preserve">Rank ('t', 4000000) = </w:t>
-            </w:r>
-            <w:r>
-              <w:t>990024</w:t>
-            </w:r>
-          </w:p>
-        </w:tc>
-        <w:tc>
-          <w:tcPr>
-            <w:tcW w:w="555" w:type="pct"/>
-          </w:tcPr>
-          <w:p>
-            <w:pPr>
-              <w:jc w:val="center"/>
-            </w:pPr>
-          </w:p>
-        </w:tc>
-        <w:tc>
-          <w:tcPr>
-            <w:tcW w:w="555" w:type="pct"/>
-            <w:vAlign w:val="center"/>
-          </w:tcPr>
-          <w:p>
-            <w:pPr>
-              <w:jc w:val="center"/>
-            </w:pPr>
-          </w:p>
-        </w:tc>
-        <w:tc>
-          <w:tcPr>
-            <w:tcW w:w="555" w:type="pct"/>
-            <w:vAlign w:val="center"/>
-          </w:tcPr>
-          <w:p>
-            <w:pPr>
-              <w:jc w:val="center"/>
-            </w:pPr>
-          </w:p>
-        </w:tc>
-        <w:tc>
-          <w:tcPr>
-            <w:tcW w:w="555" w:type="pct"/>
-            <w:vAlign w:val="center"/>
-          </w:tcPr>
-          <w:p>
-            <w:pPr>
-              <w:jc w:val="center"/>
-            </w:pPr>
-          </w:p>
-        </w:tc>
-        <w:tc>
-          <w:tcPr>
-            <w:tcW w:w="555" w:type="pct"/>
-            <w:vAlign w:val="center"/>
-          </w:tcPr>
-          <w:p>
-            <w:pPr>
-              <w:jc w:val="center"/>
-            </w:pPr>
-          </w:p>
-        </w:tc>
-        <w:tc>
-          <w:tcPr>
-            <w:tcW w:w="555" w:type="pct"/>
-            <w:vAlign w:val="center"/>
-          </w:tcPr>
-          <w:p>
-            <w:pPr>
-              <w:jc w:val="center"/>
-            </w:pPr>
-          </w:p>
-        </w:tc>
-        <w:tc>
-          <w:tcPr>
-            <w:tcW w:w="555" w:type="pct"/>
-            <w:vAlign w:val="center"/>
-          </w:tcPr>
-          <w:p>
-            <w:pPr>
-              <w:jc w:val="center"/>
-            </w:pPr>
-          </w:p>
-        </w:tc>
-      </w:tr>
-      <w:tr>
-        <w:trPr>
-          <w:trHeight w:val="851"/>
-        </w:trPr>
-        <w:tc>
-          <w:tcPr>
-            <w:tcW w:w="557" w:type="pct"/>
-            <w:vMerge/>
-            <w:vAlign w:val="center"/>
-          </w:tcPr>
-          <w:p>
-            <w:pPr>
-              <w:jc w:val="center"/>
-            </w:pPr>
-          </w:p>
-        </w:tc>
-        <w:tc>
-          <w:tcPr>
-            <w:tcW w:w="557" w:type="pct"/>
-            <w:vAlign w:val="center"/>
-          </w:tcPr>
-          <w:p>
-            <w:pPr>
-              <w:jc w:val="center"/>
-            </w:pPr>
-            <w:r>
-              <w:t>Select('a', 40000) = 167264</w:t>
-            </w:r>
-          </w:p>
-        </w:tc>
-        <w:tc>
-          <w:tcPr>
-            <w:tcW w:w="555" w:type="pct"/>
-          </w:tcPr>
-          <w:p>
-            <w:pPr>
-              <w:jc w:val="center"/>
-            </w:pPr>
-          </w:p>
-        </w:tc>
-        <w:tc>
-          <w:tcPr>
-            <w:tcW w:w="555" w:type="pct"/>
-            <w:vAlign w:val="center"/>
-          </w:tcPr>
-          <w:p>
-            <w:pPr>
-              <w:jc w:val="center"/>
-            </w:pPr>
-          </w:p>
-        </w:tc>
-        <w:tc>
-          <w:tcPr>
-            <w:tcW w:w="555" w:type="pct"/>
-            <w:vAlign w:val="center"/>
-          </w:tcPr>
-          <w:p>
-            <w:pPr>
-              <w:jc w:val="center"/>
-            </w:pPr>
-          </w:p>
-        </w:tc>
-        <w:tc>
-          <w:tcPr>
-            <w:tcW w:w="555" w:type="pct"/>
-            <w:vAlign w:val="center"/>
-          </w:tcPr>
-          <w:p>
-            <w:pPr>
-              <w:jc w:val="center"/>
-            </w:pPr>
-          </w:p>
-        </w:tc>
-        <w:tc>
-          <w:tcPr>
-            <w:tcW w:w="555" w:type="pct"/>
-            <w:vAlign w:val="center"/>
-          </w:tcPr>
-          <w:p>
-            <w:pPr>
-              <w:jc w:val="center"/>
-            </w:pPr>
-          </w:p>
-        </w:tc>
-        <w:tc>
-          <w:tcPr>
-            <w:tcW w:w="555" w:type="pct"/>
-            <w:vAlign w:val="center"/>
-          </w:tcPr>
-          <w:p>
-            <w:pPr>
-              <w:jc w:val="center"/>
-            </w:pPr>
-          </w:p>
-        </w:tc>
-        <w:tc>
-          <w:tcPr>
-            <w:tcW w:w="555" w:type="pct"/>
-            <w:vAlign w:val="center"/>
-          </w:tcPr>
-          <w:p>
-            <w:pPr>
-              <w:jc w:val="center"/>
-            </w:pPr>
-          </w:p>
-        </w:tc>
-      </w:tr>
-      <w:tr>
-        <w:trPr>
-          <w:trHeight w:val="851"/>
-        </w:trPr>
-        <w:tc>
-          <w:tcPr>
-            <w:tcW w:w="557" w:type="pct"/>
-            <w:vMerge/>
-            <w:vAlign w:val="center"/>
-          </w:tcPr>
-          <w:p>
-            <w:pPr>
-              <w:jc w:val="center"/>
-            </w:pPr>
-          </w:p>
-        </w:tc>
-        <w:tc>
-          <w:tcPr>
-            <w:tcW w:w="557" w:type="pct"/>
-            <w:vAlign w:val="center"/>
-          </w:tcPr>
-          <w:p>
-            <w:pPr>
-              <w:jc w:val="center"/>
-            </w:pPr>
-            <w:r>
-              <w:t xml:space="preserve">Rank ('a', 543210) = </w:t>
-            </w:r>
-            <w:r>
-              <w:t>132287</w:t>
-            </w:r>
-          </w:p>
-        </w:tc>
-        <w:tc>
-          <w:tcPr>
-            <w:tcW w:w="555" w:type="pct"/>
-          </w:tcPr>
-          <w:p>
-            <w:pPr>
-              <w:jc w:val="center"/>
-            </w:pPr>
-          </w:p>
-        </w:tc>
-        <w:tc>
-          <w:tcPr>
-            <w:tcW w:w="555" w:type="pct"/>
-            <w:vAlign w:val="center"/>
-          </w:tcPr>
-          <w:p>
-            <w:pPr>
-              <w:jc w:val="center"/>
-            </w:pPr>
-          </w:p>
-        </w:tc>
-        <w:tc>
-          <w:tcPr>
-            <w:tcW w:w="555" w:type="pct"/>
-            <w:vAlign w:val="center"/>
-          </w:tcPr>
-          <w:p>
-            <w:pPr>
-              <w:jc w:val="center"/>
-            </w:pPr>
-          </w:p>
-        </w:tc>
-        <w:tc>
-          <w:tcPr>
-            <w:tcW w:w="555" w:type="pct"/>
-            <w:vAlign w:val="center"/>
-          </w:tcPr>
-          <w:p>
-            <w:pPr>
-              <w:jc w:val="center"/>
-            </w:pPr>
-          </w:p>
-        </w:tc>
-        <w:tc>
-          <w:tcPr>
-            <w:tcW w:w="555" w:type="pct"/>
-            <w:vAlign w:val="center"/>
-          </w:tcPr>
-          <w:p>
-            <w:pPr>
-              <w:jc w:val="center"/>
-            </w:pPr>
-          </w:p>
-        </w:tc>
-        <w:tc>
-          <w:tcPr>
-            <w:tcW w:w="555" w:type="pct"/>
-            <w:vAlign w:val="center"/>
-          </w:tcPr>
-          <w:p>
-            <w:pPr>
-              <w:jc w:val="center"/>
-            </w:pPr>
-          </w:p>
-        </w:tc>
-        <w:tc>
-          <w:tcPr>
-            <w:tcW w:w="555" w:type="pct"/>
-            <w:vAlign w:val="center"/>
-          </w:tcPr>
-          <w:p>
-            <w:pPr>
-              <w:jc w:val="center"/>
-            </w:pPr>
-          </w:p>
-        </w:tc>
-      </w:tr>
-      <w:tr>
-        <w:trPr>
-          <w:trHeight w:val="851"/>
-        </w:trPr>
-        <w:tc>
-          <w:tcPr>
-            <w:tcW w:w="557" w:type="pct"/>
-            <w:vMerge/>
-            <w:vAlign w:val="center"/>
-          </w:tcPr>
-          <w:p>
-            <w:pPr>
-              <w:jc w:val="center"/>
-            </w:pPr>
-          </w:p>
-        </w:tc>
-        <w:tc>
-          <w:tcPr>
-            <w:tcW w:w="557" w:type="pct"/>
-            <w:vAlign w:val="center"/>
-          </w:tcPr>
-          <w:p>
-            <w:pPr>
-              <w:jc w:val="center"/>
-            </w:pPr>
-            <w:r>
               <w:t>Select('c', 543210) = 2226555</w:t>
             </w:r>
           </w:p>
@@ -5310,17 +5082,23 @@
             <w:pPr>
               <w:jc w:val="center"/>
             </w:pPr>
-          </w:p>
-        </w:tc>
-        <w:tc>
-          <w:tcPr>
-            <w:tcW w:w="555" w:type="pct"/>
-            <w:vAlign w:val="center"/>
-          </w:tcPr>
-          <w:p>
-            <w:pPr>
-              <w:jc w:val="center"/>
-            </w:pPr>
+            <w:r>
+              <w:t>18492 us</w:t>
+            </w:r>
+          </w:p>
+        </w:tc>
+        <w:tc>
+          <w:tcPr>
+            <w:tcW w:w="555" w:type="pct"/>
+            <w:vAlign w:val="center"/>
+          </w:tcPr>
+          <w:p>
+            <w:pPr>
+              <w:jc w:val="center"/>
+            </w:pPr>
+            <w:r>
+              <w:t>111657 us</w:t>
+            </w:r>
           </w:p>
         </w:tc>
         <w:tc>
@@ -5397,7 +5175,7 @@
       <w:tblPr>
         <w:tblStyle w:val="TableGrid"/>
         <w:tblW w:w="5000" w:type="pct"/>
-        <w:tblLook w:val="04A0"/>
+        <w:tblLook w:val="04A0" w:firstRow="1" w:lastRow="0" w:firstColumn="1" w:lastColumn="0" w:noHBand="0" w:noVBand="1"/>
       </w:tblPr>
       <w:tblGrid>
         <w:gridCol w:w="1585"/>
@@ -5635,25 +5413,24 @@
             <w:pPr>
               <w:jc w:val="center"/>
             </w:pPr>
-            <w:bookmarkStart w:id="0" w:name="_GoBack" w:colFirst="1" w:colLast="1"/>
-            <w:r>
-              <w:t xml:space="preserve">Input.txt, </w:t>
-            </w:r>
-          </w:p>
-          <w:p>
-            <w:pPr>
-              <w:jc w:val="center"/>
-            </w:pPr>
-            <w:r>
-              <w:t xml:space="preserve">n = 138, </w:t>
-            </w:r>
-          </w:p>
-          <w:p>
-            <w:pPr>
-              <w:jc w:val="center"/>
-            </w:pPr>
-            <w:r>
-              <w:t>Σ = 16</w:t>
+            <w:r>
+              <w:t>Input.fa,</w:t>
+            </w:r>
+          </w:p>
+          <w:p>
+            <w:pPr>
+              <w:jc w:val="center"/>
+            </w:pPr>
+            <w:r>
+              <w:t xml:space="preserve"> n = 502,</w:t>
+            </w:r>
+          </w:p>
+          <w:p>
+            <w:pPr>
+              <w:jc w:val="center"/>
+            </w:pPr>
+            <w:r>
+              <w:t xml:space="preserve"> Σ = 4</w:t>
             </w:r>
           </w:p>
         </w:tc>
@@ -5667,29 +5444,35 @@
               <w:jc w:val="center"/>
             </w:pPr>
             <w:r>
-              <w:t>Rank ('t', 100) = 9</w:t>
-            </w:r>
-          </w:p>
-        </w:tc>
-        <w:tc>
-          <w:tcPr>
-            <w:tcW w:w="555" w:type="pct"/>
-          </w:tcPr>
-          <w:p>
-            <w:pPr>
-              <w:jc w:val="center"/>
-            </w:pPr>
-          </w:p>
-        </w:tc>
-        <w:tc>
-          <w:tcPr>
-            <w:tcW w:w="555" w:type="pct"/>
-            <w:vAlign w:val="center"/>
-          </w:tcPr>
-          <w:p>
-            <w:pPr>
-              <w:jc w:val="center"/>
-            </w:pPr>
+              <w:t>Rank('A', 234) = 58</w:t>
+            </w:r>
+          </w:p>
+        </w:tc>
+        <w:tc>
+          <w:tcPr>
+            <w:tcW w:w="555" w:type="pct"/>
+          </w:tcPr>
+          <w:p>
+            <w:pPr>
+              <w:jc w:val="center"/>
+            </w:pPr>
+            <w:r>
+              <w:t>2 us</w:t>
+            </w:r>
+          </w:p>
+        </w:tc>
+        <w:tc>
+          <w:tcPr>
+            <w:tcW w:w="555" w:type="pct"/>
+            <w:vAlign w:val="center"/>
+          </w:tcPr>
+          <w:p>
+            <w:pPr>
+              <w:jc w:val="center"/>
+            </w:pPr>
+            <w:r>
+              <w:t>2 us</w:t>
+            </w:r>
           </w:p>
         </w:tc>
         <w:tc>
@@ -5774,29 +5557,35 @@
               <w:jc w:val="center"/>
             </w:pPr>
             <w:r>
-              <w:t>Select('t', 10) = 104</w:t>
-            </w:r>
-          </w:p>
-        </w:tc>
-        <w:tc>
-          <w:tcPr>
-            <w:tcW w:w="555" w:type="pct"/>
-          </w:tcPr>
-          <w:p>
-            <w:pPr>
-              <w:jc w:val="center"/>
-            </w:pPr>
-          </w:p>
-        </w:tc>
-        <w:tc>
-          <w:tcPr>
-            <w:tcW w:w="555" w:type="pct"/>
-            <w:vAlign w:val="center"/>
-          </w:tcPr>
-          <w:p>
-            <w:pPr>
-              <w:jc w:val="center"/>
-            </w:pPr>
+              <w:t>Select('C', 23) = 107</w:t>
+            </w:r>
+          </w:p>
+        </w:tc>
+        <w:tc>
+          <w:tcPr>
+            <w:tcW w:w="555" w:type="pct"/>
+          </w:tcPr>
+          <w:p>
+            <w:pPr>
+              <w:jc w:val="center"/>
+            </w:pPr>
+            <w:r>
+              <w:t>1 us</w:t>
+            </w:r>
+          </w:p>
+        </w:tc>
+        <w:tc>
+          <w:tcPr>
+            <w:tcW w:w="555" w:type="pct"/>
+            <w:vAlign w:val="center"/>
+          </w:tcPr>
+          <w:p>
+            <w:pPr>
+              <w:jc w:val="center"/>
+            </w:pPr>
+            <w:r>
+              <w:t>2 us</w:t>
+            </w:r>
           </w:p>
         </w:tc>
         <w:tc>
@@ -5881,29 +5670,35 @@
               <w:jc w:val="center"/>
             </w:pPr>
             <w:r>
-              <w:t>Rank('w', 20) = 2</w:t>
-            </w:r>
-          </w:p>
-        </w:tc>
-        <w:tc>
-          <w:tcPr>
-            <w:tcW w:w="555" w:type="pct"/>
-          </w:tcPr>
-          <w:p>
-            <w:pPr>
-              <w:jc w:val="center"/>
-            </w:pPr>
-          </w:p>
-        </w:tc>
-        <w:tc>
-          <w:tcPr>
-            <w:tcW w:w="555" w:type="pct"/>
-            <w:vAlign w:val="center"/>
-          </w:tcPr>
-          <w:p>
-            <w:pPr>
-              <w:jc w:val="center"/>
-            </w:pPr>
+              <w:t>Rank('T', 432) = 114</w:t>
+            </w:r>
+          </w:p>
+        </w:tc>
+        <w:tc>
+          <w:tcPr>
+            <w:tcW w:w="555" w:type="pct"/>
+          </w:tcPr>
+          <w:p>
+            <w:pPr>
+              <w:jc w:val="center"/>
+            </w:pPr>
+            <w:r>
+              <w:t>4 us</w:t>
+            </w:r>
+          </w:p>
+        </w:tc>
+        <w:tc>
+          <w:tcPr>
+            <w:tcW w:w="555" w:type="pct"/>
+            <w:vAlign w:val="center"/>
+          </w:tcPr>
+          <w:p>
+            <w:pPr>
+              <w:jc w:val="center"/>
+            </w:pPr>
+            <w:r>
+              <w:t>1 us</w:t>
+            </w:r>
           </w:p>
         </w:tc>
         <w:tc>
@@ -5988,29 +5783,35 @@
               <w:jc w:val="center"/>
             </w:pPr>
             <w:r>
-              <w:t>Select('w', 2) = 16</w:t>
-            </w:r>
-          </w:p>
-        </w:tc>
-        <w:tc>
-          <w:tcPr>
-            <w:tcW w:w="555" w:type="pct"/>
-          </w:tcPr>
-          <w:p>
-            <w:pPr>
-              <w:jc w:val="center"/>
-            </w:pPr>
-          </w:p>
-        </w:tc>
-        <w:tc>
-          <w:tcPr>
-            <w:tcW w:w="555" w:type="pct"/>
-            <w:vAlign w:val="center"/>
-          </w:tcPr>
-          <w:p>
-            <w:pPr>
-              <w:jc w:val="center"/>
-            </w:pPr>
+              <w:t>Select('G', 100) = 389</w:t>
+            </w:r>
+          </w:p>
+        </w:tc>
+        <w:tc>
+          <w:tcPr>
+            <w:tcW w:w="555" w:type="pct"/>
+          </w:tcPr>
+          <w:p>
+            <w:pPr>
+              <w:jc w:val="center"/>
+            </w:pPr>
+            <w:r>
+              <w:t>4 us</w:t>
+            </w:r>
+          </w:p>
+        </w:tc>
+        <w:tc>
+          <w:tcPr>
+            <w:tcW w:w="555" w:type="pct"/>
+            <w:vAlign w:val="center"/>
+          </w:tcPr>
+          <w:p>
+            <w:pPr>
+              <w:jc w:val="center"/>
+            </w:pPr>
+            <w:r>
+              <w:t>4 us</w:t>
+            </w:r>
           </w:p>
         </w:tc>
         <w:tc>
@@ -6084,23 +5885,29 @@
               <w:jc w:val="center"/>
             </w:pPr>
             <w:r>
-              <w:t>Input.fa,</w:t>
-            </w:r>
-          </w:p>
-          <w:p>
-            <w:pPr>
-              <w:jc w:val="center"/>
-            </w:pPr>
-            <w:r>
-              <w:t xml:space="preserve"> n = 502,</w:t>
-            </w:r>
-          </w:p>
-          <w:p>
-            <w:pPr>
-              <w:jc w:val="center"/>
-            </w:pPr>
-            <w:r>
-              <w:t xml:space="preserve"> Σ = 4</w:t>
+              <w:t>Input1.fa,</w:t>
+            </w:r>
+          </w:p>
+          <w:p>
+            <w:pPr>
+              <w:jc w:val="center"/>
+            </w:pPr>
+            <w:r>
+              <w:t xml:space="preserve">n = 4 570 </w:t>
+            </w:r>
+            <w:r>
+              <w:t>937</w:t>
+            </w:r>
+            <w:r>
+              <w:t>,</w:t>
+            </w:r>
+          </w:p>
+          <w:p>
+            <w:pPr>
+              <w:jc w:val="center"/>
+            </w:pPr>
+            <w:r>
+              <w:t>Σ = 4</w:t>
             </w:r>
           </w:p>
         </w:tc>
@@ -6114,29 +5921,35 @@
               <w:jc w:val="center"/>
             </w:pPr>
             <w:r>
-              <w:t>Rank('A', 234) = 58</w:t>
-            </w:r>
-          </w:p>
-        </w:tc>
-        <w:tc>
-          <w:tcPr>
-            <w:tcW w:w="555" w:type="pct"/>
-          </w:tcPr>
-          <w:p>
-            <w:pPr>
-              <w:jc w:val="center"/>
-            </w:pPr>
-          </w:p>
-        </w:tc>
-        <w:tc>
-          <w:tcPr>
-            <w:tcW w:w="555" w:type="pct"/>
-            <w:vAlign w:val="center"/>
-          </w:tcPr>
-          <w:p>
-            <w:pPr>
-              <w:jc w:val="center"/>
-            </w:pPr>
+              <w:t>Rank('G', 12345) = 3383</w:t>
+            </w:r>
+          </w:p>
+        </w:tc>
+        <w:tc>
+          <w:tcPr>
+            <w:tcW w:w="555" w:type="pct"/>
+          </w:tcPr>
+          <w:p>
+            <w:pPr>
+              <w:jc w:val="center"/>
+            </w:pPr>
+            <w:r>
+              <w:t>106 us</w:t>
+            </w:r>
+          </w:p>
+        </w:tc>
+        <w:tc>
+          <w:tcPr>
+            <w:tcW w:w="555" w:type="pct"/>
+            <w:vAlign w:val="center"/>
+          </w:tcPr>
+          <w:p>
+            <w:pPr>
+              <w:jc w:val="center"/>
+            </w:pPr>
+            <w:r>
+              <w:t>3 us</w:t>
+            </w:r>
           </w:p>
         </w:tc>
         <w:tc>
@@ -6221,29 +6034,35 @@
               <w:jc w:val="center"/>
             </w:pPr>
             <w:r>
-              <w:t>Select('C', 23) = 107</w:t>
-            </w:r>
-          </w:p>
-        </w:tc>
-        <w:tc>
-          <w:tcPr>
-            <w:tcW w:w="555" w:type="pct"/>
-          </w:tcPr>
-          <w:p>
-            <w:pPr>
-              <w:jc w:val="center"/>
-            </w:pPr>
-          </w:p>
-        </w:tc>
-        <w:tc>
-          <w:tcPr>
-            <w:tcW w:w="555" w:type="pct"/>
-            <w:vAlign w:val="center"/>
-          </w:tcPr>
-          <w:p>
-            <w:pPr>
-              <w:jc w:val="center"/>
-            </w:pPr>
+              <w:t>Select('A', 12345) = 52553</w:t>
+            </w:r>
+          </w:p>
+        </w:tc>
+        <w:tc>
+          <w:tcPr>
+            <w:tcW w:w="555" w:type="pct"/>
+          </w:tcPr>
+          <w:p>
+            <w:pPr>
+              <w:jc w:val="center"/>
+            </w:pPr>
+            <w:r>
+              <w:t>411 us</w:t>
+            </w:r>
+          </w:p>
+        </w:tc>
+        <w:tc>
+          <w:tcPr>
+            <w:tcW w:w="555" w:type="pct"/>
+            <w:vAlign w:val="center"/>
+          </w:tcPr>
+          <w:p>
+            <w:pPr>
+              <w:jc w:val="center"/>
+            </w:pPr>
+            <w:r>
+              <w:t>161 us</w:t>
+            </w:r>
           </w:p>
         </w:tc>
         <w:tc>
@@ -6328,29 +6147,35 @@
               <w:jc w:val="center"/>
             </w:pPr>
             <w:r>
-              <w:t>Rank('T', 432) = 114</w:t>
-            </w:r>
-          </w:p>
-        </w:tc>
-        <w:tc>
-          <w:tcPr>
-            <w:tcW w:w="555" w:type="pct"/>
-          </w:tcPr>
-          <w:p>
-            <w:pPr>
-              <w:jc w:val="center"/>
-            </w:pPr>
-          </w:p>
-        </w:tc>
-        <w:tc>
-          <w:tcPr>
-            <w:tcW w:w="555" w:type="pct"/>
-            <w:vAlign w:val="center"/>
-          </w:tcPr>
-          <w:p>
-            <w:pPr>
-              <w:jc w:val="center"/>
-            </w:pPr>
+              <w:t>Rank('C', 1234567) = 305484</w:t>
+            </w:r>
+          </w:p>
+        </w:tc>
+        <w:tc>
+          <w:tcPr>
+            <w:tcW w:w="555" w:type="pct"/>
+          </w:tcPr>
+          <w:p>
+            <w:pPr>
+              <w:jc w:val="center"/>
+            </w:pPr>
+            <w:r>
+              <w:t>12168 us</w:t>
+            </w:r>
+          </w:p>
+        </w:tc>
+        <w:tc>
+          <w:tcPr>
+            <w:tcW w:w="555" w:type="pct"/>
+            <w:vAlign w:val="center"/>
+          </w:tcPr>
+          <w:p>
+            <w:pPr>
+              <w:jc w:val="center"/>
+            </w:pPr>
+            <w:r>
+              <w:t>5 us</w:t>
+            </w:r>
           </w:p>
         </w:tc>
         <w:tc>
@@ -6435,29 +6260,35 @@
               <w:jc w:val="center"/>
             </w:pPr>
             <w:r>
-              <w:t>Select('G', 100) = 389</w:t>
-            </w:r>
-          </w:p>
-        </w:tc>
-        <w:tc>
-          <w:tcPr>
-            <w:tcW w:w="555" w:type="pct"/>
-          </w:tcPr>
-          <w:p>
-            <w:pPr>
-              <w:jc w:val="center"/>
-            </w:pPr>
-          </w:p>
-        </w:tc>
-        <w:tc>
-          <w:tcPr>
-            <w:tcW w:w="555" w:type="pct"/>
-            <w:vAlign w:val="center"/>
-          </w:tcPr>
-          <w:p>
-            <w:pPr>
-              <w:jc w:val="center"/>
-            </w:pPr>
+              <w:t xml:space="preserve">Select('T', 1000000) = 4053864 </w:t>
+            </w:r>
+          </w:p>
+        </w:tc>
+        <w:tc>
+          <w:tcPr>
+            <w:tcW w:w="555" w:type="pct"/>
+          </w:tcPr>
+          <w:p>
+            <w:pPr>
+              <w:jc w:val="center"/>
+            </w:pPr>
+            <w:r>
+              <w:t>33688 us</w:t>
+            </w:r>
+          </w:p>
+        </w:tc>
+        <w:tc>
+          <w:tcPr>
+            <w:tcW w:w="555" w:type="pct"/>
+            <w:vAlign w:val="center"/>
+          </w:tcPr>
+          <w:p>
+            <w:pPr>
+              <w:jc w:val="center"/>
+            </w:pPr>
+            <w:r>
+              <w:t>16950 us</w:t>
+            </w:r>
           </w:p>
         </w:tc>
         <w:tc>
@@ -6532,21 +6363,21 @@
             </w:pPr>
             <w:r>
               <w:lastRenderedPageBreak/>
-              <w:t>Input1.fa,</w:t>
-            </w:r>
-          </w:p>
-          <w:p>
-            <w:pPr>
-              <w:jc w:val="center"/>
-            </w:pPr>
-            <w:r>
-              <w:t xml:space="preserve">n = 4 570 </w:t>
-            </w:r>
-            <w:r>
-              <w:t>937</w:t>
-            </w:r>
-            <w:r>
-              <w:t>,</w:t>
+              <w:t>Input2.fas,</w:t>
+            </w:r>
+          </w:p>
+          <w:p>
+            <w:pPr>
+              <w:jc w:val="center"/>
+            </w:pPr>
+            <w:r>
+              <w:t xml:space="preserve">n = </w:t>
+            </w:r>
+            <w:r>
+              <w:t>5 524 970</w:t>
+            </w:r>
+            <w:r>
+              <w:t xml:space="preserve">, </w:t>
             </w:r>
           </w:p>
           <w:p>
@@ -6568,29 +6399,38 @@
               <w:jc w:val="center"/>
             </w:pPr>
             <w:r>
-              <w:t>Rank('G', 12345) = 3383</w:t>
-            </w:r>
-          </w:p>
-        </w:tc>
-        <w:tc>
-          <w:tcPr>
-            <w:tcW w:w="555" w:type="pct"/>
-          </w:tcPr>
-          <w:p>
-            <w:pPr>
-              <w:jc w:val="center"/>
-            </w:pPr>
-          </w:p>
-        </w:tc>
-        <w:tc>
-          <w:tcPr>
-            <w:tcW w:w="555" w:type="pct"/>
-            <w:vAlign w:val="center"/>
-          </w:tcPr>
-          <w:p>
-            <w:pPr>
-              <w:jc w:val="center"/>
-            </w:pPr>
+              <w:t xml:space="preserve">Rank ('t', 4000000) = </w:t>
+            </w:r>
+            <w:r>
+              <w:t>990024</w:t>
+            </w:r>
+          </w:p>
+        </w:tc>
+        <w:tc>
+          <w:tcPr>
+            <w:tcW w:w="555" w:type="pct"/>
+          </w:tcPr>
+          <w:p>
+            <w:pPr>
+              <w:jc w:val="center"/>
+            </w:pPr>
+            <w:r>
+              <w:t>32252 us</w:t>
+            </w:r>
+          </w:p>
+        </w:tc>
+        <w:tc>
+          <w:tcPr>
+            <w:tcW w:w="555" w:type="pct"/>
+            <w:vAlign w:val="center"/>
+          </w:tcPr>
+          <w:p>
+            <w:pPr>
+              <w:jc w:val="center"/>
+            </w:pPr>
+            <w:r>
+              <w:t>6 us</w:t>
+            </w:r>
           </w:p>
         </w:tc>
         <w:tc>
@@ -6675,29 +6515,35 @@
               <w:jc w:val="center"/>
             </w:pPr>
             <w:r>
-              <w:t>Select('A', 12345) = 52553</w:t>
-            </w:r>
-          </w:p>
-        </w:tc>
-        <w:tc>
-          <w:tcPr>
-            <w:tcW w:w="555" w:type="pct"/>
-          </w:tcPr>
-          <w:p>
-            <w:pPr>
-              <w:jc w:val="center"/>
-            </w:pPr>
-          </w:p>
-        </w:tc>
-        <w:tc>
-          <w:tcPr>
-            <w:tcW w:w="555" w:type="pct"/>
-            <w:vAlign w:val="center"/>
-          </w:tcPr>
-          <w:p>
-            <w:pPr>
-              <w:jc w:val="center"/>
-            </w:pPr>
+              <w:t>Select('a', 40000) = 167264</w:t>
+            </w:r>
+          </w:p>
+        </w:tc>
+        <w:tc>
+          <w:tcPr>
+            <w:tcW w:w="555" w:type="pct"/>
+          </w:tcPr>
+          <w:p>
+            <w:pPr>
+              <w:jc w:val="center"/>
+            </w:pPr>
+            <w:r>
+              <w:t>1308 us</w:t>
+            </w:r>
+          </w:p>
+        </w:tc>
+        <w:tc>
+          <w:tcPr>
+            <w:tcW w:w="555" w:type="pct"/>
+            <w:vAlign w:val="center"/>
+          </w:tcPr>
+          <w:p>
+            <w:pPr>
+              <w:jc w:val="center"/>
+            </w:pPr>
+            <w:r>
+              <w:t>931 us</w:t>
+            </w:r>
           </w:p>
         </w:tc>
         <w:tc>
@@ -6782,29 +6628,38 @@
               <w:jc w:val="center"/>
             </w:pPr>
             <w:r>
-              <w:t>Rank('C', 1234567) = 305484</w:t>
-            </w:r>
-          </w:p>
-        </w:tc>
-        <w:tc>
-          <w:tcPr>
-            <w:tcW w:w="555" w:type="pct"/>
-          </w:tcPr>
-          <w:p>
-            <w:pPr>
-              <w:jc w:val="center"/>
-            </w:pPr>
-          </w:p>
-        </w:tc>
-        <w:tc>
-          <w:tcPr>
-            <w:tcW w:w="555" w:type="pct"/>
-            <w:vAlign w:val="center"/>
-          </w:tcPr>
-          <w:p>
-            <w:pPr>
-              <w:jc w:val="center"/>
-            </w:pPr>
+              <w:t xml:space="preserve">Rank ('a', 543210) = </w:t>
+            </w:r>
+            <w:r>
+              <w:t>132287</w:t>
+            </w:r>
+          </w:p>
+        </w:tc>
+        <w:tc>
+          <w:tcPr>
+            <w:tcW w:w="555" w:type="pct"/>
+          </w:tcPr>
+          <w:p>
+            <w:pPr>
+              <w:jc w:val="center"/>
+            </w:pPr>
+            <w:r>
+              <w:t>4278 us</w:t>
+            </w:r>
+          </w:p>
+        </w:tc>
+        <w:tc>
+          <w:tcPr>
+            <w:tcW w:w="555" w:type="pct"/>
+            <w:vAlign w:val="center"/>
+          </w:tcPr>
+          <w:p>
+            <w:pPr>
+              <w:jc w:val="center"/>
+            </w:pPr>
+            <w:r>
+              <w:t>4 us</w:t>
+            </w:r>
           </w:p>
         </w:tc>
         <w:tc>
@@ -6889,465 +6744,6 @@
               <w:jc w:val="center"/>
             </w:pPr>
             <w:r>
-              <w:t xml:space="preserve">Select('T', 1000000) = 4053864 </w:t>
-            </w:r>
-          </w:p>
-        </w:tc>
-        <w:tc>
-          <w:tcPr>
-            <w:tcW w:w="555" w:type="pct"/>
-          </w:tcPr>
-          <w:p>
-            <w:pPr>
-              <w:jc w:val="center"/>
-            </w:pPr>
-          </w:p>
-        </w:tc>
-        <w:tc>
-          <w:tcPr>
-            <w:tcW w:w="555" w:type="pct"/>
-            <w:vAlign w:val="center"/>
-          </w:tcPr>
-          <w:p>
-            <w:pPr>
-              <w:jc w:val="center"/>
-            </w:pPr>
-          </w:p>
-        </w:tc>
-        <w:tc>
-          <w:tcPr>
-            <w:tcW w:w="555" w:type="pct"/>
-            <w:vAlign w:val="center"/>
-          </w:tcPr>
-          <w:p>
-            <w:pPr>
-              <w:jc w:val="center"/>
-            </w:pPr>
-          </w:p>
-        </w:tc>
-        <w:tc>
-          <w:tcPr>
-            <w:tcW w:w="555" w:type="pct"/>
-            <w:vAlign w:val="center"/>
-          </w:tcPr>
-          <w:p>
-            <w:pPr>
-              <w:jc w:val="center"/>
-            </w:pPr>
-          </w:p>
-        </w:tc>
-        <w:tc>
-          <w:tcPr>
-            <w:tcW w:w="555" w:type="pct"/>
-            <w:vAlign w:val="center"/>
-          </w:tcPr>
-          <w:p>
-            <w:pPr>
-              <w:jc w:val="center"/>
-            </w:pPr>
-          </w:p>
-        </w:tc>
-        <w:tc>
-          <w:tcPr>
-            <w:tcW w:w="555" w:type="pct"/>
-            <w:vAlign w:val="center"/>
-          </w:tcPr>
-          <w:p>
-            <w:pPr>
-              <w:jc w:val="center"/>
-            </w:pPr>
-          </w:p>
-        </w:tc>
-        <w:tc>
-          <w:tcPr>
-            <w:tcW w:w="555" w:type="pct"/>
-            <w:vAlign w:val="center"/>
-          </w:tcPr>
-          <w:p>
-            <w:pPr>
-              <w:jc w:val="center"/>
-            </w:pPr>
-          </w:p>
-        </w:tc>
-      </w:tr>
-      <w:tr>
-        <w:trPr>
-          <w:trHeight w:val="851"/>
-        </w:trPr>
-        <w:tc>
-          <w:tcPr>
-            <w:tcW w:w="557" w:type="pct"/>
-            <w:vMerge w:val="restart"/>
-            <w:vAlign w:val="center"/>
-          </w:tcPr>
-          <w:p>
-            <w:pPr>
-              <w:jc w:val="center"/>
-            </w:pPr>
-            <w:r>
-              <w:t>Input2.fas,</w:t>
-            </w:r>
-          </w:p>
-          <w:p>
-            <w:pPr>
-              <w:jc w:val="center"/>
-            </w:pPr>
-            <w:r>
-              <w:t xml:space="preserve">n = </w:t>
-            </w:r>
-            <w:r>
-              <w:t>5 524 970</w:t>
-            </w:r>
-            <w:r>
-              <w:t xml:space="preserve">, </w:t>
-            </w:r>
-          </w:p>
-          <w:p>
-            <w:pPr>
-              <w:jc w:val="center"/>
-            </w:pPr>
-            <w:r>
-              <w:t>Σ = 4</w:t>
-            </w:r>
-          </w:p>
-        </w:tc>
-        <w:tc>
-          <w:tcPr>
-            <w:tcW w:w="557" w:type="pct"/>
-            <w:vAlign w:val="center"/>
-          </w:tcPr>
-          <w:p>
-            <w:pPr>
-              <w:jc w:val="center"/>
-            </w:pPr>
-            <w:r>
-              <w:t xml:space="preserve">Rank ('t', 4000000) = </w:t>
-            </w:r>
-            <w:r>
-              <w:t>990024</w:t>
-            </w:r>
-          </w:p>
-        </w:tc>
-        <w:tc>
-          <w:tcPr>
-            <w:tcW w:w="555" w:type="pct"/>
-          </w:tcPr>
-          <w:p>
-            <w:pPr>
-              <w:jc w:val="center"/>
-            </w:pPr>
-          </w:p>
-        </w:tc>
-        <w:tc>
-          <w:tcPr>
-            <w:tcW w:w="555" w:type="pct"/>
-            <w:vAlign w:val="center"/>
-          </w:tcPr>
-          <w:p>
-            <w:pPr>
-              <w:jc w:val="center"/>
-            </w:pPr>
-          </w:p>
-        </w:tc>
-        <w:tc>
-          <w:tcPr>
-            <w:tcW w:w="555" w:type="pct"/>
-            <w:vAlign w:val="center"/>
-          </w:tcPr>
-          <w:p>
-            <w:pPr>
-              <w:jc w:val="center"/>
-            </w:pPr>
-          </w:p>
-        </w:tc>
-        <w:tc>
-          <w:tcPr>
-            <w:tcW w:w="555" w:type="pct"/>
-            <w:vAlign w:val="center"/>
-          </w:tcPr>
-          <w:p>
-            <w:pPr>
-              <w:jc w:val="center"/>
-            </w:pPr>
-          </w:p>
-        </w:tc>
-        <w:tc>
-          <w:tcPr>
-            <w:tcW w:w="555" w:type="pct"/>
-            <w:vAlign w:val="center"/>
-          </w:tcPr>
-          <w:p>
-            <w:pPr>
-              <w:jc w:val="center"/>
-            </w:pPr>
-          </w:p>
-        </w:tc>
-        <w:tc>
-          <w:tcPr>
-            <w:tcW w:w="555" w:type="pct"/>
-            <w:vAlign w:val="center"/>
-          </w:tcPr>
-          <w:p>
-            <w:pPr>
-              <w:jc w:val="center"/>
-            </w:pPr>
-          </w:p>
-        </w:tc>
-        <w:tc>
-          <w:tcPr>
-            <w:tcW w:w="555" w:type="pct"/>
-            <w:vAlign w:val="center"/>
-          </w:tcPr>
-          <w:p>
-            <w:pPr>
-              <w:jc w:val="center"/>
-            </w:pPr>
-          </w:p>
-        </w:tc>
-      </w:tr>
-      <w:tr>
-        <w:trPr>
-          <w:trHeight w:val="851"/>
-        </w:trPr>
-        <w:tc>
-          <w:tcPr>
-            <w:tcW w:w="557" w:type="pct"/>
-            <w:vMerge/>
-            <w:vAlign w:val="center"/>
-          </w:tcPr>
-          <w:p>
-            <w:pPr>
-              <w:jc w:val="center"/>
-            </w:pPr>
-          </w:p>
-        </w:tc>
-        <w:tc>
-          <w:tcPr>
-            <w:tcW w:w="557" w:type="pct"/>
-            <w:vAlign w:val="center"/>
-          </w:tcPr>
-          <w:p>
-            <w:pPr>
-              <w:jc w:val="center"/>
-            </w:pPr>
-            <w:r>
-              <w:t>Select('a', 40000) = 167264</w:t>
-            </w:r>
-          </w:p>
-        </w:tc>
-        <w:tc>
-          <w:tcPr>
-            <w:tcW w:w="555" w:type="pct"/>
-          </w:tcPr>
-          <w:p>
-            <w:pPr>
-              <w:jc w:val="center"/>
-            </w:pPr>
-          </w:p>
-        </w:tc>
-        <w:tc>
-          <w:tcPr>
-            <w:tcW w:w="555" w:type="pct"/>
-            <w:vAlign w:val="center"/>
-          </w:tcPr>
-          <w:p>
-            <w:pPr>
-              <w:jc w:val="center"/>
-            </w:pPr>
-          </w:p>
-        </w:tc>
-        <w:tc>
-          <w:tcPr>
-            <w:tcW w:w="555" w:type="pct"/>
-            <w:vAlign w:val="center"/>
-          </w:tcPr>
-          <w:p>
-            <w:pPr>
-              <w:jc w:val="center"/>
-            </w:pPr>
-          </w:p>
-        </w:tc>
-        <w:tc>
-          <w:tcPr>
-            <w:tcW w:w="555" w:type="pct"/>
-            <w:vAlign w:val="center"/>
-          </w:tcPr>
-          <w:p>
-            <w:pPr>
-              <w:jc w:val="center"/>
-            </w:pPr>
-          </w:p>
-        </w:tc>
-        <w:tc>
-          <w:tcPr>
-            <w:tcW w:w="555" w:type="pct"/>
-            <w:vAlign w:val="center"/>
-          </w:tcPr>
-          <w:p>
-            <w:pPr>
-              <w:jc w:val="center"/>
-            </w:pPr>
-          </w:p>
-        </w:tc>
-        <w:tc>
-          <w:tcPr>
-            <w:tcW w:w="555" w:type="pct"/>
-            <w:vAlign w:val="center"/>
-          </w:tcPr>
-          <w:p>
-            <w:pPr>
-              <w:jc w:val="center"/>
-            </w:pPr>
-          </w:p>
-        </w:tc>
-        <w:tc>
-          <w:tcPr>
-            <w:tcW w:w="555" w:type="pct"/>
-            <w:vAlign w:val="center"/>
-          </w:tcPr>
-          <w:p>
-            <w:pPr>
-              <w:jc w:val="center"/>
-            </w:pPr>
-          </w:p>
-        </w:tc>
-      </w:tr>
-      <w:tr>
-        <w:trPr>
-          <w:trHeight w:val="851"/>
-        </w:trPr>
-        <w:tc>
-          <w:tcPr>
-            <w:tcW w:w="557" w:type="pct"/>
-            <w:vMerge/>
-            <w:vAlign w:val="center"/>
-          </w:tcPr>
-          <w:p>
-            <w:pPr>
-              <w:jc w:val="center"/>
-            </w:pPr>
-          </w:p>
-        </w:tc>
-        <w:tc>
-          <w:tcPr>
-            <w:tcW w:w="557" w:type="pct"/>
-            <w:vAlign w:val="center"/>
-          </w:tcPr>
-          <w:p>
-            <w:pPr>
-              <w:jc w:val="center"/>
-            </w:pPr>
-            <w:r>
-              <w:t xml:space="preserve">Rank ('a', 543210) = </w:t>
-            </w:r>
-            <w:r>
-              <w:t>132287</w:t>
-            </w:r>
-          </w:p>
-        </w:tc>
-        <w:tc>
-          <w:tcPr>
-            <w:tcW w:w="555" w:type="pct"/>
-          </w:tcPr>
-          <w:p>
-            <w:pPr>
-              <w:jc w:val="center"/>
-            </w:pPr>
-          </w:p>
-        </w:tc>
-        <w:tc>
-          <w:tcPr>
-            <w:tcW w:w="555" w:type="pct"/>
-            <w:vAlign w:val="center"/>
-          </w:tcPr>
-          <w:p>
-            <w:pPr>
-              <w:jc w:val="center"/>
-            </w:pPr>
-          </w:p>
-        </w:tc>
-        <w:tc>
-          <w:tcPr>
-            <w:tcW w:w="555" w:type="pct"/>
-            <w:vAlign w:val="center"/>
-          </w:tcPr>
-          <w:p>
-            <w:pPr>
-              <w:jc w:val="center"/>
-            </w:pPr>
-          </w:p>
-        </w:tc>
-        <w:tc>
-          <w:tcPr>
-            <w:tcW w:w="555" w:type="pct"/>
-            <w:vAlign w:val="center"/>
-          </w:tcPr>
-          <w:p>
-            <w:pPr>
-              <w:jc w:val="center"/>
-            </w:pPr>
-          </w:p>
-        </w:tc>
-        <w:tc>
-          <w:tcPr>
-            <w:tcW w:w="555" w:type="pct"/>
-            <w:vAlign w:val="center"/>
-          </w:tcPr>
-          <w:p>
-            <w:pPr>
-              <w:jc w:val="center"/>
-            </w:pPr>
-          </w:p>
-        </w:tc>
-        <w:tc>
-          <w:tcPr>
-            <w:tcW w:w="555" w:type="pct"/>
-            <w:vAlign w:val="center"/>
-          </w:tcPr>
-          <w:p>
-            <w:pPr>
-              <w:jc w:val="center"/>
-            </w:pPr>
-          </w:p>
-        </w:tc>
-        <w:tc>
-          <w:tcPr>
-            <w:tcW w:w="555" w:type="pct"/>
-            <w:vAlign w:val="center"/>
-          </w:tcPr>
-          <w:p>
-            <w:pPr>
-              <w:jc w:val="center"/>
-            </w:pPr>
-          </w:p>
-        </w:tc>
-      </w:tr>
-      <w:tr>
-        <w:trPr>
-          <w:trHeight w:val="851"/>
-        </w:trPr>
-        <w:tc>
-          <w:tcPr>
-            <w:tcW w:w="557" w:type="pct"/>
-            <w:vMerge/>
-            <w:vAlign w:val="center"/>
-          </w:tcPr>
-          <w:p>
-            <w:pPr>
-              <w:jc w:val="center"/>
-            </w:pPr>
-          </w:p>
-        </w:tc>
-        <w:tc>
-          <w:tcPr>
-            <w:tcW w:w="557" w:type="pct"/>
-            <w:vAlign w:val="center"/>
-          </w:tcPr>
-          <w:p>
-            <w:pPr>
-              <w:jc w:val="center"/>
-            </w:pPr>
-            <w:r>
               <w:t>Select('c', 543210) = 2226555</w:t>
             </w:r>
           </w:p>
@@ -7360,17 +6756,23 @@
             <w:pPr>
               <w:jc w:val="center"/>
             </w:pPr>
-          </w:p>
-        </w:tc>
-        <w:tc>
-          <w:tcPr>
-            <w:tcW w:w="555" w:type="pct"/>
-            <w:vAlign w:val="center"/>
-          </w:tcPr>
-          <w:p>
-            <w:pPr>
-              <w:jc w:val="center"/>
-            </w:pPr>
+            <w:r>
+              <w:t>18492 us</w:t>
+            </w:r>
+          </w:p>
+        </w:tc>
+        <w:tc>
+          <w:tcPr>
+            <w:tcW w:w="555" w:type="pct"/>
+            <w:vAlign w:val="center"/>
+          </w:tcPr>
+          <w:p>
+            <w:pPr>
+              <w:jc w:val="center"/>
+            </w:pPr>
+            <w:r>
+              <w:t>14679 us</w:t>
+            </w:r>
           </w:p>
         </w:tc>
         <w:tc>
@@ -7430,7 +6832,6 @@
         </w:tc>
       </w:tr>
     </w:tbl>
-    <w:bookmarkEnd w:id="0"/>
     <w:p>
       <w:pPr>
         <w:jc w:val="center"/>
@@ -7451,7 +6852,7 @@
 </file>
 
 <file path=word/numbering.xml><?xml version="1.0" encoding="utf-8"?>
-<w:numbering xmlns:ve="http://schemas.openxmlformats.org/markup-compatibility/2006" xmlns:o="urn:schemas-microsoft-com:office:office" xmlns:r="http://schemas.openxmlformats.org/officeDocument/2006/relationships" xmlns:m="http://schemas.openxmlformats.org/officeDocument/2006/math" xmlns:v="urn:schemas-microsoft-com:vml" xmlns:wp="http://schemas.openxmlformats.org/drawingml/2006/wordprocessingDrawing" xmlns:w10="urn:schemas-microsoft-com:office:word" xmlns:w="http://schemas.openxmlformats.org/wordprocessingml/2006/main" xmlns:wne="http://schemas.microsoft.com/office/word/2006/wordml">
+<w:numbering xmlns:wpc="http://schemas.microsoft.com/office/word/2010/wordprocessingCanvas" xmlns:mc="http://schemas.openxmlformats.org/markup-compatibility/2006" xmlns:o="urn:schemas-microsoft-com:office:office" xmlns:r="http://schemas.openxmlformats.org/officeDocument/2006/relationships" xmlns:m="http://schemas.openxmlformats.org/officeDocument/2006/math" xmlns:v="urn:schemas-microsoft-com:vml" xmlns:wp14="http://schemas.microsoft.com/office/word/2010/wordprocessingDrawing" xmlns:wp="http://schemas.openxmlformats.org/drawingml/2006/wordprocessingDrawing" xmlns:w10="urn:schemas-microsoft-com:office:word" xmlns:w="http://schemas.openxmlformats.org/wordprocessingml/2006/main" xmlns:w14="http://schemas.microsoft.com/office/word/2010/wordml" xmlns:w15="http://schemas.microsoft.com/office/word/2012/wordml" xmlns:wpg="http://schemas.microsoft.com/office/word/2010/wordprocessingGroup" xmlns:wpi="http://schemas.microsoft.com/office/word/2010/wordprocessingInk" xmlns:wne="http://schemas.microsoft.com/office/word/2006/wordml" xmlns:wps="http://schemas.microsoft.com/office/word/2010/wordprocessingShape" mc:Ignorable="w14 w15 wp14">
   <w:abstractNum w:abstractNumId="0">
     <w:nsid w:val="00237E93"/>
     <w:multiLevelType w:val="hybridMultilevel"/>
@@ -8480,7 +7881,7 @@
 </file>
 
 <file path=word/styles.xml><?xml version="1.0" encoding="utf-8"?>
-<w:styles xmlns:r="http://schemas.openxmlformats.org/officeDocument/2006/relationships" xmlns:w="http://schemas.openxmlformats.org/wordprocessingml/2006/main">
+<w:styles xmlns:mc="http://schemas.openxmlformats.org/markup-compatibility/2006" xmlns:r="http://schemas.openxmlformats.org/officeDocument/2006/relationships" xmlns:w="http://schemas.openxmlformats.org/wordprocessingml/2006/main" xmlns:w14="http://schemas.microsoft.com/office/word/2010/wordml" xmlns:w15="http://schemas.microsoft.com/office/word/2012/wordml" mc:Ignorable="w14 w15">
   <w:docDefaults>
     <w:rPrDefault>
       <w:rPr>
@@ -8496,144 +7897,378 @@
       </w:pPr>
     </w:pPrDefault>
   </w:docDefaults>
-  <w:latentStyles w:defLockedState="0" w:defUIPriority="99" w:defSemiHidden="1" w:defUnhideWhenUsed="1" w:defQFormat="0" w:count="267">
-    <w:lsdException w:name="Normal" w:semiHidden="0" w:uiPriority="0" w:unhideWhenUsed="0" w:qFormat="1"/>
-    <w:lsdException w:name="heading 1" w:semiHidden="0" w:uiPriority="9" w:unhideWhenUsed="0" w:qFormat="1"/>
-    <w:lsdException w:name="heading 2" w:uiPriority="9" w:qFormat="1"/>
-    <w:lsdException w:name="heading 3" w:uiPriority="9" w:qFormat="1"/>
-    <w:lsdException w:name="heading 4" w:uiPriority="9" w:qFormat="1"/>
-    <w:lsdException w:name="heading 5" w:uiPriority="9" w:qFormat="1"/>
-    <w:lsdException w:name="heading 6" w:uiPriority="9" w:qFormat="1"/>
-    <w:lsdException w:name="heading 7" w:uiPriority="9" w:qFormat="1"/>
-    <w:lsdException w:name="heading 8" w:uiPriority="9" w:qFormat="1"/>
-    <w:lsdException w:name="heading 9" w:uiPriority="9" w:qFormat="1"/>
-    <w:lsdException w:name="toc 1" w:uiPriority="39"/>
-    <w:lsdException w:name="toc 2" w:uiPriority="39"/>
-    <w:lsdException w:name="toc 3" w:uiPriority="39"/>
-    <w:lsdException w:name="toc 4" w:uiPriority="39"/>
-    <w:lsdException w:name="toc 5" w:uiPriority="39"/>
-    <w:lsdException w:name="toc 6" w:uiPriority="39"/>
-    <w:lsdException w:name="toc 7" w:uiPriority="39"/>
-    <w:lsdException w:name="toc 8" w:uiPriority="39"/>
-    <w:lsdException w:name="toc 9" w:uiPriority="39"/>
-    <w:lsdException w:name="caption" w:uiPriority="35" w:qFormat="1"/>
-    <w:lsdException w:name="Title" w:semiHidden="0" w:uiPriority="10" w:unhideWhenUsed="0" w:qFormat="1"/>
-    <w:lsdException w:name="Default Paragraph Font" w:uiPriority="1"/>
-    <w:lsdException w:name="Subtitle" w:semiHidden="0" w:uiPriority="11" w:unhideWhenUsed="0" w:qFormat="1"/>
-    <w:lsdException w:name="Strong" w:semiHidden="0" w:uiPriority="22" w:unhideWhenUsed="0" w:qFormat="1"/>
-    <w:lsdException w:name="Emphasis" w:semiHidden="0" w:uiPriority="20" w:unhideWhenUsed="0" w:qFormat="1"/>
-    <w:lsdException w:name="Table Grid" w:semiHidden="0" w:uiPriority="59" w:unhideWhenUsed="0"/>
-    <w:lsdException w:name="Placeholder Text" w:unhideWhenUsed="0"/>
-    <w:lsdException w:name="No Spacing" w:semiHidden="0" w:uiPriority="1" w:unhideWhenUsed="0" w:qFormat="1"/>
-    <w:lsdException w:name="Light Shading" w:semiHidden="0" w:uiPriority="60" w:unhideWhenUsed="0"/>
-    <w:lsdException w:name="Light List" w:semiHidden="0" w:uiPriority="61" w:unhideWhenUsed="0"/>
-    <w:lsdException w:name="Light Grid" w:semiHidden="0" w:uiPriority="62" w:unhideWhenUsed="0"/>
-    <w:lsdException w:name="Medium Shading 1" w:semiHidden="0" w:uiPriority="63" w:unhideWhenUsed="0"/>
-    <w:lsdException w:name="Medium Shading 2" w:semiHidden="0" w:uiPriority="64" w:unhideWhenUsed="0"/>
-    <w:lsdException w:name="Medium List 1" w:semiHidden="0" w:uiPriority="65" w:unhideWhenUsed="0"/>
-    <w:lsdException w:name="Medium List 2" w:semiHidden="0" w:uiPriority="66" w:unhideWhenUsed="0"/>
-    <w:lsdException w:name="Medium Grid 1" w:semiHidden="0" w:uiPriority="67" w:unhideWhenUsed="0"/>
-    <w:lsdException w:name="Medium Grid 2" w:semiHidden="0" w:uiPriority="68" w:unhideWhenUsed="0"/>
-    <w:lsdException w:name="Medium Grid 3" w:semiHidden="0" w:uiPriority="69" w:unhideWhenUsed="0"/>
-    <w:lsdException w:name="Dark List" w:semiHidden="0" w:uiPriority="70" w:unhideWhenUsed="0"/>
-    <w:lsdException w:name="Colorful Shading" w:semiHidden="0" w:uiPriority="71" w:unhideWhenUsed="0"/>
-    <w:lsdException w:name="Colorful List" w:semiHidden="0" w:uiPriority="72" w:unhideWhenUsed="0"/>
-    <w:lsdException w:name="Colorful Grid" w:semiHidden="0" w:uiPriority="73" w:unhideWhenUsed="0"/>
-    <w:lsdException w:name="Light Shading Accent 1" w:semiHidden="0" w:uiPriority="60" w:unhideWhenUsed="0"/>
-    <w:lsdException w:name="Light List Accent 1" w:semiHidden="0" w:uiPriority="61" w:unhideWhenUsed="0"/>
-    <w:lsdException w:name="Light Grid Accent 1" w:semiHidden="0" w:uiPriority="62" w:unhideWhenUsed="0"/>
-    <w:lsdException w:name="Medium Shading 1 Accent 1" w:semiHidden="0" w:uiPriority="63" w:unhideWhenUsed="0"/>
-    <w:lsdException w:name="Medium Shading 2 Accent 1" w:semiHidden="0" w:uiPriority="64" w:unhideWhenUsed="0"/>
-    <w:lsdException w:name="Medium List 1 Accent 1" w:semiHidden="0" w:uiPriority="65" w:unhideWhenUsed="0"/>
-    <w:lsdException w:name="Revision" w:unhideWhenUsed="0"/>
-    <w:lsdException w:name="List Paragraph" w:semiHidden="0" w:uiPriority="34" w:unhideWhenUsed="0" w:qFormat="1"/>
-    <w:lsdException w:name="Quote" w:semiHidden="0" w:uiPriority="29" w:unhideWhenUsed="0" w:qFormat="1"/>
-    <w:lsdException w:name="Intense Quote" w:semiHidden="0" w:uiPriority="30" w:unhideWhenUsed="0" w:qFormat="1"/>
-    <w:lsdException w:name="Medium List 2 Accent 1" w:semiHidden="0" w:uiPriority="66" w:unhideWhenUsed="0"/>
-    <w:lsdException w:name="Medium Grid 1 Accent 1" w:semiHidden="0" w:uiPriority="67" w:unhideWhenUsed="0"/>
-    <w:lsdException w:name="Medium Grid 2 Accent 1" w:semiHidden="0" w:uiPriority="68" w:unhideWhenUsed="0"/>
-    <w:lsdException w:name="Medium Grid 3 Accent 1" w:semiHidden="0" w:uiPriority="69" w:unhideWhenUsed="0"/>
-    <w:lsdException w:name="Dark List Accent 1" w:semiHidden="0" w:uiPriority="70" w:unhideWhenUsed="0"/>
-    <w:lsdException w:name="Colorful Shading Accent 1" w:semiHidden="0" w:uiPriority="71" w:unhideWhenUsed="0"/>
-    <w:lsdException w:name="Colorful List Accent 1" w:semiHidden="0" w:uiPriority="72" w:unhideWhenUsed="0"/>
-    <w:lsdException w:name="Colorful Grid Accent 1" w:semiHidden="0" w:uiPriority="73" w:unhideWhenUsed="0"/>
-    <w:lsdException w:name="Light Shading Accent 2" w:semiHidden="0" w:uiPriority="60" w:unhideWhenUsed="0"/>
-    <w:lsdException w:name="Light List Accent 2" w:semiHidden="0" w:uiPriority="61" w:unhideWhenUsed="0"/>
-    <w:lsdException w:name="Light Grid Accent 2" w:semiHidden="0" w:uiPriority="62" w:unhideWhenUsed="0"/>
-    <w:lsdException w:name="Medium Shading 1 Accent 2" w:semiHidden="0" w:uiPriority="63" w:unhideWhenUsed="0"/>
-    <w:lsdException w:name="Medium Shading 2 Accent 2" w:semiHidden="0" w:uiPriority="64" w:unhideWhenUsed="0"/>
-    <w:lsdException w:name="Medium List 1 Accent 2" w:semiHidden="0" w:uiPriority="65" w:unhideWhenUsed="0"/>
-    <w:lsdException w:name="Medium List 2 Accent 2" w:semiHidden="0" w:uiPriority="66" w:unhideWhenUsed="0"/>
-    <w:lsdException w:name="Medium Grid 1 Accent 2" w:semiHidden="0" w:uiPriority="67" w:unhideWhenUsed="0"/>
-    <w:lsdException w:name="Medium Grid 2 Accent 2" w:semiHidden="0" w:uiPriority="68" w:unhideWhenUsed="0"/>
-    <w:lsdException w:name="Medium Grid 3 Accent 2" w:semiHidden="0" w:uiPriority="69" w:unhideWhenUsed="0"/>
-    <w:lsdException w:name="Dark List Accent 2" w:semiHidden="0" w:uiPriority="70" w:unhideWhenUsed="0"/>
-    <w:lsdException w:name="Colorful Shading Accent 2" w:semiHidden="0" w:uiPriority="71" w:unhideWhenUsed="0"/>
-    <w:lsdException w:name="Colorful List Accent 2" w:semiHidden="0" w:uiPriority="72" w:unhideWhenUsed="0"/>
-    <w:lsdException w:name="Colorful Grid Accent 2" w:semiHidden="0" w:uiPriority="73" w:unhideWhenUsed="0"/>
-    <w:lsdException w:name="Light Shading Accent 3" w:semiHidden="0" w:uiPriority="60" w:unhideWhenUsed="0"/>
-    <w:lsdException w:name="Light List Accent 3" w:semiHidden="0" w:uiPriority="61" w:unhideWhenUsed="0"/>
-    <w:lsdException w:name="Light Grid Accent 3" w:semiHidden="0" w:uiPriority="62" w:unhideWhenUsed="0"/>
-    <w:lsdException w:name="Medium Shading 1 Accent 3" w:semiHidden="0" w:uiPriority="63" w:unhideWhenUsed="0"/>
-    <w:lsdException w:name="Medium Shading 2 Accent 3" w:semiHidden="0" w:uiPriority="64" w:unhideWhenUsed="0"/>
-    <w:lsdException w:name="Medium List 1 Accent 3" w:semiHidden="0" w:uiPriority="65" w:unhideWhenUsed="0"/>
-    <w:lsdException w:name="Medium List 2 Accent 3" w:semiHidden="0" w:uiPriority="66" w:unhideWhenUsed="0"/>
-    <w:lsdException w:name="Medium Grid 1 Accent 3" w:semiHidden="0" w:uiPriority="67" w:unhideWhenUsed="0"/>
-    <w:lsdException w:name="Medium Grid 2 Accent 3" w:semiHidden="0" w:uiPriority="68" w:unhideWhenUsed="0"/>
-    <w:lsdException w:name="Medium Grid 3 Accent 3" w:semiHidden="0" w:uiPriority="69" w:unhideWhenUsed="0"/>
-    <w:lsdException w:name="Dark List Accent 3" w:semiHidden="0" w:uiPriority="70" w:unhideWhenUsed="0"/>
-    <w:lsdException w:name="Colorful Shading Accent 3" w:semiHidden="0" w:uiPriority="71" w:unhideWhenUsed="0"/>
-    <w:lsdException w:name="Colorful List Accent 3" w:semiHidden="0" w:uiPriority="72" w:unhideWhenUsed="0"/>
-    <w:lsdException w:name="Colorful Grid Accent 3" w:semiHidden="0" w:uiPriority="73" w:unhideWhenUsed="0"/>
-    <w:lsdException w:name="Light Shading Accent 4" w:semiHidden="0" w:uiPriority="60" w:unhideWhenUsed="0"/>
-    <w:lsdException w:name="Light List Accent 4" w:semiHidden="0" w:uiPriority="61" w:unhideWhenUsed="0"/>
-    <w:lsdException w:name="Light Grid Accent 4" w:semiHidden="0" w:uiPriority="62" w:unhideWhenUsed="0"/>
-    <w:lsdException w:name="Medium Shading 1 Accent 4" w:semiHidden="0" w:uiPriority="63" w:unhideWhenUsed="0"/>
-    <w:lsdException w:name="Medium Shading 2 Accent 4" w:semiHidden="0" w:uiPriority="64" w:unhideWhenUsed="0"/>
-    <w:lsdException w:name="Medium List 1 Accent 4" w:semiHidden="0" w:uiPriority="65" w:unhideWhenUsed="0"/>
-    <w:lsdException w:name="Medium List 2 Accent 4" w:semiHidden="0" w:uiPriority="66" w:unhideWhenUsed="0"/>
-    <w:lsdException w:name="Medium Grid 1 Accent 4" w:semiHidden="0" w:uiPriority="67" w:unhideWhenUsed="0"/>
-    <w:lsdException w:name="Medium Grid 2 Accent 4" w:semiHidden="0" w:uiPriority="68" w:unhideWhenUsed="0"/>
-    <w:lsdException w:name="Medium Grid 3 Accent 4" w:semiHidden="0" w:uiPriority="69" w:unhideWhenUsed="0"/>
-    <w:lsdException w:name="Dark List Accent 4" w:semiHidden="0" w:uiPriority="70" w:unhideWhenUsed="0"/>
-    <w:lsdException w:name="Colorful Shading Accent 4" w:semiHidden="0" w:uiPriority="71" w:unhideWhenUsed="0"/>
-    <w:lsdException w:name="Colorful List Accent 4" w:semiHidden="0" w:uiPriority="72" w:unhideWhenUsed="0"/>
-    <w:lsdException w:name="Colorful Grid Accent 4" w:semiHidden="0" w:uiPriority="73" w:unhideWhenUsed="0"/>
-    <w:lsdException w:name="Light Shading Accent 5" w:semiHidden="0" w:uiPriority="60" w:unhideWhenUsed="0"/>
-    <w:lsdException w:name="Light List Accent 5" w:semiHidden="0" w:uiPriority="61" w:unhideWhenUsed="0"/>
-    <w:lsdException w:name="Light Grid Accent 5" w:semiHidden="0" w:uiPriority="62" w:unhideWhenUsed="0"/>
-    <w:lsdException w:name="Medium Shading 1 Accent 5" w:semiHidden="0" w:uiPriority="63" w:unhideWhenUsed="0"/>
-    <w:lsdException w:name="Medium Shading 2 Accent 5" w:semiHidden="0" w:uiPriority="64" w:unhideWhenUsed="0"/>
-    <w:lsdException w:name="Medium List 1 Accent 5" w:semiHidden="0" w:uiPriority="65" w:unhideWhenUsed="0"/>
-    <w:lsdException w:name="Medium List 2 Accent 5" w:semiHidden="0" w:uiPriority="66" w:unhideWhenUsed="0"/>
-    <w:lsdException w:name="Medium Grid 1 Accent 5" w:semiHidden="0" w:uiPriority="67" w:unhideWhenUsed="0"/>
-    <w:lsdException w:name="Medium Grid 2 Accent 5" w:semiHidden="0" w:uiPriority="68" w:unhideWhenUsed="0"/>
-    <w:lsdException w:name="Medium Grid 3 Accent 5" w:semiHidden="0" w:uiPriority="69" w:unhideWhenUsed="0"/>
-    <w:lsdException w:name="Dark List Accent 5" w:semiHidden="0" w:uiPriority="70" w:unhideWhenUsed="0"/>
-    <w:lsdException w:name="Colorful Shading Accent 5" w:semiHidden="0" w:uiPriority="71" w:unhideWhenUsed="0"/>
-    <w:lsdException w:name="Colorful List Accent 5" w:semiHidden="0" w:uiPriority="72" w:unhideWhenUsed="0"/>
-    <w:lsdException w:name="Colorful Grid Accent 5" w:semiHidden="0" w:uiPriority="73" w:unhideWhenUsed="0"/>
-    <w:lsdException w:name="Light Shading Accent 6" w:semiHidden="0" w:uiPriority="60" w:unhideWhenUsed="0"/>
-    <w:lsdException w:name="Light List Accent 6" w:semiHidden="0" w:uiPriority="61" w:unhideWhenUsed="0"/>
-    <w:lsdException w:name="Light Grid Accent 6" w:semiHidden="0" w:uiPriority="62" w:unhideWhenUsed="0"/>
-    <w:lsdException w:name="Medium Shading 1 Accent 6" w:semiHidden="0" w:uiPriority="63" w:unhideWhenUsed="0"/>
-    <w:lsdException w:name="Medium Shading 2 Accent 6" w:semiHidden="0" w:uiPriority="64" w:unhideWhenUsed="0"/>
-    <w:lsdException w:name="Medium List 1 Accent 6" w:semiHidden="0" w:uiPriority="65" w:unhideWhenUsed="0"/>
-    <w:lsdException w:name="Medium List 2 Accent 6" w:semiHidden="0" w:uiPriority="66" w:unhideWhenUsed="0"/>
-    <w:lsdException w:name="Medium Grid 1 Accent 6" w:semiHidden="0" w:uiPriority="67" w:unhideWhenUsed="0"/>
-    <w:lsdException w:name="Medium Grid 2 Accent 6" w:semiHidden="0" w:uiPriority="68" w:unhideWhenUsed="0"/>
-    <w:lsdException w:name="Medium Grid 3 Accent 6" w:semiHidden="0" w:uiPriority="69" w:unhideWhenUsed="0"/>
-    <w:lsdException w:name="Dark List Accent 6" w:semiHidden="0" w:uiPriority="70" w:unhideWhenUsed="0"/>
-    <w:lsdException w:name="Colorful Shading Accent 6" w:semiHidden="0" w:uiPriority="71" w:unhideWhenUsed="0"/>
-    <w:lsdException w:name="Colorful List Accent 6" w:semiHidden="0" w:uiPriority="72" w:unhideWhenUsed="0"/>
-    <w:lsdException w:name="Colorful Grid Accent 6" w:semiHidden="0" w:uiPriority="73" w:unhideWhenUsed="0"/>
-    <w:lsdException w:name="Subtle Emphasis" w:semiHidden="0" w:uiPriority="19" w:unhideWhenUsed="0" w:qFormat="1"/>
-    <w:lsdException w:name="Intense Emphasis" w:semiHidden="0" w:uiPriority="21" w:unhideWhenUsed="0" w:qFormat="1"/>
-    <w:lsdException w:name="Subtle Reference" w:semiHidden="0" w:uiPriority="31" w:unhideWhenUsed="0" w:qFormat="1"/>
-    <w:lsdException w:name="Intense Reference" w:semiHidden="0" w:uiPriority="32" w:unhideWhenUsed="0" w:qFormat="1"/>
-    <w:lsdException w:name="Book Title" w:semiHidden="0" w:uiPriority="33" w:unhideWhenUsed="0" w:qFormat="1"/>
-    <w:lsdException w:name="Bibliography" w:uiPriority="37"/>
-    <w:lsdException w:name="TOC Heading" w:uiPriority="39" w:qFormat="1"/>
+  <w:latentStyles w:defLockedState="0" w:defUIPriority="99" w:defSemiHidden="0" w:defUnhideWhenUsed="0" w:defQFormat="0" w:count="371">
+    <w:lsdException w:name="Normal" w:uiPriority="0" w:qFormat="1"/>
+    <w:lsdException w:name="heading 1" w:uiPriority="9" w:qFormat="1"/>
+    <w:lsdException w:name="heading 2" w:semiHidden="1" w:uiPriority="9" w:unhideWhenUsed="1" w:qFormat="1"/>
+    <w:lsdException w:name="heading 3" w:semiHidden="1" w:uiPriority="9" w:unhideWhenUsed="1" w:qFormat="1"/>
+    <w:lsdException w:name="heading 4" w:semiHidden="1" w:uiPriority="9" w:unhideWhenUsed="1" w:qFormat="1"/>
+    <w:lsdException w:name="heading 5" w:semiHidden="1" w:uiPriority="9" w:unhideWhenUsed="1" w:qFormat="1"/>
+    <w:lsdException w:name="heading 6" w:semiHidden="1" w:uiPriority="9" w:unhideWhenUsed="1" w:qFormat="1"/>
+    <w:lsdException w:name="heading 7" w:semiHidden="1" w:uiPriority="9" w:unhideWhenUsed="1" w:qFormat="1"/>
+    <w:lsdException w:name="heading 8" w:semiHidden="1" w:uiPriority="9" w:unhideWhenUsed="1" w:qFormat="1"/>
+    <w:lsdException w:name="heading 9" w:semiHidden="1" w:uiPriority="9" w:unhideWhenUsed="1" w:qFormat="1"/>
+    <w:lsdException w:name="index 1" w:semiHidden="1" w:unhideWhenUsed="1"/>
+    <w:lsdException w:name="index 2" w:semiHidden="1" w:unhideWhenUsed="1"/>
+    <w:lsdException w:name="index 3" w:semiHidden="1" w:unhideWhenUsed="1"/>
+    <w:lsdException w:name="index 4" w:semiHidden="1" w:unhideWhenUsed="1"/>
+    <w:lsdException w:name="index 5" w:semiHidden="1" w:unhideWhenUsed="1"/>
+    <w:lsdException w:name="index 6" w:semiHidden="1" w:unhideWhenUsed="1"/>
+    <w:lsdException w:name="index 7" w:semiHidden="1" w:unhideWhenUsed="1"/>
+    <w:lsdException w:name="index 8" w:semiHidden="1" w:unhideWhenUsed="1"/>
+    <w:lsdException w:name="index 9" w:semiHidden="1" w:unhideWhenUsed="1"/>
+    <w:lsdException w:name="toc 1" w:semiHidden="1" w:uiPriority="39" w:unhideWhenUsed="1"/>
+    <w:lsdException w:name="toc 2" w:semiHidden="1" w:uiPriority="39" w:unhideWhenUsed="1"/>
+    <w:lsdException w:name="toc 3" w:semiHidden="1" w:uiPriority="39" w:unhideWhenUsed="1"/>
+    <w:lsdException w:name="toc 4" w:semiHidden="1" w:uiPriority="39" w:unhideWhenUsed="1"/>
+    <w:lsdException w:name="toc 5" w:semiHidden="1" w:uiPriority="39" w:unhideWhenUsed="1"/>
+    <w:lsdException w:name="toc 6" w:semiHidden="1" w:uiPriority="39" w:unhideWhenUsed="1"/>
+    <w:lsdException w:name="toc 7" w:semiHidden="1" w:uiPriority="39" w:unhideWhenUsed="1"/>
+    <w:lsdException w:name="toc 8" w:semiHidden="1" w:uiPriority="39" w:unhideWhenUsed="1"/>
+    <w:lsdException w:name="toc 9" w:semiHidden="1" w:uiPriority="39" w:unhideWhenUsed="1"/>
+    <w:lsdException w:name="Normal Indent" w:semiHidden="1" w:unhideWhenUsed="1"/>
+    <w:lsdException w:name="footnote text" w:semiHidden="1" w:unhideWhenUsed="1"/>
+    <w:lsdException w:name="annotation text" w:semiHidden="1" w:unhideWhenUsed="1"/>
+    <w:lsdException w:name="header" w:semiHidden="1" w:unhideWhenUsed="1"/>
+    <w:lsdException w:name="footer" w:semiHidden="1" w:unhideWhenUsed="1"/>
+    <w:lsdException w:name="index heading" w:semiHidden="1" w:unhideWhenUsed="1"/>
+    <w:lsdException w:name="caption" w:semiHidden="1" w:uiPriority="35" w:unhideWhenUsed="1" w:qFormat="1"/>
+    <w:lsdException w:name="table of figures" w:semiHidden="1" w:unhideWhenUsed="1"/>
+    <w:lsdException w:name="envelope address" w:semiHidden="1" w:unhideWhenUsed="1"/>
+    <w:lsdException w:name="envelope return" w:semiHidden="1" w:unhideWhenUsed="1"/>
+    <w:lsdException w:name="footnote reference" w:semiHidden="1" w:unhideWhenUsed="1"/>
+    <w:lsdException w:name="annotation reference" w:semiHidden="1" w:unhideWhenUsed="1"/>
+    <w:lsdException w:name="line number" w:semiHidden="1" w:unhideWhenUsed="1"/>
+    <w:lsdException w:name="page number" w:semiHidden="1" w:unhideWhenUsed="1"/>
+    <w:lsdException w:name="endnote reference" w:semiHidden="1" w:unhideWhenUsed="1"/>
+    <w:lsdException w:name="endnote text" w:semiHidden="1" w:unhideWhenUsed="1"/>
+    <w:lsdException w:name="table of authorities" w:semiHidden="1" w:unhideWhenUsed="1"/>
+    <w:lsdException w:name="macro" w:semiHidden="1" w:unhideWhenUsed="1"/>
+    <w:lsdException w:name="toa heading" w:semiHidden="1" w:unhideWhenUsed="1"/>
+    <w:lsdException w:name="List" w:semiHidden="1" w:unhideWhenUsed="1"/>
+    <w:lsdException w:name="List Bullet" w:semiHidden="1" w:unhideWhenUsed="1"/>
+    <w:lsdException w:name="List Number" w:semiHidden="1" w:unhideWhenUsed="1"/>
+    <w:lsdException w:name="List 2" w:semiHidden="1" w:unhideWhenUsed="1"/>
+    <w:lsdException w:name="List 3" w:semiHidden="1" w:unhideWhenUsed="1"/>
+    <w:lsdException w:name="List 4" w:semiHidden="1" w:unhideWhenUsed="1"/>
+    <w:lsdException w:name="List 5" w:semiHidden="1" w:unhideWhenUsed="1"/>
+    <w:lsdException w:name="List Bullet 2" w:semiHidden="1" w:unhideWhenUsed="1"/>
+    <w:lsdException w:name="List Bullet 3" w:semiHidden="1" w:unhideWhenUsed="1"/>
+    <w:lsdException w:name="List Bullet 4" w:semiHidden="1" w:unhideWhenUsed="1"/>
+    <w:lsdException w:name="List Bullet 5" w:semiHidden="1" w:unhideWhenUsed="1"/>
+    <w:lsdException w:name="List Number 2" w:semiHidden="1" w:unhideWhenUsed="1"/>
+    <w:lsdException w:name="List Number 3" w:semiHidden="1" w:unhideWhenUsed="1"/>
+    <w:lsdException w:name="List Number 4" w:semiHidden="1" w:unhideWhenUsed="1"/>
+    <w:lsdException w:name="List Number 5" w:semiHidden="1" w:unhideWhenUsed="1"/>
+    <w:lsdException w:name="Title" w:uiPriority="10" w:qFormat="1"/>
+    <w:lsdException w:name="Closing" w:semiHidden="1" w:unhideWhenUsed="1"/>
+    <w:lsdException w:name="Signature" w:semiHidden="1" w:unhideWhenUsed="1"/>
+    <w:lsdException w:name="Default Paragraph Font" w:semiHidden="1" w:uiPriority="1" w:unhideWhenUsed="1"/>
+    <w:lsdException w:name="Body Text" w:semiHidden="1" w:unhideWhenUsed="1"/>
+    <w:lsdException w:name="Body Text Indent" w:semiHidden="1" w:unhideWhenUsed="1"/>
+    <w:lsdException w:name="List Continue" w:semiHidden="1" w:unhideWhenUsed="1"/>
+    <w:lsdException w:name="List Continue 2" w:semiHidden="1" w:unhideWhenUsed="1"/>
+    <w:lsdException w:name="List Continue 3" w:semiHidden="1" w:unhideWhenUsed="1"/>
+    <w:lsdException w:name="List Continue 4" w:semiHidden="1" w:unhideWhenUsed="1"/>
+    <w:lsdException w:name="List Continue 5" w:semiHidden="1" w:unhideWhenUsed="1"/>
+    <w:lsdException w:name="Message Header" w:semiHidden="1" w:unhideWhenUsed="1"/>
+    <w:lsdException w:name="Subtitle" w:uiPriority="11" w:qFormat="1"/>
+    <w:lsdException w:name="Salutation" w:semiHidden="1" w:unhideWhenUsed="1"/>
+    <w:lsdException w:name="Date" w:semiHidden="1" w:unhideWhenUsed="1"/>
+    <w:lsdException w:name="Body Text First Indent" w:semiHidden="1" w:unhideWhenUsed="1"/>
+    <w:lsdException w:name="Body Text First Indent 2" w:semiHidden="1" w:unhideWhenUsed="1"/>
+    <w:lsdException w:name="Note Heading" w:semiHidden="1" w:unhideWhenUsed="1"/>
+    <w:lsdException w:name="Body Text 2" w:semiHidden="1" w:unhideWhenUsed="1"/>
+    <w:lsdException w:name="Body Text 3" w:semiHidden="1" w:unhideWhenUsed="1"/>
+    <w:lsdException w:name="Body Text Indent 2" w:semiHidden="1" w:unhideWhenUsed="1"/>
+    <w:lsdException w:name="Body Text Indent 3" w:semiHidden="1" w:unhideWhenUsed="1"/>
+    <w:lsdException w:name="Block Text" w:semiHidden="1" w:unhideWhenUsed="1"/>
+    <w:lsdException w:name="Hyperlink" w:semiHidden="1" w:unhideWhenUsed="1"/>
+    <w:lsdException w:name="FollowedHyperlink" w:semiHidden="1" w:unhideWhenUsed="1"/>
+    <w:lsdException w:name="Strong" w:uiPriority="22" w:qFormat="1"/>
+    <w:lsdException w:name="Emphasis" w:uiPriority="20" w:qFormat="1"/>
+    <w:lsdException w:name="Document Map" w:semiHidden="1" w:unhideWhenUsed="1"/>
+    <w:lsdException w:name="Plain Text" w:semiHidden="1" w:unhideWhenUsed="1"/>
+    <w:lsdException w:name="E-mail Signature" w:semiHidden="1" w:unhideWhenUsed="1"/>
+    <w:lsdException w:name="HTML Top of Form" w:semiHidden="1" w:unhideWhenUsed="1"/>
+    <w:lsdException w:name="HTML Bottom of Form" w:semiHidden="1" w:unhideWhenUsed="1"/>
+    <w:lsdException w:name="Normal (Web)" w:semiHidden="1" w:unhideWhenUsed="1"/>
+    <w:lsdException w:name="HTML Acronym" w:semiHidden="1" w:unhideWhenUsed="1"/>
+    <w:lsdException w:name="HTML Address" w:semiHidden="1" w:unhideWhenUsed="1"/>
+    <w:lsdException w:name="HTML Cite" w:semiHidden="1" w:unhideWhenUsed="1"/>
+    <w:lsdException w:name="HTML Code" w:semiHidden="1" w:unhideWhenUsed="1"/>
+    <w:lsdException w:name="HTML Definition" w:semiHidden="1" w:unhideWhenUsed="1"/>
+    <w:lsdException w:name="HTML Keyboard" w:semiHidden="1" w:unhideWhenUsed="1"/>
+    <w:lsdException w:name="HTML Preformatted" w:semiHidden="1" w:unhideWhenUsed="1"/>
+    <w:lsdException w:name="HTML Sample" w:semiHidden="1" w:unhideWhenUsed="1"/>
+    <w:lsdException w:name="HTML Typewriter" w:semiHidden="1" w:unhideWhenUsed="1"/>
+    <w:lsdException w:name="HTML Variable" w:semiHidden="1" w:unhideWhenUsed="1"/>
+    <w:lsdException w:name="Normal Table" w:semiHidden="1" w:unhideWhenUsed="1"/>
+    <w:lsdException w:name="annotation subject" w:semiHidden="1" w:unhideWhenUsed="1"/>
+    <w:lsdException w:name="No List" w:semiHidden="1" w:unhideWhenUsed="1"/>
+    <w:lsdException w:name="Outline List 1" w:semiHidden="1" w:unhideWhenUsed="1"/>
+    <w:lsdException w:name="Outline List 2" w:semiHidden="1" w:unhideWhenUsed="1"/>
+    <w:lsdException w:name="Outline List 3" w:semiHidden="1" w:unhideWhenUsed="1"/>
+    <w:lsdException w:name="Table Simple 1" w:semiHidden="1" w:unhideWhenUsed="1"/>
+    <w:lsdException w:name="Table Simple 2" w:semiHidden="1" w:unhideWhenUsed="1"/>
+    <w:lsdException w:name="Table Simple 3" w:semiHidden="1" w:unhideWhenUsed="1"/>
+    <w:lsdException w:name="Table Classic 1" w:semiHidden="1" w:unhideWhenUsed="1"/>
+    <w:lsdException w:name="Table Classic 2" w:semiHidden="1" w:unhideWhenUsed="1"/>
+    <w:lsdException w:name="Table Classic 3" w:semiHidden="1" w:unhideWhenUsed="1"/>
+    <w:lsdException w:name="Table Classic 4" w:semiHidden="1" w:unhideWhenUsed="1"/>
+    <w:lsdException w:name="Table Colorful 1" w:semiHidden="1" w:unhideWhenUsed="1"/>
+    <w:lsdException w:name="Table Colorful 2" w:semiHidden="1" w:unhideWhenUsed="1"/>
+    <w:lsdException w:name="Table Colorful 3" w:semiHidden="1" w:unhideWhenUsed="1"/>
+    <w:lsdException w:name="Table Columns 1" w:semiHidden="1" w:unhideWhenUsed="1"/>
+    <w:lsdException w:name="Table Columns 2" w:semiHidden="1" w:unhideWhenUsed="1"/>
+    <w:lsdException w:name="Table Columns 3" w:semiHidden="1" w:unhideWhenUsed="1"/>
+    <w:lsdException w:name="Table Columns 4" w:semiHidden="1" w:unhideWhenUsed="1"/>
+    <w:lsdException w:name="Table Columns 5" w:semiHidden="1" w:unhideWhenUsed="1"/>
+    <w:lsdException w:name="Table Grid 1" w:semiHidden="1" w:unhideWhenUsed="1"/>
+    <w:lsdException w:name="Table Grid 2" w:semiHidden="1" w:unhideWhenUsed="1"/>
+    <w:lsdException w:name="Table Grid 3" w:semiHidden="1" w:unhideWhenUsed="1"/>
+    <w:lsdException w:name="Table Grid 4" w:semiHidden="1" w:unhideWhenUsed="1"/>
+    <w:lsdException w:name="Table Grid 5" w:semiHidden="1" w:unhideWhenUsed="1"/>
+    <w:lsdException w:name="Table Grid 6" w:semiHidden="1" w:unhideWhenUsed="1"/>
+    <w:lsdException w:name="Table Grid 7" w:semiHidden="1" w:unhideWhenUsed="1"/>
+    <w:lsdException w:name="Table Grid 8" w:semiHidden="1" w:unhideWhenUsed="1"/>
+    <w:lsdException w:name="Table List 1" w:semiHidden="1" w:unhideWhenUsed="1"/>
+    <w:lsdException w:name="Table List 2" w:semiHidden="1" w:unhideWhenUsed="1"/>
+    <w:lsdException w:name="Table List 3" w:semiHidden="1" w:unhideWhenUsed="1"/>
+    <w:lsdException w:name="Table List 4" w:semiHidden="1" w:unhideWhenUsed="1"/>
+    <w:lsdException w:name="Table List 5" w:semiHidden="1" w:unhideWhenUsed="1"/>
+    <w:lsdException w:name="Table List 6" w:semiHidden="1" w:unhideWhenUsed="1"/>
+    <w:lsdException w:name="Table List 7" w:semiHidden="1" w:unhideWhenUsed="1"/>
+    <w:lsdException w:name="Table List 8" w:semiHidden="1" w:unhideWhenUsed="1"/>
+    <w:lsdException w:name="Table 3D effects 1" w:semiHidden="1" w:unhideWhenUsed="1"/>
+    <w:lsdException w:name="Table 3D effects 2" w:semiHidden="1" w:unhideWhenUsed="1"/>
+    <w:lsdException w:name="Table 3D effects 3" w:semiHidden="1" w:unhideWhenUsed="1"/>
+    <w:lsdException w:name="Table Contemporary" w:semiHidden="1" w:unhideWhenUsed="1"/>
+    <w:lsdException w:name="Table Elegant" w:semiHidden="1" w:unhideWhenUsed="1"/>
+    <w:lsdException w:name="Table Professional" w:semiHidden="1" w:unhideWhenUsed="1"/>
+    <w:lsdException w:name="Table Subtle 1" w:semiHidden="1" w:unhideWhenUsed="1"/>
+    <w:lsdException w:name="Table Subtle 2" w:semiHidden="1" w:unhideWhenUsed="1"/>
+    <w:lsdException w:name="Table Web 1" w:semiHidden="1" w:unhideWhenUsed="1"/>
+    <w:lsdException w:name="Table Web 2" w:semiHidden="1" w:unhideWhenUsed="1"/>
+    <w:lsdException w:name="Table Web 3" w:semiHidden="1" w:unhideWhenUsed="1"/>
+    <w:lsdException w:name="Balloon Text" w:semiHidden="1" w:unhideWhenUsed="1"/>
+    <w:lsdException w:name="Table Grid" w:uiPriority="59"/>
+    <w:lsdException w:name="Table Theme" w:semiHidden="1" w:unhideWhenUsed="1"/>
+    <w:lsdException w:name="Placeholder Text" w:semiHidden="1"/>
+    <w:lsdException w:name="No Spacing" w:uiPriority="1" w:qFormat="1"/>
+    <w:lsdException w:name="Light Shading" w:uiPriority="60"/>
+    <w:lsdException w:name="Light List" w:uiPriority="61"/>
+    <w:lsdException w:name="Light Grid" w:uiPriority="62"/>
+    <w:lsdException w:name="Medium Shading 1" w:uiPriority="63"/>
+    <w:lsdException w:name="Medium Shading 2" w:uiPriority="64"/>
+    <w:lsdException w:name="Medium List 1" w:uiPriority="65"/>
+    <w:lsdException w:name="Medium List 2" w:uiPriority="66"/>
+    <w:lsdException w:name="Medium Grid 1" w:uiPriority="67"/>
+    <w:lsdException w:name="Medium Grid 2" w:uiPriority="68"/>
+    <w:lsdException w:name="Medium Grid 3" w:uiPriority="69"/>
+    <w:lsdException w:name="Dark List" w:uiPriority="70"/>
+    <w:lsdException w:name="Colorful Shading" w:uiPriority="71"/>
+    <w:lsdException w:name="Colorful List" w:uiPriority="72"/>
+    <w:lsdException w:name="Colorful Grid" w:uiPriority="73"/>
+    <w:lsdException w:name="Light Shading Accent 1" w:uiPriority="60"/>
+    <w:lsdException w:name="Light List Accent 1" w:uiPriority="61"/>
+    <w:lsdException w:name="Light Grid Accent 1" w:uiPriority="62"/>
+    <w:lsdException w:name="Medium Shading 1 Accent 1" w:uiPriority="63"/>
+    <w:lsdException w:name="Medium Shading 2 Accent 1" w:uiPriority="64"/>
+    <w:lsdException w:name="Medium List 1 Accent 1" w:uiPriority="65"/>
+    <w:lsdException w:name="Revision" w:semiHidden="1"/>
+    <w:lsdException w:name="List Paragraph" w:uiPriority="34" w:qFormat="1"/>
+    <w:lsdException w:name="Quote" w:uiPriority="29" w:qFormat="1"/>
+    <w:lsdException w:name="Intense Quote" w:uiPriority="30" w:qFormat="1"/>
+    <w:lsdException w:name="Medium List 2 Accent 1" w:uiPriority="66"/>
+    <w:lsdException w:name="Medium Grid 1 Accent 1" w:uiPriority="67"/>
+    <w:lsdException w:name="Medium Grid 2 Accent 1" w:uiPriority="68"/>
+    <w:lsdException w:name="Medium Grid 3 Accent 1" w:uiPriority="69"/>
+    <w:lsdException w:name="Dark List Accent 1" w:uiPriority="70"/>
+    <w:lsdException w:name="Colorful Shading Accent 1" w:uiPriority="71"/>
+    <w:lsdException w:name="Colorful List Accent 1" w:uiPriority="72"/>
+    <w:lsdException w:name="Colorful Grid Accent 1" w:uiPriority="73"/>
+    <w:lsdException w:name="Light Shading Accent 2" w:uiPriority="60"/>
+    <w:lsdException w:name="Light List Accent 2" w:uiPriority="61"/>
+    <w:lsdException w:name="Light Grid Accent 2" w:uiPriority="62"/>
+    <w:lsdException w:name="Medium Shading 1 Accent 2" w:uiPriority="63"/>
+    <w:lsdException w:name="Medium Shading 2 Accent 2" w:uiPriority="64"/>
+    <w:lsdException w:name="Medium List 1 Accent 2" w:uiPriority="65"/>
+    <w:lsdException w:name="Medium List 2 Accent 2" w:uiPriority="66"/>
+    <w:lsdException w:name="Medium Grid 1 Accent 2" w:uiPriority="67"/>
+    <w:lsdException w:name="Medium Grid 2 Accent 2" w:uiPriority="68"/>
+    <w:lsdException w:name="Medium Grid 3 Accent 2" w:uiPriority="69"/>
+    <w:lsdException w:name="Dark List Accent 2" w:uiPriority="70"/>
+    <w:lsdException w:name="Colorful Shading Accent 2" w:uiPriority="71"/>
+    <w:lsdException w:name="Colorful List Accent 2" w:uiPriority="72"/>
+    <w:lsdException w:name="Colorful Grid Accent 2" w:uiPriority="73"/>
+    <w:lsdException w:name="Light Shading Accent 3" w:uiPriority="60"/>
+    <w:lsdException w:name="Light List Accent 3" w:uiPriority="61"/>
+    <w:lsdException w:name="Light Grid Accent 3" w:uiPriority="62"/>
+    <w:lsdException w:name="Medium Shading 1 Accent 3" w:uiPriority="63"/>
+    <w:lsdException w:name="Medium Shading 2 Accent 3" w:uiPriority="64"/>
+    <w:lsdException w:name="Medium List 1 Accent 3" w:uiPriority="65"/>
+    <w:lsdException w:name="Medium List 2 Accent 3" w:uiPriority="66"/>
+    <w:lsdException w:name="Medium Grid 1 Accent 3" w:uiPriority="67"/>
+    <w:lsdException w:name="Medium Grid 2 Accent 3" w:uiPriority="68"/>
+    <w:lsdException w:name="Medium Grid 3 Accent 3" w:uiPriority="69"/>
+    <w:lsdException w:name="Dark List Accent 3" w:uiPriority="70"/>
+    <w:lsdException w:name="Colorful Shading Accent 3" w:uiPriority="71"/>
+    <w:lsdException w:name="Colorful List Accent 3" w:uiPriority="72"/>
+    <w:lsdException w:name="Colorful Grid Accent 3" w:uiPriority="73"/>
+    <w:lsdException w:name="Light Shading Accent 4" w:uiPriority="60"/>
+    <w:lsdException w:name="Light List Accent 4" w:uiPriority="61"/>
+    <w:lsdException w:name="Light Grid Accent 4" w:uiPriority="62"/>
+    <w:lsdException w:name="Medium Shading 1 Accent 4" w:uiPriority="63"/>
+    <w:lsdException w:name="Medium Shading 2 Accent 4" w:uiPriority="64"/>
+    <w:lsdException w:name="Medium List 1 Accent 4" w:uiPriority="65"/>
+    <w:lsdException w:name="Medium List 2 Accent 4" w:uiPriority="66"/>
+    <w:lsdException w:name="Medium Grid 1 Accent 4" w:uiPriority="67"/>
+    <w:lsdException w:name="Medium Grid 2 Accent 4" w:uiPriority="68"/>
+    <w:lsdException w:name="Medium Grid 3 Accent 4" w:uiPriority="69"/>
+    <w:lsdException w:name="Dark List Accent 4" w:uiPriority="70"/>
+    <w:lsdException w:name="Colorful Shading Accent 4" w:uiPriority="71"/>
+    <w:lsdException w:name="Colorful List Accent 4" w:uiPriority="72"/>
+    <w:lsdException w:name="Colorful Grid Accent 4" w:uiPriority="73"/>
+    <w:lsdException w:name="Light Shading Accent 5" w:uiPriority="60"/>
+    <w:lsdException w:name="Light List Accent 5" w:uiPriority="61"/>
+    <w:lsdException w:name="Light Grid Accent 5" w:uiPriority="62"/>
+    <w:lsdException w:name="Medium Shading 1 Accent 5" w:uiPriority="63"/>
+    <w:lsdException w:name="Medium Shading 2 Accent 5" w:uiPriority="64"/>
+    <w:lsdException w:name="Medium List 1 Accent 5" w:uiPriority="65"/>
+    <w:lsdException w:name="Medium List 2 Accent 5" w:uiPriority="66"/>
+    <w:lsdException w:name="Medium Grid 1 Accent 5" w:uiPriority="67"/>
+    <w:lsdException w:name="Medium Grid 2 Accent 5" w:uiPriority="68"/>
+    <w:lsdException w:name="Medium Grid 3 Accent 5" w:uiPriority="69"/>
+    <w:lsdException w:name="Dark List Accent 5" w:uiPriority="70"/>
+    <w:lsdException w:name="Colorful Shading Accent 5" w:uiPriority="71"/>
+    <w:lsdException w:name="Colorful List Accent 5" w:uiPriority="72"/>
+    <w:lsdException w:name="Colorful Grid Accent 5" w:uiPriority="73"/>
+    <w:lsdException w:name="Light Shading Accent 6" w:uiPriority="60"/>
+    <w:lsdException w:name="Light List Accent 6" w:uiPriority="61"/>
+    <w:lsdException w:name="Light Grid Accent 6" w:uiPriority="62"/>
+    <w:lsdException w:name="Medium Shading 1 Accent 6" w:uiPriority="63"/>
+    <w:lsdException w:name="Medium Shading 2 Accent 6" w:uiPriority="64"/>
+    <w:lsdException w:name="Medium List 1 Accent 6" w:uiPriority="65"/>
+    <w:lsdException w:name="Medium List 2 Accent 6" w:uiPriority="66"/>
+    <w:lsdException w:name="Medium Grid 1 Accent 6" w:uiPriority="67"/>
+    <w:lsdException w:name="Medium Grid 2 Accent 6" w:uiPriority="68"/>
+    <w:lsdException w:name="Medium Grid 3 Accent 6" w:uiPriority="69"/>
+    <w:lsdException w:name="Dark List Accent 6" w:uiPriority="70"/>
+    <w:lsdException w:name="Colorful Shading Accent 6" w:uiPriority="71"/>
+    <w:lsdException w:name="Colorful List Accent 6" w:uiPriority="72"/>
+    <w:lsdException w:name="Colorful Grid Accent 6" w:uiPriority="73"/>
+    <w:lsdException w:name="Subtle Emphasis" w:uiPriority="19" w:qFormat="1"/>
+    <w:lsdException w:name="Intense Emphasis" w:uiPriority="21" w:qFormat="1"/>
+    <w:lsdException w:name="Subtle Reference" w:uiPriority="31" w:qFormat="1"/>
+    <w:lsdException w:name="Intense Reference" w:uiPriority="32" w:qFormat="1"/>
+    <w:lsdException w:name="Book Title" w:uiPriority="33" w:qFormat="1"/>
+    <w:lsdException w:name="Bibliography" w:semiHidden="1" w:uiPriority="37" w:unhideWhenUsed="1"/>
+    <w:lsdException w:name="TOC Heading" w:semiHidden="1" w:uiPriority="39" w:unhideWhenUsed="1" w:qFormat="1"/>
+    <w:lsdException w:name="Plain Table 1" w:uiPriority="41"/>
+    <w:lsdException w:name="Plain Table 2" w:uiPriority="42"/>
+    <w:lsdException w:name="Plain Table 3" w:uiPriority="43"/>
+    <w:lsdException w:name="Plain Table 4" w:uiPriority="44"/>
+    <w:lsdException w:name="Plain Table 5" w:uiPriority="45"/>
+    <w:lsdException w:name="Grid Table Light" w:uiPriority="40"/>
+    <w:lsdException w:name="Grid Table 1 Light" w:uiPriority="46"/>
+    <w:lsdException w:name="Grid Table 2" w:uiPriority="47"/>
+    <w:lsdException w:name="Grid Table 3" w:uiPriority="48"/>
+    <w:lsdException w:name="Grid Table 4" w:uiPriority="49"/>
+    <w:lsdException w:name="Grid Table 5 Dark" w:uiPriority="50"/>
+    <w:lsdException w:name="Grid Table 6 Colorful" w:uiPriority="51"/>
+    <w:lsdException w:name="Grid Table 7 Colorful" w:uiPriority="52"/>
+    <w:lsdException w:name="Grid Table 1 Light Accent 1" w:uiPriority="46"/>
+    <w:lsdException w:name="Grid Table 2 Accent 1" w:uiPriority="47"/>
+    <w:lsdException w:name="Grid Table 3 Accent 1" w:uiPriority="48"/>
+    <w:lsdException w:name="Grid Table 4 Accent 1" w:uiPriority="49"/>
+    <w:lsdException w:name="Grid Table 5 Dark Accent 1" w:uiPriority="50"/>
+    <w:lsdException w:name="Grid Table 6 Colorful Accent 1" w:uiPriority="51"/>
+    <w:lsdException w:name="Grid Table 7 Colorful Accent 1" w:uiPriority="52"/>
+    <w:lsdException w:name="Grid Table 1 Light Accent 2" w:uiPriority="46"/>
+    <w:lsdException w:name="Grid Table 2 Accent 2" w:uiPriority="47"/>
+    <w:lsdException w:name="Grid Table 3 Accent 2" w:uiPriority="48"/>
+    <w:lsdException w:name="Grid Table 4 Accent 2" w:uiPriority="49"/>
+    <w:lsdException w:name="Grid Table 5 Dark Accent 2" w:uiPriority="50"/>
+    <w:lsdException w:name="Grid Table 6 Colorful Accent 2" w:uiPriority="51"/>
+    <w:lsdException w:name="Grid Table 7 Colorful Accent 2" w:uiPriority="52"/>
+    <w:lsdException w:name="Grid Table 1 Light Accent 3" w:uiPriority="46"/>
+    <w:lsdException w:name="Grid Table 2 Accent 3" w:uiPriority="47"/>
+    <w:lsdException w:name="Grid Table 3 Accent 3" w:uiPriority="48"/>
+    <w:lsdException w:name="Grid Table 4 Accent 3" w:uiPriority="49"/>
+    <w:lsdException w:name="Grid Table 5 Dark Accent 3" w:uiPriority="50"/>
+    <w:lsdException w:name="Grid Table 6 Colorful Accent 3" w:uiPriority="51"/>
+    <w:lsdException w:name="Grid Table 7 Colorful Accent 3" w:uiPriority="52"/>
+    <w:lsdException w:name="Grid Table 1 Light Accent 4" w:uiPriority="46"/>
+    <w:lsdException w:name="Grid Table 2 Accent 4" w:uiPriority="47"/>
+    <w:lsdException w:name="Grid Table 3 Accent 4" w:uiPriority="48"/>
+    <w:lsdException w:name="Grid Table 4 Accent 4" w:uiPriority="49"/>
+    <w:lsdException w:name="Grid Table 5 Dark Accent 4" w:uiPriority="50"/>
+    <w:lsdException w:name="Grid Table 6 Colorful Accent 4" w:uiPriority="51"/>
+    <w:lsdException w:name="Grid Table 7 Colorful Accent 4" w:uiPriority="52"/>
+    <w:lsdException w:name="Grid Table 1 Light Accent 5" w:uiPriority="46"/>
+    <w:lsdException w:name="Grid Table 2 Accent 5" w:uiPriority="47"/>
+    <w:lsdException w:name="Grid Table 3 Accent 5" w:uiPriority="48"/>
+    <w:lsdException w:name="Grid Table 4 Accent 5" w:uiPriority="49"/>
+    <w:lsdException w:name="Grid Table 5 Dark Accent 5" w:uiPriority="50"/>
+    <w:lsdException w:name="Grid Table 6 Colorful Accent 5" w:uiPriority="51"/>
+    <w:lsdException w:name="Grid Table 7 Colorful Accent 5" w:uiPriority="52"/>
+    <w:lsdException w:name="Grid Table 1 Light Accent 6" w:uiPriority="46"/>
+    <w:lsdException w:name="Grid Table 2 Accent 6" w:uiPriority="47"/>
+    <w:lsdException w:name="Grid Table 3 Accent 6" w:uiPriority="48"/>
+    <w:lsdException w:name="Grid Table 4 Accent 6" w:uiPriority="49"/>
+    <w:lsdException w:name="Grid Table 5 Dark Accent 6" w:uiPriority="50"/>
+    <w:lsdException w:name="Grid Table 6 Colorful Accent 6" w:uiPriority="51"/>
+    <w:lsdException w:name="Grid Table 7 Colorful Accent 6" w:uiPriority="52"/>
+    <w:lsdException w:name="List Table 1 Light" w:uiPriority="46"/>
+    <w:lsdException w:name="List Table 2" w:uiPriority="47"/>
+    <w:lsdException w:name="List Table 3" w:uiPriority="48"/>
+    <w:lsdException w:name="List Table 4" w:uiPriority="49"/>
+    <w:lsdException w:name="List Table 5 Dark" w:uiPriority="50"/>
+    <w:lsdException w:name="List Table 6 Colorful" w:uiPriority="51"/>
+    <w:lsdException w:name="List Table 7 Colorful" w:uiPriority="52"/>
+    <w:lsdException w:name="List Table 1 Light Accent 1" w:uiPriority="46"/>
+    <w:lsdException w:name="List Table 2 Accent 1" w:uiPriority="47"/>
+    <w:lsdException w:name="List Table 3 Accent 1" w:uiPriority="48"/>
+    <w:lsdException w:name="List Table 4 Accent 1" w:uiPriority="49"/>
+    <w:lsdException w:name="List Table 5 Dark Accent 1" w:uiPriority="50"/>
+    <w:lsdException w:name="List Table 6 Colorful Accent 1" w:uiPriority="51"/>
+    <w:lsdException w:name="List Table 7 Colorful Accent 1" w:uiPriority="52"/>
+    <w:lsdException w:name="List Table 1 Light Accent 2" w:uiPriority="46"/>
+    <w:lsdException w:name="List Table 2 Accent 2" w:uiPriority="47"/>
+    <w:lsdException w:name="List Table 3 Accent 2" w:uiPriority="48"/>
+    <w:lsdException w:name="List Table 4 Accent 2" w:uiPriority="49"/>
+    <w:lsdException w:name="List Table 5 Dark Accent 2" w:uiPriority="50"/>
+    <w:lsdException w:name="List Table 6 Colorful Accent 2" w:uiPriority="51"/>
+    <w:lsdException w:name="List Table 7 Colorful Accent 2" w:uiPriority="52"/>
+    <w:lsdException w:name="List Table 1 Light Accent 3" w:uiPriority="46"/>
+    <w:lsdException w:name="List Table 2 Accent 3" w:uiPriority="47"/>
+    <w:lsdException w:name="List Table 3 Accent 3" w:uiPriority="48"/>
+    <w:lsdException w:name="List Table 4 Accent 3" w:uiPriority="49"/>
+    <w:lsdException w:name="List Table 5 Dark Accent 3" w:uiPriority="50"/>
+    <w:lsdException w:name="List Table 6 Colorful Accent 3" w:uiPriority="51"/>
+    <w:lsdException w:name="List Table 7 Colorful Accent 3" w:uiPriority="52"/>
+    <w:lsdException w:name="List Table 1 Light Accent 4" w:uiPriority="46"/>
+    <w:lsdException w:name="List Table 2 Accent 4" w:uiPriority="47"/>
+    <w:lsdException w:name="List Table 3 Accent 4" w:uiPriority="48"/>
+    <w:lsdException w:name="List Table 4 Accent 4" w:uiPriority="49"/>
+    <w:lsdException w:name="List Table 5 Dark Accent 4" w:uiPriority="50"/>
+    <w:lsdException w:name="List Table 6 Colorful Accent 4" w:uiPriority="51"/>
+    <w:lsdException w:name="List Table 7 Colorful Accent 4" w:uiPriority="52"/>
+    <w:lsdException w:name="List Table 1 Light Accent 5" w:uiPriority="46"/>
+    <w:lsdException w:name="List Table 2 Accent 5" w:uiPriority="47"/>
+    <w:lsdException w:name="List Table 3 Accent 5" w:uiPriority="48"/>
+    <w:lsdException w:name="List Table 4 Accent 5" w:uiPriority="49"/>
+    <w:lsdException w:name="List Table 5 Dark Accent 5" w:uiPriority="50"/>
+    <w:lsdException w:name="List Table 6 Colorful Accent 5" w:uiPriority="51"/>
+    <w:lsdException w:name="List Table 7 Colorful Accent 5" w:uiPriority="52"/>
+    <w:lsdException w:name="List Table 1 Light Accent 6" w:uiPriority="46"/>
+    <w:lsdException w:name="List Table 2 Accent 6" w:uiPriority="47"/>
+    <w:lsdException w:name="List Table 3 Accent 6" w:uiPriority="48"/>
+    <w:lsdException w:name="List Table 4 Accent 6" w:uiPriority="49"/>
+    <w:lsdException w:name="List Table 5 Dark Accent 6" w:uiPriority="50"/>
+    <w:lsdException w:name="List Table 6 Colorful Accent 6" w:uiPriority="51"/>
+    <w:lsdException w:name="List Table 7 Colorful Accent 6" w:uiPriority="52"/>
   </w:latentStyles>
   <w:style w:type="paragraph" w:default="1" w:styleId="Normal">
     <w:name w:val="Normal"/>
@@ -8698,7 +8333,6 @@
     <w:uiPriority w:val="99"/>
     <w:semiHidden/>
     <w:unhideWhenUsed/>
-    <w:qFormat/>
     <w:tblPr>
       <w:tblInd w:w="0" w:type="dxa"/>
       <w:tblCellMar>

</xml_diff>

<commit_message>
Docs and fasta comment
</commit_message>
<xml_diff>
--- a/Bioinformatika_dokumentacija.docx
+++ b/Bioinformatika_dokumentacija.docx
@@ -2634,13 +2634,21 @@
           <w:tcPr>
             <w:tcW w:w="357" w:type="pct"/>
           </w:tcPr>
-          <w:p/>
+          <w:p>
+            <w:r>
+              <w:t>32.7 ms</w:t>
+            </w:r>
+          </w:p>
         </w:tc>
         <w:tc>
           <w:tcPr>
             <w:tcW w:w="357" w:type="pct"/>
           </w:tcPr>
-          <w:p/>
+          <w:p>
+            <w:r>
+              <w:t>1 kB</w:t>
+            </w:r>
+          </w:p>
         </w:tc>
         <w:tc>
           <w:tcPr>
@@ -2754,13 +2762,21 @@
           <w:tcPr>
             <w:tcW w:w="357" w:type="pct"/>
           </w:tcPr>
-          <w:p/>
+          <w:p>
+            <w:r>
+              <w:t>2.2 s</w:t>
+            </w:r>
+          </w:p>
         </w:tc>
         <w:tc>
           <w:tcPr>
             <w:tcW w:w="357" w:type="pct"/>
           </w:tcPr>
-          <w:p/>
+          <w:p>
+            <w:r>
+              <w:t>8.71 MB</w:t>
+            </w:r>
+          </w:p>
         </w:tc>
         <w:tc>
           <w:tcPr>
@@ -3204,13 +3220,24 @@
           <w:tcPr>
             <w:tcW w:w="357" w:type="pct"/>
           </w:tcPr>
-          <w:p/>
+          <w:p>
+            <w:r>
+              <w:t>63.2</w:t>
+            </w:r>
+            <w:r>
+              <w:t xml:space="preserve"> ms</w:t>
+            </w:r>
+          </w:p>
         </w:tc>
         <w:tc>
           <w:tcPr>
             <w:tcW w:w="357" w:type="pct"/>
           </w:tcPr>
-          <w:p/>
+          <w:p>
+            <w:r>
+              <w:t>3.52 kB</w:t>
+            </w:r>
+          </w:p>
         </w:tc>
         <w:tc>
           <w:tcPr>
@@ -3324,13 +3351,23 @@
           <w:tcPr>
             <w:tcW w:w="357" w:type="pct"/>
           </w:tcPr>
-          <w:p/>
+          <w:p>
+            <w:r>
+              <w:t>7.5 s</w:t>
+            </w:r>
+            <w:bookmarkStart w:id="0" w:name="_GoBack"/>
+            <w:bookmarkEnd w:id="0"/>
+          </w:p>
         </w:tc>
         <w:tc>
           <w:tcPr>
             <w:tcW w:w="357" w:type="pct"/>
           </w:tcPr>
-          <w:p/>
+          <w:p>
+            <w:r>
+              <w:t>15.55 MB</w:t>
+            </w:r>
+          </w:p>
         </w:tc>
         <w:tc>
           <w:tcPr>
@@ -3392,8 +3429,6 @@
             <w:r>
               <w:t>2.4 s</w:t>
             </w:r>
-            <w:bookmarkStart w:id="0" w:name="_GoBack"/>
-            <w:bookmarkEnd w:id="0"/>
           </w:p>
         </w:tc>
         <w:tc>
@@ -3837,6 +3872,9 @@
             <w:pPr>
               <w:jc w:val="center"/>
             </w:pPr>
+            <w:r>
+              <w:t>85 us</w:t>
+            </w:r>
           </w:p>
         </w:tc>
         <w:tc>
@@ -3950,6 +3988,9 @@
             <w:pPr>
               <w:jc w:val="center"/>
             </w:pPr>
+            <w:r>
+              <w:t>67 us</w:t>
+            </w:r>
           </w:p>
         </w:tc>
         <w:tc>
@@ -4069,6 +4110,9 @@
             <w:pPr>
               <w:jc w:val="center"/>
             </w:pPr>
+            <w:r>
+              <w:t>65 us</w:t>
+            </w:r>
           </w:p>
         </w:tc>
         <w:tc>
@@ -4182,6 +4226,9 @@
             <w:pPr>
               <w:jc w:val="center"/>
             </w:pPr>
+            <w:r>
+              <w:t>84 us</w:t>
+            </w:r>
           </w:p>
         </w:tc>
         <w:tc>
@@ -4320,6 +4367,9 @@
             <w:pPr>
               <w:jc w:val="center"/>
             </w:pPr>
+            <w:r>
+              <w:t>859 us</w:t>
+            </w:r>
           </w:p>
         </w:tc>
         <w:tc>
@@ -4433,6 +4483,9 @@
             <w:pPr>
               <w:jc w:val="center"/>
             </w:pPr>
+            <w:r>
+              <w:t>16.5 ms</w:t>
+            </w:r>
           </w:p>
         </w:tc>
         <w:tc>
@@ -4546,6 +4599,9 @@
             <w:pPr>
               <w:jc w:val="center"/>
             </w:pPr>
+            <w:r>
+              <w:t>47.9 ms</w:t>
+            </w:r>
           </w:p>
         </w:tc>
         <w:tc>
@@ -4659,6 +4715,9 @@
             <w:pPr>
               <w:jc w:val="center"/>
             </w:pPr>
+            <w:r>
+              <w:t>115.5 ms</w:t>
+            </w:r>
           </w:p>
         </w:tc>
         <w:tc>
@@ -5517,6 +5576,9 @@
             <w:pPr>
               <w:jc w:val="center"/>
             </w:pPr>
+            <w:r>
+              <w:t>102 us</w:t>
+            </w:r>
           </w:p>
         </w:tc>
         <w:tc>
@@ -5630,6 +5692,9 @@
             <w:pPr>
               <w:jc w:val="center"/>
             </w:pPr>
+            <w:r>
+              <w:t>149 us</w:t>
+            </w:r>
           </w:p>
         </w:tc>
         <w:tc>
@@ -5743,6 +5808,9 @@
             <w:pPr>
               <w:jc w:val="center"/>
             </w:pPr>
+            <w:r>
+              <w:t>102 us</w:t>
+            </w:r>
           </w:p>
         </w:tc>
         <w:tc>
@@ -5856,6 +5924,9 @@
             <w:pPr>
               <w:jc w:val="center"/>
             </w:pPr>
+            <w:r>
+              <w:t>134 us</w:t>
+            </w:r>
           </w:p>
         </w:tc>
         <w:tc>
@@ -5994,6 +6065,9 @@
             <w:pPr>
               <w:jc w:val="center"/>
             </w:pPr>
+            <w:r>
+              <w:t>180 us</w:t>
+            </w:r>
           </w:p>
         </w:tc>
         <w:tc>
@@ -6107,6 +6181,9 @@
             <w:pPr>
               <w:jc w:val="center"/>
             </w:pPr>
+            <w:r>
+              <w:t>482 us</w:t>
+            </w:r>
           </w:p>
         </w:tc>
         <w:tc>
@@ -6220,6 +6297,9 @@
             <w:pPr>
               <w:jc w:val="center"/>
             </w:pPr>
+            <w:r>
+              <w:t>21.3 ms</w:t>
+            </w:r>
           </w:p>
         </w:tc>
         <w:tc>
@@ -6333,6 +6413,9 @@
             <w:pPr>
               <w:jc w:val="center"/>
             </w:pPr>
+            <w:r>
+              <w:t>22.6 ms</w:t>
+            </w:r>
           </w:p>
         </w:tc>
         <w:tc>

</xml_diff>

<commit_message>
Added Java test results
</commit_message>
<xml_diff>
--- a/Bioinformatika_dokumentacija.docx
+++ b/Bioinformatika_dokumentacija.docx
@@ -2577,8 +2577,12 @@
         <w:tc>
           <w:tcPr>
             <w:tcW w:w="357" w:type="pct"/>
-          </w:tcPr>
-          <w:p>
+            <w:vAlign w:val="center"/>
+          </w:tcPr>
+          <w:p>
+            <w:pPr>
+              <w:jc w:val="center"/>
+            </w:pPr>
             <w:r>
               <w:t>46 us</w:t>
             </w:r>
@@ -2587,8 +2591,12 @@
         <w:tc>
           <w:tcPr>
             <w:tcW w:w="357" w:type="pct"/>
-          </w:tcPr>
-          <w:p>
+            <w:vAlign w:val="center"/>
+          </w:tcPr>
+          <w:p>
+            <w:pPr>
+              <w:jc w:val="center"/>
+            </w:pPr>
             <w:r>
               <w:t>143 B</w:t>
             </w:r>
@@ -2597,44 +2605,78 @@
         <w:tc>
           <w:tcPr>
             <w:tcW w:w="357" w:type="pct"/>
-          </w:tcPr>
-          <w:p/>
+            <w:vAlign w:val="center"/>
+          </w:tcPr>
+          <w:p>
+            <w:pPr>
+              <w:jc w:val="center"/>
+            </w:pPr>
+          </w:p>
         </w:tc>
         <w:tc>
           <w:tcPr>
             <w:tcW w:w="357" w:type="pct"/>
-          </w:tcPr>
-          <w:p/>
+            <w:vAlign w:val="center"/>
+          </w:tcPr>
+          <w:p>
+            <w:pPr>
+              <w:jc w:val="center"/>
+            </w:pPr>
+          </w:p>
         </w:tc>
         <w:tc>
           <w:tcPr>
             <w:tcW w:w="357" w:type="pct"/>
-          </w:tcPr>
-          <w:p/>
+            <w:vAlign w:val="center"/>
+          </w:tcPr>
+          <w:p>
+            <w:pPr>
+              <w:jc w:val="center"/>
+            </w:pPr>
+          </w:p>
         </w:tc>
         <w:tc>
           <w:tcPr>
             <w:tcW w:w="357" w:type="pct"/>
-          </w:tcPr>
-          <w:p/>
+            <w:vAlign w:val="center"/>
+          </w:tcPr>
+          <w:p>
+            <w:pPr>
+              <w:jc w:val="center"/>
+            </w:pPr>
+          </w:p>
         </w:tc>
         <w:tc>
           <w:tcPr>
             <w:tcW w:w="357" w:type="pct"/>
-          </w:tcPr>
-          <w:p/>
+            <w:vAlign w:val="center"/>
+          </w:tcPr>
+          <w:p>
+            <w:pPr>
+              <w:jc w:val="center"/>
+            </w:pPr>
+          </w:p>
         </w:tc>
         <w:tc>
           <w:tcPr>
             <w:tcW w:w="357" w:type="pct"/>
-          </w:tcPr>
-          <w:p/>
+            <w:vAlign w:val="center"/>
+          </w:tcPr>
+          <w:p>
+            <w:pPr>
+              <w:jc w:val="center"/>
+            </w:pPr>
+          </w:p>
         </w:tc>
         <w:tc>
           <w:tcPr>
             <w:tcW w:w="357" w:type="pct"/>
-          </w:tcPr>
-          <w:p>
+            <w:vAlign w:val="center"/>
+          </w:tcPr>
+          <w:p>
+            <w:pPr>
+              <w:jc w:val="center"/>
+            </w:pPr>
             <w:r>
               <w:t>32.7 ms</w:t>
             </w:r>
@@ -2643,8 +2685,12 @@
         <w:tc>
           <w:tcPr>
             <w:tcW w:w="357" w:type="pct"/>
-          </w:tcPr>
-          <w:p>
+            <w:vAlign w:val="center"/>
+          </w:tcPr>
+          <w:p>
+            <w:pPr>
+              <w:jc w:val="center"/>
+            </w:pPr>
             <w:r>
               <w:t>1 kB</w:t>
             </w:r>
@@ -2653,14 +2699,24 @@
         <w:tc>
           <w:tcPr>
             <w:tcW w:w="357" w:type="pct"/>
-          </w:tcPr>
-          <w:p/>
+            <w:vAlign w:val="center"/>
+          </w:tcPr>
+          <w:p>
+            <w:pPr>
+              <w:jc w:val="center"/>
+            </w:pPr>
+          </w:p>
         </w:tc>
         <w:tc>
           <w:tcPr>
             <w:tcW w:w="357" w:type="pct"/>
-          </w:tcPr>
-          <w:p/>
+            <w:vAlign w:val="center"/>
+          </w:tcPr>
+          <w:p>
+            <w:pPr>
+              <w:jc w:val="center"/>
+            </w:pPr>
+          </w:p>
         </w:tc>
       </w:tr>
       <w:tr>
@@ -2705,8 +2761,12 @@
         <w:tc>
           <w:tcPr>
             <w:tcW w:w="357" w:type="pct"/>
-          </w:tcPr>
-          <w:p>
+            <w:vAlign w:val="center"/>
+          </w:tcPr>
+          <w:p>
+            <w:pPr>
+              <w:jc w:val="center"/>
+            </w:pPr>
             <w:r>
               <w:t>350 ms</w:t>
             </w:r>
@@ -2715,8 +2775,12 @@
         <w:tc>
           <w:tcPr>
             <w:tcW w:w="357" w:type="pct"/>
-          </w:tcPr>
-          <w:p>
+            <w:vAlign w:val="center"/>
+          </w:tcPr>
+          <w:p>
+            <w:pPr>
+              <w:jc w:val="center"/>
+            </w:pPr>
             <w:r>
               <w:t>1.09 MB</w:t>
             </w:r>
@@ -2725,44 +2789,78 @@
         <w:tc>
           <w:tcPr>
             <w:tcW w:w="357" w:type="pct"/>
-          </w:tcPr>
-          <w:p/>
+            <w:vAlign w:val="center"/>
+          </w:tcPr>
+          <w:p>
+            <w:pPr>
+              <w:jc w:val="center"/>
+            </w:pPr>
+          </w:p>
         </w:tc>
         <w:tc>
           <w:tcPr>
             <w:tcW w:w="357" w:type="pct"/>
-          </w:tcPr>
-          <w:p/>
+            <w:vAlign w:val="center"/>
+          </w:tcPr>
+          <w:p>
+            <w:pPr>
+              <w:jc w:val="center"/>
+            </w:pPr>
+          </w:p>
         </w:tc>
         <w:tc>
           <w:tcPr>
             <w:tcW w:w="357" w:type="pct"/>
-          </w:tcPr>
-          <w:p/>
+            <w:vAlign w:val="center"/>
+          </w:tcPr>
+          <w:p>
+            <w:pPr>
+              <w:jc w:val="center"/>
+            </w:pPr>
+          </w:p>
         </w:tc>
         <w:tc>
           <w:tcPr>
             <w:tcW w:w="357" w:type="pct"/>
-          </w:tcPr>
-          <w:p/>
+            <w:vAlign w:val="center"/>
+          </w:tcPr>
+          <w:p>
+            <w:pPr>
+              <w:jc w:val="center"/>
+            </w:pPr>
+          </w:p>
         </w:tc>
         <w:tc>
           <w:tcPr>
             <w:tcW w:w="357" w:type="pct"/>
-          </w:tcPr>
-          <w:p/>
+            <w:vAlign w:val="center"/>
+          </w:tcPr>
+          <w:p>
+            <w:pPr>
+              <w:jc w:val="center"/>
+            </w:pPr>
+          </w:p>
         </w:tc>
         <w:tc>
           <w:tcPr>
             <w:tcW w:w="357" w:type="pct"/>
-          </w:tcPr>
-          <w:p/>
+            <w:vAlign w:val="center"/>
+          </w:tcPr>
+          <w:p>
+            <w:pPr>
+              <w:jc w:val="center"/>
+            </w:pPr>
+          </w:p>
         </w:tc>
         <w:tc>
           <w:tcPr>
             <w:tcW w:w="357" w:type="pct"/>
-          </w:tcPr>
-          <w:p>
+            <w:vAlign w:val="center"/>
+          </w:tcPr>
+          <w:p>
+            <w:pPr>
+              <w:jc w:val="center"/>
+            </w:pPr>
             <w:r>
               <w:t>2.2 s</w:t>
             </w:r>
@@ -2771,8 +2869,12 @@
         <w:tc>
           <w:tcPr>
             <w:tcW w:w="357" w:type="pct"/>
-          </w:tcPr>
-          <w:p>
+            <w:vAlign w:val="center"/>
+          </w:tcPr>
+          <w:p>
+            <w:pPr>
+              <w:jc w:val="center"/>
+            </w:pPr>
             <w:r>
               <w:t>8.71 MB</w:t>
             </w:r>
@@ -2781,14 +2883,24 @@
         <w:tc>
           <w:tcPr>
             <w:tcW w:w="357" w:type="pct"/>
-          </w:tcPr>
-          <w:p/>
+            <w:vAlign w:val="center"/>
+          </w:tcPr>
+          <w:p>
+            <w:pPr>
+              <w:jc w:val="center"/>
+            </w:pPr>
+          </w:p>
         </w:tc>
         <w:tc>
           <w:tcPr>
             <w:tcW w:w="357" w:type="pct"/>
-          </w:tcPr>
-          <w:p/>
+            <w:vAlign w:val="center"/>
+          </w:tcPr>
+          <w:p>
+            <w:pPr>
+              <w:jc w:val="center"/>
+            </w:pPr>
+          </w:p>
         </w:tc>
       </w:tr>
       <w:tr>
@@ -2833,8 +2945,12 @@
         <w:tc>
           <w:tcPr>
             <w:tcW w:w="357" w:type="pct"/>
-          </w:tcPr>
-          <w:p>
+            <w:vAlign w:val="center"/>
+          </w:tcPr>
+          <w:p>
+            <w:pPr>
+              <w:jc w:val="center"/>
+            </w:pPr>
             <w:r>
               <w:t>673</w:t>
             </w:r>
@@ -2846,8 +2962,12 @@
         <w:tc>
           <w:tcPr>
             <w:tcW w:w="357" w:type="pct"/>
-          </w:tcPr>
-          <w:p>
+            <w:vAlign w:val="center"/>
+          </w:tcPr>
+          <w:p>
+            <w:pPr>
+              <w:jc w:val="center"/>
+            </w:pPr>
             <w:r>
               <w:t>2.47 MB</w:t>
             </w:r>
@@ -2856,62 +2976,118 @@
         <w:tc>
           <w:tcPr>
             <w:tcW w:w="357" w:type="pct"/>
-          </w:tcPr>
-          <w:p/>
+            <w:vAlign w:val="center"/>
+          </w:tcPr>
+          <w:p>
+            <w:pPr>
+              <w:jc w:val="center"/>
+            </w:pPr>
+          </w:p>
         </w:tc>
         <w:tc>
           <w:tcPr>
             <w:tcW w:w="357" w:type="pct"/>
-          </w:tcPr>
-          <w:p/>
+            <w:vAlign w:val="center"/>
+          </w:tcPr>
+          <w:p>
+            <w:pPr>
+              <w:jc w:val="center"/>
+            </w:pPr>
+          </w:p>
         </w:tc>
         <w:tc>
           <w:tcPr>
             <w:tcW w:w="357" w:type="pct"/>
-          </w:tcPr>
-          <w:p/>
+            <w:vAlign w:val="center"/>
+          </w:tcPr>
+          <w:p>
+            <w:pPr>
+              <w:jc w:val="center"/>
+            </w:pPr>
+          </w:p>
         </w:tc>
         <w:tc>
           <w:tcPr>
             <w:tcW w:w="357" w:type="pct"/>
-          </w:tcPr>
-          <w:p/>
+            <w:vAlign w:val="center"/>
+          </w:tcPr>
+          <w:p>
+            <w:pPr>
+              <w:jc w:val="center"/>
+            </w:pPr>
+          </w:p>
         </w:tc>
         <w:tc>
           <w:tcPr>
             <w:tcW w:w="357" w:type="pct"/>
-          </w:tcPr>
-          <w:p/>
+            <w:vAlign w:val="center"/>
+          </w:tcPr>
+          <w:p>
+            <w:pPr>
+              <w:jc w:val="center"/>
+            </w:pPr>
+          </w:p>
         </w:tc>
         <w:tc>
           <w:tcPr>
             <w:tcW w:w="357" w:type="pct"/>
-          </w:tcPr>
-          <w:p/>
+            <w:vAlign w:val="center"/>
+          </w:tcPr>
+          <w:p>
+            <w:pPr>
+              <w:jc w:val="center"/>
+            </w:pPr>
+          </w:p>
         </w:tc>
         <w:tc>
           <w:tcPr>
             <w:tcW w:w="357" w:type="pct"/>
-          </w:tcPr>
-          <w:p/>
+            <w:vAlign w:val="center"/>
+          </w:tcPr>
+          <w:p>
+            <w:pPr>
+              <w:jc w:val="center"/>
+            </w:pPr>
+            <w:r>
+              <w:t>4.3 s</w:t>
+            </w:r>
+          </w:p>
         </w:tc>
         <w:tc>
           <w:tcPr>
             <w:tcW w:w="357" w:type="pct"/>
-          </w:tcPr>
-          <w:p/>
+            <w:vAlign w:val="center"/>
+          </w:tcPr>
+          <w:p>
+            <w:pPr>
+              <w:jc w:val="center"/>
+            </w:pPr>
+            <w:r>
+              <w:t>19.77 MB</w:t>
+            </w:r>
+          </w:p>
         </w:tc>
         <w:tc>
           <w:tcPr>
             <w:tcW w:w="357" w:type="pct"/>
-          </w:tcPr>
-          <w:p/>
+            <w:vAlign w:val="center"/>
+          </w:tcPr>
+          <w:p>
+            <w:pPr>
+              <w:jc w:val="center"/>
+            </w:pPr>
+          </w:p>
         </w:tc>
         <w:tc>
           <w:tcPr>
             <w:tcW w:w="357" w:type="pct"/>
-          </w:tcPr>
-          <w:p/>
+            <w:vAlign w:val="center"/>
+          </w:tcPr>
+          <w:p>
+            <w:pPr>
+              <w:jc w:val="center"/>
+            </w:pPr>
+          </w:p>
         </w:tc>
       </w:tr>
     </w:tbl>
@@ -3163,8 +3339,12 @@
         <w:tc>
           <w:tcPr>
             <w:tcW w:w="357" w:type="pct"/>
-          </w:tcPr>
-          <w:p>
+            <w:vAlign w:val="center"/>
+          </w:tcPr>
+          <w:p>
+            <w:pPr>
+              <w:jc w:val="center"/>
+            </w:pPr>
             <w:r>
               <w:t>125 us</w:t>
             </w:r>
@@ -3173,8 +3353,12 @@
         <w:tc>
           <w:tcPr>
             <w:tcW w:w="357" w:type="pct"/>
-          </w:tcPr>
-          <w:p>
+            <w:vAlign w:val="center"/>
+          </w:tcPr>
+          <w:p>
+            <w:pPr>
+              <w:jc w:val="center"/>
+            </w:pPr>
             <w:r>
               <w:t>368 B</w:t>
             </w:r>
@@ -3183,44 +3367,78 @@
         <w:tc>
           <w:tcPr>
             <w:tcW w:w="357" w:type="pct"/>
-          </w:tcPr>
-          <w:p/>
+            <w:vAlign w:val="center"/>
+          </w:tcPr>
+          <w:p>
+            <w:pPr>
+              <w:jc w:val="center"/>
+            </w:pPr>
+          </w:p>
         </w:tc>
         <w:tc>
           <w:tcPr>
             <w:tcW w:w="357" w:type="pct"/>
-          </w:tcPr>
-          <w:p/>
+            <w:vAlign w:val="center"/>
+          </w:tcPr>
+          <w:p>
+            <w:pPr>
+              <w:jc w:val="center"/>
+            </w:pPr>
+          </w:p>
         </w:tc>
         <w:tc>
           <w:tcPr>
             <w:tcW w:w="357" w:type="pct"/>
-          </w:tcPr>
-          <w:p/>
+            <w:vAlign w:val="center"/>
+          </w:tcPr>
+          <w:p>
+            <w:pPr>
+              <w:jc w:val="center"/>
+            </w:pPr>
+          </w:p>
         </w:tc>
         <w:tc>
           <w:tcPr>
             <w:tcW w:w="357" w:type="pct"/>
-          </w:tcPr>
-          <w:p/>
+            <w:vAlign w:val="center"/>
+          </w:tcPr>
+          <w:p>
+            <w:pPr>
+              <w:jc w:val="center"/>
+            </w:pPr>
+          </w:p>
         </w:tc>
         <w:tc>
           <w:tcPr>
             <w:tcW w:w="357" w:type="pct"/>
-          </w:tcPr>
-          <w:p/>
+            <w:vAlign w:val="center"/>
+          </w:tcPr>
+          <w:p>
+            <w:pPr>
+              <w:jc w:val="center"/>
+            </w:pPr>
+          </w:p>
         </w:tc>
         <w:tc>
           <w:tcPr>
             <w:tcW w:w="357" w:type="pct"/>
-          </w:tcPr>
-          <w:p/>
+            <w:vAlign w:val="center"/>
+          </w:tcPr>
+          <w:p>
+            <w:pPr>
+              <w:jc w:val="center"/>
+            </w:pPr>
+          </w:p>
         </w:tc>
         <w:tc>
           <w:tcPr>
             <w:tcW w:w="357" w:type="pct"/>
-          </w:tcPr>
-          <w:p>
+            <w:vAlign w:val="center"/>
+          </w:tcPr>
+          <w:p>
+            <w:pPr>
+              <w:jc w:val="center"/>
+            </w:pPr>
             <w:r>
               <w:t>63.2</w:t>
             </w:r>
@@ -3232,8 +3450,12 @@
         <w:tc>
           <w:tcPr>
             <w:tcW w:w="357" w:type="pct"/>
-          </w:tcPr>
-          <w:p>
+            <w:vAlign w:val="center"/>
+          </w:tcPr>
+          <w:p>
+            <w:pPr>
+              <w:jc w:val="center"/>
+            </w:pPr>
             <w:r>
               <w:t>3.52 kB</w:t>
             </w:r>
@@ -3242,14 +3464,24 @@
         <w:tc>
           <w:tcPr>
             <w:tcW w:w="357" w:type="pct"/>
-          </w:tcPr>
-          <w:p/>
+            <w:vAlign w:val="center"/>
+          </w:tcPr>
+          <w:p>
+            <w:pPr>
+              <w:jc w:val="center"/>
+            </w:pPr>
+          </w:p>
         </w:tc>
         <w:tc>
           <w:tcPr>
             <w:tcW w:w="357" w:type="pct"/>
-          </w:tcPr>
-          <w:p/>
+            <w:vAlign w:val="center"/>
+          </w:tcPr>
+          <w:p>
+            <w:pPr>
+              <w:jc w:val="center"/>
+            </w:pPr>
+          </w:p>
         </w:tc>
       </w:tr>
       <w:tr>
@@ -3294,8 +3526,12 @@
         <w:tc>
           <w:tcPr>
             <w:tcW w:w="357" w:type="pct"/>
-          </w:tcPr>
-          <w:p>
+            <w:vAlign w:val="center"/>
+          </w:tcPr>
+          <w:p>
+            <w:pPr>
+              <w:jc w:val="center"/>
+            </w:pPr>
             <w:r>
               <w:t>1.5 s</w:t>
             </w:r>
@@ -3304,8 +3540,12 @@
         <w:tc>
           <w:tcPr>
             <w:tcW w:w="357" w:type="pct"/>
-          </w:tcPr>
-          <w:p>
+            <w:vAlign w:val="center"/>
+          </w:tcPr>
+          <w:p>
+            <w:pPr>
+              <w:jc w:val="center"/>
+            </w:pPr>
             <w:r>
               <w:t>1.33 MB</w:t>
             </w:r>
@@ -3314,56 +3554,92 @@
         <w:tc>
           <w:tcPr>
             <w:tcW w:w="357" w:type="pct"/>
-          </w:tcPr>
-          <w:p/>
+            <w:vAlign w:val="center"/>
+          </w:tcPr>
+          <w:p>
+            <w:pPr>
+              <w:jc w:val="center"/>
+            </w:pPr>
+          </w:p>
         </w:tc>
         <w:tc>
           <w:tcPr>
             <w:tcW w:w="357" w:type="pct"/>
-          </w:tcPr>
-          <w:p/>
+            <w:vAlign w:val="center"/>
+          </w:tcPr>
+          <w:p>
+            <w:pPr>
+              <w:jc w:val="center"/>
+            </w:pPr>
+          </w:p>
         </w:tc>
         <w:tc>
           <w:tcPr>
             <w:tcW w:w="357" w:type="pct"/>
-          </w:tcPr>
-          <w:p/>
+            <w:vAlign w:val="center"/>
+          </w:tcPr>
+          <w:p>
+            <w:pPr>
+              <w:jc w:val="center"/>
+            </w:pPr>
+          </w:p>
         </w:tc>
         <w:tc>
           <w:tcPr>
             <w:tcW w:w="357" w:type="pct"/>
-          </w:tcPr>
-          <w:p/>
+            <w:vAlign w:val="center"/>
+          </w:tcPr>
+          <w:p>
+            <w:pPr>
+              <w:jc w:val="center"/>
+            </w:pPr>
+          </w:p>
         </w:tc>
         <w:tc>
           <w:tcPr>
             <w:tcW w:w="357" w:type="pct"/>
-          </w:tcPr>
-          <w:p/>
+            <w:vAlign w:val="center"/>
+          </w:tcPr>
+          <w:p>
+            <w:pPr>
+              <w:jc w:val="center"/>
+            </w:pPr>
+          </w:p>
         </w:tc>
         <w:tc>
           <w:tcPr>
             <w:tcW w:w="357" w:type="pct"/>
-          </w:tcPr>
-          <w:p/>
+            <w:vAlign w:val="center"/>
+          </w:tcPr>
+          <w:p>
+            <w:pPr>
+              <w:jc w:val="center"/>
+            </w:pPr>
+          </w:p>
         </w:tc>
         <w:tc>
           <w:tcPr>
             <w:tcW w:w="357" w:type="pct"/>
-          </w:tcPr>
-          <w:p>
+            <w:vAlign w:val="center"/>
+          </w:tcPr>
+          <w:p>
+            <w:pPr>
+              <w:jc w:val="center"/>
+            </w:pPr>
             <w:r>
               <w:t>7.5 s</w:t>
             </w:r>
-            <w:bookmarkStart w:id="0" w:name="_GoBack"/>
-            <w:bookmarkEnd w:id="0"/>
           </w:p>
         </w:tc>
         <w:tc>
           <w:tcPr>
             <w:tcW w:w="357" w:type="pct"/>
-          </w:tcPr>
-          <w:p>
+            <w:vAlign w:val="center"/>
+          </w:tcPr>
+          <w:p>
+            <w:pPr>
+              <w:jc w:val="center"/>
+            </w:pPr>
             <w:r>
               <w:t>15.55 MB</w:t>
             </w:r>
@@ -3372,14 +3648,24 @@
         <w:tc>
           <w:tcPr>
             <w:tcW w:w="357" w:type="pct"/>
-          </w:tcPr>
-          <w:p/>
+            <w:vAlign w:val="center"/>
+          </w:tcPr>
+          <w:p>
+            <w:pPr>
+              <w:jc w:val="center"/>
+            </w:pPr>
+          </w:p>
         </w:tc>
         <w:tc>
           <w:tcPr>
             <w:tcW w:w="357" w:type="pct"/>
-          </w:tcPr>
-          <w:p/>
+            <w:vAlign w:val="center"/>
+          </w:tcPr>
+          <w:p>
+            <w:pPr>
+              <w:jc w:val="center"/>
+            </w:pPr>
+          </w:p>
         </w:tc>
       </w:tr>
       <w:tr>
@@ -3424,8 +3710,12 @@
         <w:tc>
           <w:tcPr>
             <w:tcW w:w="357" w:type="pct"/>
-          </w:tcPr>
-          <w:p>
+            <w:vAlign w:val="center"/>
+          </w:tcPr>
+          <w:p>
+            <w:pPr>
+              <w:jc w:val="center"/>
+            </w:pPr>
             <w:r>
               <w:t>2.4 s</w:t>
             </w:r>
@@ -3434,8 +3724,12 @@
         <w:tc>
           <w:tcPr>
             <w:tcW w:w="357" w:type="pct"/>
-          </w:tcPr>
-          <w:p>
+            <w:vAlign w:val="center"/>
+          </w:tcPr>
+          <w:p>
+            <w:pPr>
+              <w:jc w:val="center"/>
+            </w:pPr>
             <w:r>
               <w:t>2.19 MB</w:t>
             </w:r>
@@ -3444,62 +3738,118 @@
         <w:tc>
           <w:tcPr>
             <w:tcW w:w="357" w:type="pct"/>
-          </w:tcPr>
-          <w:p/>
+            <w:vAlign w:val="center"/>
+          </w:tcPr>
+          <w:p>
+            <w:pPr>
+              <w:jc w:val="center"/>
+            </w:pPr>
+          </w:p>
         </w:tc>
         <w:tc>
           <w:tcPr>
             <w:tcW w:w="357" w:type="pct"/>
-          </w:tcPr>
-          <w:p/>
+            <w:vAlign w:val="center"/>
+          </w:tcPr>
+          <w:p>
+            <w:pPr>
+              <w:jc w:val="center"/>
+            </w:pPr>
+          </w:p>
         </w:tc>
         <w:tc>
           <w:tcPr>
             <w:tcW w:w="357" w:type="pct"/>
-          </w:tcPr>
-          <w:p/>
+            <w:vAlign w:val="center"/>
+          </w:tcPr>
+          <w:p>
+            <w:pPr>
+              <w:jc w:val="center"/>
+            </w:pPr>
+          </w:p>
         </w:tc>
         <w:tc>
           <w:tcPr>
             <w:tcW w:w="357" w:type="pct"/>
-          </w:tcPr>
-          <w:p/>
+            <w:vAlign w:val="center"/>
+          </w:tcPr>
+          <w:p>
+            <w:pPr>
+              <w:jc w:val="center"/>
+            </w:pPr>
+          </w:p>
         </w:tc>
         <w:tc>
           <w:tcPr>
             <w:tcW w:w="357" w:type="pct"/>
-          </w:tcPr>
-          <w:p/>
+            <w:vAlign w:val="center"/>
+          </w:tcPr>
+          <w:p>
+            <w:pPr>
+              <w:jc w:val="center"/>
+            </w:pPr>
+          </w:p>
         </w:tc>
         <w:tc>
           <w:tcPr>
             <w:tcW w:w="357" w:type="pct"/>
-          </w:tcPr>
-          <w:p/>
+            <w:vAlign w:val="center"/>
+          </w:tcPr>
+          <w:p>
+            <w:pPr>
+              <w:jc w:val="center"/>
+            </w:pPr>
+          </w:p>
         </w:tc>
         <w:tc>
           <w:tcPr>
             <w:tcW w:w="357" w:type="pct"/>
-          </w:tcPr>
-          <w:p/>
+            <w:vAlign w:val="center"/>
+          </w:tcPr>
+          <w:p>
+            <w:pPr>
+              <w:jc w:val="center"/>
+            </w:pPr>
+            <w:r>
+              <w:t>11 s</w:t>
+            </w:r>
+          </w:p>
         </w:tc>
         <w:tc>
           <w:tcPr>
             <w:tcW w:w="357" w:type="pct"/>
-          </w:tcPr>
-          <w:p/>
+            <w:vAlign w:val="center"/>
+          </w:tcPr>
+          <w:p>
+            <w:pPr>
+              <w:jc w:val="center"/>
+            </w:pPr>
+            <w:r>
+              <w:t>35.21 MB</w:t>
+            </w:r>
+          </w:p>
         </w:tc>
         <w:tc>
           <w:tcPr>
             <w:tcW w:w="357" w:type="pct"/>
-          </w:tcPr>
-          <w:p/>
+            <w:vAlign w:val="center"/>
+          </w:tcPr>
+          <w:p>
+            <w:pPr>
+              <w:jc w:val="center"/>
+            </w:pPr>
+          </w:p>
         </w:tc>
         <w:tc>
           <w:tcPr>
             <w:tcW w:w="357" w:type="pct"/>
-          </w:tcPr>
-          <w:p/>
+            <w:vAlign w:val="center"/>
+          </w:tcPr>
+          <w:p>
+            <w:pPr>
+              <w:jc w:val="center"/>
+            </w:pPr>
+          </w:p>
         </w:tc>
       </w:tr>
     </w:tbl>
@@ -3806,6 +4156,7 @@
         <w:tc>
           <w:tcPr>
             <w:tcW w:w="555" w:type="pct"/>
+            <w:vAlign w:val="center"/>
           </w:tcPr>
           <w:p>
             <w:pPr>
@@ -3922,6 +4273,7 @@
         <w:tc>
           <w:tcPr>
             <w:tcW w:w="555" w:type="pct"/>
+            <w:vAlign w:val="center"/>
           </w:tcPr>
           <w:p>
             <w:pPr>
@@ -4044,6 +4396,7 @@
         <w:tc>
           <w:tcPr>
             <w:tcW w:w="555" w:type="pct"/>
+            <w:vAlign w:val="center"/>
           </w:tcPr>
           <w:p>
             <w:pPr>
@@ -4160,6 +4513,7 @@
         <w:tc>
           <w:tcPr>
             <w:tcW w:w="555" w:type="pct"/>
+            <w:vAlign w:val="center"/>
           </w:tcPr>
           <w:p>
             <w:pPr>
@@ -4301,6 +4655,7 @@
         <w:tc>
           <w:tcPr>
             <w:tcW w:w="555" w:type="pct"/>
+            <w:vAlign w:val="center"/>
           </w:tcPr>
           <w:p>
             <w:pPr>
@@ -4417,6 +4772,7 @@
         <w:tc>
           <w:tcPr>
             <w:tcW w:w="555" w:type="pct"/>
+            <w:vAlign w:val="center"/>
           </w:tcPr>
           <w:p>
             <w:pPr>
@@ -4533,6 +4889,7 @@
         <w:tc>
           <w:tcPr>
             <w:tcW w:w="555" w:type="pct"/>
+            <w:vAlign w:val="center"/>
           </w:tcPr>
           <w:p>
             <w:pPr>
@@ -4649,6 +5006,7 @@
         <w:tc>
           <w:tcPr>
             <w:tcW w:w="555" w:type="pct"/>
+            <w:vAlign w:val="center"/>
           </w:tcPr>
           <w:p>
             <w:pPr>
@@ -4794,6 +5152,7 @@
         <w:tc>
           <w:tcPr>
             <w:tcW w:w="555" w:type="pct"/>
+            <w:vAlign w:val="center"/>
           </w:tcPr>
           <w:p>
             <w:pPr>
@@ -4860,6 +5219,9 @@
             <w:pPr>
               <w:jc w:val="center"/>
             </w:pPr>
+            <w:r>
+              <w:t>75.3 ms</w:t>
+            </w:r>
           </w:p>
         </w:tc>
         <w:tc>
@@ -4907,6 +5269,7 @@
         <w:tc>
           <w:tcPr>
             <w:tcW w:w="555" w:type="pct"/>
+            <w:vAlign w:val="center"/>
           </w:tcPr>
           <w:p>
             <w:pPr>
@@ -4973,6 +5336,9 @@
             <w:pPr>
               <w:jc w:val="center"/>
             </w:pPr>
+            <w:r>
+              <w:t>29 ms</w:t>
+            </w:r>
           </w:p>
         </w:tc>
         <w:tc>
@@ -5023,6 +5389,7 @@
         <w:tc>
           <w:tcPr>
             <w:tcW w:w="555" w:type="pct"/>
+            <w:vAlign w:val="center"/>
           </w:tcPr>
           <w:p>
             <w:pPr>
@@ -5089,6 +5456,9 @@
             <w:pPr>
               <w:jc w:val="center"/>
             </w:pPr>
+            <w:r>
+              <w:t>56.4 ms</w:t>
+            </w:r>
           </w:p>
         </w:tc>
         <w:tc>
@@ -5136,6 +5506,7 @@
         <w:tc>
           <w:tcPr>
             <w:tcW w:w="555" w:type="pct"/>
+            <w:vAlign w:val="center"/>
           </w:tcPr>
           <w:p>
             <w:pPr>
@@ -5202,6 +5573,9 @@
             <w:pPr>
               <w:jc w:val="center"/>
             </w:pPr>
+            <w:r>
+              <w:t>119.7 ms</w:t>
+            </w:r>
           </w:p>
         </w:tc>
         <w:tc>
@@ -5510,6 +5884,7 @@
         <w:tc>
           <w:tcPr>
             <w:tcW w:w="555" w:type="pct"/>
+            <w:vAlign w:val="center"/>
           </w:tcPr>
           <w:p>
             <w:pPr>
@@ -5626,6 +6001,7 @@
         <w:tc>
           <w:tcPr>
             <w:tcW w:w="555" w:type="pct"/>
+            <w:vAlign w:val="center"/>
           </w:tcPr>
           <w:p>
             <w:pPr>
@@ -5742,6 +6118,7 @@
         <w:tc>
           <w:tcPr>
             <w:tcW w:w="555" w:type="pct"/>
+            <w:vAlign w:val="center"/>
           </w:tcPr>
           <w:p>
             <w:pPr>
@@ -5858,6 +6235,7 @@
         <w:tc>
           <w:tcPr>
             <w:tcW w:w="555" w:type="pct"/>
+            <w:vAlign w:val="center"/>
           </w:tcPr>
           <w:p>
             <w:pPr>
@@ -5999,6 +6377,7 @@
         <w:tc>
           <w:tcPr>
             <w:tcW w:w="555" w:type="pct"/>
+            <w:vAlign w:val="center"/>
           </w:tcPr>
           <w:p>
             <w:pPr>
@@ -6115,6 +6494,7 @@
         <w:tc>
           <w:tcPr>
             <w:tcW w:w="555" w:type="pct"/>
+            <w:vAlign w:val="center"/>
           </w:tcPr>
           <w:p>
             <w:pPr>
@@ -6231,6 +6611,7 @@
         <w:tc>
           <w:tcPr>
             <w:tcW w:w="555" w:type="pct"/>
+            <w:vAlign w:val="center"/>
           </w:tcPr>
           <w:p>
             <w:pPr>
@@ -6347,6 +6728,7 @@
         <w:tc>
           <w:tcPr>
             <w:tcW w:w="555" w:type="pct"/>
+            <w:vAlign w:val="center"/>
           </w:tcPr>
           <w:p>
             <w:pPr>
@@ -6492,6 +6874,7 @@
         <w:tc>
           <w:tcPr>
             <w:tcW w:w="555" w:type="pct"/>
+            <w:vAlign w:val="center"/>
           </w:tcPr>
           <w:p>
             <w:pPr>
@@ -6558,6 +6941,9 @@
             <w:pPr>
               <w:jc w:val="center"/>
             </w:pPr>
+            <w:r>
+              <w:t>21.4 ms</w:t>
+            </w:r>
           </w:p>
         </w:tc>
         <w:tc>
@@ -6605,6 +6991,7 @@
         <w:tc>
           <w:tcPr>
             <w:tcW w:w="555" w:type="pct"/>
+            <w:vAlign w:val="center"/>
           </w:tcPr>
           <w:p>
             <w:pPr>
@@ -6671,6 +7058,9 @@
             <w:pPr>
               <w:jc w:val="center"/>
             </w:pPr>
+            <w:r>
+              <w:t>1.5 ms</w:t>
+            </w:r>
           </w:p>
         </w:tc>
         <w:tc>
@@ -6721,6 +7111,7 @@
         <w:tc>
           <w:tcPr>
             <w:tcW w:w="555" w:type="pct"/>
+            <w:vAlign w:val="center"/>
           </w:tcPr>
           <w:p>
             <w:pPr>
@@ -6765,28 +7156,33 @@
             <w:pPr>
               <w:jc w:val="center"/>
             </w:pPr>
-          </w:p>
-        </w:tc>
-        <w:tc>
-          <w:tcPr>
-            <w:tcW w:w="555" w:type="pct"/>
-            <w:vAlign w:val="center"/>
-          </w:tcPr>
-          <w:p>
-            <w:pPr>
-              <w:jc w:val="center"/>
-            </w:pPr>
-          </w:p>
-        </w:tc>
-        <w:tc>
-          <w:tcPr>
-            <w:tcW w:w="555" w:type="pct"/>
-            <w:vAlign w:val="center"/>
-          </w:tcPr>
-          <w:p>
-            <w:pPr>
-              <w:jc w:val="center"/>
-            </w:pPr>
+            <w:bookmarkStart w:id="0" w:name="_GoBack"/>
+            <w:bookmarkEnd w:id="0"/>
+          </w:p>
+        </w:tc>
+        <w:tc>
+          <w:tcPr>
+            <w:tcW w:w="555" w:type="pct"/>
+            <w:vAlign w:val="center"/>
+          </w:tcPr>
+          <w:p>
+            <w:pPr>
+              <w:jc w:val="center"/>
+            </w:pPr>
+          </w:p>
+        </w:tc>
+        <w:tc>
+          <w:tcPr>
+            <w:tcW w:w="555" w:type="pct"/>
+            <w:vAlign w:val="center"/>
+          </w:tcPr>
+          <w:p>
+            <w:pPr>
+              <w:jc w:val="center"/>
+            </w:pPr>
+            <w:r>
+              <w:t>3.3 ms</w:t>
+            </w:r>
           </w:p>
         </w:tc>
         <w:tc>
@@ -6834,6 +7230,7 @@
         <w:tc>
           <w:tcPr>
             <w:tcW w:w="555" w:type="pct"/>
+            <w:vAlign w:val="center"/>
           </w:tcPr>
           <w:p>
             <w:pPr>
@@ -6900,6 +7297,9 @@
             <w:pPr>
               <w:jc w:val="center"/>
             </w:pPr>
+            <w:r>
+              <w:t>31.6 ms</w:t>
+            </w:r>
           </w:p>
         </w:tc>
         <w:tc>

</xml_diff>

<commit_message>
Docs, added C++ results
</commit_message>
<xml_diff>
--- a/Bioinformatika_dokumentacija.docx
+++ b/Bioinformatika_dokumentacija.docx
@@ -2611,6 +2611,9 @@
             <w:pPr>
               <w:jc w:val="center"/>
             </w:pPr>
+            <w:r>
+              <w:t>*</w:t>
+            </w:r>
           </w:p>
         </w:tc>
         <w:tc>
@@ -2622,6 +2625,9 @@
             <w:pPr>
               <w:jc w:val="center"/>
             </w:pPr>
+            <w:r>
+              <w:t>*</w:t>
+            </w:r>
           </w:p>
         </w:tc>
         <w:tc>
@@ -2795,6 +2801,9 @@
             <w:pPr>
               <w:jc w:val="center"/>
             </w:pPr>
+            <w:r>
+              <w:t>*</w:t>
+            </w:r>
           </w:p>
         </w:tc>
         <w:tc>
@@ -2806,6 +2815,9 @@
             <w:pPr>
               <w:jc w:val="center"/>
             </w:pPr>
+            <w:r>
+              <w:t>*</w:t>
+            </w:r>
           </w:p>
         </w:tc>
         <w:tc>
@@ -2982,6 +2994,9 @@
             <w:pPr>
               <w:jc w:val="center"/>
             </w:pPr>
+            <w:r>
+              <w:t>*</w:t>
+            </w:r>
           </w:p>
         </w:tc>
         <w:tc>
@@ -2993,6 +3008,9 @@
             <w:pPr>
               <w:jc w:val="center"/>
             </w:pPr>
+            <w:r>
+              <w:t>*</w:t>
+            </w:r>
           </w:p>
         </w:tc>
         <w:tc>
@@ -3373,6 +3391,9 @@
             <w:pPr>
               <w:jc w:val="center"/>
             </w:pPr>
+            <w:r>
+              <w:t>4.2 ms</w:t>
+            </w:r>
           </w:p>
         </w:tc>
         <w:tc>
@@ -3384,6 +3405,15 @@
             <w:pPr>
               <w:jc w:val="center"/>
             </w:pPr>
+            <w:r>
+              <w:t xml:space="preserve">128.8 </w:t>
+            </w:r>
+            <w:r>
+              <w:t>k</w:t>
+            </w:r>
+            <w:r>
+              <w:t>B</w:t>
+            </w:r>
           </w:p>
         </w:tc>
         <w:tc>
@@ -3560,6 +3590,12 @@
             <w:pPr>
               <w:jc w:val="center"/>
             </w:pPr>
+            <w:r>
+              <w:t>1.9</w:t>
+            </w:r>
+            <w:r>
+              <w:t xml:space="preserve"> s</w:t>
+            </w:r>
           </w:p>
         </w:tc>
         <w:tc>
@@ -3571,6 +3607,9 @@
             <w:pPr>
               <w:jc w:val="center"/>
             </w:pPr>
+            <w:r>
+              <w:t>2.62 MB</w:t>
+            </w:r>
           </w:p>
         </w:tc>
         <w:tc>
@@ -3744,6 +3783,9 @@
             <w:pPr>
               <w:jc w:val="center"/>
             </w:pPr>
+            <w:r>
+              <w:t>2.2 s</w:t>
+            </w:r>
           </w:p>
         </w:tc>
         <w:tc>
@@ -3755,6 +3797,9 @@
             <w:pPr>
               <w:jc w:val="center"/>
             </w:pPr>
+            <w:r>
+              <w:t>6.31 MB</w:t>
+            </w:r>
           </w:p>
         </w:tc>
         <w:tc>
@@ -4190,6 +4235,9 @@
             <w:pPr>
               <w:jc w:val="center"/>
             </w:pPr>
+            <w:r>
+              <w:t>*</w:t>
+            </w:r>
           </w:p>
         </w:tc>
         <w:tc>
@@ -4307,6 +4355,9 @@
             <w:pPr>
               <w:jc w:val="center"/>
             </w:pPr>
+            <w:r>
+              <w:t>*</w:t>
+            </w:r>
           </w:p>
         </w:tc>
         <w:tc>
@@ -4430,6 +4481,9 @@
             <w:pPr>
               <w:jc w:val="center"/>
             </w:pPr>
+            <w:r>
+              <w:t>*</w:t>
+            </w:r>
           </w:p>
         </w:tc>
         <w:tc>
@@ -4547,6 +4601,9 @@
             <w:pPr>
               <w:jc w:val="center"/>
             </w:pPr>
+            <w:r>
+              <w:t>*</w:t>
+            </w:r>
           </w:p>
         </w:tc>
         <w:tc>
@@ -4689,6 +4746,9 @@
             <w:pPr>
               <w:jc w:val="center"/>
             </w:pPr>
+            <w:r>
+              <w:t>*</w:t>
+            </w:r>
           </w:p>
         </w:tc>
         <w:tc>
@@ -4806,6 +4866,9 @@
             <w:pPr>
               <w:jc w:val="center"/>
             </w:pPr>
+            <w:r>
+              <w:t>*</w:t>
+            </w:r>
           </w:p>
         </w:tc>
         <w:tc>
@@ -4923,6 +4986,9 @@
             <w:pPr>
               <w:jc w:val="center"/>
             </w:pPr>
+            <w:r>
+              <w:t>*</w:t>
+            </w:r>
           </w:p>
         </w:tc>
         <w:tc>
@@ -5186,6 +5252,9 @@
             <w:pPr>
               <w:jc w:val="center"/>
             </w:pPr>
+            <w:r>
+              <w:t>*</w:t>
+            </w:r>
           </w:p>
         </w:tc>
         <w:tc>
@@ -5303,6 +5372,9 @@
             <w:pPr>
               <w:jc w:val="center"/>
             </w:pPr>
+            <w:r>
+              <w:t>*</w:t>
+            </w:r>
           </w:p>
         </w:tc>
         <w:tc>
@@ -5423,6 +5495,9 @@
             <w:pPr>
               <w:jc w:val="center"/>
             </w:pPr>
+            <w:r>
+              <w:t>*</w:t>
+            </w:r>
           </w:p>
         </w:tc>
         <w:tc>
@@ -5540,6 +5615,11 @@
             <w:pPr>
               <w:jc w:val="center"/>
             </w:pPr>
+            <w:r>
+              <w:t>*</w:t>
+            </w:r>
+            <w:bookmarkStart w:id="0" w:name="_GoBack"/>
+            <w:bookmarkEnd w:id="0"/>
           </w:p>
         </w:tc>
         <w:tc>
@@ -5918,6 +5998,12 @@
             <w:pPr>
               <w:jc w:val="center"/>
             </w:pPr>
+            <w:r>
+              <w:t>4</w:t>
+            </w:r>
+            <w:r>
+              <w:t xml:space="preserve"> us</w:t>
+            </w:r>
           </w:p>
         </w:tc>
         <w:tc>
@@ -6035,6 +6121,9 @@
             <w:pPr>
               <w:jc w:val="center"/>
             </w:pPr>
+            <w:r>
+              <w:t>6 us</w:t>
+            </w:r>
           </w:p>
         </w:tc>
         <w:tc>
@@ -6152,6 +6241,9 @@
             <w:pPr>
               <w:jc w:val="center"/>
             </w:pPr>
+            <w:r>
+              <w:t>4 us</w:t>
+            </w:r>
           </w:p>
         </w:tc>
         <w:tc>
@@ -6269,6 +6361,9 @@
             <w:pPr>
               <w:jc w:val="center"/>
             </w:pPr>
+            <w:r>
+              <w:t>5 us</w:t>
+            </w:r>
           </w:p>
         </w:tc>
         <w:tc>
@@ -6411,6 +6506,9 @@
             <w:pPr>
               <w:jc w:val="center"/>
             </w:pPr>
+            <w:r>
+              <w:t>12 us</w:t>
+            </w:r>
           </w:p>
         </w:tc>
         <w:tc>
@@ -6528,6 +6626,9 @@
             <w:pPr>
               <w:jc w:val="center"/>
             </w:pPr>
+            <w:r>
+              <w:t>12 us</w:t>
+            </w:r>
           </w:p>
         </w:tc>
         <w:tc>
@@ -6645,6 +6746,9 @@
             <w:pPr>
               <w:jc w:val="center"/>
             </w:pPr>
+            <w:r>
+              <w:t>9 us</w:t>
+            </w:r>
           </w:p>
         </w:tc>
         <w:tc>
@@ -6762,6 +6866,9 @@
             <w:pPr>
               <w:jc w:val="center"/>
             </w:pPr>
+            <w:r>
+              <w:t>12 us</w:t>
+            </w:r>
           </w:p>
         </w:tc>
         <w:tc>
@@ -6908,6 +7015,9 @@
             <w:pPr>
               <w:jc w:val="center"/>
             </w:pPr>
+            <w:r>
+              <w:t>12 us</w:t>
+            </w:r>
           </w:p>
         </w:tc>
         <w:tc>
@@ -7025,6 +7135,9 @@
             <w:pPr>
               <w:jc w:val="center"/>
             </w:pPr>
+            <w:r>
+              <w:t>22 us</w:t>
+            </w:r>
           </w:p>
         </w:tc>
         <w:tc>
@@ -7145,19 +7258,20 @@
             <w:pPr>
               <w:jc w:val="center"/>
             </w:pPr>
-          </w:p>
-        </w:tc>
-        <w:tc>
-          <w:tcPr>
-            <w:tcW w:w="555" w:type="pct"/>
-            <w:vAlign w:val="center"/>
-          </w:tcPr>
-          <w:p>
-            <w:pPr>
-              <w:jc w:val="center"/>
-            </w:pPr>
-            <w:bookmarkStart w:id="0" w:name="_GoBack"/>
-            <w:bookmarkEnd w:id="0"/>
+            <w:r>
+              <w:t>11 us</w:t>
+            </w:r>
+          </w:p>
+        </w:tc>
+        <w:tc>
+          <w:tcPr>
+            <w:tcW w:w="555" w:type="pct"/>
+            <w:vAlign w:val="center"/>
+          </w:tcPr>
+          <w:p>
+            <w:pPr>
+              <w:jc w:val="center"/>
+            </w:pPr>
           </w:p>
         </w:tc>
         <w:tc>
@@ -7264,6 +7378,9 @@
             <w:pPr>
               <w:jc w:val="center"/>
             </w:pPr>
+            <w:r>
+              <w:t>19 us</w:t>
+            </w:r>
           </w:p>
         </w:tc>
         <w:tc>

</xml_diff>

<commit_message>
Added ToC and front page
</commit_message>
<xml_diff>
--- a/Bioinformatika_dokumentacija.docx
+++ b/Bioinformatika_dokumentacija.docx
@@ -1,7 +1,1309 @@
 
 <file path=word/document.xml><?xml version="1.0" encoding="utf-8"?>
-<w:document xmlns:ve="http://schemas.openxmlformats.org/markup-compatibility/2006" xmlns:o="urn:schemas-microsoft-com:office:office" xmlns:r="http://schemas.openxmlformats.org/officeDocument/2006/relationships" xmlns:m="http://schemas.openxmlformats.org/officeDocument/2006/math" xmlns:v="urn:schemas-microsoft-com:vml" xmlns:wp="http://schemas.openxmlformats.org/drawingml/2006/wordprocessingDrawing" xmlns:w10="urn:schemas-microsoft-com:office:word" xmlns:w="http://schemas.openxmlformats.org/wordprocessingml/2006/main" xmlns:wne="http://schemas.microsoft.com/office/word/2006/wordml">
+<w:document xmlns:wpc="http://schemas.microsoft.com/office/word/2010/wordprocessingCanvas" xmlns:mc="http://schemas.openxmlformats.org/markup-compatibility/2006" xmlns:o="urn:schemas-microsoft-com:office:office" xmlns:r="http://schemas.openxmlformats.org/officeDocument/2006/relationships" xmlns:m="http://schemas.openxmlformats.org/officeDocument/2006/math" xmlns:v="urn:schemas-microsoft-com:vml" xmlns:wp14="http://schemas.microsoft.com/office/word/2010/wordprocessingDrawing" xmlns:wp="http://schemas.openxmlformats.org/drawingml/2006/wordprocessingDrawing" xmlns:w10="urn:schemas-microsoft-com:office:word" xmlns:w="http://schemas.openxmlformats.org/wordprocessingml/2006/main" xmlns:w14="http://schemas.microsoft.com/office/word/2010/wordml" xmlns:w15="http://schemas.microsoft.com/office/word/2012/wordml" xmlns:wpg="http://schemas.microsoft.com/office/word/2010/wordprocessingGroup" xmlns:wpi="http://schemas.microsoft.com/office/word/2010/wordprocessingInk" xmlns:wne="http://schemas.microsoft.com/office/word/2006/wordml" xmlns:wps="http://schemas.microsoft.com/office/word/2010/wordprocessingShape" mc:Ignorable="w14 w15 wp14">
   <w:body>
+    <w:p>
+      <w:pPr>
+        <w:jc w:val="center"/>
+        <w:rPr>
+          <w:sz w:val="36"/>
+        </w:rPr>
+      </w:pPr>
+      <w:r>
+        <w:rPr>
+          <w:sz w:val="36"/>
+        </w:rPr>
+        <w:t>SVEUČILIŠTE U ZAGREBU</w:t>
+      </w:r>
+    </w:p>
+    <w:p>
+      <w:pPr>
+        <w:jc w:val="center"/>
+        <w:rPr>
+          <w:b/>
+          <w:sz w:val="32"/>
+        </w:rPr>
+      </w:pPr>
+      <w:r>
+        <w:rPr>
+          <w:b/>
+          <w:sz w:val="32"/>
+        </w:rPr>
+        <w:t>FAKULTET ELEKTROTEHNIKE I RAČUNARSTVA</w:t>
+      </w:r>
+    </w:p>
+    <w:p>
+      <w:pPr>
+        <w:jc w:val="center"/>
+      </w:pPr>
+    </w:p>
+    <w:p>
+      <w:pPr>
+        <w:jc w:val="center"/>
+      </w:pPr>
+    </w:p>
+    <w:p>
+      <w:pPr>
+        <w:jc w:val="center"/>
+      </w:pPr>
+    </w:p>
+    <w:p>
+      <w:pPr>
+        <w:jc w:val="center"/>
+      </w:pPr>
+    </w:p>
+    <w:p>
+      <w:pPr>
+        <w:jc w:val="center"/>
+      </w:pPr>
+    </w:p>
+    <w:p>
+      <w:pPr>
+        <w:jc w:val="center"/>
+      </w:pPr>
+    </w:p>
+    <w:p>
+      <w:pPr>
+        <w:jc w:val="center"/>
+      </w:pPr>
+    </w:p>
+    <w:p>
+      <w:pPr>
+        <w:jc w:val="center"/>
+        <w:rPr>
+          <w:sz w:val="32"/>
+        </w:rPr>
+      </w:pPr>
+      <w:r>
+        <w:rPr>
+          <w:sz w:val="32"/>
+        </w:rPr>
+        <w:t>PROJEKT IZ PREDMETA BIOINFORMATIKA</w:t>
+      </w:r>
+    </w:p>
+    <w:p>
+      <w:pPr>
+        <w:jc w:val="center"/>
+        <w:rPr>
+          <w:b/>
+          <w:sz w:val="32"/>
+        </w:rPr>
+      </w:pPr>
+      <w:r>
+        <w:rPr>
+          <w:b/>
+          <w:sz w:val="32"/>
+        </w:rPr>
+        <w:t xml:space="preserve">IZGRADNJA BINARNOG STABLA VALIĆA (eng. </w:t>
+      </w:r>
+      <w:r>
+        <w:rPr>
+          <w:b/>
+          <w:i/>
+          <w:sz w:val="32"/>
+        </w:rPr>
+        <w:t>Wavelet tree)</w:t>
+      </w:r>
+      <w:r>
+        <w:rPr>
+          <w:b/>
+          <w:sz w:val="32"/>
+        </w:rPr>
+        <w:t xml:space="preserve"> KAO RRR STRUKTURE</w:t>
+      </w:r>
+    </w:p>
+    <w:p>
+      <w:pPr>
+        <w:jc w:val="center"/>
+      </w:pPr>
+      <w:r>
+        <w:t>Boris Kanski</w:t>
+      </w:r>
+    </w:p>
+    <w:p>
+      <w:pPr>
+        <w:jc w:val="center"/>
+      </w:pPr>
+      <w:r>
+        <w:t>Branimir Pervan</w:t>
+      </w:r>
+    </w:p>
+    <w:p>
+      <w:pPr>
+        <w:jc w:val="center"/>
+      </w:pPr>
+      <w:r>
+        <w:t>Ivan Karlo Pintar</w:t>
+      </w:r>
+    </w:p>
+    <w:p>
+      <w:pPr>
+        <w:jc w:val="center"/>
+      </w:pPr>
+      <w:r>
+        <w:t>Luka Postružin</w:t>
+      </w:r>
+    </w:p>
+    <w:p>
+      <w:pPr>
+        <w:jc w:val="center"/>
+      </w:pPr>
+      <w:r>
+        <w:t>Nikola Kurdija</w:t>
+      </w:r>
+    </w:p>
+    <w:p>
+      <w:pPr>
+        <w:jc w:val="center"/>
+      </w:pPr>
+      <w:r>
+        <w:t>Vlado Huško</w:t>
+      </w:r>
+    </w:p>
+    <w:p>
+      <w:pPr>
+        <w:jc w:val="center"/>
+      </w:pPr>
+    </w:p>
+    <w:p>
+      <w:pPr>
+        <w:jc w:val="center"/>
+      </w:pPr>
+    </w:p>
+    <w:p>
+      <w:pPr>
+        <w:jc w:val="center"/>
+      </w:pPr>
+    </w:p>
+    <w:p>
+      <w:pPr>
+        <w:jc w:val="center"/>
+      </w:pPr>
+    </w:p>
+    <w:p>
+      <w:pPr>
+        <w:jc w:val="center"/>
+      </w:pPr>
+    </w:p>
+    <w:p>
+      <w:pPr>
+        <w:jc w:val="center"/>
+      </w:pPr>
+    </w:p>
+    <w:p>
+      <w:pPr>
+        <w:jc w:val="center"/>
+      </w:pPr>
+    </w:p>
+    <w:p>
+      <w:pPr>
+        <w:jc w:val="right"/>
+      </w:pPr>
+      <w:r>
+        <w:t xml:space="preserve">Zagreb, siječanj 2015. </w:t>
+      </w:r>
+    </w:p>
+    <w:sdt>
+      <w:sdtPr>
+        <w:id w:val="-559488546"/>
+        <w:docPartObj>
+          <w:docPartGallery w:val="Table of Contents"/>
+          <w:docPartUnique/>
+        </w:docPartObj>
+      </w:sdtPr>
+      <w:sdtEndPr>
+        <w:rPr>
+          <w:rFonts w:asciiTheme="minorHAnsi" w:eastAsiaTheme="minorHAnsi" w:hAnsiTheme="minorHAnsi" w:cstheme="minorBidi"/>
+          <w:b/>
+          <w:bCs/>
+          <w:noProof/>
+          <w:color w:val="auto"/>
+          <w:sz w:val="22"/>
+          <w:szCs w:val="22"/>
+          <w:lang w:val="hr-HR"/>
+        </w:rPr>
+      </w:sdtEndPr>
+      <w:sdtContent>
+        <w:p>
+          <w:pPr>
+            <w:pStyle w:val="TOCHeading"/>
+          </w:pPr>
+          <w:proofErr w:type="spellStart"/>
+          <w:r>
+            <w:t>Sadržaj</w:t>
+          </w:r>
+          <w:proofErr w:type="spellEnd"/>
+        </w:p>
+        <w:p>
+          <w:pPr>
+            <w:pStyle w:val="TOC1"/>
+            <w:tabs>
+              <w:tab w:val="left" w:pos="440"/>
+              <w:tab w:val="right" w:leader="dot" w:pos="9062"/>
+            </w:tabs>
+            <w:rPr>
+              <w:rFonts w:eastAsiaTheme="minorEastAsia"/>
+              <w:noProof/>
+              <w:lang w:eastAsia="hr-HR"/>
+            </w:rPr>
+          </w:pPr>
+          <w:r>
+            <w:fldChar w:fldCharType="begin"/>
+          </w:r>
+          <w:r>
+            <w:instrText xml:space="preserve"> TOC \o "1-3" \h \z \u </w:instrText>
+          </w:r>
+          <w:r>
+            <w:fldChar w:fldCharType="separate"/>
+          </w:r>
+          <w:hyperlink w:anchor="_Toc409022974" w:history="1">
+            <w:r>
+              <w:rPr>
+                <w:rStyle w:val="Hyperlink"/>
+                <w:noProof/>
+              </w:rPr>
+              <w:t>1.</w:t>
+            </w:r>
+            <w:r>
+              <w:rPr>
+                <w:rFonts w:eastAsiaTheme="minorEastAsia"/>
+                <w:noProof/>
+                <w:lang w:eastAsia="hr-HR"/>
+              </w:rPr>
+              <w:tab/>
+            </w:r>
+            <w:r>
+              <w:rPr>
+                <w:rStyle w:val="Hyperlink"/>
+                <w:noProof/>
+              </w:rPr>
+              <w:t>Uvod</w:t>
+            </w:r>
+            <w:r>
+              <w:rPr>
+                <w:noProof/>
+                <w:webHidden/>
+              </w:rPr>
+              <w:tab/>
+            </w:r>
+            <w:r>
+              <w:rPr>
+                <w:noProof/>
+                <w:webHidden/>
+              </w:rPr>
+              <w:fldChar w:fldCharType="begin"/>
+            </w:r>
+            <w:r>
+              <w:rPr>
+                <w:noProof/>
+                <w:webHidden/>
+              </w:rPr>
+              <w:instrText xml:space="preserve"> PAGEREF _Toc409022974 \h </w:instrText>
+            </w:r>
+            <w:r>
+              <w:rPr>
+                <w:noProof/>
+                <w:webHidden/>
+              </w:rPr>
+            </w:r>
+            <w:r>
+              <w:rPr>
+                <w:noProof/>
+                <w:webHidden/>
+              </w:rPr>
+              <w:fldChar w:fldCharType="separate"/>
+            </w:r>
+            <w:r>
+              <w:rPr>
+                <w:noProof/>
+                <w:webHidden/>
+              </w:rPr>
+              <w:t>3</w:t>
+            </w:r>
+            <w:r>
+              <w:rPr>
+                <w:noProof/>
+                <w:webHidden/>
+              </w:rPr>
+              <w:fldChar w:fldCharType="end"/>
+            </w:r>
+          </w:hyperlink>
+        </w:p>
+        <w:p>
+          <w:pPr>
+            <w:pStyle w:val="TOC1"/>
+            <w:tabs>
+              <w:tab w:val="left" w:pos="440"/>
+              <w:tab w:val="right" w:leader="dot" w:pos="9062"/>
+            </w:tabs>
+            <w:rPr>
+              <w:rFonts w:eastAsiaTheme="minorEastAsia"/>
+              <w:noProof/>
+              <w:lang w:eastAsia="hr-HR"/>
+            </w:rPr>
+          </w:pPr>
+          <w:hyperlink w:anchor="_Toc409022975" w:history="1">
+            <w:r>
+              <w:rPr>
+                <w:rStyle w:val="Hyperlink"/>
+                <w:noProof/>
+              </w:rPr>
+              <w:t>2.</w:t>
+            </w:r>
+            <w:r>
+              <w:rPr>
+                <w:rFonts w:eastAsiaTheme="minorEastAsia"/>
+                <w:noProof/>
+                <w:lang w:eastAsia="hr-HR"/>
+              </w:rPr>
+              <w:tab/>
+            </w:r>
+            <w:r>
+              <w:rPr>
+                <w:rStyle w:val="Hyperlink"/>
+                <w:noProof/>
+              </w:rPr>
+              <w:t>Općeniti primjer algoritma</w:t>
+            </w:r>
+            <w:r>
+              <w:rPr>
+                <w:noProof/>
+                <w:webHidden/>
+              </w:rPr>
+              <w:tab/>
+            </w:r>
+            <w:r>
+              <w:rPr>
+                <w:noProof/>
+                <w:webHidden/>
+              </w:rPr>
+              <w:fldChar w:fldCharType="begin"/>
+            </w:r>
+            <w:r>
+              <w:rPr>
+                <w:noProof/>
+                <w:webHidden/>
+              </w:rPr>
+              <w:instrText xml:space="preserve"> PAGEREF _Toc409022975 \h </w:instrText>
+            </w:r>
+            <w:r>
+              <w:rPr>
+                <w:noProof/>
+                <w:webHidden/>
+              </w:rPr>
+            </w:r>
+            <w:r>
+              <w:rPr>
+                <w:noProof/>
+                <w:webHidden/>
+              </w:rPr>
+              <w:fldChar w:fldCharType="separate"/>
+            </w:r>
+            <w:r>
+              <w:rPr>
+                <w:noProof/>
+                <w:webHidden/>
+              </w:rPr>
+              <w:t>8</w:t>
+            </w:r>
+            <w:r>
+              <w:rPr>
+                <w:noProof/>
+                <w:webHidden/>
+              </w:rPr>
+              <w:fldChar w:fldCharType="end"/>
+            </w:r>
+          </w:hyperlink>
+        </w:p>
+        <w:p>
+          <w:pPr>
+            <w:pStyle w:val="TOC2"/>
+            <w:tabs>
+              <w:tab w:val="left" w:pos="880"/>
+              <w:tab w:val="right" w:leader="dot" w:pos="9062"/>
+            </w:tabs>
+            <w:rPr>
+              <w:rFonts w:eastAsiaTheme="minorEastAsia"/>
+              <w:noProof/>
+              <w:lang w:eastAsia="hr-HR"/>
+            </w:rPr>
+          </w:pPr>
+          <w:hyperlink w:anchor="_Toc409022976" w:history="1">
+            <w:r>
+              <w:rPr>
+                <w:rStyle w:val="Hyperlink"/>
+                <w:noProof/>
+              </w:rPr>
+              <w:t>2.1.</w:t>
+            </w:r>
+            <w:r>
+              <w:rPr>
+                <w:rFonts w:eastAsiaTheme="minorEastAsia"/>
+                <w:noProof/>
+                <w:lang w:eastAsia="hr-HR"/>
+              </w:rPr>
+              <w:tab/>
+            </w:r>
+            <w:r>
+              <w:rPr>
+                <w:rStyle w:val="Hyperlink"/>
+                <w:noProof/>
+              </w:rPr>
+              <w:t>Izgradnja stabla</w:t>
+            </w:r>
+            <w:r>
+              <w:rPr>
+                <w:noProof/>
+                <w:webHidden/>
+              </w:rPr>
+              <w:tab/>
+            </w:r>
+            <w:r>
+              <w:rPr>
+                <w:noProof/>
+                <w:webHidden/>
+              </w:rPr>
+              <w:fldChar w:fldCharType="begin"/>
+            </w:r>
+            <w:r>
+              <w:rPr>
+                <w:noProof/>
+                <w:webHidden/>
+              </w:rPr>
+              <w:instrText xml:space="preserve"> PAGEREF _Toc409022976 \h </w:instrText>
+            </w:r>
+            <w:r>
+              <w:rPr>
+                <w:noProof/>
+                <w:webHidden/>
+              </w:rPr>
+            </w:r>
+            <w:r>
+              <w:rPr>
+                <w:noProof/>
+                <w:webHidden/>
+              </w:rPr>
+              <w:fldChar w:fldCharType="separate"/>
+            </w:r>
+            <w:r>
+              <w:rPr>
+                <w:noProof/>
+                <w:webHidden/>
+              </w:rPr>
+              <w:t>8</w:t>
+            </w:r>
+            <w:r>
+              <w:rPr>
+                <w:noProof/>
+                <w:webHidden/>
+              </w:rPr>
+              <w:fldChar w:fldCharType="end"/>
+            </w:r>
+          </w:hyperlink>
+        </w:p>
+        <w:p>
+          <w:pPr>
+            <w:pStyle w:val="TOC2"/>
+            <w:tabs>
+              <w:tab w:val="left" w:pos="880"/>
+              <w:tab w:val="right" w:leader="dot" w:pos="9062"/>
+            </w:tabs>
+            <w:rPr>
+              <w:rFonts w:eastAsiaTheme="minorEastAsia"/>
+              <w:noProof/>
+              <w:lang w:eastAsia="hr-HR"/>
+            </w:rPr>
+          </w:pPr>
+          <w:hyperlink w:anchor="_Toc409022977" w:history="1">
+            <w:r>
+              <w:rPr>
+                <w:rStyle w:val="Hyperlink"/>
+                <w:noProof/>
+              </w:rPr>
+              <w:t>2.2.</w:t>
+            </w:r>
+            <w:r>
+              <w:rPr>
+                <w:rFonts w:eastAsiaTheme="minorEastAsia"/>
+                <w:noProof/>
+                <w:lang w:eastAsia="hr-HR"/>
+              </w:rPr>
+              <w:tab/>
+            </w:r>
+            <w:r>
+              <w:rPr>
+                <w:rStyle w:val="Hyperlink"/>
+                <w:noProof/>
+              </w:rPr>
+              <w:t>Rank operacija</w:t>
+            </w:r>
+            <w:r>
+              <w:rPr>
+                <w:noProof/>
+                <w:webHidden/>
+              </w:rPr>
+              <w:tab/>
+            </w:r>
+            <w:r>
+              <w:rPr>
+                <w:noProof/>
+                <w:webHidden/>
+              </w:rPr>
+              <w:fldChar w:fldCharType="begin"/>
+            </w:r>
+            <w:r>
+              <w:rPr>
+                <w:noProof/>
+                <w:webHidden/>
+              </w:rPr>
+              <w:instrText xml:space="preserve"> PAGEREF _Toc409022977 \h </w:instrText>
+            </w:r>
+            <w:r>
+              <w:rPr>
+                <w:noProof/>
+                <w:webHidden/>
+              </w:rPr>
+            </w:r>
+            <w:r>
+              <w:rPr>
+                <w:noProof/>
+                <w:webHidden/>
+              </w:rPr>
+              <w:fldChar w:fldCharType="separate"/>
+            </w:r>
+            <w:r>
+              <w:rPr>
+                <w:noProof/>
+                <w:webHidden/>
+              </w:rPr>
+              <w:t>9</w:t>
+            </w:r>
+            <w:r>
+              <w:rPr>
+                <w:noProof/>
+                <w:webHidden/>
+              </w:rPr>
+              <w:fldChar w:fldCharType="end"/>
+            </w:r>
+          </w:hyperlink>
+        </w:p>
+        <w:p>
+          <w:pPr>
+            <w:pStyle w:val="TOC2"/>
+            <w:tabs>
+              <w:tab w:val="left" w:pos="880"/>
+              <w:tab w:val="right" w:leader="dot" w:pos="9062"/>
+            </w:tabs>
+            <w:rPr>
+              <w:rFonts w:eastAsiaTheme="minorEastAsia"/>
+              <w:noProof/>
+              <w:lang w:eastAsia="hr-HR"/>
+            </w:rPr>
+          </w:pPr>
+          <w:hyperlink w:anchor="_Toc409022978" w:history="1">
+            <w:r>
+              <w:rPr>
+                <w:rStyle w:val="Hyperlink"/>
+                <w:noProof/>
+              </w:rPr>
+              <w:t>2.3.</w:t>
+            </w:r>
+            <w:r>
+              <w:rPr>
+                <w:rFonts w:eastAsiaTheme="minorEastAsia"/>
+                <w:noProof/>
+                <w:lang w:eastAsia="hr-HR"/>
+              </w:rPr>
+              <w:tab/>
+            </w:r>
+            <w:r>
+              <w:rPr>
+                <w:rStyle w:val="Hyperlink"/>
+                <w:noProof/>
+              </w:rPr>
+              <w:t>Select operacija</w:t>
+            </w:r>
+            <w:r>
+              <w:rPr>
+                <w:noProof/>
+                <w:webHidden/>
+              </w:rPr>
+              <w:tab/>
+            </w:r>
+            <w:r>
+              <w:rPr>
+                <w:noProof/>
+                <w:webHidden/>
+              </w:rPr>
+              <w:fldChar w:fldCharType="begin"/>
+            </w:r>
+            <w:r>
+              <w:rPr>
+                <w:noProof/>
+                <w:webHidden/>
+              </w:rPr>
+              <w:instrText xml:space="preserve"> PAGEREF _Toc409022978 \h </w:instrText>
+            </w:r>
+            <w:r>
+              <w:rPr>
+                <w:noProof/>
+                <w:webHidden/>
+              </w:rPr>
+            </w:r>
+            <w:r>
+              <w:rPr>
+                <w:noProof/>
+                <w:webHidden/>
+              </w:rPr>
+              <w:fldChar w:fldCharType="separate"/>
+            </w:r>
+            <w:r>
+              <w:rPr>
+                <w:noProof/>
+                <w:webHidden/>
+              </w:rPr>
+              <w:t>10</w:t>
+            </w:r>
+            <w:r>
+              <w:rPr>
+                <w:noProof/>
+                <w:webHidden/>
+              </w:rPr>
+              <w:fldChar w:fldCharType="end"/>
+            </w:r>
+          </w:hyperlink>
+        </w:p>
+        <w:p>
+          <w:pPr>
+            <w:pStyle w:val="TOC1"/>
+            <w:tabs>
+              <w:tab w:val="left" w:pos="440"/>
+              <w:tab w:val="right" w:leader="dot" w:pos="9062"/>
+            </w:tabs>
+            <w:rPr>
+              <w:rFonts w:eastAsiaTheme="minorEastAsia"/>
+              <w:noProof/>
+              <w:lang w:eastAsia="hr-HR"/>
+            </w:rPr>
+          </w:pPr>
+          <w:hyperlink w:anchor="_Toc409022979" w:history="1">
+            <w:r>
+              <w:rPr>
+                <w:rStyle w:val="Hyperlink"/>
+                <w:noProof/>
+              </w:rPr>
+              <w:t>3.</w:t>
+            </w:r>
+            <w:r>
+              <w:rPr>
+                <w:rFonts w:eastAsiaTheme="minorEastAsia"/>
+                <w:noProof/>
+                <w:lang w:eastAsia="hr-HR"/>
+              </w:rPr>
+              <w:tab/>
+            </w:r>
+            <w:r>
+              <w:rPr>
+                <w:rStyle w:val="Hyperlink"/>
+                <w:noProof/>
+              </w:rPr>
+              <w:t>Implementacije</w:t>
+            </w:r>
+            <w:r>
+              <w:rPr>
+                <w:noProof/>
+                <w:webHidden/>
+              </w:rPr>
+              <w:tab/>
+            </w:r>
+            <w:r>
+              <w:rPr>
+                <w:noProof/>
+                <w:webHidden/>
+              </w:rPr>
+              <w:fldChar w:fldCharType="begin"/>
+            </w:r>
+            <w:r>
+              <w:rPr>
+                <w:noProof/>
+                <w:webHidden/>
+              </w:rPr>
+              <w:instrText xml:space="preserve"> PAGEREF _Toc409022979 \h </w:instrText>
+            </w:r>
+            <w:r>
+              <w:rPr>
+                <w:noProof/>
+                <w:webHidden/>
+              </w:rPr>
+            </w:r>
+            <w:r>
+              <w:rPr>
+                <w:noProof/>
+                <w:webHidden/>
+              </w:rPr>
+              <w:fldChar w:fldCharType="separate"/>
+            </w:r>
+            <w:r>
+              <w:rPr>
+                <w:noProof/>
+                <w:webHidden/>
+              </w:rPr>
+              <w:t>11</w:t>
+            </w:r>
+            <w:r>
+              <w:rPr>
+                <w:noProof/>
+                <w:webHidden/>
+              </w:rPr>
+              <w:fldChar w:fldCharType="end"/>
+            </w:r>
+          </w:hyperlink>
+        </w:p>
+        <w:p>
+          <w:pPr>
+            <w:pStyle w:val="TOC2"/>
+            <w:tabs>
+              <w:tab w:val="left" w:pos="880"/>
+              <w:tab w:val="right" w:leader="dot" w:pos="9062"/>
+            </w:tabs>
+            <w:rPr>
+              <w:rFonts w:eastAsiaTheme="minorEastAsia"/>
+              <w:noProof/>
+              <w:lang w:eastAsia="hr-HR"/>
+            </w:rPr>
+          </w:pPr>
+          <w:hyperlink w:anchor="_Toc409022980" w:history="1">
+            <w:r>
+              <w:rPr>
+                <w:rStyle w:val="Hyperlink"/>
+                <w:noProof/>
+              </w:rPr>
+              <w:t>3.1.</w:t>
+            </w:r>
+            <w:r>
+              <w:rPr>
+                <w:rFonts w:eastAsiaTheme="minorEastAsia"/>
+                <w:noProof/>
+                <w:lang w:eastAsia="hr-HR"/>
+              </w:rPr>
+              <w:tab/>
+            </w:r>
+            <w:r>
+              <w:rPr>
+                <w:rStyle w:val="Hyperlink"/>
+                <w:noProof/>
+              </w:rPr>
+              <w:t>Implementacija u programskom jeziku C</w:t>
+            </w:r>
+            <w:r>
+              <w:rPr>
+                <w:noProof/>
+                <w:webHidden/>
+              </w:rPr>
+              <w:tab/>
+            </w:r>
+            <w:r>
+              <w:rPr>
+                <w:noProof/>
+                <w:webHidden/>
+              </w:rPr>
+              <w:fldChar w:fldCharType="begin"/>
+            </w:r>
+            <w:r>
+              <w:rPr>
+                <w:noProof/>
+                <w:webHidden/>
+              </w:rPr>
+              <w:instrText xml:space="preserve"> PAGEREF _Toc409022980 \h </w:instrText>
+            </w:r>
+            <w:r>
+              <w:rPr>
+                <w:noProof/>
+                <w:webHidden/>
+              </w:rPr>
+            </w:r>
+            <w:r>
+              <w:rPr>
+                <w:noProof/>
+                <w:webHidden/>
+              </w:rPr>
+              <w:fldChar w:fldCharType="separate"/>
+            </w:r>
+            <w:r>
+              <w:rPr>
+                <w:noProof/>
+                <w:webHidden/>
+              </w:rPr>
+              <w:t>11</w:t>
+            </w:r>
+            <w:r>
+              <w:rPr>
+                <w:noProof/>
+                <w:webHidden/>
+              </w:rPr>
+              <w:fldChar w:fldCharType="end"/>
+            </w:r>
+          </w:hyperlink>
+        </w:p>
+        <w:p>
+          <w:pPr>
+            <w:pStyle w:val="TOC2"/>
+            <w:tabs>
+              <w:tab w:val="left" w:pos="880"/>
+              <w:tab w:val="right" w:leader="dot" w:pos="9062"/>
+            </w:tabs>
+            <w:rPr>
+              <w:rFonts w:eastAsiaTheme="minorEastAsia"/>
+              <w:noProof/>
+              <w:lang w:eastAsia="hr-HR"/>
+            </w:rPr>
+          </w:pPr>
+          <w:hyperlink w:anchor="_Toc409022981" w:history="1">
+            <w:r>
+              <w:rPr>
+                <w:rStyle w:val="Hyperlink"/>
+                <w:noProof/>
+              </w:rPr>
+              <w:t>3.2.</w:t>
+            </w:r>
+            <w:r>
+              <w:rPr>
+                <w:rFonts w:eastAsiaTheme="minorEastAsia"/>
+                <w:noProof/>
+                <w:lang w:eastAsia="hr-HR"/>
+              </w:rPr>
+              <w:tab/>
+            </w:r>
+            <w:r>
+              <w:rPr>
+                <w:rStyle w:val="Hyperlink"/>
+                <w:noProof/>
+              </w:rPr>
+              <w:t>Implementacija u programskom jeziku Java</w:t>
+            </w:r>
+            <w:r>
+              <w:rPr>
+                <w:noProof/>
+                <w:webHidden/>
+              </w:rPr>
+              <w:tab/>
+            </w:r>
+            <w:r>
+              <w:rPr>
+                <w:noProof/>
+                <w:webHidden/>
+              </w:rPr>
+              <w:fldChar w:fldCharType="begin"/>
+            </w:r>
+            <w:r>
+              <w:rPr>
+                <w:noProof/>
+                <w:webHidden/>
+              </w:rPr>
+              <w:instrText xml:space="preserve"> PAGEREF _Toc409022981 \h </w:instrText>
+            </w:r>
+            <w:r>
+              <w:rPr>
+                <w:noProof/>
+                <w:webHidden/>
+              </w:rPr>
+            </w:r>
+            <w:r>
+              <w:rPr>
+                <w:noProof/>
+                <w:webHidden/>
+              </w:rPr>
+              <w:fldChar w:fldCharType="separate"/>
+            </w:r>
+            <w:r>
+              <w:rPr>
+                <w:noProof/>
+                <w:webHidden/>
+              </w:rPr>
+              <w:t>12</w:t>
+            </w:r>
+            <w:r>
+              <w:rPr>
+                <w:noProof/>
+                <w:webHidden/>
+              </w:rPr>
+              <w:fldChar w:fldCharType="end"/>
+            </w:r>
+          </w:hyperlink>
+        </w:p>
+        <w:p>
+          <w:pPr>
+            <w:pStyle w:val="TOC2"/>
+            <w:tabs>
+              <w:tab w:val="left" w:pos="880"/>
+              <w:tab w:val="right" w:leader="dot" w:pos="9062"/>
+            </w:tabs>
+            <w:rPr>
+              <w:rFonts w:eastAsiaTheme="minorEastAsia"/>
+              <w:noProof/>
+              <w:lang w:eastAsia="hr-HR"/>
+            </w:rPr>
+          </w:pPr>
+          <w:hyperlink w:anchor="_Toc409022982" w:history="1">
+            <w:r>
+              <w:rPr>
+                <w:rStyle w:val="Hyperlink"/>
+                <w:noProof/>
+              </w:rPr>
+              <w:t>3.3.</w:t>
+            </w:r>
+            <w:r>
+              <w:rPr>
+                <w:rFonts w:eastAsiaTheme="minorEastAsia"/>
+                <w:noProof/>
+                <w:lang w:eastAsia="hr-HR"/>
+              </w:rPr>
+              <w:tab/>
+            </w:r>
+            <w:r>
+              <w:rPr>
+                <w:rStyle w:val="Hyperlink"/>
+                <w:noProof/>
+              </w:rPr>
+              <w:t>Implementacija u programskom jeziku C++</w:t>
+            </w:r>
+            <w:r>
+              <w:rPr>
+                <w:noProof/>
+                <w:webHidden/>
+              </w:rPr>
+              <w:tab/>
+            </w:r>
+            <w:r>
+              <w:rPr>
+                <w:noProof/>
+                <w:webHidden/>
+              </w:rPr>
+              <w:fldChar w:fldCharType="begin"/>
+            </w:r>
+            <w:r>
+              <w:rPr>
+                <w:noProof/>
+                <w:webHidden/>
+              </w:rPr>
+              <w:instrText xml:space="preserve"> PAGEREF _Toc409022982 \h </w:instrText>
+            </w:r>
+            <w:r>
+              <w:rPr>
+                <w:noProof/>
+                <w:webHidden/>
+              </w:rPr>
+            </w:r>
+            <w:r>
+              <w:rPr>
+                <w:noProof/>
+                <w:webHidden/>
+              </w:rPr>
+              <w:fldChar w:fldCharType="separate"/>
+            </w:r>
+            <w:r>
+              <w:rPr>
+                <w:noProof/>
+                <w:webHidden/>
+              </w:rPr>
+              <w:t>14</w:t>
+            </w:r>
+            <w:r>
+              <w:rPr>
+                <w:noProof/>
+                <w:webHidden/>
+              </w:rPr>
+              <w:fldChar w:fldCharType="end"/>
+            </w:r>
+          </w:hyperlink>
+        </w:p>
+        <w:p>
+          <w:pPr>
+            <w:pStyle w:val="TOC1"/>
+            <w:tabs>
+              <w:tab w:val="left" w:pos="440"/>
+              <w:tab w:val="right" w:leader="dot" w:pos="9062"/>
+            </w:tabs>
+            <w:rPr>
+              <w:rFonts w:eastAsiaTheme="minorEastAsia"/>
+              <w:noProof/>
+              <w:lang w:eastAsia="hr-HR"/>
+            </w:rPr>
+          </w:pPr>
+          <w:hyperlink w:anchor="_Toc409022983" w:history="1">
+            <w:r>
+              <w:rPr>
+                <w:rStyle w:val="Hyperlink"/>
+                <w:noProof/>
+              </w:rPr>
+              <w:t>4.</w:t>
+            </w:r>
+            <w:r>
+              <w:rPr>
+                <w:rFonts w:eastAsiaTheme="minorEastAsia"/>
+                <w:noProof/>
+                <w:lang w:eastAsia="hr-HR"/>
+              </w:rPr>
+              <w:tab/>
+            </w:r>
+            <w:r>
+              <w:rPr>
+                <w:rStyle w:val="Hyperlink"/>
+                <w:noProof/>
+              </w:rPr>
+              <w:t>Analiza rezultata</w:t>
+            </w:r>
+            <w:r>
+              <w:rPr>
+                <w:noProof/>
+                <w:webHidden/>
+              </w:rPr>
+              <w:tab/>
+            </w:r>
+            <w:r>
+              <w:rPr>
+                <w:noProof/>
+                <w:webHidden/>
+              </w:rPr>
+              <w:fldChar w:fldCharType="begin"/>
+            </w:r>
+            <w:r>
+              <w:rPr>
+                <w:noProof/>
+                <w:webHidden/>
+              </w:rPr>
+              <w:instrText xml:space="preserve"> PAGEREF _Toc409022983 \h </w:instrText>
+            </w:r>
+            <w:r>
+              <w:rPr>
+                <w:noProof/>
+                <w:webHidden/>
+              </w:rPr>
+            </w:r>
+            <w:r>
+              <w:rPr>
+                <w:noProof/>
+                <w:webHidden/>
+              </w:rPr>
+              <w:fldChar w:fldCharType="separate"/>
+            </w:r>
+            <w:r>
+              <w:rPr>
+                <w:noProof/>
+                <w:webHidden/>
+              </w:rPr>
+              <w:t>15</w:t>
+            </w:r>
+            <w:r>
+              <w:rPr>
+                <w:noProof/>
+                <w:webHidden/>
+              </w:rPr>
+              <w:fldChar w:fldCharType="end"/>
+            </w:r>
+          </w:hyperlink>
+        </w:p>
+        <w:p>
+          <w:pPr>
+            <w:pStyle w:val="TOC1"/>
+            <w:tabs>
+              <w:tab w:val="left" w:pos="440"/>
+              <w:tab w:val="right" w:leader="dot" w:pos="9062"/>
+            </w:tabs>
+            <w:rPr>
+              <w:rFonts w:eastAsiaTheme="minorEastAsia"/>
+              <w:noProof/>
+              <w:lang w:eastAsia="hr-HR"/>
+            </w:rPr>
+          </w:pPr>
+          <w:hyperlink w:anchor="_Toc409022984" w:history="1">
+            <w:r>
+              <w:rPr>
+                <w:rStyle w:val="Hyperlink"/>
+                <w:noProof/>
+              </w:rPr>
+              <w:t>5.</w:t>
+            </w:r>
+            <w:r>
+              <w:rPr>
+                <w:rFonts w:eastAsiaTheme="minorEastAsia"/>
+                <w:noProof/>
+                <w:lang w:eastAsia="hr-HR"/>
+              </w:rPr>
+              <w:tab/>
+            </w:r>
+            <w:r>
+              <w:rPr>
+                <w:rStyle w:val="Hyperlink"/>
+                <w:noProof/>
+              </w:rPr>
+              <w:t>Zaključak</w:t>
+            </w:r>
+            <w:r>
+              <w:rPr>
+                <w:noProof/>
+                <w:webHidden/>
+              </w:rPr>
+              <w:tab/>
+            </w:r>
+            <w:r>
+              <w:rPr>
+                <w:noProof/>
+                <w:webHidden/>
+              </w:rPr>
+              <w:fldChar w:fldCharType="begin"/>
+            </w:r>
+            <w:r>
+              <w:rPr>
+                <w:noProof/>
+                <w:webHidden/>
+              </w:rPr>
+              <w:instrText xml:space="preserve"> PAGEREF _Toc409022984 \h </w:instrText>
+            </w:r>
+            <w:r>
+              <w:rPr>
+                <w:noProof/>
+                <w:webHidden/>
+              </w:rPr>
+            </w:r>
+            <w:r>
+              <w:rPr>
+                <w:noProof/>
+                <w:webHidden/>
+              </w:rPr>
+              <w:fldChar w:fldCharType="separate"/>
+            </w:r>
+            <w:r>
+              <w:rPr>
+                <w:noProof/>
+                <w:webHidden/>
+              </w:rPr>
+              <w:t>22</w:t>
+            </w:r>
+            <w:r>
+              <w:rPr>
+                <w:noProof/>
+                <w:webHidden/>
+              </w:rPr>
+              <w:fldChar w:fldCharType="end"/>
+            </w:r>
+          </w:hyperlink>
+        </w:p>
+        <w:p>
+          <w:pPr>
+            <w:pStyle w:val="TOC1"/>
+            <w:tabs>
+              <w:tab w:val="left" w:pos="440"/>
+              <w:tab w:val="right" w:leader="dot" w:pos="9062"/>
+            </w:tabs>
+            <w:rPr>
+              <w:rFonts w:eastAsiaTheme="minorEastAsia"/>
+              <w:noProof/>
+              <w:lang w:eastAsia="hr-HR"/>
+            </w:rPr>
+          </w:pPr>
+          <w:hyperlink w:anchor="_Toc409022985" w:history="1">
+            <w:r>
+              <w:rPr>
+                <w:rStyle w:val="Hyperlink"/>
+                <w:noProof/>
+              </w:rPr>
+              <w:t>6.</w:t>
+            </w:r>
+            <w:r>
+              <w:rPr>
+                <w:rFonts w:eastAsiaTheme="minorEastAsia"/>
+                <w:noProof/>
+                <w:lang w:eastAsia="hr-HR"/>
+              </w:rPr>
+              <w:tab/>
+            </w:r>
+            <w:r>
+              <w:rPr>
+                <w:rStyle w:val="Hyperlink"/>
+                <w:noProof/>
+              </w:rPr>
+              <w:t>Literatura</w:t>
+            </w:r>
+            <w:r>
+              <w:rPr>
+                <w:noProof/>
+                <w:webHidden/>
+              </w:rPr>
+              <w:tab/>
+            </w:r>
+            <w:r>
+              <w:rPr>
+                <w:noProof/>
+                <w:webHidden/>
+              </w:rPr>
+              <w:fldChar w:fldCharType="begin"/>
+            </w:r>
+            <w:r>
+              <w:rPr>
+                <w:noProof/>
+                <w:webHidden/>
+              </w:rPr>
+              <w:instrText xml:space="preserve"> PAGEREF _Toc409022985 \h </w:instrText>
+            </w:r>
+            <w:r>
+              <w:rPr>
+                <w:noProof/>
+                <w:webHidden/>
+              </w:rPr>
+            </w:r>
+            <w:r>
+              <w:rPr>
+                <w:noProof/>
+                <w:webHidden/>
+              </w:rPr>
+              <w:fldChar w:fldCharType="separate"/>
+            </w:r>
+            <w:r>
+              <w:rPr>
+                <w:noProof/>
+                <w:webHidden/>
+              </w:rPr>
+              <w:t>23</w:t>
+            </w:r>
+            <w:r>
+              <w:rPr>
+                <w:noProof/>
+                <w:webHidden/>
+              </w:rPr>
+              <w:fldChar w:fldCharType="end"/>
+            </w:r>
+          </w:hyperlink>
+        </w:p>
+        <w:p>
+          <w:r>
+            <w:rPr>
+              <w:b/>
+              <w:bCs/>
+              <w:noProof/>
+            </w:rPr>
+            <w:fldChar w:fldCharType="end"/>
+          </w:r>
+        </w:p>
+      </w:sdtContent>
+    </w:sdt>
+    <w:p>
+      <w:pPr>
+        <w:rPr>
+          <w:rFonts w:asciiTheme="majorHAnsi" w:eastAsiaTheme="majorEastAsia" w:hAnsiTheme="majorHAnsi" w:cstheme="majorBidi"/>
+          <w:b/>
+          <w:bCs/>
+          <w:color w:val="365F91" w:themeColor="accent1" w:themeShade="BF"/>
+          <w:sz w:val="28"/>
+          <w:szCs w:val="28"/>
+        </w:rPr>
+      </w:pPr>
+      <w:r>
+        <w:br w:type="page"/>
+      </w:r>
+      <w:bookmarkStart w:id="0" w:name="_GoBack"/>
+      <w:bookmarkEnd w:id="0"/>
+    </w:p>
     <w:p>
       <w:pPr>
         <w:pStyle w:val="Heading1"/>
@@ -10,9 +1312,12 @@
           <w:numId w:val="1"/>
         </w:numPr>
       </w:pPr>
-      <w:r>
+      <w:bookmarkStart w:id="1" w:name="_Toc409022974"/>
+      <w:r>
+        <w:lastRenderedPageBreak/>
         <w:t>Uvod</w:t>
       </w:r>
+      <w:bookmarkEnd w:id="1"/>
     </w:p>
     <w:p/>
     <w:p>
@@ -66,7 +1371,7 @@
                     <pic:cNvPicPr/>
                   </pic:nvPicPr>
                   <pic:blipFill>
-                    <a:blip r:embed="rId5" cstate="print"/>
+                    <a:blip r:embed="rId6" cstate="print"/>
                     <a:stretch>
                       <a:fillRect/>
                     </a:stretch>
@@ -385,7 +1690,7 @@
                     <pic:cNvPicPr/>
                   </pic:nvPicPr>
                   <pic:blipFill>
-                    <a:blip r:embed="rId6" cstate="print"/>
+                    <a:blip r:embed="rId7" cstate="print"/>
                     <a:stretch>
                       <a:fillRect/>
                     </a:stretch>
@@ -468,7 +1773,7 @@
                     <pic:cNvPicPr/>
                   </pic:nvPicPr>
                   <pic:blipFill>
-                    <a:blip r:embed="rId7" cstate="print"/>
+                    <a:blip r:embed="rId8" cstate="print"/>
                     <a:stretch>
                       <a:fillRect/>
                     </a:stretch>
@@ -517,7 +1822,7 @@
                     <pic:cNvPicPr/>
                   </pic:nvPicPr>
                   <pic:blipFill>
-                    <a:blip r:embed="rId8" cstate="print"/>
+                    <a:blip r:embed="rId9" cstate="print"/>
                     <a:stretch>
                       <a:fillRect/>
                     </a:stretch>
@@ -659,7 +1964,7 @@
                     <pic:cNvPicPr/>
                   </pic:nvPicPr>
                   <pic:blipFill>
-                    <a:blip r:embed="rId9" cstate="print"/>
+                    <a:blip r:embed="rId10" cstate="print"/>
                     <a:stretch>
                       <a:fillRect/>
                     </a:stretch>
@@ -1086,10 +2391,12 @@
           <w:numId w:val="1"/>
         </w:numPr>
       </w:pPr>
+      <w:bookmarkStart w:id="2" w:name="_Toc409022975"/>
       <w:r>
         <w:lastRenderedPageBreak/>
         <w:t>Općeniti primjer algoritma</w:t>
       </w:r>
+      <w:bookmarkEnd w:id="2"/>
     </w:p>
     <w:p/>
     <w:p>
@@ -1100,9 +2407,11 @@
           <w:numId w:val="1"/>
         </w:numPr>
       </w:pPr>
+      <w:bookmarkStart w:id="3" w:name="_Toc409022976"/>
       <w:r>
         <w:t>Izgradnja stabla</w:t>
       </w:r>
+      <w:bookmarkEnd w:id="3"/>
     </w:p>
     <w:p/>
     <w:p>
@@ -1744,9 +3053,11 @@
           <w:numId w:val="1"/>
         </w:numPr>
       </w:pPr>
+      <w:bookmarkStart w:id="4" w:name="_Toc409022977"/>
       <w:r>
         <w:t>Rank operacija</w:t>
       </w:r>
+      <w:bookmarkEnd w:id="4"/>
     </w:p>
     <w:p/>
     <w:p>
@@ -2085,9 +3396,11 @@
           <w:numId w:val="1"/>
         </w:numPr>
       </w:pPr>
+      <w:bookmarkStart w:id="5" w:name="_Toc409022978"/>
       <w:r>
         <w:t>Select operacija</w:t>
       </w:r>
+      <w:bookmarkEnd w:id="5"/>
     </w:p>
     <w:p/>
     <w:p>
@@ -2141,10 +3454,12 @@
           <w:numId w:val="1"/>
         </w:numPr>
       </w:pPr>
+      <w:bookmarkStart w:id="6" w:name="_Toc409022979"/>
       <w:r>
         <w:lastRenderedPageBreak/>
         <w:t>Implementacije</w:t>
       </w:r>
+      <w:bookmarkEnd w:id="6"/>
     </w:p>
     <w:p/>
     <w:p>
@@ -2155,9 +3470,11 @@
           <w:numId w:val="1"/>
         </w:numPr>
       </w:pPr>
+      <w:bookmarkStart w:id="7" w:name="_Toc409022980"/>
       <w:r>
         <w:t>Implementacija u programskom jeziku C</w:t>
       </w:r>
+      <w:bookmarkEnd w:id="7"/>
     </w:p>
     <w:p/>
     <w:p>
@@ -2359,9 +3676,11 @@
           <w:numId w:val="1"/>
         </w:numPr>
       </w:pPr>
+      <w:bookmarkStart w:id="8" w:name="_Toc409022981"/>
       <w:r>
         <w:t>Implementacija u programskom jeziku Java</w:t>
       </w:r>
+      <w:bookmarkEnd w:id="8"/>
     </w:p>
     <w:p/>
     <w:p>
@@ -2751,8 +4070,6 @@
       <w:r>
         <w:t>“ gdje je FileName putanja do FASTA datoteke, (R|S) karakter kojim se određuje zahtjev na operaciju rank ili select, Character karakter za koji se izvodi tražena operacija i EndBound granica izvršavanja tražene operacije.</w:t>
       </w:r>
-      <w:bookmarkStart w:id="0" w:name="_GoBack"/>
-      <w:bookmarkEnd w:id="0"/>
     </w:p>
     <w:p/>
     <w:p>
@@ -2763,9 +4080,11 @@
           <w:numId w:val="1"/>
         </w:numPr>
       </w:pPr>
+      <w:bookmarkStart w:id="9" w:name="_Toc409022982"/>
       <w:r>
         <w:t>Implementacija u programskom jeziku C++</w:t>
       </w:r>
+      <w:bookmarkEnd w:id="9"/>
     </w:p>
     <w:p/>
     <w:p>
@@ -2820,9 +4139,11 @@
           <w:numId w:val="1"/>
         </w:numPr>
       </w:pPr>
+      <w:bookmarkStart w:id="10" w:name="_Toc409022983"/>
       <w:r>
         <w:t>Analiza rezultata</w:t>
       </w:r>
+      <w:bookmarkEnd w:id="10"/>
     </w:p>
     <w:p/>
     <w:p>
@@ -2877,7 +4198,7 @@
       <w:tblPr>
         <w:tblStyle w:val="TableGrid"/>
         <w:tblW w:w="5000" w:type="pct"/>
-        <w:tblLook w:val="04A0"/>
+        <w:tblLook w:val="04A0" w:firstRow="1" w:lastRow="0" w:firstColumn="1" w:lastColumn="0" w:noHBand="0" w:noVBand="1"/>
       </w:tblPr>
       <w:tblGrid>
         <w:gridCol w:w="2034"/>
@@ -3693,7 +5014,7 @@
       <w:tblPr>
         <w:tblStyle w:val="TableGrid"/>
         <w:tblW w:w="5000" w:type="pct"/>
-        <w:tblLook w:val="04A0"/>
+        <w:tblLook w:val="04A0" w:firstRow="1" w:lastRow="0" w:firstColumn="1" w:lastColumn="0" w:noHBand="0" w:noVBand="1"/>
       </w:tblPr>
       <w:tblGrid>
         <w:gridCol w:w="2034"/>
@@ -4510,7 +5831,7 @@
       <w:tblPr>
         <w:tblStyle w:val="TableGrid"/>
         <w:tblW w:w="5000" w:type="pct"/>
-        <w:tblLook w:val="04A0"/>
+        <w:tblLook w:val="04A0" w:firstRow="1" w:lastRow="0" w:firstColumn="1" w:lastColumn="0" w:noHBand="0" w:noVBand="1"/>
       </w:tblPr>
       <w:tblGrid>
         <w:gridCol w:w="1585"/>
@@ -6428,7 +7749,7 @@
       <w:tblPr>
         <w:tblStyle w:val="TableGrid"/>
         <w:tblW w:w="5000" w:type="pct"/>
-        <w:tblLook w:val="04A0"/>
+        <w:tblLook w:val="04A0" w:firstRow="1" w:lastRow="0" w:firstColumn="1" w:lastColumn="0" w:noHBand="0" w:noVBand="1"/>
       </w:tblPr>
       <w:tblGrid>
         <w:gridCol w:w="1585"/>
@@ -8243,10 +9564,12 @@
           <w:numId w:val="1"/>
         </w:numPr>
       </w:pPr>
+      <w:bookmarkStart w:id="11" w:name="_Toc409022984"/>
       <w:r>
         <w:lastRenderedPageBreak/>
         <w:t>Zaključak</w:t>
       </w:r>
+      <w:bookmarkEnd w:id="11"/>
     </w:p>
     <w:p/>
     <w:p>
@@ -8272,10 +9595,12 @@
           <w:numId w:val="1"/>
         </w:numPr>
       </w:pPr>
+      <w:bookmarkStart w:id="12" w:name="_Toc409022985"/>
       <w:r>
         <w:lastRenderedPageBreak/>
         <w:t>Literatura</w:t>
       </w:r>
+      <w:bookmarkEnd w:id="12"/>
     </w:p>
     <w:p/>
     <w:p>
@@ -8297,7 +9622,7 @@
       <w:r>
         <w:t xml:space="preserve">[4] </w:t>
       </w:r>
-      <w:hyperlink r:id="rId10" w:history="1">
+      <w:hyperlink r:id="rId11" w:history="1">
         <w:r>
           <w:rPr>
             <w:rStyle w:val="Hyperlink"/>
@@ -8391,7 +9716,7 @@
         </w:rPr>
         <w:t xml:space="preserve">[6] </w:t>
       </w:r>
-      <w:hyperlink r:id="rId11" w:tgtFrame="_blank" w:history="1">
+      <w:hyperlink r:id="rId12" w:tgtFrame="_blank" w:history="1">
         <w:r>
           <w:rPr>
             <w:rStyle w:val="Hyperlink"/>
@@ -8425,7 +9750,7 @@
 </file>
 
 <file path=word/numbering.xml><?xml version="1.0" encoding="utf-8"?>
-<w:numbering xmlns:ve="http://schemas.openxmlformats.org/markup-compatibility/2006" xmlns:o="urn:schemas-microsoft-com:office:office" xmlns:r="http://schemas.openxmlformats.org/officeDocument/2006/relationships" xmlns:m="http://schemas.openxmlformats.org/officeDocument/2006/math" xmlns:v="urn:schemas-microsoft-com:vml" xmlns:wp="http://schemas.openxmlformats.org/drawingml/2006/wordprocessingDrawing" xmlns:w10="urn:schemas-microsoft-com:office:word" xmlns:w="http://schemas.openxmlformats.org/wordprocessingml/2006/main" xmlns:wne="http://schemas.microsoft.com/office/word/2006/wordml">
+<w:numbering xmlns:wpc="http://schemas.microsoft.com/office/word/2010/wordprocessingCanvas" xmlns:mc="http://schemas.openxmlformats.org/markup-compatibility/2006" xmlns:o="urn:schemas-microsoft-com:office:office" xmlns:r="http://schemas.openxmlformats.org/officeDocument/2006/relationships" xmlns:m="http://schemas.openxmlformats.org/officeDocument/2006/math" xmlns:v="urn:schemas-microsoft-com:vml" xmlns:wp14="http://schemas.microsoft.com/office/word/2010/wordprocessingDrawing" xmlns:wp="http://schemas.openxmlformats.org/drawingml/2006/wordprocessingDrawing" xmlns:w10="urn:schemas-microsoft-com:office:word" xmlns:w="http://schemas.openxmlformats.org/wordprocessingml/2006/main" xmlns:w14="http://schemas.microsoft.com/office/word/2010/wordml" xmlns:w15="http://schemas.microsoft.com/office/word/2012/wordml" xmlns:wpg="http://schemas.microsoft.com/office/word/2010/wordprocessingGroup" xmlns:wpi="http://schemas.microsoft.com/office/word/2010/wordprocessingInk" xmlns:wne="http://schemas.microsoft.com/office/word/2006/wordml" xmlns:wps="http://schemas.microsoft.com/office/word/2010/wordprocessingShape" mc:Ignorable="w14 w15 wp14">
   <w:abstractNum w:abstractNumId="0">
     <w:nsid w:val="00237E93"/>
     <w:multiLevelType w:val="hybridMultilevel"/>
@@ -10218,7 +11543,7 @@
 </file>
 
 <file path=word/styles.xml><?xml version="1.0" encoding="utf-8"?>
-<w:styles xmlns:r="http://schemas.openxmlformats.org/officeDocument/2006/relationships" xmlns:w="http://schemas.openxmlformats.org/wordprocessingml/2006/main">
+<w:styles xmlns:mc="http://schemas.openxmlformats.org/markup-compatibility/2006" xmlns:r="http://schemas.openxmlformats.org/officeDocument/2006/relationships" xmlns:w="http://schemas.openxmlformats.org/wordprocessingml/2006/main" xmlns:w14="http://schemas.microsoft.com/office/word/2010/wordml" xmlns:w15="http://schemas.microsoft.com/office/word/2012/wordml" mc:Ignorable="w14 w15">
   <w:docDefaults>
     <w:rPrDefault>
       <w:rPr>
@@ -10234,144 +11559,378 @@
       </w:pPr>
     </w:pPrDefault>
   </w:docDefaults>
-  <w:latentStyles w:defLockedState="0" w:defUIPriority="99" w:defSemiHidden="1" w:defUnhideWhenUsed="1" w:defQFormat="0" w:count="267">
-    <w:lsdException w:name="Normal" w:semiHidden="0" w:uiPriority="0" w:unhideWhenUsed="0" w:qFormat="1"/>
-    <w:lsdException w:name="heading 1" w:semiHidden="0" w:uiPriority="9" w:unhideWhenUsed="0" w:qFormat="1"/>
-    <w:lsdException w:name="heading 2" w:uiPriority="9" w:qFormat="1"/>
-    <w:lsdException w:name="heading 3" w:uiPriority="9" w:qFormat="1"/>
-    <w:lsdException w:name="heading 4" w:uiPriority="9" w:qFormat="1"/>
-    <w:lsdException w:name="heading 5" w:uiPriority="9" w:qFormat="1"/>
-    <w:lsdException w:name="heading 6" w:uiPriority="9" w:qFormat="1"/>
-    <w:lsdException w:name="heading 7" w:uiPriority="9" w:qFormat="1"/>
-    <w:lsdException w:name="heading 8" w:uiPriority="9" w:qFormat="1"/>
-    <w:lsdException w:name="heading 9" w:uiPriority="9" w:qFormat="1"/>
-    <w:lsdException w:name="toc 1" w:uiPriority="39"/>
-    <w:lsdException w:name="toc 2" w:uiPriority="39"/>
-    <w:lsdException w:name="toc 3" w:uiPriority="39"/>
-    <w:lsdException w:name="toc 4" w:uiPriority="39"/>
-    <w:lsdException w:name="toc 5" w:uiPriority="39"/>
-    <w:lsdException w:name="toc 6" w:uiPriority="39"/>
-    <w:lsdException w:name="toc 7" w:uiPriority="39"/>
-    <w:lsdException w:name="toc 8" w:uiPriority="39"/>
-    <w:lsdException w:name="toc 9" w:uiPriority="39"/>
-    <w:lsdException w:name="caption" w:uiPriority="35" w:qFormat="1"/>
-    <w:lsdException w:name="Title" w:semiHidden="0" w:uiPriority="10" w:unhideWhenUsed="0" w:qFormat="1"/>
-    <w:lsdException w:name="Default Paragraph Font" w:uiPriority="1"/>
-    <w:lsdException w:name="Subtitle" w:semiHidden="0" w:uiPriority="11" w:unhideWhenUsed="0" w:qFormat="1"/>
-    <w:lsdException w:name="Strong" w:semiHidden="0" w:uiPriority="22" w:unhideWhenUsed="0" w:qFormat="1"/>
-    <w:lsdException w:name="Emphasis" w:semiHidden="0" w:uiPriority="20" w:unhideWhenUsed="0" w:qFormat="1"/>
-    <w:lsdException w:name="Table Grid" w:semiHidden="0" w:uiPriority="59" w:unhideWhenUsed="0"/>
-    <w:lsdException w:name="Placeholder Text" w:unhideWhenUsed="0"/>
-    <w:lsdException w:name="No Spacing" w:semiHidden="0" w:uiPriority="1" w:unhideWhenUsed="0" w:qFormat="1"/>
-    <w:lsdException w:name="Light Shading" w:semiHidden="0" w:uiPriority="60" w:unhideWhenUsed="0"/>
-    <w:lsdException w:name="Light List" w:semiHidden="0" w:uiPriority="61" w:unhideWhenUsed="0"/>
-    <w:lsdException w:name="Light Grid" w:semiHidden="0" w:uiPriority="62" w:unhideWhenUsed="0"/>
-    <w:lsdException w:name="Medium Shading 1" w:semiHidden="0" w:uiPriority="63" w:unhideWhenUsed="0"/>
-    <w:lsdException w:name="Medium Shading 2" w:semiHidden="0" w:uiPriority="64" w:unhideWhenUsed="0"/>
-    <w:lsdException w:name="Medium List 1" w:semiHidden="0" w:uiPriority="65" w:unhideWhenUsed="0"/>
-    <w:lsdException w:name="Medium List 2" w:semiHidden="0" w:uiPriority="66" w:unhideWhenUsed="0"/>
-    <w:lsdException w:name="Medium Grid 1" w:semiHidden="0" w:uiPriority="67" w:unhideWhenUsed="0"/>
-    <w:lsdException w:name="Medium Grid 2" w:semiHidden="0" w:uiPriority="68" w:unhideWhenUsed="0"/>
-    <w:lsdException w:name="Medium Grid 3" w:semiHidden="0" w:uiPriority="69" w:unhideWhenUsed="0"/>
-    <w:lsdException w:name="Dark List" w:semiHidden="0" w:uiPriority="70" w:unhideWhenUsed="0"/>
-    <w:lsdException w:name="Colorful Shading" w:semiHidden="0" w:uiPriority="71" w:unhideWhenUsed="0"/>
-    <w:lsdException w:name="Colorful List" w:semiHidden="0" w:uiPriority="72" w:unhideWhenUsed="0"/>
-    <w:lsdException w:name="Colorful Grid" w:semiHidden="0" w:uiPriority="73" w:unhideWhenUsed="0"/>
-    <w:lsdException w:name="Light Shading Accent 1" w:semiHidden="0" w:uiPriority="60" w:unhideWhenUsed="0"/>
-    <w:lsdException w:name="Light List Accent 1" w:semiHidden="0" w:uiPriority="61" w:unhideWhenUsed="0"/>
-    <w:lsdException w:name="Light Grid Accent 1" w:semiHidden="0" w:uiPriority="62" w:unhideWhenUsed="0"/>
-    <w:lsdException w:name="Medium Shading 1 Accent 1" w:semiHidden="0" w:uiPriority="63" w:unhideWhenUsed="0"/>
-    <w:lsdException w:name="Medium Shading 2 Accent 1" w:semiHidden="0" w:uiPriority="64" w:unhideWhenUsed="0"/>
-    <w:lsdException w:name="Medium List 1 Accent 1" w:semiHidden="0" w:uiPriority="65" w:unhideWhenUsed="0"/>
-    <w:lsdException w:name="Revision" w:unhideWhenUsed="0"/>
-    <w:lsdException w:name="List Paragraph" w:semiHidden="0" w:uiPriority="34" w:unhideWhenUsed="0" w:qFormat="1"/>
-    <w:lsdException w:name="Quote" w:semiHidden="0" w:uiPriority="29" w:unhideWhenUsed="0" w:qFormat="1"/>
-    <w:lsdException w:name="Intense Quote" w:semiHidden="0" w:uiPriority="30" w:unhideWhenUsed="0" w:qFormat="1"/>
-    <w:lsdException w:name="Medium List 2 Accent 1" w:semiHidden="0" w:uiPriority="66" w:unhideWhenUsed="0"/>
-    <w:lsdException w:name="Medium Grid 1 Accent 1" w:semiHidden="0" w:uiPriority="67" w:unhideWhenUsed="0"/>
-    <w:lsdException w:name="Medium Grid 2 Accent 1" w:semiHidden="0" w:uiPriority="68" w:unhideWhenUsed="0"/>
-    <w:lsdException w:name="Medium Grid 3 Accent 1" w:semiHidden="0" w:uiPriority="69" w:unhideWhenUsed="0"/>
-    <w:lsdException w:name="Dark List Accent 1" w:semiHidden="0" w:uiPriority="70" w:unhideWhenUsed="0"/>
-    <w:lsdException w:name="Colorful Shading Accent 1" w:semiHidden="0" w:uiPriority="71" w:unhideWhenUsed="0"/>
-    <w:lsdException w:name="Colorful List Accent 1" w:semiHidden="0" w:uiPriority="72" w:unhideWhenUsed="0"/>
-    <w:lsdException w:name="Colorful Grid Accent 1" w:semiHidden="0" w:uiPriority="73" w:unhideWhenUsed="0"/>
-    <w:lsdException w:name="Light Shading Accent 2" w:semiHidden="0" w:uiPriority="60" w:unhideWhenUsed="0"/>
-    <w:lsdException w:name="Light List Accent 2" w:semiHidden="0" w:uiPriority="61" w:unhideWhenUsed="0"/>
-    <w:lsdException w:name="Light Grid Accent 2" w:semiHidden="0" w:uiPriority="62" w:unhideWhenUsed="0"/>
-    <w:lsdException w:name="Medium Shading 1 Accent 2" w:semiHidden="0" w:uiPriority="63" w:unhideWhenUsed="0"/>
-    <w:lsdException w:name="Medium Shading 2 Accent 2" w:semiHidden="0" w:uiPriority="64" w:unhideWhenUsed="0"/>
-    <w:lsdException w:name="Medium List 1 Accent 2" w:semiHidden="0" w:uiPriority="65" w:unhideWhenUsed="0"/>
-    <w:lsdException w:name="Medium List 2 Accent 2" w:semiHidden="0" w:uiPriority="66" w:unhideWhenUsed="0"/>
-    <w:lsdException w:name="Medium Grid 1 Accent 2" w:semiHidden="0" w:uiPriority="67" w:unhideWhenUsed="0"/>
-    <w:lsdException w:name="Medium Grid 2 Accent 2" w:semiHidden="0" w:uiPriority="68" w:unhideWhenUsed="0"/>
-    <w:lsdException w:name="Medium Grid 3 Accent 2" w:semiHidden="0" w:uiPriority="69" w:unhideWhenUsed="0"/>
-    <w:lsdException w:name="Dark List Accent 2" w:semiHidden="0" w:uiPriority="70" w:unhideWhenUsed="0"/>
-    <w:lsdException w:name="Colorful Shading Accent 2" w:semiHidden="0" w:uiPriority="71" w:unhideWhenUsed="0"/>
-    <w:lsdException w:name="Colorful List Accent 2" w:semiHidden="0" w:uiPriority="72" w:unhideWhenUsed="0"/>
-    <w:lsdException w:name="Colorful Grid Accent 2" w:semiHidden="0" w:uiPriority="73" w:unhideWhenUsed="0"/>
-    <w:lsdException w:name="Light Shading Accent 3" w:semiHidden="0" w:uiPriority="60" w:unhideWhenUsed="0"/>
-    <w:lsdException w:name="Light List Accent 3" w:semiHidden="0" w:uiPriority="61" w:unhideWhenUsed="0"/>
-    <w:lsdException w:name="Light Grid Accent 3" w:semiHidden="0" w:uiPriority="62" w:unhideWhenUsed="0"/>
-    <w:lsdException w:name="Medium Shading 1 Accent 3" w:semiHidden="0" w:uiPriority="63" w:unhideWhenUsed="0"/>
-    <w:lsdException w:name="Medium Shading 2 Accent 3" w:semiHidden="0" w:uiPriority="64" w:unhideWhenUsed="0"/>
-    <w:lsdException w:name="Medium List 1 Accent 3" w:semiHidden="0" w:uiPriority="65" w:unhideWhenUsed="0"/>
-    <w:lsdException w:name="Medium List 2 Accent 3" w:semiHidden="0" w:uiPriority="66" w:unhideWhenUsed="0"/>
-    <w:lsdException w:name="Medium Grid 1 Accent 3" w:semiHidden="0" w:uiPriority="67" w:unhideWhenUsed="0"/>
-    <w:lsdException w:name="Medium Grid 2 Accent 3" w:semiHidden="0" w:uiPriority="68" w:unhideWhenUsed="0"/>
-    <w:lsdException w:name="Medium Grid 3 Accent 3" w:semiHidden="0" w:uiPriority="69" w:unhideWhenUsed="0"/>
-    <w:lsdException w:name="Dark List Accent 3" w:semiHidden="0" w:uiPriority="70" w:unhideWhenUsed="0"/>
-    <w:lsdException w:name="Colorful Shading Accent 3" w:semiHidden="0" w:uiPriority="71" w:unhideWhenUsed="0"/>
-    <w:lsdException w:name="Colorful List Accent 3" w:semiHidden="0" w:uiPriority="72" w:unhideWhenUsed="0"/>
-    <w:lsdException w:name="Colorful Grid Accent 3" w:semiHidden="0" w:uiPriority="73" w:unhideWhenUsed="0"/>
-    <w:lsdException w:name="Light Shading Accent 4" w:semiHidden="0" w:uiPriority="60" w:unhideWhenUsed="0"/>
-    <w:lsdException w:name="Light List Accent 4" w:semiHidden="0" w:uiPriority="61" w:unhideWhenUsed="0"/>
-    <w:lsdException w:name="Light Grid Accent 4" w:semiHidden="0" w:uiPriority="62" w:unhideWhenUsed="0"/>
-    <w:lsdException w:name="Medium Shading 1 Accent 4" w:semiHidden="0" w:uiPriority="63" w:unhideWhenUsed="0"/>
-    <w:lsdException w:name="Medium Shading 2 Accent 4" w:semiHidden="0" w:uiPriority="64" w:unhideWhenUsed="0"/>
-    <w:lsdException w:name="Medium List 1 Accent 4" w:semiHidden="0" w:uiPriority="65" w:unhideWhenUsed="0"/>
-    <w:lsdException w:name="Medium List 2 Accent 4" w:semiHidden="0" w:uiPriority="66" w:unhideWhenUsed="0"/>
-    <w:lsdException w:name="Medium Grid 1 Accent 4" w:semiHidden="0" w:uiPriority="67" w:unhideWhenUsed="0"/>
-    <w:lsdException w:name="Medium Grid 2 Accent 4" w:semiHidden="0" w:uiPriority="68" w:unhideWhenUsed="0"/>
-    <w:lsdException w:name="Medium Grid 3 Accent 4" w:semiHidden="0" w:uiPriority="69" w:unhideWhenUsed="0"/>
-    <w:lsdException w:name="Dark List Accent 4" w:semiHidden="0" w:uiPriority="70" w:unhideWhenUsed="0"/>
-    <w:lsdException w:name="Colorful Shading Accent 4" w:semiHidden="0" w:uiPriority="71" w:unhideWhenUsed="0"/>
-    <w:lsdException w:name="Colorful List Accent 4" w:semiHidden="0" w:uiPriority="72" w:unhideWhenUsed="0"/>
-    <w:lsdException w:name="Colorful Grid Accent 4" w:semiHidden="0" w:uiPriority="73" w:unhideWhenUsed="0"/>
-    <w:lsdException w:name="Light Shading Accent 5" w:semiHidden="0" w:uiPriority="60" w:unhideWhenUsed="0"/>
-    <w:lsdException w:name="Light List Accent 5" w:semiHidden="0" w:uiPriority="61" w:unhideWhenUsed="0"/>
-    <w:lsdException w:name="Light Grid Accent 5" w:semiHidden="0" w:uiPriority="62" w:unhideWhenUsed="0"/>
-    <w:lsdException w:name="Medium Shading 1 Accent 5" w:semiHidden="0" w:uiPriority="63" w:unhideWhenUsed="0"/>
-    <w:lsdException w:name="Medium Shading 2 Accent 5" w:semiHidden="0" w:uiPriority="64" w:unhideWhenUsed="0"/>
-    <w:lsdException w:name="Medium List 1 Accent 5" w:semiHidden="0" w:uiPriority="65" w:unhideWhenUsed="0"/>
-    <w:lsdException w:name="Medium List 2 Accent 5" w:semiHidden="0" w:uiPriority="66" w:unhideWhenUsed="0"/>
-    <w:lsdException w:name="Medium Grid 1 Accent 5" w:semiHidden="0" w:uiPriority="67" w:unhideWhenUsed="0"/>
-    <w:lsdException w:name="Medium Grid 2 Accent 5" w:semiHidden="0" w:uiPriority="68" w:unhideWhenUsed="0"/>
-    <w:lsdException w:name="Medium Grid 3 Accent 5" w:semiHidden="0" w:uiPriority="69" w:unhideWhenUsed="0"/>
-    <w:lsdException w:name="Dark List Accent 5" w:semiHidden="0" w:uiPriority="70" w:unhideWhenUsed="0"/>
-    <w:lsdException w:name="Colorful Shading Accent 5" w:semiHidden="0" w:uiPriority="71" w:unhideWhenUsed="0"/>
-    <w:lsdException w:name="Colorful List Accent 5" w:semiHidden="0" w:uiPriority="72" w:unhideWhenUsed="0"/>
-    <w:lsdException w:name="Colorful Grid Accent 5" w:semiHidden="0" w:uiPriority="73" w:unhideWhenUsed="0"/>
-    <w:lsdException w:name="Light Shading Accent 6" w:semiHidden="0" w:uiPriority="60" w:unhideWhenUsed="0"/>
-    <w:lsdException w:name="Light List Accent 6" w:semiHidden="0" w:uiPriority="61" w:unhideWhenUsed="0"/>
-    <w:lsdException w:name="Light Grid Accent 6" w:semiHidden="0" w:uiPriority="62" w:unhideWhenUsed="0"/>
-    <w:lsdException w:name="Medium Shading 1 Accent 6" w:semiHidden="0" w:uiPriority="63" w:unhideWhenUsed="0"/>
-    <w:lsdException w:name="Medium Shading 2 Accent 6" w:semiHidden="0" w:uiPriority="64" w:unhideWhenUsed="0"/>
-    <w:lsdException w:name="Medium List 1 Accent 6" w:semiHidden="0" w:uiPriority="65" w:unhideWhenUsed="0"/>
-    <w:lsdException w:name="Medium List 2 Accent 6" w:semiHidden="0" w:uiPriority="66" w:unhideWhenUsed="0"/>
-    <w:lsdException w:name="Medium Grid 1 Accent 6" w:semiHidden="0" w:uiPriority="67" w:unhideWhenUsed="0"/>
-    <w:lsdException w:name="Medium Grid 2 Accent 6" w:semiHidden="0" w:uiPriority="68" w:unhideWhenUsed="0"/>
-    <w:lsdException w:name="Medium Grid 3 Accent 6" w:semiHidden="0" w:uiPriority="69" w:unhideWhenUsed="0"/>
-    <w:lsdException w:name="Dark List Accent 6" w:semiHidden="0" w:uiPriority="70" w:unhideWhenUsed="0"/>
-    <w:lsdException w:name="Colorful Shading Accent 6" w:semiHidden="0" w:uiPriority="71" w:unhideWhenUsed="0"/>
-    <w:lsdException w:name="Colorful List Accent 6" w:semiHidden="0" w:uiPriority="72" w:unhideWhenUsed="0"/>
-    <w:lsdException w:name="Colorful Grid Accent 6" w:semiHidden="0" w:uiPriority="73" w:unhideWhenUsed="0"/>
-    <w:lsdException w:name="Subtle Emphasis" w:semiHidden="0" w:uiPriority="19" w:unhideWhenUsed="0" w:qFormat="1"/>
-    <w:lsdException w:name="Intense Emphasis" w:semiHidden="0" w:uiPriority="21" w:unhideWhenUsed="0" w:qFormat="1"/>
-    <w:lsdException w:name="Subtle Reference" w:semiHidden="0" w:uiPriority="31" w:unhideWhenUsed="0" w:qFormat="1"/>
-    <w:lsdException w:name="Intense Reference" w:semiHidden="0" w:uiPriority="32" w:unhideWhenUsed="0" w:qFormat="1"/>
-    <w:lsdException w:name="Book Title" w:semiHidden="0" w:uiPriority="33" w:unhideWhenUsed="0" w:qFormat="1"/>
-    <w:lsdException w:name="Bibliography" w:uiPriority="37"/>
-    <w:lsdException w:name="TOC Heading" w:uiPriority="39" w:qFormat="1"/>
+  <w:latentStyles w:defLockedState="0" w:defUIPriority="99" w:defSemiHidden="0" w:defUnhideWhenUsed="0" w:defQFormat="0" w:count="371">
+    <w:lsdException w:name="Normal" w:uiPriority="0" w:qFormat="1"/>
+    <w:lsdException w:name="heading 1" w:uiPriority="9" w:qFormat="1"/>
+    <w:lsdException w:name="heading 2" w:semiHidden="1" w:uiPriority="9" w:unhideWhenUsed="1" w:qFormat="1"/>
+    <w:lsdException w:name="heading 3" w:semiHidden="1" w:uiPriority="9" w:unhideWhenUsed="1" w:qFormat="1"/>
+    <w:lsdException w:name="heading 4" w:semiHidden="1" w:uiPriority="9" w:unhideWhenUsed="1" w:qFormat="1"/>
+    <w:lsdException w:name="heading 5" w:semiHidden="1" w:uiPriority="9" w:unhideWhenUsed="1" w:qFormat="1"/>
+    <w:lsdException w:name="heading 6" w:semiHidden="1" w:uiPriority="9" w:unhideWhenUsed="1" w:qFormat="1"/>
+    <w:lsdException w:name="heading 7" w:semiHidden="1" w:uiPriority="9" w:unhideWhenUsed="1" w:qFormat="1"/>
+    <w:lsdException w:name="heading 8" w:semiHidden="1" w:uiPriority="9" w:unhideWhenUsed="1" w:qFormat="1"/>
+    <w:lsdException w:name="heading 9" w:semiHidden="1" w:uiPriority="9" w:unhideWhenUsed="1" w:qFormat="1"/>
+    <w:lsdException w:name="index 1" w:semiHidden="1" w:unhideWhenUsed="1"/>
+    <w:lsdException w:name="index 2" w:semiHidden="1" w:unhideWhenUsed="1"/>
+    <w:lsdException w:name="index 3" w:semiHidden="1" w:unhideWhenUsed="1"/>
+    <w:lsdException w:name="index 4" w:semiHidden="1" w:unhideWhenUsed="1"/>
+    <w:lsdException w:name="index 5" w:semiHidden="1" w:unhideWhenUsed="1"/>
+    <w:lsdException w:name="index 6" w:semiHidden="1" w:unhideWhenUsed="1"/>
+    <w:lsdException w:name="index 7" w:semiHidden="1" w:unhideWhenUsed="1"/>
+    <w:lsdException w:name="index 8" w:semiHidden="1" w:unhideWhenUsed="1"/>
+    <w:lsdException w:name="index 9" w:semiHidden="1" w:unhideWhenUsed="1"/>
+    <w:lsdException w:name="toc 1" w:semiHidden="1" w:uiPriority="39" w:unhideWhenUsed="1"/>
+    <w:lsdException w:name="toc 2" w:semiHidden="1" w:uiPriority="39" w:unhideWhenUsed="1"/>
+    <w:lsdException w:name="toc 3" w:semiHidden="1" w:uiPriority="39" w:unhideWhenUsed="1"/>
+    <w:lsdException w:name="toc 4" w:semiHidden="1" w:uiPriority="39" w:unhideWhenUsed="1"/>
+    <w:lsdException w:name="toc 5" w:semiHidden="1" w:uiPriority="39" w:unhideWhenUsed="1"/>
+    <w:lsdException w:name="toc 6" w:semiHidden="1" w:uiPriority="39" w:unhideWhenUsed="1"/>
+    <w:lsdException w:name="toc 7" w:semiHidden="1" w:uiPriority="39" w:unhideWhenUsed="1"/>
+    <w:lsdException w:name="toc 8" w:semiHidden="1" w:uiPriority="39" w:unhideWhenUsed="1"/>
+    <w:lsdException w:name="toc 9" w:semiHidden="1" w:uiPriority="39" w:unhideWhenUsed="1"/>
+    <w:lsdException w:name="Normal Indent" w:semiHidden="1" w:unhideWhenUsed="1"/>
+    <w:lsdException w:name="footnote text" w:semiHidden="1" w:unhideWhenUsed="1"/>
+    <w:lsdException w:name="annotation text" w:semiHidden="1" w:unhideWhenUsed="1"/>
+    <w:lsdException w:name="header" w:semiHidden="1" w:unhideWhenUsed="1"/>
+    <w:lsdException w:name="footer" w:semiHidden="1" w:unhideWhenUsed="1"/>
+    <w:lsdException w:name="index heading" w:semiHidden="1" w:unhideWhenUsed="1"/>
+    <w:lsdException w:name="caption" w:semiHidden="1" w:uiPriority="35" w:unhideWhenUsed="1" w:qFormat="1"/>
+    <w:lsdException w:name="table of figures" w:semiHidden="1" w:unhideWhenUsed="1"/>
+    <w:lsdException w:name="envelope address" w:semiHidden="1" w:unhideWhenUsed="1"/>
+    <w:lsdException w:name="envelope return" w:semiHidden="1" w:unhideWhenUsed="1"/>
+    <w:lsdException w:name="footnote reference" w:semiHidden="1" w:unhideWhenUsed="1"/>
+    <w:lsdException w:name="annotation reference" w:semiHidden="1" w:unhideWhenUsed="1"/>
+    <w:lsdException w:name="line number" w:semiHidden="1" w:unhideWhenUsed="1"/>
+    <w:lsdException w:name="page number" w:semiHidden="1" w:unhideWhenUsed="1"/>
+    <w:lsdException w:name="endnote reference" w:semiHidden="1" w:unhideWhenUsed="1"/>
+    <w:lsdException w:name="endnote text" w:semiHidden="1" w:unhideWhenUsed="1"/>
+    <w:lsdException w:name="table of authorities" w:semiHidden="1" w:unhideWhenUsed="1"/>
+    <w:lsdException w:name="macro" w:semiHidden="1" w:unhideWhenUsed="1"/>
+    <w:lsdException w:name="toa heading" w:semiHidden="1" w:unhideWhenUsed="1"/>
+    <w:lsdException w:name="List" w:semiHidden="1" w:unhideWhenUsed="1"/>
+    <w:lsdException w:name="List Bullet" w:semiHidden="1" w:unhideWhenUsed="1"/>
+    <w:lsdException w:name="List Number" w:semiHidden="1" w:unhideWhenUsed="1"/>
+    <w:lsdException w:name="List 2" w:semiHidden="1" w:unhideWhenUsed="1"/>
+    <w:lsdException w:name="List 3" w:semiHidden="1" w:unhideWhenUsed="1"/>
+    <w:lsdException w:name="List 4" w:semiHidden="1" w:unhideWhenUsed="1"/>
+    <w:lsdException w:name="List 5" w:semiHidden="1" w:unhideWhenUsed="1"/>
+    <w:lsdException w:name="List Bullet 2" w:semiHidden="1" w:unhideWhenUsed="1"/>
+    <w:lsdException w:name="List Bullet 3" w:semiHidden="1" w:unhideWhenUsed="1"/>
+    <w:lsdException w:name="List Bullet 4" w:semiHidden="1" w:unhideWhenUsed="1"/>
+    <w:lsdException w:name="List Bullet 5" w:semiHidden="1" w:unhideWhenUsed="1"/>
+    <w:lsdException w:name="List Number 2" w:semiHidden="1" w:unhideWhenUsed="1"/>
+    <w:lsdException w:name="List Number 3" w:semiHidden="1" w:unhideWhenUsed="1"/>
+    <w:lsdException w:name="List Number 4" w:semiHidden="1" w:unhideWhenUsed="1"/>
+    <w:lsdException w:name="List Number 5" w:semiHidden="1" w:unhideWhenUsed="1"/>
+    <w:lsdException w:name="Title" w:uiPriority="10" w:qFormat="1"/>
+    <w:lsdException w:name="Closing" w:semiHidden="1" w:unhideWhenUsed="1"/>
+    <w:lsdException w:name="Signature" w:semiHidden="1" w:unhideWhenUsed="1"/>
+    <w:lsdException w:name="Default Paragraph Font" w:semiHidden="1" w:uiPriority="1" w:unhideWhenUsed="1"/>
+    <w:lsdException w:name="Body Text" w:semiHidden="1" w:unhideWhenUsed="1"/>
+    <w:lsdException w:name="Body Text Indent" w:semiHidden="1" w:unhideWhenUsed="1"/>
+    <w:lsdException w:name="List Continue" w:semiHidden="1" w:unhideWhenUsed="1"/>
+    <w:lsdException w:name="List Continue 2" w:semiHidden="1" w:unhideWhenUsed="1"/>
+    <w:lsdException w:name="List Continue 3" w:semiHidden="1" w:unhideWhenUsed="1"/>
+    <w:lsdException w:name="List Continue 4" w:semiHidden="1" w:unhideWhenUsed="1"/>
+    <w:lsdException w:name="List Continue 5" w:semiHidden="1" w:unhideWhenUsed="1"/>
+    <w:lsdException w:name="Message Header" w:semiHidden="1" w:unhideWhenUsed="1"/>
+    <w:lsdException w:name="Subtitle" w:uiPriority="11" w:qFormat="1"/>
+    <w:lsdException w:name="Salutation" w:semiHidden="1" w:unhideWhenUsed="1"/>
+    <w:lsdException w:name="Date" w:semiHidden="1" w:unhideWhenUsed="1"/>
+    <w:lsdException w:name="Body Text First Indent" w:semiHidden="1" w:unhideWhenUsed="1"/>
+    <w:lsdException w:name="Body Text First Indent 2" w:semiHidden="1" w:unhideWhenUsed="1"/>
+    <w:lsdException w:name="Note Heading" w:semiHidden="1" w:unhideWhenUsed="1"/>
+    <w:lsdException w:name="Body Text 2" w:semiHidden="1" w:unhideWhenUsed="1"/>
+    <w:lsdException w:name="Body Text 3" w:semiHidden="1" w:unhideWhenUsed="1"/>
+    <w:lsdException w:name="Body Text Indent 2" w:semiHidden="1" w:unhideWhenUsed="1"/>
+    <w:lsdException w:name="Body Text Indent 3" w:semiHidden="1" w:unhideWhenUsed="1"/>
+    <w:lsdException w:name="Block Text" w:semiHidden="1" w:unhideWhenUsed="1"/>
+    <w:lsdException w:name="Hyperlink" w:semiHidden="1" w:unhideWhenUsed="1"/>
+    <w:lsdException w:name="FollowedHyperlink" w:semiHidden="1" w:unhideWhenUsed="1"/>
+    <w:lsdException w:name="Strong" w:uiPriority="22" w:qFormat="1"/>
+    <w:lsdException w:name="Emphasis" w:uiPriority="20" w:qFormat="1"/>
+    <w:lsdException w:name="Document Map" w:semiHidden="1" w:unhideWhenUsed="1"/>
+    <w:lsdException w:name="Plain Text" w:semiHidden="1" w:unhideWhenUsed="1"/>
+    <w:lsdException w:name="E-mail Signature" w:semiHidden="1" w:unhideWhenUsed="1"/>
+    <w:lsdException w:name="HTML Top of Form" w:semiHidden="1" w:unhideWhenUsed="1"/>
+    <w:lsdException w:name="HTML Bottom of Form" w:semiHidden="1" w:unhideWhenUsed="1"/>
+    <w:lsdException w:name="Normal (Web)" w:semiHidden="1" w:unhideWhenUsed="1"/>
+    <w:lsdException w:name="HTML Acronym" w:semiHidden="1" w:unhideWhenUsed="1"/>
+    <w:lsdException w:name="HTML Address" w:semiHidden="1" w:unhideWhenUsed="1"/>
+    <w:lsdException w:name="HTML Cite" w:semiHidden="1" w:unhideWhenUsed="1"/>
+    <w:lsdException w:name="HTML Code" w:semiHidden="1" w:unhideWhenUsed="1"/>
+    <w:lsdException w:name="HTML Definition" w:semiHidden="1" w:unhideWhenUsed="1"/>
+    <w:lsdException w:name="HTML Keyboard" w:semiHidden="1" w:unhideWhenUsed="1"/>
+    <w:lsdException w:name="HTML Preformatted" w:semiHidden="1" w:unhideWhenUsed="1"/>
+    <w:lsdException w:name="HTML Sample" w:semiHidden="1" w:unhideWhenUsed="1"/>
+    <w:lsdException w:name="HTML Typewriter" w:semiHidden="1" w:unhideWhenUsed="1"/>
+    <w:lsdException w:name="HTML Variable" w:semiHidden="1" w:unhideWhenUsed="1"/>
+    <w:lsdException w:name="Normal Table" w:semiHidden="1" w:unhideWhenUsed="1"/>
+    <w:lsdException w:name="annotation subject" w:semiHidden="1" w:unhideWhenUsed="1"/>
+    <w:lsdException w:name="No List" w:semiHidden="1" w:unhideWhenUsed="1"/>
+    <w:lsdException w:name="Outline List 1" w:semiHidden="1" w:unhideWhenUsed="1"/>
+    <w:lsdException w:name="Outline List 2" w:semiHidden="1" w:unhideWhenUsed="1"/>
+    <w:lsdException w:name="Outline List 3" w:semiHidden="1" w:unhideWhenUsed="1"/>
+    <w:lsdException w:name="Table Simple 1" w:semiHidden="1" w:unhideWhenUsed="1"/>
+    <w:lsdException w:name="Table Simple 2" w:semiHidden="1" w:unhideWhenUsed="1"/>
+    <w:lsdException w:name="Table Simple 3" w:semiHidden="1" w:unhideWhenUsed="1"/>
+    <w:lsdException w:name="Table Classic 1" w:semiHidden="1" w:unhideWhenUsed="1"/>
+    <w:lsdException w:name="Table Classic 2" w:semiHidden="1" w:unhideWhenUsed="1"/>
+    <w:lsdException w:name="Table Classic 3" w:semiHidden="1" w:unhideWhenUsed="1"/>
+    <w:lsdException w:name="Table Classic 4" w:semiHidden="1" w:unhideWhenUsed="1"/>
+    <w:lsdException w:name="Table Colorful 1" w:semiHidden="1" w:unhideWhenUsed="1"/>
+    <w:lsdException w:name="Table Colorful 2" w:semiHidden="1" w:unhideWhenUsed="1"/>
+    <w:lsdException w:name="Table Colorful 3" w:semiHidden="1" w:unhideWhenUsed="1"/>
+    <w:lsdException w:name="Table Columns 1" w:semiHidden="1" w:unhideWhenUsed="1"/>
+    <w:lsdException w:name="Table Columns 2" w:semiHidden="1" w:unhideWhenUsed="1"/>
+    <w:lsdException w:name="Table Columns 3" w:semiHidden="1" w:unhideWhenUsed="1"/>
+    <w:lsdException w:name="Table Columns 4" w:semiHidden="1" w:unhideWhenUsed="1"/>
+    <w:lsdException w:name="Table Columns 5" w:semiHidden="1" w:unhideWhenUsed="1"/>
+    <w:lsdException w:name="Table Grid 1" w:semiHidden="1" w:unhideWhenUsed="1"/>
+    <w:lsdException w:name="Table Grid 2" w:semiHidden="1" w:unhideWhenUsed="1"/>
+    <w:lsdException w:name="Table Grid 3" w:semiHidden="1" w:unhideWhenUsed="1"/>
+    <w:lsdException w:name="Table Grid 4" w:semiHidden="1" w:unhideWhenUsed="1"/>
+    <w:lsdException w:name="Table Grid 5" w:semiHidden="1" w:unhideWhenUsed="1"/>
+    <w:lsdException w:name="Table Grid 6" w:semiHidden="1" w:unhideWhenUsed="1"/>
+    <w:lsdException w:name="Table Grid 7" w:semiHidden="1" w:unhideWhenUsed="1"/>
+    <w:lsdException w:name="Table Grid 8" w:semiHidden="1" w:unhideWhenUsed="1"/>
+    <w:lsdException w:name="Table List 1" w:semiHidden="1" w:unhideWhenUsed="1"/>
+    <w:lsdException w:name="Table List 2" w:semiHidden="1" w:unhideWhenUsed="1"/>
+    <w:lsdException w:name="Table List 3" w:semiHidden="1" w:unhideWhenUsed="1"/>
+    <w:lsdException w:name="Table List 4" w:semiHidden="1" w:unhideWhenUsed="1"/>
+    <w:lsdException w:name="Table List 5" w:semiHidden="1" w:unhideWhenUsed="1"/>
+    <w:lsdException w:name="Table List 6" w:semiHidden="1" w:unhideWhenUsed="1"/>
+    <w:lsdException w:name="Table List 7" w:semiHidden="1" w:unhideWhenUsed="1"/>
+    <w:lsdException w:name="Table List 8" w:semiHidden="1" w:unhideWhenUsed="1"/>
+    <w:lsdException w:name="Table 3D effects 1" w:semiHidden="1" w:unhideWhenUsed="1"/>
+    <w:lsdException w:name="Table 3D effects 2" w:semiHidden="1" w:unhideWhenUsed="1"/>
+    <w:lsdException w:name="Table 3D effects 3" w:semiHidden="1" w:unhideWhenUsed="1"/>
+    <w:lsdException w:name="Table Contemporary" w:semiHidden="1" w:unhideWhenUsed="1"/>
+    <w:lsdException w:name="Table Elegant" w:semiHidden="1" w:unhideWhenUsed="1"/>
+    <w:lsdException w:name="Table Professional" w:semiHidden="1" w:unhideWhenUsed="1"/>
+    <w:lsdException w:name="Table Subtle 1" w:semiHidden="1" w:unhideWhenUsed="1"/>
+    <w:lsdException w:name="Table Subtle 2" w:semiHidden="1" w:unhideWhenUsed="1"/>
+    <w:lsdException w:name="Table Web 1" w:semiHidden="1" w:unhideWhenUsed="1"/>
+    <w:lsdException w:name="Table Web 2" w:semiHidden="1" w:unhideWhenUsed="1"/>
+    <w:lsdException w:name="Table Web 3" w:semiHidden="1" w:unhideWhenUsed="1"/>
+    <w:lsdException w:name="Balloon Text" w:semiHidden="1" w:unhideWhenUsed="1"/>
+    <w:lsdException w:name="Table Grid" w:uiPriority="59"/>
+    <w:lsdException w:name="Table Theme" w:semiHidden="1" w:unhideWhenUsed="1"/>
+    <w:lsdException w:name="Placeholder Text" w:semiHidden="1"/>
+    <w:lsdException w:name="No Spacing" w:uiPriority="1" w:qFormat="1"/>
+    <w:lsdException w:name="Light Shading" w:uiPriority="60"/>
+    <w:lsdException w:name="Light List" w:uiPriority="61"/>
+    <w:lsdException w:name="Light Grid" w:uiPriority="62"/>
+    <w:lsdException w:name="Medium Shading 1" w:uiPriority="63"/>
+    <w:lsdException w:name="Medium Shading 2" w:uiPriority="64"/>
+    <w:lsdException w:name="Medium List 1" w:uiPriority="65"/>
+    <w:lsdException w:name="Medium List 2" w:uiPriority="66"/>
+    <w:lsdException w:name="Medium Grid 1" w:uiPriority="67"/>
+    <w:lsdException w:name="Medium Grid 2" w:uiPriority="68"/>
+    <w:lsdException w:name="Medium Grid 3" w:uiPriority="69"/>
+    <w:lsdException w:name="Dark List" w:uiPriority="70"/>
+    <w:lsdException w:name="Colorful Shading" w:uiPriority="71"/>
+    <w:lsdException w:name="Colorful List" w:uiPriority="72"/>
+    <w:lsdException w:name="Colorful Grid" w:uiPriority="73"/>
+    <w:lsdException w:name="Light Shading Accent 1" w:uiPriority="60"/>
+    <w:lsdException w:name="Light List Accent 1" w:uiPriority="61"/>
+    <w:lsdException w:name="Light Grid Accent 1" w:uiPriority="62"/>
+    <w:lsdException w:name="Medium Shading 1 Accent 1" w:uiPriority="63"/>
+    <w:lsdException w:name="Medium Shading 2 Accent 1" w:uiPriority="64"/>
+    <w:lsdException w:name="Medium List 1 Accent 1" w:uiPriority="65"/>
+    <w:lsdException w:name="Revision" w:semiHidden="1"/>
+    <w:lsdException w:name="List Paragraph" w:uiPriority="34" w:qFormat="1"/>
+    <w:lsdException w:name="Quote" w:uiPriority="29" w:qFormat="1"/>
+    <w:lsdException w:name="Intense Quote" w:uiPriority="30" w:qFormat="1"/>
+    <w:lsdException w:name="Medium List 2 Accent 1" w:uiPriority="66"/>
+    <w:lsdException w:name="Medium Grid 1 Accent 1" w:uiPriority="67"/>
+    <w:lsdException w:name="Medium Grid 2 Accent 1" w:uiPriority="68"/>
+    <w:lsdException w:name="Medium Grid 3 Accent 1" w:uiPriority="69"/>
+    <w:lsdException w:name="Dark List Accent 1" w:uiPriority="70"/>
+    <w:lsdException w:name="Colorful Shading Accent 1" w:uiPriority="71"/>
+    <w:lsdException w:name="Colorful List Accent 1" w:uiPriority="72"/>
+    <w:lsdException w:name="Colorful Grid Accent 1" w:uiPriority="73"/>
+    <w:lsdException w:name="Light Shading Accent 2" w:uiPriority="60"/>
+    <w:lsdException w:name="Light List Accent 2" w:uiPriority="61"/>
+    <w:lsdException w:name="Light Grid Accent 2" w:uiPriority="62"/>
+    <w:lsdException w:name="Medium Shading 1 Accent 2" w:uiPriority="63"/>
+    <w:lsdException w:name="Medium Shading 2 Accent 2" w:uiPriority="64"/>
+    <w:lsdException w:name="Medium List 1 Accent 2" w:uiPriority="65"/>
+    <w:lsdException w:name="Medium List 2 Accent 2" w:uiPriority="66"/>
+    <w:lsdException w:name="Medium Grid 1 Accent 2" w:uiPriority="67"/>
+    <w:lsdException w:name="Medium Grid 2 Accent 2" w:uiPriority="68"/>
+    <w:lsdException w:name="Medium Grid 3 Accent 2" w:uiPriority="69"/>
+    <w:lsdException w:name="Dark List Accent 2" w:uiPriority="70"/>
+    <w:lsdException w:name="Colorful Shading Accent 2" w:uiPriority="71"/>
+    <w:lsdException w:name="Colorful List Accent 2" w:uiPriority="72"/>
+    <w:lsdException w:name="Colorful Grid Accent 2" w:uiPriority="73"/>
+    <w:lsdException w:name="Light Shading Accent 3" w:uiPriority="60"/>
+    <w:lsdException w:name="Light List Accent 3" w:uiPriority="61"/>
+    <w:lsdException w:name="Light Grid Accent 3" w:uiPriority="62"/>
+    <w:lsdException w:name="Medium Shading 1 Accent 3" w:uiPriority="63"/>
+    <w:lsdException w:name="Medium Shading 2 Accent 3" w:uiPriority="64"/>
+    <w:lsdException w:name="Medium List 1 Accent 3" w:uiPriority="65"/>
+    <w:lsdException w:name="Medium List 2 Accent 3" w:uiPriority="66"/>
+    <w:lsdException w:name="Medium Grid 1 Accent 3" w:uiPriority="67"/>
+    <w:lsdException w:name="Medium Grid 2 Accent 3" w:uiPriority="68"/>
+    <w:lsdException w:name="Medium Grid 3 Accent 3" w:uiPriority="69"/>
+    <w:lsdException w:name="Dark List Accent 3" w:uiPriority="70"/>
+    <w:lsdException w:name="Colorful Shading Accent 3" w:uiPriority="71"/>
+    <w:lsdException w:name="Colorful List Accent 3" w:uiPriority="72"/>
+    <w:lsdException w:name="Colorful Grid Accent 3" w:uiPriority="73"/>
+    <w:lsdException w:name="Light Shading Accent 4" w:uiPriority="60"/>
+    <w:lsdException w:name="Light List Accent 4" w:uiPriority="61"/>
+    <w:lsdException w:name="Light Grid Accent 4" w:uiPriority="62"/>
+    <w:lsdException w:name="Medium Shading 1 Accent 4" w:uiPriority="63"/>
+    <w:lsdException w:name="Medium Shading 2 Accent 4" w:uiPriority="64"/>
+    <w:lsdException w:name="Medium List 1 Accent 4" w:uiPriority="65"/>
+    <w:lsdException w:name="Medium List 2 Accent 4" w:uiPriority="66"/>
+    <w:lsdException w:name="Medium Grid 1 Accent 4" w:uiPriority="67"/>
+    <w:lsdException w:name="Medium Grid 2 Accent 4" w:uiPriority="68"/>
+    <w:lsdException w:name="Medium Grid 3 Accent 4" w:uiPriority="69"/>
+    <w:lsdException w:name="Dark List Accent 4" w:uiPriority="70"/>
+    <w:lsdException w:name="Colorful Shading Accent 4" w:uiPriority="71"/>
+    <w:lsdException w:name="Colorful List Accent 4" w:uiPriority="72"/>
+    <w:lsdException w:name="Colorful Grid Accent 4" w:uiPriority="73"/>
+    <w:lsdException w:name="Light Shading Accent 5" w:uiPriority="60"/>
+    <w:lsdException w:name="Light List Accent 5" w:uiPriority="61"/>
+    <w:lsdException w:name="Light Grid Accent 5" w:uiPriority="62"/>
+    <w:lsdException w:name="Medium Shading 1 Accent 5" w:uiPriority="63"/>
+    <w:lsdException w:name="Medium Shading 2 Accent 5" w:uiPriority="64"/>
+    <w:lsdException w:name="Medium List 1 Accent 5" w:uiPriority="65"/>
+    <w:lsdException w:name="Medium List 2 Accent 5" w:uiPriority="66"/>
+    <w:lsdException w:name="Medium Grid 1 Accent 5" w:uiPriority="67"/>
+    <w:lsdException w:name="Medium Grid 2 Accent 5" w:uiPriority="68"/>
+    <w:lsdException w:name="Medium Grid 3 Accent 5" w:uiPriority="69"/>
+    <w:lsdException w:name="Dark List Accent 5" w:uiPriority="70"/>
+    <w:lsdException w:name="Colorful Shading Accent 5" w:uiPriority="71"/>
+    <w:lsdException w:name="Colorful List Accent 5" w:uiPriority="72"/>
+    <w:lsdException w:name="Colorful Grid Accent 5" w:uiPriority="73"/>
+    <w:lsdException w:name="Light Shading Accent 6" w:uiPriority="60"/>
+    <w:lsdException w:name="Light List Accent 6" w:uiPriority="61"/>
+    <w:lsdException w:name="Light Grid Accent 6" w:uiPriority="62"/>
+    <w:lsdException w:name="Medium Shading 1 Accent 6" w:uiPriority="63"/>
+    <w:lsdException w:name="Medium Shading 2 Accent 6" w:uiPriority="64"/>
+    <w:lsdException w:name="Medium List 1 Accent 6" w:uiPriority="65"/>
+    <w:lsdException w:name="Medium List 2 Accent 6" w:uiPriority="66"/>
+    <w:lsdException w:name="Medium Grid 1 Accent 6" w:uiPriority="67"/>
+    <w:lsdException w:name="Medium Grid 2 Accent 6" w:uiPriority="68"/>
+    <w:lsdException w:name="Medium Grid 3 Accent 6" w:uiPriority="69"/>
+    <w:lsdException w:name="Dark List Accent 6" w:uiPriority="70"/>
+    <w:lsdException w:name="Colorful Shading Accent 6" w:uiPriority="71"/>
+    <w:lsdException w:name="Colorful List Accent 6" w:uiPriority="72"/>
+    <w:lsdException w:name="Colorful Grid Accent 6" w:uiPriority="73"/>
+    <w:lsdException w:name="Subtle Emphasis" w:uiPriority="19" w:qFormat="1"/>
+    <w:lsdException w:name="Intense Emphasis" w:uiPriority="21" w:qFormat="1"/>
+    <w:lsdException w:name="Subtle Reference" w:uiPriority="31" w:qFormat="1"/>
+    <w:lsdException w:name="Intense Reference" w:uiPriority="32" w:qFormat="1"/>
+    <w:lsdException w:name="Book Title" w:uiPriority="33" w:qFormat="1"/>
+    <w:lsdException w:name="Bibliography" w:semiHidden="1" w:uiPriority="37" w:unhideWhenUsed="1"/>
+    <w:lsdException w:name="TOC Heading" w:semiHidden="1" w:uiPriority="39" w:unhideWhenUsed="1" w:qFormat="1"/>
+    <w:lsdException w:name="Plain Table 1" w:uiPriority="41"/>
+    <w:lsdException w:name="Plain Table 2" w:uiPriority="42"/>
+    <w:lsdException w:name="Plain Table 3" w:uiPriority="43"/>
+    <w:lsdException w:name="Plain Table 4" w:uiPriority="44"/>
+    <w:lsdException w:name="Plain Table 5" w:uiPriority="45"/>
+    <w:lsdException w:name="Grid Table Light" w:uiPriority="40"/>
+    <w:lsdException w:name="Grid Table 1 Light" w:uiPriority="46"/>
+    <w:lsdException w:name="Grid Table 2" w:uiPriority="47"/>
+    <w:lsdException w:name="Grid Table 3" w:uiPriority="48"/>
+    <w:lsdException w:name="Grid Table 4" w:uiPriority="49"/>
+    <w:lsdException w:name="Grid Table 5 Dark" w:uiPriority="50"/>
+    <w:lsdException w:name="Grid Table 6 Colorful" w:uiPriority="51"/>
+    <w:lsdException w:name="Grid Table 7 Colorful" w:uiPriority="52"/>
+    <w:lsdException w:name="Grid Table 1 Light Accent 1" w:uiPriority="46"/>
+    <w:lsdException w:name="Grid Table 2 Accent 1" w:uiPriority="47"/>
+    <w:lsdException w:name="Grid Table 3 Accent 1" w:uiPriority="48"/>
+    <w:lsdException w:name="Grid Table 4 Accent 1" w:uiPriority="49"/>
+    <w:lsdException w:name="Grid Table 5 Dark Accent 1" w:uiPriority="50"/>
+    <w:lsdException w:name="Grid Table 6 Colorful Accent 1" w:uiPriority="51"/>
+    <w:lsdException w:name="Grid Table 7 Colorful Accent 1" w:uiPriority="52"/>
+    <w:lsdException w:name="Grid Table 1 Light Accent 2" w:uiPriority="46"/>
+    <w:lsdException w:name="Grid Table 2 Accent 2" w:uiPriority="47"/>
+    <w:lsdException w:name="Grid Table 3 Accent 2" w:uiPriority="48"/>
+    <w:lsdException w:name="Grid Table 4 Accent 2" w:uiPriority="49"/>
+    <w:lsdException w:name="Grid Table 5 Dark Accent 2" w:uiPriority="50"/>
+    <w:lsdException w:name="Grid Table 6 Colorful Accent 2" w:uiPriority="51"/>
+    <w:lsdException w:name="Grid Table 7 Colorful Accent 2" w:uiPriority="52"/>
+    <w:lsdException w:name="Grid Table 1 Light Accent 3" w:uiPriority="46"/>
+    <w:lsdException w:name="Grid Table 2 Accent 3" w:uiPriority="47"/>
+    <w:lsdException w:name="Grid Table 3 Accent 3" w:uiPriority="48"/>
+    <w:lsdException w:name="Grid Table 4 Accent 3" w:uiPriority="49"/>
+    <w:lsdException w:name="Grid Table 5 Dark Accent 3" w:uiPriority="50"/>
+    <w:lsdException w:name="Grid Table 6 Colorful Accent 3" w:uiPriority="51"/>
+    <w:lsdException w:name="Grid Table 7 Colorful Accent 3" w:uiPriority="52"/>
+    <w:lsdException w:name="Grid Table 1 Light Accent 4" w:uiPriority="46"/>
+    <w:lsdException w:name="Grid Table 2 Accent 4" w:uiPriority="47"/>
+    <w:lsdException w:name="Grid Table 3 Accent 4" w:uiPriority="48"/>
+    <w:lsdException w:name="Grid Table 4 Accent 4" w:uiPriority="49"/>
+    <w:lsdException w:name="Grid Table 5 Dark Accent 4" w:uiPriority="50"/>
+    <w:lsdException w:name="Grid Table 6 Colorful Accent 4" w:uiPriority="51"/>
+    <w:lsdException w:name="Grid Table 7 Colorful Accent 4" w:uiPriority="52"/>
+    <w:lsdException w:name="Grid Table 1 Light Accent 5" w:uiPriority="46"/>
+    <w:lsdException w:name="Grid Table 2 Accent 5" w:uiPriority="47"/>
+    <w:lsdException w:name="Grid Table 3 Accent 5" w:uiPriority="48"/>
+    <w:lsdException w:name="Grid Table 4 Accent 5" w:uiPriority="49"/>
+    <w:lsdException w:name="Grid Table 5 Dark Accent 5" w:uiPriority="50"/>
+    <w:lsdException w:name="Grid Table 6 Colorful Accent 5" w:uiPriority="51"/>
+    <w:lsdException w:name="Grid Table 7 Colorful Accent 5" w:uiPriority="52"/>
+    <w:lsdException w:name="Grid Table 1 Light Accent 6" w:uiPriority="46"/>
+    <w:lsdException w:name="Grid Table 2 Accent 6" w:uiPriority="47"/>
+    <w:lsdException w:name="Grid Table 3 Accent 6" w:uiPriority="48"/>
+    <w:lsdException w:name="Grid Table 4 Accent 6" w:uiPriority="49"/>
+    <w:lsdException w:name="Grid Table 5 Dark Accent 6" w:uiPriority="50"/>
+    <w:lsdException w:name="Grid Table 6 Colorful Accent 6" w:uiPriority="51"/>
+    <w:lsdException w:name="Grid Table 7 Colorful Accent 6" w:uiPriority="52"/>
+    <w:lsdException w:name="List Table 1 Light" w:uiPriority="46"/>
+    <w:lsdException w:name="List Table 2" w:uiPriority="47"/>
+    <w:lsdException w:name="List Table 3" w:uiPriority="48"/>
+    <w:lsdException w:name="List Table 4" w:uiPriority="49"/>
+    <w:lsdException w:name="List Table 5 Dark" w:uiPriority="50"/>
+    <w:lsdException w:name="List Table 6 Colorful" w:uiPriority="51"/>
+    <w:lsdException w:name="List Table 7 Colorful" w:uiPriority="52"/>
+    <w:lsdException w:name="List Table 1 Light Accent 1" w:uiPriority="46"/>
+    <w:lsdException w:name="List Table 2 Accent 1" w:uiPriority="47"/>
+    <w:lsdException w:name="List Table 3 Accent 1" w:uiPriority="48"/>
+    <w:lsdException w:name="List Table 4 Accent 1" w:uiPriority="49"/>
+    <w:lsdException w:name="List Table 5 Dark Accent 1" w:uiPriority="50"/>
+    <w:lsdException w:name="List Table 6 Colorful Accent 1" w:uiPriority="51"/>
+    <w:lsdException w:name="List Table 7 Colorful Accent 1" w:uiPriority="52"/>
+    <w:lsdException w:name="List Table 1 Light Accent 2" w:uiPriority="46"/>
+    <w:lsdException w:name="List Table 2 Accent 2" w:uiPriority="47"/>
+    <w:lsdException w:name="List Table 3 Accent 2" w:uiPriority="48"/>
+    <w:lsdException w:name="List Table 4 Accent 2" w:uiPriority="49"/>
+    <w:lsdException w:name="List Table 5 Dark Accent 2" w:uiPriority="50"/>
+    <w:lsdException w:name="List Table 6 Colorful Accent 2" w:uiPriority="51"/>
+    <w:lsdException w:name="List Table 7 Colorful Accent 2" w:uiPriority="52"/>
+    <w:lsdException w:name="List Table 1 Light Accent 3" w:uiPriority="46"/>
+    <w:lsdException w:name="List Table 2 Accent 3" w:uiPriority="47"/>
+    <w:lsdException w:name="List Table 3 Accent 3" w:uiPriority="48"/>
+    <w:lsdException w:name="List Table 4 Accent 3" w:uiPriority="49"/>
+    <w:lsdException w:name="List Table 5 Dark Accent 3" w:uiPriority="50"/>
+    <w:lsdException w:name="List Table 6 Colorful Accent 3" w:uiPriority="51"/>
+    <w:lsdException w:name="List Table 7 Colorful Accent 3" w:uiPriority="52"/>
+    <w:lsdException w:name="List Table 1 Light Accent 4" w:uiPriority="46"/>
+    <w:lsdException w:name="List Table 2 Accent 4" w:uiPriority="47"/>
+    <w:lsdException w:name="List Table 3 Accent 4" w:uiPriority="48"/>
+    <w:lsdException w:name="List Table 4 Accent 4" w:uiPriority="49"/>
+    <w:lsdException w:name="List Table 5 Dark Accent 4" w:uiPriority="50"/>
+    <w:lsdException w:name="List Table 6 Colorful Accent 4" w:uiPriority="51"/>
+    <w:lsdException w:name="List Table 7 Colorful Accent 4" w:uiPriority="52"/>
+    <w:lsdException w:name="List Table 1 Light Accent 5" w:uiPriority="46"/>
+    <w:lsdException w:name="List Table 2 Accent 5" w:uiPriority="47"/>
+    <w:lsdException w:name="List Table 3 Accent 5" w:uiPriority="48"/>
+    <w:lsdException w:name="List Table 4 Accent 5" w:uiPriority="49"/>
+    <w:lsdException w:name="List Table 5 Dark Accent 5" w:uiPriority="50"/>
+    <w:lsdException w:name="List Table 6 Colorful Accent 5" w:uiPriority="51"/>
+    <w:lsdException w:name="List Table 7 Colorful Accent 5" w:uiPriority="52"/>
+    <w:lsdException w:name="List Table 1 Light Accent 6" w:uiPriority="46"/>
+    <w:lsdException w:name="List Table 2 Accent 6" w:uiPriority="47"/>
+    <w:lsdException w:name="List Table 3 Accent 6" w:uiPriority="48"/>
+    <w:lsdException w:name="List Table 4 Accent 6" w:uiPriority="49"/>
+    <w:lsdException w:name="List Table 5 Dark Accent 6" w:uiPriority="50"/>
+    <w:lsdException w:name="List Table 6 Colorful Accent 6" w:uiPriority="51"/>
+    <w:lsdException w:name="List Table 7 Colorful Accent 6" w:uiPriority="52"/>
   </w:latentStyles>
   <w:style w:type="paragraph" w:default="1" w:styleId="Normal">
     <w:name w:val="Normal"/>
@@ -10458,7 +12017,6 @@
     <w:uiPriority w:val="99"/>
     <w:semiHidden/>
     <w:unhideWhenUsed/>
-    <w:qFormat/>
     <w:tblPr>
       <w:tblInd w:w="0" w:type="dxa"/>
       <w:tblCellMar>
@@ -10668,6 +12226,51 @@
     <w:name w:val="apple-converted-space"/>
     <w:basedOn w:val="DefaultParagraphFont"/>
     <w:rsid w:val="004D581D"/>
+  </w:style>
+  <w:style w:type="paragraph" w:styleId="TOCHeading">
+    <w:name w:val="TOC Heading"/>
+    <w:basedOn w:val="Heading1"/>
+    <w:next w:val="Normal"/>
+    <w:uiPriority w:val="39"/>
+    <w:unhideWhenUsed/>
+    <w:qFormat/>
+    <w:rsid w:val="00117950"/>
+    <w:pPr>
+      <w:spacing w:before="240" w:line="259" w:lineRule="auto"/>
+      <w:outlineLvl w:val="9"/>
+    </w:pPr>
+    <w:rPr>
+      <w:b w:val="0"/>
+      <w:bCs w:val="0"/>
+      <w:sz w:val="32"/>
+      <w:szCs w:val="32"/>
+      <w:lang w:val="en-US"/>
+    </w:rPr>
+  </w:style>
+  <w:style w:type="paragraph" w:styleId="TOC1">
+    <w:name w:val="toc 1"/>
+    <w:basedOn w:val="Normal"/>
+    <w:next w:val="Normal"/>
+    <w:autoRedefine/>
+    <w:uiPriority w:val="39"/>
+    <w:unhideWhenUsed/>
+    <w:rsid w:val="00117950"/>
+    <w:pPr>
+      <w:spacing w:after="100"/>
+    </w:pPr>
+  </w:style>
+  <w:style w:type="paragraph" w:styleId="TOC2">
+    <w:name w:val="toc 2"/>
+    <w:basedOn w:val="Normal"/>
+    <w:next w:val="Normal"/>
+    <w:autoRedefine/>
+    <w:uiPriority w:val="39"/>
+    <w:unhideWhenUsed/>
+    <w:rsid w:val="00117950"/>
+    <w:pPr>
+      <w:spacing w:after="100"/>
+      <w:ind w:left="220"/>
+    </w:pPr>
   </w:style>
 </w:styles>
 </file>
@@ -10953,4 +12556,16 @@
   <a:objectDefaults/>
   <a:extraClrSchemeLst/>
 </a:theme>
+</file>
+
+<file path=customXml/item1.xml><?xml version="1.0" encoding="utf-8"?>
+<b:Sources xmlns:b="http://schemas.openxmlformats.org/officeDocument/2006/bibliography" xmlns="http://schemas.openxmlformats.org/officeDocument/2006/bibliography" SelectedStyle="\APASixthEditionOfficeOnline.xsl" StyleName="APA" Version="6"/>
+</file>
+
+<file path=customXml/itemProps1.xml><?xml version="1.0" encoding="utf-8"?>
+<ds:datastoreItem xmlns:ds="http://schemas.openxmlformats.org/officeDocument/2006/customXml" ds:itemID="{863285E0-F07E-4B3B-A9A0-8294E6646A8B}">
+  <ds:schemaRefs>
+    <ds:schemaRef ds:uri="http://schemas.openxmlformats.org/officeDocument/2006/bibliography"/>
+  </ds:schemaRefs>
+</ds:datastoreItem>
 </file>
</xml_diff>

<commit_message>
Section break at the end of Implementation chapter
</commit_message>
<xml_diff>
--- a/Bioinformatika_dokumentacija.docx
+++ b/Bioinformatika_dokumentacija.docx
@@ -1,6 +1,6 @@
 
 <file path=word/document.xml><?xml version="1.0" encoding="utf-8"?>
-<w:document xmlns:ve="http://schemas.openxmlformats.org/markup-compatibility/2006" xmlns:o="urn:schemas-microsoft-com:office:office" xmlns:r="http://schemas.openxmlformats.org/officeDocument/2006/relationships" xmlns:m="http://schemas.openxmlformats.org/officeDocument/2006/math" xmlns:v="urn:schemas-microsoft-com:vml" xmlns:wp="http://schemas.openxmlformats.org/drawingml/2006/wordprocessingDrawing" xmlns:w10="urn:schemas-microsoft-com:office:word" xmlns:w="http://schemas.openxmlformats.org/wordprocessingml/2006/main" xmlns:wne="http://schemas.microsoft.com/office/word/2006/wordml">
+<w:document xmlns:wpc="http://schemas.microsoft.com/office/word/2010/wordprocessingCanvas" xmlns:mc="http://schemas.openxmlformats.org/markup-compatibility/2006" xmlns:o="urn:schemas-microsoft-com:office:office" xmlns:r="http://schemas.openxmlformats.org/officeDocument/2006/relationships" xmlns:m="http://schemas.openxmlformats.org/officeDocument/2006/math" xmlns:v="urn:schemas-microsoft-com:vml" xmlns:wp14="http://schemas.microsoft.com/office/word/2010/wordprocessingDrawing" xmlns:wp="http://schemas.openxmlformats.org/drawingml/2006/wordprocessingDrawing" xmlns:w10="urn:schemas-microsoft-com:office:word" xmlns:w="http://schemas.openxmlformats.org/wordprocessingml/2006/main" xmlns:w14="http://schemas.microsoft.com/office/word/2010/wordml" xmlns:w15="http://schemas.microsoft.com/office/word/2012/wordml" xmlns:wpg="http://schemas.microsoft.com/office/word/2010/wordprocessingGroup" xmlns:wpi="http://schemas.microsoft.com/office/word/2010/wordprocessingInk" xmlns:wne="http://schemas.microsoft.com/office/word/2006/wordml" xmlns:wps="http://schemas.microsoft.com/office/word/2010/wordprocessingShape" mc:Ignorable="w14 w15 wp14">
   <w:body>
     <w:p>
       <w:pPr>
@@ -281,8 +281,6 @@
               </w:rPr>
               <w:t>Uvod</w:t>
             </w:r>
-            <w:bookmarkStart w:id="0" w:name="_GoBack"/>
-            <w:bookmarkEnd w:id="0"/>
             <w:r>
               <w:rPr>
                 <w:noProof/>
@@ -1314,12 +1312,12 @@
           <w:numId w:val="1"/>
         </w:numPr>
       </w:pPr>
-      <w:bookmarkStart w:id="1" w:name="_Toc409022974"/>
+      <w:bookmarkStart w:id="0" w:name="_Toc409022974"/>
       <w:r>
         <w:lastRenderedPageBreak/>
         <w:t>Uvod</w:t>
       </w:r>
-      <w:bookmarkEnd w:id="1"/>
+      <w:bookmarkEnd w:id="0"/>
     </w:p>
     <w:p/>
     <w:p>
@@ -2393,12 +2391,12 @@
           <w:numId w:val="1"/>
         </w:numPr>
       </w:pPr>
-      <w:bookmarkStart w:id="2" w:name="_Toc409022975"/>
+      <w:bookmarkStart w:id="1" w:name="_Toc409022975"/>
       <w:r>
         <w:lastRenderedPageBreak/>
         <w:t>Općeniti primjer algoritma</w:t>
       </w:r>
-      <w:bookmarkEnd w:id="2"/>
+      <w:bookmarkEnd w:id="1"/>
     </w:p>
     <w:p/>
     <w:p>
@@ -2409,11 +2407,11 @@
           <w:numId w:val="1"/>
         </w:numPr>
       </w:pPr>
-      <w:bookmarkStart w:id="3" w:name="_Toc409022976"/>
+      <w:bookmarkStart w:id="2" w:name="_Toc409022976"/>
       <w:r>
         <w:t>Izgradnja stabla</w:t>
       </w:r>
-      <w:bookmarkEnd w:id="3"/>
+      <w:bookmarkEnd w:id="2"/>
     </w:p>
     <w:p/>
     <w:p>
@@ -3055,11 +3053,11 @@
           <w:numId w:val="1"/>
         </w:numPr>
       </w:pPr>
-      <w:bookmarkStart w:id="4" w:name="_Toc409022977"/>
+      <w:bookmarkStart w:id="3" w:name="_Toc409022977"/>
       <w:r>
         <w:t>Rank operacija</w:t>
       </w:r>
-      <w:bookmarkEnd w:id="4"/>
+      <w:bookmarkEnd w:id="3"/>
     </w:p>
     <w:p/>
     <w:p>
@@ -3398,11 +3396,11 @@
           <w:numId w:val="1"/>
         </w:numPr>
       </w:pPr>
-      <w:bookmarkStart w:id="5" w:name="_Toc409022978"/>
+      <w:bookmarkStart w:id="4" w:name="_Toc409022978"/>
       <w:r>
         <w:t>Select operacija</w:t>
       </w:r>
-      <w:bookmarkEnd w:id="5"/>
+      <w:bookmarkEnd w:id="4"/>
     </w:p>
     <w:p/>
     <w:p>
@@ -3456,12 +3454,12 @@
           <w:numId w:val="1"/>
         </w:numPr>
       </w:pPr>
-      <w:bookmarkStart w:id="6" w:name="_Toc409022979"/>
+      <w:bookmarkStart w:id="5" w:name="_Toc409022979"/>
       <w:r>
         <w:lastRenderedPageBreak/>
         <w:t>Implementacije</w:t>
       </w:r>
-      <w:bookmarkEnd w:id="6"/>
+      <w:bookmarkEnd w:id="5"/>
     </w:p>
     <w:p/>
     <w:p>
@@ -3472,11 +3470,11 @@
           <w:numId w:val="1"/>
         </w:numPr>
       </w:pPr>
-      <w:bookmarkStart w:id="7" w:name="_Toc409022980"/>
+      <w:bookmarkStart w:id="6" w:name="_Toc409022980"/>
       <w:r>
         <w:t>Implementacija u programskom jeziku C</w:t>
       </w:r>
-      <w:bookmarkEnd w:id="7"/>
+      <w:bookmarkEnd w:id="6"/>
     </w:p>
     <w:p/>
     <w:p>
@@ -3678,11 +3676,11 @@
           <w:numId w:val="1"/>
         </w:numPr>
       </w:pPr>
-      <w:bookmarkStart w:id="8" w:name="_Toc409022981"/>
+      <w:bookmarkStart w:id="7" w:name="_Toc409022981"/>
       <w:r>
         <w:t>Implementacija u programskom jeziku Java</w:t>
       </w:r>
-      <w:bookmarkEnd w:id="8"/>
+      <w:bookmarkEnd w:id="7"/>
     </w:p>
     <w:p/>
     <w:p>
@@ -4082,11 +4080,11 @@
           <w:numId w:val="1"/>
         </w:numPr>
       </w:pPr>
-      <w:bookmarkStart w:id="9" w:name="_Toc409022982"/>
+      <w:bookmarkStart w:id="8" w:name="_Toc409022982"/>
       <w:r>
         <w:t>Implementacija u programskom jeziku C++</w:t>
       </w:r>
-      <w:bookmarkEnd w:id="9"/>
+      <w:bookmarkEnd w:id="8"/>
     </w:p>
     <w:p/>
     <w:p>
@@ -4141,11 +4139,11 @@
           <w:numId w:val="1"/>
         </w:numPr>
       </w:pPr>
-      <w:bookmarkStart w:id="10" w:name="_Toc409022983"/>
+      <w:bookmarkStart w:id="9" w:name="_Toc409022983"/>
       <w:r>
         <w:t>Analiza rezultata</w:t>
       </w:r>
-      <w:bookmarkEnd w:id="10"/>
+      <w:bookmarkEnd w:id="9"/>
     </w:p>
     <w:p/>
     <w:p>
@@ -4200,7 +4198,7 @@
       <w:tblPr>
         <w:tblStyle w:val="TableGrid"/>
         <w:tblW w:w="5000" w:type="pct"/>
-        <w:tblLook w:val="04A0"/>
+        <w:tblLook w:val="04A0" w:firstRow="1" w:lastRow="0" w:firstColumn="1" w:lastColumn="0" w:noHBand="0" w:noVBand="1"/>
       </w:tblPr>
       <w:tblGrid>
         <w:gridCol w:w="2034"/>
@@ -5043,7 +5041,7 @@
       <w:tblPr>
         <w:tblStyle w:val="TableGrid"/>
         <w:tblW w:w="5000" w:type="pct"/>
-        <w:tblLook w:val="04A0"/>
+        <w:tblLook w:val="04A0" w:firstRow="1" w:lastRow="0" w:firstColumn="1" w:lastColumn="0" w:noHBand="0" w:noVBand="1"/>
       </w:tblPr>
       <w:tblGrid>
         <w:gridCol w:w="2034"/>
@@ -5863,7 +5861,7 @@
       <w:tblPr>
         <w:tblStyle w:val="TableGrid"/>
         <w:tblW w:w="5000" w:type="pct"/>
-        <w:tblLook w:val="04A0"/>
+        <w:tblLook w:val="04A0" w:firstRow="1" w:lastRow="0" w:firstColumn="1" w:lastColumn="0" w:noHBand="0" w:noVBand="1"/>
       </w:tblPr>
       <w:tblGrid>
         <w:gridCol w:w="1585"/>
@@ -7715,7 +7713,7 @@
       <w:tblPr>
         <w:tblStyle w:val="TableGrid"/>
         <w:tblW w:w="5000" w:type="pct"/>
-        <w:tblLook w:val="04A0"/>
+        <w:tblLook w:val="04A0" w:firstRow="1" w:lastRow="0" w:firstColumn="1" w:lastColumn="0" w:noHBand="0" w:noVBand="1"/>
       </w:tblPr>
       <w:tblGrid>
         <w:gridCol w:w="1585"/>
@@ -9538,25 +9536,22 @@
     </w:p>
     <w:p/>
     <w:p>
-      <w:r>
-        <w:t>Napomena: rezultati rank i select operacija mogu se razlikovati +-1 ovisno o implementaciji (za rank ako se ide [0, i&gt; ili [0, i] ,  a za select ako se vraća pozicija elementa gledana od 0 ili od 1).</w:t>
-      </w:r>
-    </w:p>
-    <w:p/>
-    <w:p>
-      <w:pPr>
-        <w:rPr>
-          <w:rFonts w:asciiTheme="majorHAnsi" w:eastAsiaTheme="majorEastAsia" w:hAnsiTheme="majorHAnsi" w:cstheme="majorBidi"/>
-          <w:b/>
-          <w:bCs/>
-          <w:color w:val="365F91" w:themeColor="accent1" w:themeShade="BF"/>
-          <w:sz w:val="28"/>
-          <w:szCs w:val="28"/>
-        </w:rPr>
-      </w:pPr>
-      <w:r>
-        <w:br w:type="page"/>
-      </w:r>
+      <w:pPr>
+        <w:sectPr>
+          <w:pgSz w:w="16838" w:h="11906" w:orient="landscape"/>
+          <w:pgMar w:top="1417" w:right="1417" w:bottom="1417" w:left="1417" w:header="708" w:footer="708" w:gutter="0"/>
+          <w:cols w:space="708"/>
+          <w:docGrid w:linePitch="360"/>
+        </w:sectPr>
+      </w:pPr>
+      <w:r>
+        <w:t xml:space="preserve">Napomena: rezultati rank i select operacija mogu se razlikovati +-1 ovisno o implementaciji (za rank ako se ide [0, i&gt; ili [0, i] ,  a za select ako se vraća pozicija </w:t>
+      </w:r>
+      <w:r>
+        <w:t xml:space="preserve">elementa gledana od 0 ili od </w:t>
+      </w:r>
+      <w:bookmarkStart w:id="10" w:name="_GoBack"/>
+      <w:bookmarkEnd w:id="10"/>
     </w:p>
     <w:p>
       <w:pPr>
@@ -9742,7 +9737,7 @@
     </w:p>
     <w:p/>
     <w:sectPr>
-      <w:pgSz w:w="16838" w:h="11906" w:orient="landscape"/>
+      <w:pgSz w:w="11906" w:h="16838"/>
       <w:pgMar w:top="1417" w:right="1417" w:bottom="1417" w:left="1417" w:header="708" w:footer="708" w:gutter="0"/>
       <w:cols w:space="708"/>
       <w:docGrid w:linePitch="360"/>
@@ -9752,7 +9747,7 @@
 </file>
 
 <file path=word/numbering.xml><?xml version="1.0" encoding="utf-8"?>
-<w:numbering xmlns:ve="http://schemas.openxmlformats.org/markup-compatibility/2006" xmlns:o="urn:schemas-microsoft-com:office:office" xmlns:r="http://schemas.openxmlformats.org/officeDocument/2006/relationships" xmlns:m="http://schemas.openxmlformats.org/officeDocument/2006/math" xmlns:v="urn:schemas-microsoft-com:vml" xmlns:wp="http://schemas.openxmlformats.org/drawingml/2006/wordprocessingDrawing" xmlns:w10="urn:schemas-microsoft-com:office:word" xmlns:w="http://schemas.openxmlformats.org/wordprocessingml/2006/main" xmlns:wne="http://schemas.microsoft.com/office/word/2006/wordml">
+<w:numbering xmlns:wpc="http://schemas.microsoft.com/office/word/2010/wordprocessingCanvas" xmlns:mc="http://schemas.openxmlformats.org/markup-compatibility/2006" xmlns:o="urn:schemas-microsoft-com:office:office" xmlns:r="http://schemas.openxmlformats.org/officeDocument/2006/relationships" xmlns:m="http://schemas.openxmlformats.org/officeDocument/2006/math" xmlns:v="urn:schemas-microsoft-com:vml" xmlns:wp14="http://schemas.microsoft.com/office/word/2010/wordprocessingDrawing" xmlns:wp="http://schemas.openxmlformats.org/drawingml/2006/wordprocessingDrawing" xmlns:w10="urn:schemas-microsoft-com:office:word" xmlns:w="http://schemas.openxmlformats.org/wordprocessingml/2006/main" xmlns:w14="http://schemas.microsoft.com/office/word/2010/wordml" xmlns:w15="http://schemas.microsoft.com/office/word/2012/wordml" xmlns:wpg="http://schemas.microsoft.com/office/word/2010/wordprocessingGroup" xmlns:wpi="http://schemas.microsoft.com/office/word/2010/wordprocessingInk" xmlns:wne="http://schemas.microsoft.com/office/word/2006/wordml" xmlns:wps="http://schemas.microsoft.com/office/word/2010/wordprocessingShape" mc:Ignorable="w14 w15 wp14">
   <w:abstractNum w:abstractNumId="0">
     <w:nsid w:val="00237E93"/>
     <w:multiLevelType w:val="hybridMultilevel"/>
@@ -11545,7 +11540,7 @@
 </file>
 
 <file path=word/styles.xml><?xml version="1.0" encoding="utf-8"?>
-<w:styles xmlns:r="http://schemas.openxmlformats.org/officeDocument/2006/relationships" xmlns:w="http://schemas.openxmlformats.org/wordprocessingml/2006/main">
+<w:styles xmlns:mc="http://schemas.openxmlformats.org/markup-compatibility/2006" xmlns:r="http://schemas.openxmlformats.org/officeDocument/2006/relationships" xmlns:w="http://schemas.openxmlformats.org/wordprocessingml/2006/main" xmlns:w14="http://schemas.microsoft.com/office/word/2010/wordml" xmlns:w15="http://schemas.microsoft.com/office/word/2012/wordml" mc:Ignorable="w14 w15">
   <w:docDefaults>
     <w:rPrDefault>
       <w:rPr>
@@ -11561,144 +11556,378 @@
       </w:pPr>
     </w:pPrDefault>
   </w:docDefaults>
-  <w:latentStyles w:defLockedState="0" w:defUIPriority="99" w:defSemiHidden="1" w:defUnhideWhenUsed="1" w:defQFormat="0" w:count="267">
-    <w:lsdException w:name="Normal" w:semiHidden="0" w:uiPriority="0" w:unhideWhenUsed="0" w:qFormat="1"/>
-    <w:lsdException w:name="heading 1" w:semiHidden="0" w:uiPriority="9" w:unhideWhenUsed="0" w:qFormat="1"/>
-    <w:lsdException w:name="heading 2" w:uiPriority="9" w:qFormat="1"/>
-    <w:lsdException w:name="heading 3" w:uiPriority="9" w:qFormat="1"/>
-    <w:lsdException w:name="heading 4" w:uiPriority="9" w:qFormat="1"/>
-    <w:lsdException w:name="heading 5" w:uiPriority="9" w:qFormat="1"/>
-    <w:lsdException w:name="heading 6" w:uiPriority="9" w:qFormat="1"/>
-    <w:lsdException w:name="heading 7" w:uiPriority="9" w:qFormat="1"/>
-    <w:lsdException w:name="heading 8" w:uiPriority="9" w:qFormat="1"/>
-    <w:lsdException w:name="heading 9" w:uiPriority="9" w:qFormat="1"/>
-    <w:lsdException w:name="toc 1" w:uiPriority="39"/>
-    <w:lsdException w:name="toc 2" w:uiPriority="39"/>
-    <w:lsdException w:name="toc 3" w:uiPriority="39"/>
-    <w:lsdException w:name="toc 4" w:uiPriority="39"/>
-    <w:lsdException w:name="toc 5" w:uiPriority="39"/>
-    <w:lsdException w:name="toc 6" w:uiPriority="39"/>
-    <w:lsdException w:name="toc 7" w:uiPriority="39"/>
-    <w:lsdException w:name="toc 8" w:uiPriority="39"/>
-    <w:lsdException w:name="toc 9" w:uiPriority="39"/>
-    <w:lsdException w:name="caption" w:uiPriority="35" w:qFormat="1"/>
-    <w:lsdException w:name="Title" w:semiHidden="0" w:uiPriority="10" w:unhideWhenUsed="0" w:qFormat="1"/>
-    <w:lsdException w:name="Default Paragraph Font" w:uiPriority="1"/>
-    <w:lsdException w:name="Subtitle" w:semiHidden="0" w:uiPriority="11" w:unhideWhenUsed="0" w:qFormat="1"/>
-    <w:lsdException w:name="Strong" w:semiHidden="0" w:uiPriority="22" w:unhideWhenUsed="0" w:qFormat="1"/>
-    <w:lsdException w:name="Emphasis" w:semiHidden="0" w:uiPriority="20" w:unhideWhenUsed="0" w:qFormat="1"/>
-    <w:lsdException w:name="Table Grid" w:semiHidden="0" w:uiPriority="59" w:unhideWhenUsed="0"/>
-    <w:lsdException w:name="Placeholder Text" w:unhideWhenUsed="0"/>
-    <w:lsdException w:name="No Spacing" w:semiHidden="0" w:uiPriority="1" w:unhideWhenUsed="0" w:qFormat="1"/>
-    <w:lsdException w:name="Light Shading" w:semiHidden="0" w:uiPriority="60" w:unhideWhenUsed="0"/>
-    <w:lsdException w:name="Light List" w:semiHidden="0" w:uiPriority="61" w:unhideWhenUsed="0"/>
-    <w:lsdException w:name="Light Grid" w:semiHidden="0" w:uiPriority="62" w:unhideWhenUsed="0"/>
-    <w:lsdException w:name="Medium Shading 1" w:semiHidden="0" w:uiPriority="63" w:unhideWhenUsed="0"/>
-    <w:lsdException w:name="Medium Shading 2" w:semiHidden="0" w:uiPriority="64" w:unhideWhenUsed="0"/>
-    <w:lsdException w:name="Medium List 1" w:semiHidden="0" w:uiPriority="65" w:unhideWhenUsed="0"/>
-    <w:lsdException w:name="Medium List 2" w:semiHidden="0" w:uiPriority="66" w:unhideWhenUsed="0"/>
-    <w:lsdException w:name="Medium Grid 1" w:semiHidden="0" w:uiPriority="67" w:unhideWhenUsed="0"/>
-    <w:lsdException w:name="Medium Grid 2" w:semiHidden="0" w:uiPriority="68" w:unhideWhenUsed="0"/>
-    <w:lsdException w:name="Medium Grid 3" w:semiHidden="0" w:uiPriority="69" w:unhideWhenUsed="0"/>
-    <w:lsdException w:name="Dark List" w:semiHidden="0" w:uiPriority="70" w:unhideWhenUsed="0"/>
-    <w:lsdException w:name="Colorful Shading" w:semiHidden="0" w:uiPriority="71" w:unhideWhenUsed="0"/>
-    <w:lsdException w:name="Colorful List" w:semiHidden="0" w:uiPriority="72" w:unhideWhenUsed="0"/>
-    <w:lsdException w:name="Colorful Grid" w:semiHidden="0" w:uiPriority="73" w:unhideWhenUsed="0"/>
-    <w:lsdException w:name="Light Shading Accent 1" w:semiHidden="0" w:uiPriority="60" w:unhideWhenUsed="0"/>
-    <w:lsdException w:name="Light List Accent 1" w:semiHidden="0" w:uiPriority="61" w:unhideWhenUsed="0"/>
-    <w:lsdException w:name="Light Grid Accent 1" w:semiHidden="0" w:uiPriority="62" w:unhideWhenUsed="0"/>
-    <w:lsdException w:name="Medium Shading 1 Accent 1" w:semiHidden="0" w:uiPriority="63" w:unhideWhenUsed="0"/>
-    <w:lsdException w:name="Medium Shading 2 Accent 1" w:semiHidden="0" w:uiPriority="64" w:unhideWhenUsed="0"/>
-    <w:lsdException w:name="Medium List 1 Accent 1" w:semiHidden="0" w:uiPriority="65" w:unhideWhenUsed="0"/>
-    <w:lsdException w:name="Revision" w:unhideWhenUsed="0"/>
-    <w:lsdException w:name="List Paragraph" w:semiHidden="0" w:uiPriority="34" w:unhideWhenUsed="0" w:qFormat="1"/>
-    <w:lsdException w:name="Quote" w:semiHidden="0" w:uiPriority="29" w:unhideWhenUsed="0" w:qFormat="1"/>
-    <w:lsdException w:name="Intense Quote" w:semiHidden="0" w:uiPriority="30" w:unhideWhenUsed="0" w:qFormat="1"/>
-    <w:lsdException w:name="Medium List 2 Accent 1" w:semiHidden="0" w:uiPriority="66" w:unhideWhenUsed="0"/>
-    <w:lsdException w:name="Medium Grid 1 Accent 1" w:semiHidden="0" w:uiPriority="67" w:unhideWhenUsed="0"/>
-    <w:lsdException w:name="Medium Grid 2 Accent 1" w:semiHidden="0" w:uiPriority="68" w:unhideWhenUsed="0"/>
-    <w:lsdException w:name="Medium Grid 3 Accent 1" w:semiHidden="0" w:uiPriority="69" w:unhideWhenUsed="0"/>
-    <w:lsdException w:name="Dark List Accent 1" w:semiHidden="0" w:uiPriority="70" w:unhideWhenUsed="0"/>
-    <w:lsdException w:name="Colorful Shading Accent 1" w:semiHidden="0" w:uiPriority="71" w:unhideWhenUsed="0"/>
-    <w:lsdException w:name="Colorful List Accent 1" w:semiHidden="0" w:uiPriority="72" w:unhideWhenUsed="0"/>
-    <w:lsdException w:name="Colorful Grid Accent 1" w:semiHidden="0" w:uiPriority="73" w:unhideWhenUsed="0"/>
-    <w:lsdException w:name="Light Shading Accent 2" w:semiHidden="0" w:uiPriority="60" w:unhideWhenUsed="0"/>
-    <w:lsdException w:name="Light List Accent 2" w:semiHidden="0" w:uiPriority="61" w:unhideWhenUsed="0"/>
-    <w:lsdException w:name="Light Grid Accent 2" w:semiHidden="0" w:uiPriority="62" w:unhideWhenUsed="0"/>
-    <w:lsdException w:name="Medium Shading 1 Accent 2" w:semiHidden="0" w:uiPriority="63" w:unhideWhenUsed="0"/>
-    <w:lsdException w:name="Medium Shading 2 Accent 2" w:semiHidden="0" w:uiPriority="64" w:unhideWhenUsed="0"/>
-    <w:lsdException w:name="Medium List 1 Accent 2" w:semiHidden="0" w:uiPriority="65" w:unhideWhenUsed="0"/>
-    <w:lsdException w:name="Medium List 2 Accent 2" w:semiHidden="0" w:uiPriority="66" w:unhideWhenUsed="0"/>
-    <w:lsdException w:name="Medium Grid 1 Accent 2" w:semiHidden="0" w:uiPriority="67" w:unhideWhenUsed="0"/>
-    <w:lsdException w:name="Medium Grid 2 Accent 2" w:semiHidden="0" w:uiPriority="68" w:unhideWhenUsed="0"/>
-    <w:lsdException w:name="Medium Grid 3 Accent 2" w:semiHidden="0" w:uiPriority="69" w:unhideWhenUsed="0"/>
-    <w:lsdException w:name="Dark List Accent 2" w:semiHidden="0" w:uiPriority="70" w:unhideWhenUsed="0"/>
-    <w:lsdException w:name="Colorful Shading Accent 2" w:semiHidden="0" w:uiPriority="71" w:unhideWhenUsed="0"/>
-    <w:lsdException w:name="Colorful List Accent 2" w:semiHidden="0" w:uiPriority="72" w:unhideWhenUsed="0"/>
-    <w:lsdException w:name="Colorful Grid Accent 2" w:semiHidden="0" w:uiPriority="73" w:unhideWhenUsed="0"/>
-    <w:lsdException w:name="Light Shading Accent 3" w:semiHidden="0" w:uiPriority="60" w:unhideWhenUsed="0"/>
-    <w:lsdException w:name="Light List Accent 3" w:semiHidden="0" w:uiPriority="61" w:unhideWhenUsed="0"/>
-    <w:lsdException w:name="Light Grid Accent 3" w:semiHidden="0" w:uiPriority="62" w:unhideWhenUsed="0"/>
-    <w:lsdException w:name="Medium Shading 1 Accent 3" w:semiHidden="0" w:uiPriority="63" w:unhideWhenUsed="0"/>
-    <w:lsdException w:name="Medium Shading 2 Accent 3" w:semiHidden="0" w:uiPriority="64" w:unhideWhenUsed="0"/>
-    <w:lsdException w:name="Medium List 1 Accent 3" w:semiHidden="0" w:uiPriority="65" w:unhideWhenUsed="0"/>
-    <w:lsdException w:name="Medium List 2 Accent 3" w:semiHidden="0" w:uiPriority="66" w:unhideWhenUsed="0"/>
-    <w:lsdException w:name="Medium Grid 1 Accent 3" w:semiHidden="0" w:uiPriority="67" w:unhideWhenUsed="0"/>
-    <w:lsdException w:name="Medium Grid 2 Accent 3" w:semiHidden="0" w:uiPriority="68" w:unhideWhenUsed="0"/>
-    <w:lsdException w:name="Medium Grid 3 Accent 3" w:semiHidden="0" w:uiPriority="69" w:unhideWhenUsed="0"/>
-    <w:lsdException w:name="Dark List Accent 3" w:semiHidden="0" w:uiPriority="70" w:unhideWhenUsed="0"/>
-    <w:lsdException w:name="Colorful Shading Accent 3" w:semiHidden="0" w:uiPriority="71" w:unhideWhenUsed="0"/>
-    <w:lsdException w:name="Colorful List Accent 3" w:semiHidden="0" w:uiPriority="72" w:unhideWhenUsed="0"/>
-    <w:lsdException w:name="Colorful Grid Accent 3" w:semiHidden="0" w:uiPriority="73" w:unhideWhenUsed="0"/>
-    <w:lsdException w:name="Light Shading Accent 4" w:semiHidden="0" w:uiPriority="60" w:unhideWhenUsed="0"/>
-    <w:lsdException w:name="Light List Accent 4" w:semiHidden="0" w:uiPriority="61" w:unhideWhenUsed="0"/>
-    <w:lsdException w:name="Light Grid Accent 4" w:semiHidden="0" w:uiPriority="62" w:unhideWhenUsed="0"/>
-    <w:lsdException w:name="Medium Shading 1 Accent 4" w:semiHidden="0" w:uiPriority="63" w:unhideWhenUsed="0"/>
-    <w:lsdException w:name="Medium Shading 2 Accent 4" w:semiHidden="0" w:uiPriority="64" w:unhideWhenUsed="0"/>
-    <w:lsdException w:name="Medium List 1 Accent 4" w:semiHidden="0" w:uiPriority="65" w:unhideWhenUsed="0"/>
-    <w:lsdException w:name="Medium List 2 Accent 4" w:semiHidden="0" w:uiPriority="66" w:unhideWhenUsed="0"/>
-    <w:lsdException w:name="Medium Grid 1 Accent 4" w:semiHidden="0" w:uiPriority="67" w:unhideWhenUsed="0"/>
-    <w:lsdException w:name="Medium Grid 2 Accent 4" w:semiHidden="0" w:uiPriority="68" w:unhideWhenUsed="0"/>
-    <w:lsdException w:name="Medium Grid 3 Accent 4" w:semiHidden="0" w:uiPriority="69" w:unhideWhenUsed="0"/>
-    <w:lsdException w:name="Dark List Accent 4" w:semiHidden="0" w:uiPriority="70" w:unhideWhenUsed="0"/>
-    <w:lsdException w:name="Colorful Shading Accent 4" w:semiHidden="0" w:uiPriority="71" w:unhideWhenUsed="0"/>
-    <w:lsdException w:name="Colorful List Accent 4" w:semiHidden="0" w:uiPriority="72" w:unhideWhenUsed="0"/>
-    <w:lsdException w:name="Colorful Grid Accent 4" w:semiHidden="0" w:uiPriority="73" w:unhideWhenUsed="0"/>
-    <w:lsdException w:name="Light Shading Accent 5" w:semiHidden="0" w:uiPriority="60" w:unhideWhenUsed="0"/>
-    <w:lsdException w:name="Light List Accent 5" w:semiHidden="0" w:uiPriority="61" w:unhideWhenUsed="0"/>
-    <w:lsdException w:name="Light Grid Accent 5" w:semiHidden="0" w:uiPriority="62" w:unhideWhenUsed="0"/>
-    <w:lsdException w:name="Medium Shading 1 Accent 5" w:semiHidden="0" w:uiPriority="63" w:unhideWhenUsed="0"/>
-    <w:lsdException w:name="Medium Shading 2 Accent 5" w:semiHidden="0" w:uiPriority="64" w:unhideWhenUsed="0"/>
-    <w:lsdException w:name="Medium List 1 Accent 5" w:semiHidden="0" w:uiPriority="65" w:unhideWhenUsed="0"/>
-    <w:lsdException w:name="Medium List 2 Accent 5" w:semiHidden="0" w:uiPriority="66" w:unhideWhenUsed="0"/>
-    <w:lsdException w:name="Medium Grid 1 Accent 5" w:semiHidden="0" w:uiPriority="67" w:unhideWhenUsed="0"/>
-    <w:lsdException w:name="Medium Grid 2 Accent 5" w:semiHidden="0" w:uiPriority="68" w:unhideWhenUsed="0"/>
-    <w:lsdException w:name="Medium Grid 3 Accent 5" w:semiHidden="0" w:uiPriority="69" w:unhideWhenUsed="0"/>
-    <w:lsdException w:name="Dark List Accent 5" w:semiHidden="0" w:uiPriority="70" w:unhideWhenUsed="0"/>
-    <w:lsdException w:name="Colorful Shading Accent 5" w:semiHidden="0" w:uiPriority="71" w:unhideWhenUsed="0"/>
-    <w:lsdException w:name="Colorful List Accent 5" w:semiHidden="0" w:uiPriority="72" w:unhideWhenUsed="0"/>
-    <w:lsdException w:name="Colorful Grid Accent 5" w:semiHidden="0" w:uiPriority="73" w:unhideWhenUsed="0"/>
-    <w:lsdException w:name="Light Shading Accent 6" w:semiHidden="0" w:uiPriority="60" w:unhideWhenUsed="0"/>
-    <w:lsdException w:name="Light List Accent 6" w:semiHidden="0" w:uiPriority="61" w:unhideWhenUsed="0"/>
-    <w:lsdException w:name="Light Grid Accent 6" w:semiHidden="0" w:uiPriority="62" w:unhideWhenUsed="0"/>
-    <w:lsdException w:name="Medium Shading 1 Accent 6" w:semiHidden="0" w:uiPriority="63" w:unhideWhenUsed="0"/>
-    <w:lsdException w:name="Medium Shading 2 Accent 6" w:semiHidden="0" w:uiPriority="64" w:unhideWhenUsed="0"/>
-    <w:lsdException w:name="Medium List 1 Accent 6" w:semiHidden="0" w:uiPriority="65" w:unhideWhenUsed="0"/>
-    <w:lsdException w:name="Medium List 2 Accent 6" w:semiHidden="0" w:uiPriority="66" w:unhideWhenUsed="0"/>
-    <w:lsdException w:name="Medium Grid 1 Accent 6" w:semiHidden="0" w:uiPriority="67" w:unhideWhenUsed="0"/>
-    <w:lsdException w:name="Medium Grid 2 Accent 6" w:semiHidden="0" w:uiPriority="68" w:unhideWhenUsed="0"/>
-    <w:lsdException w:name="Medium Grid 3 Accent 6" w:semiHidden="0" w:uiPriority="69" w:unhideWhenUsed="0"/>
-    <w:lsdException w:name="Dark List Accent 6" w:semiHidden="0" w:uiPriority="70" w:unhideWhenUsed="0"/>
-    <w:lsdException w:name="Colorful Shading Accent 6" w:semiHidden="0" w:uiPriority="71" w:unhideWhenUsed="0"/>
-    <w:lsdException w:name="Colorful List Accent 6" w:semiHidden="0" w:uiPriority="72" w:unhideWhenUsed="0"/>
-    <w:lsdException w:name="Colorful Grid Accent 6" w:semiHidden="0" w:uiPriority="73" w:unhideWhenUsed="0"/>
-    <w:lsdException w:name="Subtle Emphasis" w:semiHidden="0" w:uiPriority="19" w:unhideWhenUsed="0" w:qFormat="1"/>
-    <w:lsdException w:name="Intense Emphasis" w:semiHidden="0" w:uiPriority="21" w:unhideWhenUsed="0" w:qFormat="1"/>
-    <w:lsdException w:name="Subtle Reference" w:semiHidden="0" w:uiPriority="31" w:unhideWhenUsed="0" w:qFormat="1"/>
-    <w:lsdException w:name="Intense Reference" w:semiHidden="0" w:uiPriority="32" w:unhideWhenUsed="0" w:qFormat="1"/>
-    <w:lsdException w:name="Book Title" w:semiHidden="0" w:uiPriority="33" w:unhideWhenUsed="0" w:qFormat="1"/>
-    <w:lsdException w:name="Bibliography" w:uiPriority="37"/>
-    <w:lsdException w:name="TOC Heading" w:uiPriority="39" w:qFormat="1"/>
+  <w:latentStyles w:defLockedState="0" w:defUIPriority="99" w:defSemiHidden="0" w:defUnhideWhenUsed="0" w:defQFormat="0" w:count="371">
+    <w:lsdException w:name="Normal" w:uiPriority="0" w:qFormat="1"/>
+    <w:lsdException w:name="heading 1" w:uiPriority="9" w:qFormat="1"/>
+    <w:lsdException w:name="heading 2" w:semiHidden="1" w:uiPriority="9" w:unhideWhenUsed="1" w:qFormat="1"/>
+    <w:lsdException w:name="heading 3" w:semiHidden="1" w:uiPriority="9" w:unhideWhenUsed="1" w:qFormat="1"/>
+    <w:lsdException w:name="heading 4" w:semiHidden="1" w:uiPriority="9" w:unhideWhenUsed="1" w:qFormat="1"/>
+    <w:lsdException w:name="heading 5" w:semiHidden="1" w:uiPriority="9" w:unhideWhenUsed="1" w:qFormat="1"/>
+    <w:lsdException w:name="heading 6" w:semiHidden="1" w:uiPriority="9" w:unhideWhenUsed="1" w:qFormat="1"/>
+    <w:lsdException w:name="heading 7" w:semiHidden="1" w:uiPriority="9" w:unhideWhenUsed="1" w:qFormat="1"/>
+    <w:lsdException w:name="heading 8" w:semiHidden="1" w:uiPriority="9" w:unhideWhenUsed="1" w:qFormat="1"/>
+    <w:lsdException w:name="heading 9" w:semiHidden="1" w:uiPriority="9" w:unhideWhenUsed="1" w:qFormat="1"/>
+    <w:lsdException w:name="index 1" w:semiHidden="1" w:unhideWhenUsed="1"/>
+    <w:lsdException w:name="index 2" w:semiHidden="1" w:unhideWhenUsed="1"/>
+    <w:lsdException w:name="index 3" w:semiHidden="1" w:unhideWhenUsed="1"/>
+    <w:lsdException w:name="index 4" w:semiHidden="1" w:unhideWhenUsed="1"/>
+    <w:lsdException w:name="index 5" w:semiHidden="1" w:unhideWhenUsed="1"/>
+    <w:lsdException w:name="index 6" w:semiHidden="1" w:unhideWhenUsed="1"/>
+    <w:lsdException w:name="index 7" w:semiHidden="1" w:unhideWhenUsed="1"/>
+    <w:lsdException w:name="index 8" w:semiHidden="1" w:unhideWhenUsed="1"/>
+    <w:lsdException w:name="index 9" w:semiHidden="1" w:unhideWhenUsed="1"/>
+    <w:lsdException w:name="toc 1" w:semiHidden="1" w:uiPriority="39" w:unhideWhenUsed="1"/>
+    <w:lsdException w:name="toc 2" w:semiHidden="1" w:uiPriority="39" w:unhideWhenUsed="1"/>
+    <w:lsdException w:name="toc 3" w:semiHidden="1" w:uiPriority="39" w:unhideWhenUsed="1"/>
+    <w:lsdException w:name="toc 4" w:semiHidden="1" w:uiPriority="39" w:unhideWhenUsed="1"/>
+    <w:lsdException w:name="toc 5" w:semiHidden="1" w:uiPriority="39" w:unhideWhenUsed="1"/>
+    <w:lsdException w:name="toc 6" w:semiHidden="1" w:uiPriority="39" w:unhideWhenUsed="1"/>
+    <w:lsdException w:name="toc 7" w:semiHidden="1" w:uiPriority="39" w:unhideWhenUsed="1"/>
+    <w:lsdException w:name="toc 8" w:semiHidden="1" w:uiPriority="39" w:unhideWhenUsed="1"/>
+    <w:lsdException w:name="toc 9" w:semiHidden="1" w:uiPriority="39" w:unhideWhenUsed="1"/>
+    <w:lsdException w:name="Normal Indent" w:semiHidden="1" w:unhideWhenUsed="1"/>
+    <w:lsdException w:name="footnote text" w:semiHidden="1" w:unhideWhenUsed="1"/>
+    <w:lsdException w:name="annotation text" w:semiHidden="1" w:unhideWhenUsed="1"/>
+    <w:lsdException w:name="header" w:semiHidden="1" w:unhideWhenUsed="1"/>
+    <w:lsdException w:name="footer" w:semiHidden="1" w:unhideWhenUsed="1"/>
+    <w:lsdException w:name="index heading" w:semiHidden="1" w:unhideWhenUsed="1"/>
+    <w:lsdException w:name="caption" w:semiHidden="1" w:uiPriority="35" w:unhideWhenUsed="1" w:qFormat="1"/>
+    <w:lsdException w:name="table of figures" w:semiHidden="1" w:unhideWhenUsed="1"/>
+    <w:lsdException w:name="envelope address" w:semiHidden="1" w:unhideWhenUsed="1"/>
+    <w:lsdException w:name="envelope return" w:semiHidden="1" w:unhideWhenUsed="1"/>
+    <w:lsdException w:name="footnote reference" w:semiHidden="1" w:unhideWhenUsed="1"/>
+    <w:lsdException w:name="annotation reference" w:semiHidden="1" w:unhideWhenUsed="1"/>
+    <w:lsdException w:name="line number" w:semiHidden="1" w:unhideWhenUsed="1"/>
+    <w:lsdException w:name="page number" w:semiHidden="1" w:unhideWhenUsed="1"/>
+    <w:lsdException w:name="endnote reference" w:semiHidden="1" w:unhideWhenUsed="1"/>
+    <w:lsdException w:name="endnote text" w:semiHidden="1" w:unhideWhenUsed="1"/>
+    <w:lsdException w:name="table of authorities" w:semiHidden="1" w:unhideWhenUsed="1"/>
+    <w:lsdException w:name="macro" w:semiHidden="1" w:unhideWhenUsed="1"/>
+    <w:lsdException w:name="toa heading" w:semiHidden="1" w:unhideWhenUsed="1"/>
+    <w:lsdException w:name="List" w:semiHidden="1" w:unhideWhenUsed="1"/>
+    <w:lsdException w:name="List Bullet" w:semiHidden="1" w:unhideWhenUsed="1"/>
+    <w:lsdException w:name="List Number" w:semiHidden="1" w:unhideWhenUsed="1"/>
+    <w:lsdException w:name="List 2" w:semiHidden="1" w:unhideWhenUsed="1"/>
+    <w:lsdException w:name="List 3" w:semiHidden="1" w:unhideWhenUsed="1"/>
+    <w:lsdException w:name="List 4" w:semiHidden="1" w:unhideWhenUsed="1"/>
+    <w:lsdException w:name="List 5" w:semiHidden="1" w:unhideWhenUsed="1"/>
+    <w:lsdException w:name="List Bullet 2" w:semiHidden="1" w:unhideWhenUsed="1"/>
+    <w:lsdException w:name="List Bullet 3" w:semiHidden="1" w:unhideWhenUsed="1"/>
+    <w:lsdException w:name="List Bullet 4" w:semiHidden="1" w:unhideWhenUsed="1"/>
+    <w:lsdException w:name="List Bullet 5" w:semiHidden="1" w:unhideWhenUsed="1"/>
+    <w:lsdException w:name="List Number 2" w:semiHidden="1" w:unhideWhenUsed="1"/>
+    <w:lsdException w:name="List Number 3" w:semiHidden="1" w:unhideWhenUsed="1"/>
+    <w:lsdException w:name="List Number 4" w:semiHidden="1" w:unhideWhenUsed="1"/>
+    <w:lsdException w:name="List Number 5" w:semiHidden="1" w:unhideWhenUsed="1"/>
+    <w:lsdException w:name="Title" w:uiPriority="10" w:qFormat="1"/>
+    <w:lsdException w:name="Closing" w:semiHidden="1" w:unhideWhenUsed="1"/>
+    <w:lsdException w:name="Signature" w:semiHidden="1" w:unhideWhenUsed="1"/>
+    <w:lsdException w:name="Default Paragraph Font" w:semiHidden="1" w:uiPriority="1" w:unhideWhenUsed="1"/>
+    <w:lsdException w:name="Body Text" w:semiHidden="1" w:unhideWhenUsed="1"/>
+    <w:lsdException w:name="Body Text Indent" w:semiHidden="1" w:unhideWhenUsed="1"/>
+    <w:lsdException w:name="List Continue" w:semiHidden="1" w:unhideWhenUsed="1"/>
+    <w:lsdException w:name="List Continue 2" w:semiHidden="1" w:unhideWhenUsed="1"/>
+    <w:lsdException w:name="List Continue 3" w:semiHidden="1" w:unhideWhenUsed="1"/>
+    <w:lsdException w:name="List Continue 4" w:semiHidden="1" w:unhideWhenUsed="1"/>
+    <w:lsdException w:name="List Continue 5" w:semiHidden="1" w:unhideWhenUsed="1"/>
+    <w:lsdException w:name="Message Header" w:semiHidden="1" w:unhideWhenUsed="1"/>
+    <w:lsdException w:name="Subtitle" w:uiPriority="11" w:qFormat="1"/>
+    <w:lsdException w:name="Salutation" w:semiHidden="1" w:unhideWhenUsed="1"/>
+    <w:lsdException w:name="Date" w:semiHidden="1" w:unhideWhenUsed="1"/>
+    <w:lsdException w:name="Body Text First Indent" w:semiHidden="1" w:unhideWhenUsed="1"/>
+    <w:lsdException w:name="Body Text First Indent 2" w:semiHidden="1" w:unhideWhenUsed="1"/>
+    <w:lsdException w:name="Note Heading" w:semiHidden="1" w:unhideWhenUsed="1"/>
+    <w:lsdException w:name="Body Text 2" w:semiHidden="1" w:unhideWhenUsed="1"/>
+    <w:lsdException w:name="Body Text 3" w:semiHidden="1" w:unhideWhenUsed="1"/>
+    <w:lsdException w:name="Body Text Indent 2" w:semiHidden="1" w:unhideWhenUsed="1"/>
+    <w:lsdException w:name="Body Text Indent 3" w:semiHidden="1" w:unhideWhenUsed="1"/>
+    <w:lsdException w:name="Block Text" w:semiHidden="1" w:unhideWhenUsed="1"/>
+    <w:lsdException w:name="Hyperlink" w:semiHidden="1" w:unhideWhenUsed="1"/>
+    <w:lsdException w:name="FollowedHyperlink" w:semiHidden="1" w:unhideWhenUsed="1"/>
+    <w:lsdException w:name="Strong" w:uiPriority="22" w:qFormat="1"/>
+    <w:lsdException w:name="Emphasis" w:uiPriority="20" w:qFormat="1"/>
+    <w:lsdException w:name="Document Map" w:semiHidden="1" w:unhideWhenUsed="1"/>
+    <w:lsdException w:name="Plain Text" w:semiHidden="1" w:unhideWhenUsed="1"/>
+    <w:lsdException w:name="E-mail Signature" w:semiHidden="1" w:unhideWhenUsed="1"/>
+    <w:lsdException w:name="HTML Top of Form" w:semiHidden="1" w:unhideWhenUsed="1"/>
+    <w:lsdException w:name="HTML Bottom of Form" w:semiHidden="1" w:unhideWhenUsed="1"/>
+    <w:lsdException w:name="Normal (Web)" w:semiHidden="1" w:unhideWhenUsed="1"/>
+    <w:lsdException w:name="HTML Acronym" w:semiHidden="1" w:unhideWhenUsed="1"/>
+    <w:lsdException w:name="HTML Address" w:semiHidden="1" w:unhideWhenUsed="1"/>
+    <w:lsdException w:name="HTML Cite" w:semiHidden="1" w:unhideWhenUsed="1"/>
+    <w:lsdException w:name="HTML Code" w:semiHidden="1" w:unhideWhenUsed="1"/>
+    <w:lsdException w:name="HTML Definition" w:semiHidden="1" w:unhideWhenUsed="1"/>
+    <w:lsdException w:name="HTML Keyboard" w:semiHidden="1" w:unhideWhenUsed="1"/>
+    <w:lsdException w:name="HTML Preformatted" w:semiHidden="1" w:unhideWhenUsed="1"/>
+    <w:lsdException w:name="HTML Sample" w:semiHidden="1" w:unhideWhenUsed="1"/>
+    <w:lsdException w:name="HTML Typewriter" w:semiHidden="1" w:unhideWhenUsed="1"/>
+    <w:lsdException w:name="HTML Variable" w:semiHidden="1" w:unhideWhenUsed="1"/>
+    <w:lsdException w:name="Normal Table" w:semiHidden="1" w:unhideWhenUsed="1"/>
+    <w:lsdException w:name="annotation subject" w:semiHidden="1" w:unhideWhenUsed="1"/>
+    <w:lsdException w:name="No List" w:semiHidden="1" w:unhideWhenUsed="1"/>
+    <w:lsdException w:name="Outline List 1" w:semiHidden="1" w:unhideWhenUsed="1"/>
+    <w:lsdException w:name="Outline List 2" w:semiHidden="1" w:unhideWhenUsed="1"/>
+    <w:lsdException w:name="Outline List 3" w:semiHidden="1" w:unhideWhenUsed="1"/>
+    <w:lsdException w:name="Table Simple 1" w:semiHidden="1" w:unhideWhenUsed="1"/>
+    <w:lsdException w:name="Table Simple 2" w:semiHidden="1" w:unhideWhenUsed="1"/>
+    <w:lsdException w:name="Table Simple 3" w:semiHidden="1" w:unhideWhenUsed="1"/>
+    <w:lsdException w:name="Table Classic 1" w:semiHidden="1" w:unhideWhenUsed="1"/>
+    <w:lsdException w:name="Table Classic 2" w:semiHidden="1" w:unhideWhenUsed="1"/>
+    <w:lsdException w:name="Table Classic 3" w:semiHidden="1" w:unhideWhenUsed="1"/>
+    <w:lsdException w:name="Table Classic 4" w:semiHidden="1" w:unhideWhenUsed="1"/>
+    <w:lsdException w:name="Table Colorful 1" w:semiHidden="1" w:unhideWhenUsed="1"/>
+    <w:lsdException w:name="Table Colorful 2" w:semiHidden="1" w:unhideWhenUsed="1"/>
+    <w:lsdException w:name="Table Colorful 3" w:semiHidden="1" w:unhideWhenUsed="1"/>
+    <w:lsdException w:name="Table Columns 1" w:semiHidden="1" w:unhideWhenUsed="1"/>
+    <w:lsdException w:name="Table Columns 2" w:semiHidden="1" w:unhideWhenUsed="1"/>
+    <w:lsdException w:name="Table Columns 3" w:semiHidden="1" w:unhideWhenUsed="1"/>
+    <w:lsdException w:name="Table Columns 4" w:semiHidden="1" w:unhideWhenUsed="1"/>
+    <w:lsdException w:name="Table Columns 5" w:semiHidden="1" w:unhideWhenUsed="1"/>
+    <w:lsdException w:name="Table Grid 1" w:semiHidden="1" w:unhideWhenUsed="1"/>
+    <w:lsdException w:name="Table Grid 2" w:semiHidden="1" w:unhideWhenUsed="1"/>
+    <w:lsdException w:name="Table Grid 3" w:semiHidden="1" w:unhideWhenUsed="1"/>
+    <w:lsdException w:name="Table Grid 4" w:semiHidden="1" w:unhideWhenUsed="1"/>
+    <w:lsdException w:name="Table Grid 5" w:semiHidden="1" w:unhideWhenUsed="1"/>
+    <w:lsdException w:name="Table Grid 6" w:semiHidden="1" w:unhideWhenUsed="1"/>
+    <w:lsdException w:name="Table Grid 7" w:semiHidden="1" w:unhideWhenUsed="1"/>
+    <w:lsdException w:name="Table Grid 8" w:semiHidden="1" w:unhideWhenUsed="1"/>
+    <w:lsdException w:name="Table List 1" w:semiHidden="1" w:unhideWhenUsed="1"/>
+    <w:lsdException w:name="Table List 2" w:semiHidden="1" w:unhideWhenUsed="1"/>
+    <w:lsdException w:name="Table List 3" w:semiHidden="1" w:unhideWhenUsed="1"/>
+    <w:lsdException w:name="Table List 4" w:semiHidden="1" w:unhideWhenUsed="1"/>
+    <w:lsdException w:name="Table List 5" w:semiHidden="1" w:unhideWhenUsed="1"/>
+    <w:lsdException w:name="Table List 6" w:semiHidden="1" w:unhideWhenUsed="1"/>
+    <w:lsdException w:name="Table List 7" w:semiHidden="1" w:unhideWhenUsed="1"/>
+    <w:lsdException w:name="Table List 8" w:semiHidden="1" w:unhideWhenUsed="1"/>
+    <w:lsdException w:name="Table 3D effects 1" w:semiHidden="1" w:unhideWhenUsed="1"/>
+    <w:lsdException w:name="Table 3D effects 2" w:semiHidden="1" w:unhideWhenUsed="1"/>
+    <w:lsdException w:name="Table 3D effects 3" w:semiHidden="1" w:unhideWhenUsed="1"/>
+    <w:lsdException w:name="Table Contemporary" w:semiHidden="1" w:unhideWhenUsed="1"/>
+    <w:lsdException w:name="Table Elegant" w:semiHidden="1" w:unhideWhenUsed="1"/>
+    <w:lsdException w:name="Table Professional" w:semiHidden="1" w:unhideWhenUsed="1"/>
+    <w:lsdException w:name="Table Subtle 1" w:semiHidden="1" w:unhideWhenUsed="1"/>
+    <w:lsdException w:name="Table Subtle 2" w:semiHidden="1" w:unhideWhenUsed="1"/>
+    <w:lsdException w:name="Table Web 1" w:semiHidden="1" w:unhideWhenUsed="1"/>
+    <w:lsdException w:name="Table Web 2" w:semiHidden="1" w:unhideWhenUsed="1"/>
+    <w:lsdException w:name="Table Web 3" w:semiHidden="1" w:unhideWhenUsed="1"/>
+    <w:lsdException w:name="Balloon Text" w:semiHidden="1" w:unhideWhenUsed="1"/>
+    <w:lsdException w:name="Table Grid" w:uiPriority="59"/>
+    <w:lsdException w:name="Table Theme" w:semiHidden="1" w:unhideWhenUsed="1"/>
+    <w:lsdException w:name="Placeholder Text" w:semiHidden="1"/>
+    <w:lsdException w:name="No Spacing" w:uiPriority="1" w:qFormat="1"/>
+    <w:lsdException w:name="Light Shading" w:uiPriority="60"/>
+    <w:lsdException w:name="Light List" w:uiPriority="61"/>
+    <w:lsdException w:name="Light Grid" w:uiPriority="62"/>
+    <w:lsdException w:name="Medium Shading 1" w:uiPriority="63"/>
+    <w:lsdException w:name="Medium Shading 2" w:uiPriority="64"/>
+    <w:lsdException w:name="Medium List 1" w:uiPriority="65"/>
+    <w:lsdException w:name="Medium List 2" w:uiPriority="66"/>
+    <w:lsdException w:name="Medium Grid 1" w:uiPriority="67"/>
+    <w:lsdException w:name="Medium Grid 2" w:uiPriority="68"/>
+    <w:lsdException w:name="Medium Grid 3" w:uiPriority="69"/>
+    <w:lsdException w:name="Dark List" w:uiPriority="70"/>
+    <w:lsdException w:name="Colorful Shading" w:uiPriority="71"/>
+    <w:lsdException w:name="Colorful List" w:uiPriority="72"/>
+    <w:lsdException w:name="Colorful Grid" w:uiPriority="73"/>
+    <w:lsdException w:name="Light Shading Accent 1" w:uiPriority="60"/>
+    <w:lsdException w:name="Light List Accent 1" w:uiPriority="61"/>
+    <w:lsdException w:name="Light Grid Accent 1" w:uiPriority="62"/>
+    <w:lsdException w:name="Medium Shading 1 Accent 1" w:uiPriority="63"/>
+    <w:lsdException w:name="Medium Shading 2 Accent 1" w:uiPriority="64"/>
+    <w:lsdException w:name="Medium List 1 Accent 1" w:uiPriority="65"/>
+    <w:lsdException w:name="Revision" w:semiHidden="1"/>
+    <w:lsdException w:name="List Paragraph" w:uiPriority="34" w:qFormat="1"/>
+    <w:lsdException w:name="Quote" w:uiPriority="29" w:qFormat="1"/>
+    <w:lsdException w:name="Intense Quote" w:uiPriority="30" w:qFormat="1"/>
+    <w:lsdException w:name="Medium List 2 Accent 1" w:uiPriority="66"/>
+    <w:lsdException w:name="Medium Grid 1 Accent 1" w:uiPriority="67"/>
+    <w:lsdException w:name="Medium Grid 2 Accent 1" w:uiPriority="68"/>
+    <w:lsdException w:name="Medium Grid 3 Accent 1" w:uiPriority="69"/>
+    <w:lsdException w:name="Dark List Accent 1" w:uiPriority="70"/>
+    <w:lsdException w:name="Colorful Shading Accent 1" w:uiPriority="71"/>
+    <w:lsdException w:name="Colorful List Accent 1" w:uiPriority="72"/>
+    <w:lsdException w:name="Colorful Grid Accent 1" w:uiPriority="73"/>
+    <w:lsdException w:name="Light Shading Accent 2" w:uiPriority="60"/>
+    <w:lsdException w:name="Light List Accent 2" w:uiPriority="61"/>
+    <w:lsdException w:name="Light Grid Accent 2" w:uiPriority="62"/>
+    <w:lsdException w:name="Medium Shading 1 Accent 2" w:uiPriority="63"/>
+    <w:lsdException w:name="Medium Shading 2 Accent 2" w:uiPriority="64"/>
+    <w:lsdException w:name="Medium List 1 Accent 2" w:uiPriority="65"/>
+    <w:lsdException w:name="Medium List 2 Accent 2" w:uiPriority="66"/>
+    <w:lsdException w:name="Medium Grid 1 Accent 2" w:uiPriority="67"/>
+    <w:lsdException w:name="Medium Grid 2 Accent 2" w:uiPriority="68"/>
+    <w:lsdException w:name="Medium Grid 3 Accent 2" w:uiPriority="69"/>
+    <w:lsdException w:name="Dark List Accent 2" w:uiPriority="70"/>
+    <w:lsdException w:name="Colorful Shading Accent 2" w:uiPriority="71"/>
+    <w:lsdException w:name="Colorful List Accent 2" w:uiPriority="72"/>
+    <w:lsdException w:name="Colorful Grid Accent 2" w:uiPriority="73"/>
+    <w:lsdException w:name="Light Shading Accent 3" w:uiPriority="60"/>
+    <w:lsdException w:name="Light List Accent 3" w:uiPriority="61"/>
+    <w:lsdException w:name="Light Grid Accent 3" w:uiPriority="62"/>
+    <w:lsdException w:name="Medium Shading 1 Accent 3" w:uiPriority="63"/>
+    <w:lsdException w:name="Medium Shading 2 Accent 3" w:uiPriority="64"/>
+    <w:lsdException w:name="Medium List 1 Accent 3" w:uiPriority="65"/>
+    <w:lsdException w:name="Medium List 2 Accent 3" w:uiPriority="66"/>
+    <w:lsdException w:name="Medium Grid 1 Accent 3" w:uiPriority="67"/>
+    <w:lsdException w:name="Medium Grid 2 Accent 3" w:uiPriority="68"/>
+    <w:lsdException w:name="Medium Grid 3 Accent 3" w:uiPriority="69"/>
+    <w:lsdException w:name="Dark List Accent 3" w:uiPriority="70"/>
+    <w:lsdException w:name="Colorful Shading Accent 3" w:uiPriority="71"/>
+    <w:lsdException w:name="Colorful List Accent 3" w:uiPriority="72"/>
+    <w:lsdException w:name="Colorful Grid Accent 3" w:uiPriority="73"/>
+    <w:lsdException w:name="Light Shading Accent 4" w:uiPriority="60"/>
+    <w:lsdException w:name="Light List Accent 4" w:uiPriority="61"/>
+    <w:lsdException w:name="Light Grid Accent 4" w:uiPriority="62"/>
+    <w:lsdException w:name="Medium Shading 1 Accent 4" w:uiPriority="63"/>
+    <w:lsdException w:name="Medium Shading 2 Accent 4" w:uiPriority="64"/>
+    <w:lsdException w:name="Medium List 1 Accent 4" w:uiPriority="65"/>
+    <w:lsdException w:name="Medium List 2 Accent 4" w:uiPriority="66"/>
+    <w:lsdException w:name="Medium Grid 1 Accent 4" w:uiPriority="67"/>
+    <w:lsdException w:name="Medium Grid 2 Accent 4" w:uiPriority="68"/>
+    <w:lsdException w:name="Medium Grid 3 Accent 4" w:uiPriority="69"/>
+    <w:lsdException w:name="Dark List Accent 4" w:uiPriority="70"/>
+    <w:lsdException w:name="Colorful Shading Accent 4" w:uiPriority="71"/>
+    <w:lsdException w:name="Colorful List Accent 4" w:uiPriority="72"/>
+    <w:lsdException w:name="Colorful Grid Accent 4" w:uiPriority="73"/>
+    <w:lsdException w:name="Light Shading Accent 5" w:uiPriority="60"/>
+    <w:lsdException w:name="Light List Accent 5" w:uiPriority="61"/>
+    <w:lsdException w:name="Light Grid Accent 5" w:uiPriority="62"/>
+    <w:lsdException w:name="Medium Shading 1 Accent 5" w:uiPriority="63"/>
+    <w:lsdException w:name="Medium Shading 2 Accent 5" w:uiPriority="64"/>
+    <w:lsdException w:name="Medium List 1 Accent 5" w:uiPriority="65"/>
+    <w:lsdException w:name="Medium List 2 Accent 5" w:uiPriority="66"/>
+    <w:lsdException w:name="Medium Grid 1 Accent 5" w:uiPriority="67"/>
+    <w:lsdException w:name="Medium Grid 2 Accent 5" w:uiPriority="68"/>
+    <w:lsdException w:name="Medium Grid 3 Accent 5" w:uiPriority="69"/>
+    <w:lsdException w:name="Dark List Accent 5" w:uiPriority="70"/>
+    <w:lsdException w:name="Colorful Shading Accent 5" w:uiPriority="71"/>
+    <w:lsdException w:name="Colorful List Accent 5" w:uiPriority="72"/>
+    <w:lsdException w:name="Colorful Grid Accent 5" w:uiPriority="73"/>
+    <w:lsdException w:name="Light Shading Accent 6" w:uiPriority="60"/>
+    <w:lsdException w:name="Light List Accent 6" w:uiPriority="61"/>
+    <w:lsdException w:name="Light Grid Accent 6" w:uiPriority="62"/>
+    <w:lsdException w:name="Medium Shading 1 Accent 6" w:uiPriority="63"/>
+    <w:lsdException w:name="Medium Shading 2 Accent 6" w:uiPriority="64"/>
+    <w:lsdException w:name="Medium List 1 Accent 6" w:uiPriority="65"/>
+    <w:lsdException w:name="Medium List 2 Accent 6" w:uiPriority="66"/>
+    <w:lsdException w:name="Medium Grid 1 Accent 6" w:uiPriority="67"/>
+    <w:lsdException w:name="Medium Grid 2 Accent 6" w:uiPriority="68"/>
+    <w:lsdException w:name="Medium Grid 3 Accent 6" w:uiPriority="69"/>
+    <w:lsdException w:name="Dark List Accent 6" w:uiPriority="70"/>
+    <w:lsdException w:name="Colorful Shading Accent 6" w:uiPriority="71"/>
+    <w:lsdException w:name="Colorful List Accent 6" w:uiPriority="72"/>
+    <w:lsdException w:name="Colorful Grid Accent 6" w:uiPriority="73"/>
+    <w:lsdException w:name="Subtle Emphasis" w:uiPriority="19" w:qFormat="1"/>
+    <w:lsdException w:name="Intense Emphasis" w:uiPriority="21" w:qFormat="1"/>
+    <w:lsdException w:name="Subtle Reference" w:uiPriority="31" w:qFormat="1"/>
+    <w:lsdException w:name="Intense Reference" w:uiPriority="32" w:qFormat="1"/>
+    <w:lsdException w:name="Book Title" w:uiPriority="33" w:qFormat="1"/>
+    <w:lsdException w:name="Bibliography" w:semiHidden="1" w:uiPriority="37" w:unhideWhenUsed="1"/>
+    <w:lsdException w:name="TOC Heading" w:semiHidden="1" w:uiPriority="39" w:unhideWhenUsed="1" w:qFormat="1"/>
+    <w:lsdException w:name="Plain Table 1" w:uiPriority="41"/>
+    <w:lsdException w:name="Plain Table 2" w:uiPriority="42"/>
+    <w:lsdException w:name="Plain Table 3" w:uiPriority="43"/>
+    <w:lsdException w:name="Plain Table 4" w:uiPriority="44"/>
+    <w:lsdException w:name="Plain Table 5" w:uiPriority="45"/>
+    <w:lsdException w:name="Grid Table Light" w:uiPriority="40"/>
+    <w:lsdException w:name="Grid Table 1 Light" w:uiPriority="46"/>
+    <w:lsdException w:name="Grid Table 2" w:uiPriority="47"/>
+    <w:lsdException w:name="Grid Table 3" w:uiPriority="48"/>
+    <w:lsdException w:name="Grid Table 4" w:uiPriority="49"/>
+    <w:lsdException w:name="Grid Table 5 Dark" w:uiPriority="50"/>
+    <w:lsdException w:name="Grid Table 6 Colorful" w:uiPriority="51"/>
+    <w:lsdException w:name="Grid Table 7 Colorful" w:uiPriority="52"/>
+    <w:lsdException w:name="Grid Table 1 Light Accent 1" w:uiPriority="46"/>
+    <w:lsdException w:name="Grid Table 2 Accent 1" w:uiPriority="47"/>
+    <w:lsdException w:name="Grid Table 3 Accent 1" w:uiPriority="48"/>
+    <w:lsdException w:name="Grid Table 4 Accent 1" w:uiPriority="49"/>
+    <w:lsdException w:name="Grid Table 5 Dark Accent 1" w:uiPriority="50"/>
+    <w:lsdException w:name="Grid Table 6 Colorful Accent 1" w:uiPriority="51"/>
+    <w:lsdException w:name="Grid Table 7 Colorful Accent 1" w:uiPriority="52"/>
+    <w:lsdException w:name="Grid Table 1 Light Accent 2" w:uiPriority="46"/>
+    <w:lsdException w:name="Grid Table 2 Accent 2" w:uiPriority="47"/>
+    <w:lsdException w:name="Grid Table 3 Accent 2" w:uiPriority="48"/>
+    <w:lsdException w:name="Grid Table 4 Accent 2" w:uiPriority="49"/>
+    <w:lsdException w:name="Grid Table 5 Dark Accent 2" w:uiPriority="50"/>
+    <w:lsdException w:name="Grid Table 6 Colorful Accent 2" w:uiPriority="51"/>
+    <w:lsdException w:name="Grid Table 7 Colorful Accent 2" w:uiPriority="52"/>
+    <w:lsdException w:name="Grid Table 1 Light Accent 3" w:uiPriority="46"/>
+    <w:lsdException w:name="Grid Table 2 Accent 3" w:uiPriority="47"/>
+    <w:lsdException w:name="Grid Table 3 Accent 3" w:uiPriority="48"/>
+    <w:lsdException w:name="Grid Table 4 Accent 3" w:uiPriority="49"/>
+    <w:lsdException w:name="Grid Table 5 Dark Accent 3" w:uiPriority="50"/>
+    <w:lsdException w:name="Grid Table 6 Colorful Accent 3" w:uiPriority="51"/>
+    <w:lsdException w:name="Grid Table 7 Colorful Accent 3" w:uiPriority="52"/>
+    <w:lsdException w:name="Grid Table 1 Light Accent 4" w:uiPriority="46"/>
+    <w:lsdException w:name="Grid Table 2 Accent 4" w:uiPriority="47"/>
+    <w:lsdException w:name="Grid Table 3 Accent 4" w:uiPriority="48"/>
+    <w:lsdException w:name="Grid Table 4 Accent 4" w:uiPriority="49"/>
+    <w:lsdException w:name="Grid Table 5 Dark Accent 4" w:uiPriority="50"/>
+    <w:lsdException w:name="Grid Table 6 Colorful Accent 4" w:uiPriority="51"/>
+    <w:lsdException w:name="Grid Table 7 Colorful Accent 4" w:uiPriority="52"/>
+    <w:lsdException w:name="Grid Table 1 Light Accent 5" w:uiPriority="46"/>
+    <w:lsdException w:name="Grid Table 2 Accent 5" w:uiPriority="47"/>
+    <w:lsdException w:name="Grid Table 3 Accent 5" w:uiPriority="48"/>
+    <w:lsdException w:name="Grid Table 4 Accent 5" w:uiPriority="49"/>
+    <w:lsdException w:name="Grid Table 5 Dark Accent 5" w:uiPriority="50"/>
+    <w:lsdException w:name="Grid Table 6 Colorful Accent 5" w:uiPriority="51"/>
+    <w:lsdException w:name="Grid Table 7 Colorful Accent 5" w:uiPriority="52"/>
+    <w:lsdException w:name="Grid Table 1 Light Accent 6" w:uiPriority="46"/>
+    <w:lsdException w:name="Grid Table 2 Accent 6" w:uiPriority="47"/>
+    <w:lsdException w:name="Grid Table 3 Accent 6" w:uiPriority="48"/>
+    <w:lsdException w:name="Grid Table 4 Accent 6" w:uiPriority="49"/>
+    <w:lsdException w:name="Grid Table 5 Dark Accent 6" w:uiPriority="50"/>
+    <w:lsdException w:name="Grid Table 6 Colorful Accent 6" w:uiPriority="51"/>
+    <w:lsdException w:name="Grid Table 7 Colorful Accent 6" w:uiPriority="52"/>
+    <w:lsdException w:name="List Table 1 Light" w:uiPriority="46"/>
+    <w:lsdException w:name="List Table 2" w:uiPriority="47"/>
+    <w:lsdException w:name="List Table 3" w:uiPriority="48"/>
+    <w:lsdException w:name="List Table 4" w:uiPriority="49"/>
+    <w:lsdException w:name="List Table 5 Dark" w:uiPriority="50"/>
+    <w:lsdException w:name="List Table 6 Colorful" w:uiPriority="51"/>
+    <w:lsdException w:name="List Table 7 Colorful" w:uiPriority="52"/>
+    <w:lsdException w:name="List Table 1 Light Accent 1" w:uiPriority="46"/>
+    <w:lsdException w:name="List Table 2 Accent 1" w:uiPriority="47"/>
+    <w:lsdException w:name="List Table 3 Accent 1" w:uiPriority="48"/>
+    <w:lsdException w:name="List Table 4 Accent 1" w:uiPriority="49"/>
+    <w:lsdException w:name="List Table 5 Dark Accent 1" w:uiPriority="50"/>
+    <w:lsdException w:name="List Table 6 Colorful Accent 1" w:uiPriority="51"/>
+    <w:lsdException w:name="List Table 7 Colorful Accent 1" w:uiPriority="52"/>
+    <w:lsdException w:name="List Table 1 Light Accent 2" w:uiPriority="46"/>
+    <w:lsdException w:name="List Table 2 Accent 2" w:uiPriority="47"/>
+    <w:lsdException w:name="List Table 3 Accent 2" w:uiPriority="48"/>
+    <w:lsdException w:name="List Table 4 Accent 2" w:uiPriority="49"/>
+    <w:lsdException w:name="List Table 5 Dark Accent 2" w:uiPriority="50"/>
+    <w:lsdException w:name="List Table 6 Colorful Accent 2" w:uiPriority="51"/>
+    <w:lsdException w:name="List Table 7 Colorful Accent 2" w:uiPriority="52"/>
+    <w:lsdException w:name="List Table 1 Light Accent 3" w:uiPriority="46"/>
+    <w:lsdException w:name="List Table 2 Accent 3" w:uiPriority="47"/>
+    <w:lsdException w:name="List Table 3 Accent 3" w:uiPriority="48"/>
+    <w:lsdException w:name="List Table 4 Accent 3" w:uiPriority="49"/>
+    <w:lsdException w:name="List Table 5 Dark Accent 3" w:uiPriority="50"/>
+    <w:lsdException w:name="List Table 6 Colorful Accent 3" w:uiPriority="51"/>
+    <w:lsdException w:name="List Table 7 Colorful Accent 3" w:uiPriority="52"/>
+    <w:lsdException w:name="List Table 1 Light Accent 4" w:uiPriority="46"/>
+    <w:lsdException w:name="List Table 2 Accent 4" w:uiPriority="47"/>
+    <w:lsdException w:name="List Table 3 Accent 4" w:uiPriority="48"/>
+    <w:lsdException w:name="List Table 4 Accent 4" w:uiPriority="49"/>
+    <w:lsdException w:name="List Table 5 Dark Accent 4" w:uiPriority="50"/>
+    <w:lsdException w:name="List Table 6 Colorful Accent 4" w:uiPriority="51"/>
+    <w:lsdException w:name="List Table 7 Colorful Accent 4" w:uiPriority="52"/>
+    <w:lsdException w:name="List Table 1 Light Accent 5" w:uiPriority="46"/>
+    <w:lsdException w:name="List Table 2 Accent 5" w:uiPriority="47"/>
+    <w:lsdException w:name="List Table 3 Accent 5" w:uiPriority="48"/>
+    <w:lsdException w:name="List Table 4 Accent 5" w:uiPriority="49"/>
+    <w:lsdException w:name="List Table 5 Dark Accent 5" w:uiPriority="50"/>
+    <w:lsdException w:name="List Table 6 Colorful Accent 5" w:uiPriority="51"/>
+    <w:lsdException w:name="List Table 7 Colorful Accent 5" w:uiPriority="52"/>
+    <w:lsdException w:name="List Table 1 Light Accent 6" w:uiPriority="46"/>
+    <w:lsdException w:name="List Table 2 Accent 6" w:uiPriority="47"/>
+    <w:lsdException w:name="List Table 3 Accent 6" w:uiPriority="48"/>
+    <w:lsdException w:name="List Table 4 Accent 6" w:uiPriority="49"/>
+    <w:lsdException w:name="List Table 5 Dark Accent 6" w:uiPriority="50"/>
+    <w:lsdException w:name="List Table 6 Colorful Accent 6" w:uiPriority="51"/>
+    <w:lsdException w:name="List Table 7 Colorful Accent 6" w:uiPriority="52"/>
   </w:latentStyles>
   <w:style w:type="paragraph" w:default="1" w:styleId="Normal">
     <w:name w:val="Normal"/>
@@ -11785,7 +12014,6 @@
     <w:uiPriority w:val="99"/>
     <w:semiHidden/>
     <w:unhideWhenUsed/>
-    <w:qFormat/>
     <w:tblPr>
       <w:tblInd w:w="0" w:type="dxa"/>
       <w:tblCellMar>
@@ -12332,7 +12560,7 @@
 </file>
 
 <file path=customXml/itemProps1.xml><?xml version="1.0" encoding="utf-8"?>
-<ds:datastoreItem xmlns:ds="http://schemas.openxmlformats.org/officeDocument/2006/customXml" ds:itemID="{26AE5691-CDBB-4D85-9246-B83EAE997A14}">
+<ds:datastoreItem xmlns:ds="http://schemas.openxmlformats.org/officeDocument/2006/customXml" ds:itemID="{E112C5DC-FF75-4F58-8837-954DC7EF2CC5}">
   <ds:schemaRefs>
     <ds:schemaRef ds:uri="http://schemas.openxmlformats.org/officeDocument/2006/bibliography"/>
   </ds:schemaRefs>

</xml_diff>

<commit_message>
Updated docs, updated README.md
</commit_message>
<xml_diff>
--- a/Bioinformatika_dokumentacija.docx
+++ b/Bioinformatika_dokumentacija.docx
@@ -1955,8 +1955,6 @@
       <w:r>
         <w:t>Slika 4. – I</w:t>
       </w:r>
-      <w:bookmarkStart w:id="1" w:name="_GoBack"/>
-      <w:bookmarkEnd w:id="1"/>
       <w:r>
         <w:t>zgled tablice u kojoj se pohranjuju odmaci (offsets)</w:t>
       </w:r>
@@ -2516,12 +2514,12 @@
           <w:numId w:val="1"/>
         </w:numPr>
       </w:pPr>
-      <w:bookmarkStart w:id="2" w:name="_Toc409032093"/>
+      <w:bookmarkStart w:id="1" w:name="_Toc409032093"/>
       <w:r>
         <w:lastRenderedPageBreak/>
         <w:t>Općeniti primjer algoritma</w:t>
       </w:r>
-      <w:bookmarkEnd w:id="2"/>
+      <w:bookmarkEnd w:id="1"/>
     </w:p>
     <w:p/>
     <w:p>
@@ -2532,11 +2530,11 @@
           <w:numId w:val="1"/>
         </w:numPr>
       </w:pPr>
-      <w:bookmarkStart w:id="3" w:name="_Toc409032094"/>
+      <w:bookmarkStart w:id="2" w:name="_Toc409032094"/>
       <w:r>
         <w:t>Izgradnja stabla</w:t>
       </w:r>
-      <w:bookmarkEnd w:id="3"/>
+      <w:bookmarkEnd w:id="2"/>
     </w:p>
     <w:p/>
     <w:p>
@@ -3178,11 +3176,11 @@
           <w:numId w:val="1"/>
         </w:numPr>
       </w:pPr>
-      <w:bookmarkStart w:id="4" w:name="_Toc409032095"/>
+      <w:bookmarkStart w:id="3" w:name="_Toc409032095"/>
       <w:r>
         <w:t>Rank operacija</w:t>
       </w:r>
-      <w:bookmarkEnd w:id="4"/>
+      <w:bookmarkEnd w:id="3"/>
     </w:p>
     <w:p/>
     <w:p>
@@ -3521,11 +3519,11 @@
           <w:numId w:val="1"/>
         </w:numPr>
       </w:pPr>
-      <w:bookmarkStart w:id="5" w:name="_Toc409032096"/>
+      <w:bookmarkStart w:id="4" w:name="_Toc409032096"/>
       <w:r>
         <w:t>Select operacija</w:t>
       </w:r>
-      <w:bookmarkEnd w:id="5"/>
+      <w:bookmarkEnd w:id="4"/>
     </w:p>
     <w:p/>
     <w:p>
@@ -3579,12 +3577,12 @@
           <w:numId w:val="1"/>
         </w:numPr>
       </w:pPr>
-      <w:bookmarkStart w:id="6" w:name="_Toc409032097"/>
+      <w:bookmarkStart w:id="5" w:name="_Toc409032097"/>
       <w:r>
         <w:lastRenderedPageBreak/>
         <w:t>Implementacije</w:t>
       </w:r>
-      <w:bookmarkEnd w:id="6"/>
+      <w:bookmarkEnd w:id="5"/>
     </w:p>
     <w:p/>
     <w:p>
@@ -3595,11 +3593,11 @@
           <w:numId w:val="1"/>
         </w:numPr>
       </w:pPr>
-      <w:bookmarkStart w:id="7" w:name="_Toc409032098"/>
+      <w:bookmarkStart w:id="6" w:name="_Toc409032098"/>
       <w:r>
         <w:t>Implementacija u programskom jeziku C</w:t>
       </w:r>
-      <w:bookmarkEnd w:id="7"/>
+      <w:bookmarkEnd w:id="6"/>
     </w:p>
     <w:p/>
     <w:p>
@@ -3801,11 +3799,11 @@
           <w:numId w:val="1"/>
         </w:numPr>
       </w:pPr>
-      <w:bookmarkStart w:id="8" w:name="_Toc409032099"/>
+      <w:bookmarkStart w:id="7" w:name="_Toc409032099"/>
       <w:r>
         <w:t>Implementacija u programskom jeziku Java</w:t>
       </w:r>
-      <w:bookmarkEnd w:id="8"/>
+      <w:bookmarkEnd w:id="7"/>
     </w:p>
     <w:p/>
     <w:p>
@@ -4205,11 +4203,11 @@
           <w:numId w:val="1"/>
         </w:numPr>
       </w:pPr>
-      <w:bookmarkStart w:id="9" w:name="_Toc409032100"/>
+      <w:bookmarkStart w:id="8" w:name="_Toc409032100"/>
       <w:r>
         <w:t>Implementacija u programskom jeziku C++</w:t>
       </w:r>
-      <w:bookmarkEnd w:id="9"/>
+      <w:bookmarkEnd w:id="8"/>
     </w:p>
     <w:p/>
     <w:p>
@@ -4259,11 +4257,11 @@
           <w:numId w:val="1"/>
         </w:numPr>
       </w:pPr>
-      <w:bookmarkStart w:id="10" w:name="_Toc409032101"/>
+      <w:bookmarkStart w:id="9" w:name="_Toc409032101"/>
       <w:r>
         <w:t>Implementacija u programskom jeziku C# (v2)</w:t>
       </w:r>
-      <w:bookmarkEnd w:id="10"/>
+      <w:bookmarkEnd w:id="9"/>
     </w:p>
     <w:p/>
     <w:p>
@@ -4319,48 +4317,64 @@
           <w:numId w:val="1"/>
         </w:numPr>
       </w:pPr>
-      <w:bookmarkStart w:id="11" w:name="_Toc409032102"/>
+      <w:bookmarkStart w:id="10" w:name="_Toc409032102"/>
       <w:r>
         <w:t>Analiza rezultata</w:t>
       </w:r>
+      <w:bookmarkEnd w:id="10"/>
+    </w:p>
+    <w:p/>
+    <w:p>
+      <w:r>
+        <w:t>Rezultati performansi implementacije zadanih struktura dani su po tablicama</w:t>
+      </w:r>
+      <w:r>
+        <w:t xml:space="preserve"> (1-4)</w:t>
+      </w:r>
+      <w:r>
+        <w:t>.</w:t>
+      </w:r>
+    </w:p>
+    <w:p>
+      <w:r>
+        <w:t>U prvoj tablici dana su memorijska zauzeća i vri</w:t>
+      </w:r>
+      <w:r>
+        <w:t>jeme potrebno za izgradnju stab</w:t>
+      </w:r>
+      <w:r>
+        <w:t xml:space="preserve">la valića bez RRR strukture. </w:t>
+      </w:r>
+      <w:r>
+        <w:t>Neki rezultati nedostaju, jer to nije bio primarni cilj projekta, ova tablica više služi kao referentna, kako bi vidjeli koliko povećanje vremena i memorije uzrokuje RRR struktura za pojedine implementacije.</w:t>
+      </w:r>
+    </w:p>
+    <w:p>
+      <w:r>
+        <w:t>U drugoj tablici dana su memorijska zauzeća i vremena potrebna za izgradnju stabla valića s RRR strukturom umjesto bit-vektora.</w:t>
+      </w:r>
+    </w:p>
+    <w:p>
+      <w:r>
+        <w:t>Treća tablica (slično kao i prva) koristi se samo za usporedbu s četvrtom. U njoj su dana vremena izvođenja rank i select operacija nad stablom valića bez RRR strukture.</w:t>
+      </w:r>
+    </w:p>
+    <w:p>
+      <w:r>
+        <w:t>U četvrtoj tablici su dana vremena izvođenja rank i sel</w:t>
+      </w:r>
+      <w:r>
+        <w:t>ect operacija s RRR strukturom.</w:t>
+      </w:r>
+    </w:p>
+    <w:p>
+      <w:r>
+        <w:t>Upute za testove dane su u datoteci „Readme_tests.txt“</w:t>
+      </w:r>
+      <w:bookmarkStart w:id="11" w:name="_GoBack"/>
       <w:bookmarkEnd w:id="11"/>
     </w:p>
     <w:p/>
-    <w:p>
-      <w:r>
-        <w:t>Rezultati performansi implementacije zadanih struktura dani su po tablicama</w:t>
-      </w:r>
-      <w:r>
-        <w:t xml:space="preserve"> (1-4)</w:t>
-      </w:r>
-      <w:r>
-        <w:t>.</w:t>
-      </w:r>
-    </w:p>
-    <w:p>
-      <w:r>
-        <w:t>U prvoj tablici dana su memorijska zauzeća i vri</w:t>
-      </w:r>
-      <w:r>
-        <w:t>jeme potrebno za izgradnju stab</w:t>
-      </w:r>
-      <w:r>
-        <w:t xml:space="preserve">la valića bez RRR strukture. </w:t>
-      </w:r>
-      <w:r>
-        <w:t>Neki rezultati nedostaju, jer to nije bio primarni cilj projekta, ova tablica više služi kao referentna, kako bi vidjeli koliko povećanje vremena i memorije uzrokuje RRR struktura za pojedine implementacije.</w:t>
-      </w:r>
-    </w:p>
-    <w:p>
-      <w:r>
-        <w:t>U drugoj tablici dana su memorijska zauzeća i vremena potrebna za izgradnju stabla valića s RRR strukturom umjesto bit-vektora.</w:t>
-      </w:r>
-    </w:p>
-    <w:p>
-      <w:r>
-        <w:t>Treća tablica (slično kao i prva) koristi se samo za usporedbu s četvrtom. U njoj su dana vremena izvođenja rank i select operacija nad stablom valića bez RRR strukture.</w:t>
-      </w:r>
-    </w:p>
     <w:p>
       <w:pPr>
         <w:sectPr>
@@ -4370,9 +4384,6 @@
           <w:docGrid w:linePitch="360"/>
         </w:sectPr>
       </w:pPr>
-      <w:r>
-        <w:t xml:space="preserve">U četvrtoj tablici su dana vremena izvođenja rank i select operacija s RRR strukturom. </w:t>
-      </w:r>
     </w:p>
     <w:tbl>
       <w:tblPr>
@@ -12876,7 +12887,7 @@
 </file>
 
 <file path=customXml/itemProps1.xml><?xml version="1.0" encoding="utf-8"?>
-<ds:datastoreItem xmlns:ds="http://schemas.openxmlformats.org/officeDocument/2006/customXml" ds:itemID="{1E413144-1531-4322-AED9-96B0D7A93A3E}">
+<ds:datastoreItem xmlns:ds="http://schemas.openxmlformats.org/officeDocument/2006/customXml" ds:itemID="{1AE0E7F2-9B02-4CF0-A38C-76E50229D08B}">
   <ds:schemaRefs>
     <ds:schemaRef ds:uri="http://schemas.openxmlformats.org/officeDocument/2006/bibliography"/>
   </ds:schemaRefs>

</xml_diff>

<commit_message>
Updated docs and Program.cs
</commit_message>
<xml_diff>
--- a/Bioinformatika_dokumentacija.docx
+++ b/Bioinformatika_dokumentacija.docx
@@ -230,11 +230,9 @@
           <w:pPr>
             <w:pStyle w:val="TOCHeading"/>
           </w:pPr>
-          <w:proofErr w:type="spellStart"/>
           <w:r>
             <w:t>Sadržaj</w:t>
           </w:r>
-          <w:proofErr w:type="spellEnd"/>
         </w:p>
         <w:p>
           <w:pPr>
@@ -881,16 +879,7 @@
                 <w:rStyle w:val="Hyperlink"/>
                 <w:noProof/>
               </w:rPr>
-              <w:t>Implementacija u pr</w:t>
-            </w:r>
-            <w:bookmarkStart w:id="0" w:name="_GoBack"/>
-            <w:bookmarkEnd w:id="0"/>
-            <w:r>
-              <w:rPr>
-                <w:rStyle w:val="Hyperlink"/>
-                <w:noProof/>
-              </w:rPr>
-              <w:t>ogramskom jeziku Java</w:t>
+              <w:t>Implementacija u programskom jeziku Java</w:t>
             </w:r>
             <w:r>
               <w:rPr>
@@ -1407,12 +1396,12 @@
           <w:numId w:val="1"/>
         </w:numPr>
       </w:pPr>
-      <w:bookmarkStart w:id="1" w:name="_Toc409033652"/>
+      <w:bookmarkStart w:id="0" w:name="_Toc409033652"/>
       <w:r>
         <w:lastRenderedPageBreak/>
         <w:t>Uvod</w:t>
       </w:r>
-      <w:bookmarkEnd w:id="1"/>
+      <w:bookmarkEnd w:id="0"/>
     </w:p>
     <w:p/>
     <w:p>
@@ -2525,12 +2514,12 @@
           <w:numId w:val="1"/>
         </w:numPr>
       </w:pPr>
-      <w:bookmarkStart w:id="2" w:name="_Toc409033653"/>
+      <w:bookmarkStart w:id="1" w:name="_Toc409033653"/>
       <w:r>
         <w:lastRenderedPageBreak/>
         <w:t>Općeniti primjer algoritma</w:t>
       </w:r>
-      <w:bookmarkEnd w:id="2"/>
+      <w:bookmarkEnd w:id="1"/>
     </w:p>
     <w:p/>
     <w:p>
@@ -2541,11 +2530,11 @@
           <w:numId w:val="1"/>
         </w:numPr>
       </w:pPr>
-      <w:bookmarkStart w:id="3" w:name="_Toc409033654"/>
+      <w:bookmarkStart w:id="2" w:name="_Toc409033654"/>
       <w:r>
         <w:t>Izgradnja stabla</w:t>
       </w:r>
-      <w:bookmarkEnd w:id="3"/>
+      <w:bookmarkEnd w:id="2"/>
     </w:p>
     <w:p/>
     <w:p>
@@ -3187,11 +3176,11 @@
           <w:numId w:val="1"/>
         </w:numPr>
       </w:pPr>
-      <w:bookmarkStart w:id="4" w:name="_Toc409033655"/>
+      <w:bookmarkStart w:id="3" w:name="_Toc409033655"/>
       <w:r>
         <w:t>Rank operacija</w:t>
       </w:r>
-      <w:bookmarkEnd w:id="4"/>
+      <w:bookmarkEnd w:id="3"/>
     </w:p>
     <w:p/>
     <w:p>
@@ -3530,11 +3519,11 @@
           <w:numId w:val="1"/>
         </w:numPr>
       </w:pPr>
-      <w:bookmarkStart w:id="5" w:name="_Toc409033656"/>
+      <w:bookmarkStart w:id="4" w:name="_Toc409033656"/>
       <w:r>
         <w:t>Select operacija</w:t>
       </w:r>
-      <w:bookmarkEnd w:id="5"/>
+      <w:bookmarkEnd w:id="4"/>
     </w:p>
     <w:p/>
     <w:p>
@@ -3588,12 +3577,12 @@
           <w:numId w:val="1"/>
         </w:numPr>
       </w:pPr>
-      <w:bookmarkStart w:id="6" w:name="_Toc409033657"/>
+      <w:bookmarkStart w:id="5" w:name="_Toc409033657"/>
       <w:r>
         <w:lastRenderedPageBreak/>
         <w:t>Implementacije</w:t>
       </w:r>
-      <w:bookmarkEnd w:id="6"/>
+      <w:bookmarkEnd w:id="5"/>
     </w:p>
     <w:p/>
     <w:p>
@@ -3604,11 +3593,11 @@
           <w:numId w:val="1"/>
         </w:numPr>
       </w:pPr>
-      <w:bookmarkStart w:id="7" w:name="_Toc409033658"/>
+      <w:bookmarkStart w:id="6" w:name="_Toc409033658"/>
       <w:r>
         <w:t>Implementacija u programskom jeziku C</w:t>
       </w:r>
-      <w:bookmarkEnd w:id="7"/>
+      <w:bookmarkEnd w:id="6"/>
     </w:p>
     <w:p/>
     <w:p>
@@ -3810,11 +3799,11 @@
           <w:numId w:val="1"/>
         </w:numPr>
       </w:pPr>
-      <w:bookmarkStart w:id="8" w:name="_Toc409033659"/>
+      <w:bookmarkStart w:id="7" w:name="_Toc409033659"/>
       <w:r>
         <w:t>Implementacija u programskom jeziku Java</w:t>
       </w:r>
-      <w:bookmarkEnd w:id="8"/>
+      <w:bookmarkEnd w:id="7"/>
     </w:p>
     <w:p/>
     <w:p>
@@ -4214,11 +4203,11 @@
           <w:numId w:val="1"/>
         </w:numPr>
       </w:pPr>
-      <w:bookmarkStart w:id="9" w:name="_Toc409033660"/>
+      <w:bookmarkStart w:id="8" w:name="_Toc409033660"/>
       <w:r>
         <w:t>Implementacija u programskom jeziku C++</w:t>
       </w:r>
-      <w:bookmarkEnd w:id="9"/>
+      <w:bookmarkEnd w:id="8"/>
     </w:p>
     <w:p/>
     <w:p>
@@ -4268,6 +4257,90 @@
           <w:numId w:val="1"/>
         </w:numPr>
       </w:pPr>
+      <w:r>
+        <w:t>Implementacija u programskom jeziku C# (v1)</w:t>
+      </w:r>
+    </w:p>
+    <w:p/>
+    <w:p>
+      <w:bookmarkStart w:id="9" w:name="_GoBack"/>
+      <w:bookmarkEnd w:id="9"/>
+      <w:r>
+        <w:t xml:space="preserve">Implementacija u programskom jeziku C# sastoji se od 3 klase, RRRStruct, Tree i Program.  </w:t>
+      </w:r>
+    </w:p>
+    <w:p>
+      <w:r>
+        <w:t>U klasi Program učitava se ulazni niz iz datoteke te se on parsira kako bi se maknuli nepotrebni znakovi i retci (komentari i oznake za novi red). Nakon toga kreira se instanca klase Tree i parsiraju argumenti iz komandne linije kako bi se mogla pozvati željena operacija.</w:t>
+      </w:r>
+    </w:p>
+    <w:p/>
+    <w:p>
+      <w:r>
+        <w:t xml:space="preserve">Klasa program prima niz znakova (string) kao ulaz i iz njega stvara binarni niz (predstavljen listom bool - ova) iz koje se kasnije izrađuje rrr-struktura (RRRStruct). Osim toga, vrste ulaznih znakova se dijele u dvije skupine koristeći njihov abecedni redoslijed. Iz obje skupine znakova koristeći ulazni niz, tvore se novi nizovi koji će poslužiti za stvaranje djece (također RRRStruct objekti) trenutnog čvora. Dakle unutar konstruktora klase RRRStruct rekurzivno se poziva isti konstruktor, ali na podnizu ulaznog niza. Time se dobiva konačna struktura WaveletTree. </w:t>
+      </w:r>
+    </w:p>
+    <w:p>
+      <w:r>
+        <w:t>Osim pomoćnih metoda, ova klasi sadrži i metode za izračunavanje select i rank operacija nad nizovima znakova. Obje se baziraju na rekurziji, pri čemu pozivaju metode klase RRRStruct kao što je opisano u uvodu. Za ulazne nizove kraće od 4 znaka implementirane su i metode CalculateRankDummy i CalculateSelectDummy jer nema smisla graditi rrr-strukturu za tako kratke nizove.</w:t>
+      </w:r>
+    </w:p>
+    <w:p/>
+    <w:p>
+      <w:r>
+        <w:t xml:space="preserve">Klasa RRRStruct služi za stvaranja rrr-strukture i računanje rank i select operacija nad binarnim nizovima. Konstruktor klase prima kao ulaz niz bitova (predstavljen listom bool-ova) te stvara samu strukturu. U stvaranje spada računanje duljina blokova, superblokova, računanje permutacijskih tablica i stvaranje komprimiranog zapisa rrr-strukture. Stvaranje komprimirane rrr-strukture vrši se unutar funkcije </w:t>
+      </w:r>
+      <w:r>
+        <w:t xml:space="preserve">PopulateBlocksInfoAndSuperBLocksInfo. </w:t>
+      </w:r>
+      <w:r>
+        <w:t>Unutar nje se prolazi po svim blokovima ulaznog niza  te se za svaki od njih računa komprimirani zapis koristeći permutacijske tablice.</w:t>
+      </w:r>
+    </w:p>
+    <w:p>
+      <w:r>
+        <w:t>Same permutacijske tablice ostvarene su kao tip Dictionary. Njegov ključ su sve moguće rank vrijednosti za izračunatu duljinu bloka, a vrijednosti su liste koje sadrže permutacije (uz permutacije spemaju se i kumulativne sume samih permutacija tako da tablice odgovaraju strukturi opisanoj u uvodu). Same permutacije stvaraju se rekurzivnom metodom GeneratePermutations.</w:t>
+      </w:r>
+    </w:p>
+    <w:p>
+      <w:r>
+        <w:t>Važnije metode unutar ove klase su one za izračun rank i slect operacija.</w:t>
+      </w:r>
+    </w:p>
+    <w:p>
+      <w:r>
+        <w:lastRenderedPageBreak/>
+        <w:t>Metoda CalculateRank kao ulazni parametar prima traženu poziciju, a vraća broj jedinica (true) do te pozicije uključivo. Pri tome koristi se prethodno generirana rrr-struktura. Prvo se pomoću vrijednosti iz superblokova dobiva rezultat koji je približno jednak konačnom rezultatu. Zatim se iterira po blokovima i spremaju se njihove vrijednosti sve dok se ne naiđe na blok koji sadrži traženu poziciju. Tada se još dodaje vrijednost iz tog konačnog bloka. Sve tri vrijednosti zbrojene daju konačan rezultat. Ova metoda može se koristiti i za izračun rank operacije kada se traži broj nula do neke pozicije, tako da se izračuna rank za traženu poziciju, i rezultat oduzme od same pozicije.</w:t>
+      </w:r>
+    </w:p>
+    <w:p>
+      <w:r>
+        <w:t>Za računanje select operacija postoje dvije metode, CalculateSelect i CalculateSelectZero. Jedna služi za računanje select operacije nad jedinicama, a druga za računanje select operacija nad nulama. Razlog je taj što ne postoji pravilnost kao u slučaju rank operacije.</w:t>
+      </w:r>
+    </w:p>
+    <w:p>
+      <w:pPr>
+        <w:rPr>
+          <w:rFonts w:ascii="Consolas" w:hAnsi="Consolas" w:cs="Consolas"/>
+          <w:color w:val="000000"/>
+          <w:sz w:val="19"/>
+          <w:szCs w:val="19"/>
+          <w:highlight w:val="white"/>
+        </w:rPr>
+      </w:pPr>
+      <w:r>
+        <w:t xml:space="preserve">Obje funkcioniraju slično metodi CalculateRank, dakle obje prolaze po rrr-strukturi (po superblokovima i blokovima), samo je djelomično izmjenjena logika čitanja navedenih podataka. </w:t>
+      </w:r>
+    </w:p>
+    <w:p/>
+    <w:p>
+      <w:pPr>
+        <w:pStyle w:val="Heading2"/>
+        <w:numPr>
+          <w:ilvl w:val="1"/>
+          <w:numId w:val="1"/>
+        </w:numPr>
+      </w:pPr>
       <w:bookmarkStart w:id="10" w:name="_Toc409033661"/>
       <w:r>
         <w:t>Implementacija u programskom jeziku C# (v2)</w:t>
@@ -4312,6 +4385,7 @@
     </w:p>
     <w:p>
       <w:r>
+        <w:lastRenderedPageBreak/>
         <w:t>Korisnost korištenja RRR strukture vidljiva je u znatno bržem izvođenju  select(c,i) i rank(c,i) operacija za velike ulazne nizove.</w:t>
       </w:r>
     </w:p>
@@ -12896,7 +12970,7 @@
 </file>
 
 <file path=customXml/itemProps1.xml><?xml version="1.0" encoding="utf-8"?>
-<ds:datastoreItem xmlns:ds="http://schemas.openxmlformats.org/officeDocument/2006/customXml" ds:itemID="{DDA0185C-D58D-4414-BEB2-69ADC88295D6}">
+<ds:datastoreItem xmlns:ds="http://schemas.openxmlformats.org/officeDocument/2006/customXml" ds:itemID="{47DC2A9F-9D47-4A6F-B66C-BDF2508F9D50}">
   <ds:schemaRefs>
     <ds:schemaRef ds:uri="http://schemas.openxmlformats.org/officeDocument/2006/bibliography"/>
   </ds:schemaRefs>

</xml_diff>